<commit_message>
incluido no tcc o resumo
</commit_message>
<xml_diff>
--- a/PosEAD/TCC/TCC - Desenv. OO Java.docx
+++ b/PosEAD/TCC/TCC - Desenv. OO Java.docx
@@ -375,532 +375,231 @@
     </w:p>
     <w:p>
       <w:pPr>
-        <w:autoSpaceDE w:val="0"/>
-        <w:autoSpaceDN w:val="0"/>
-        <w:adjustRightInd w:val="0"/>
-        <w:jc w:val="both"/>
-        <w:rPr>
-          <w:rFonts w:asciiTheme="minorHAnsi" w:eastAsiaTheme="minorHAnsi" w:hAnsiTheme="minorHAnsi" w:cs="Helvetica"/>
-          <w:color w:val="000000" w:themeColor="text1"/>
-        </w:rPr>
-      </w:pPr>
-      <w:r>
-        <w:rPr>
-          <w:rFonts w:asciiTheme="minorHAnsi" w:hAnsiTheme="minorHAnsi"/>
-        </w:rPr>
-        <w:t xml:space="preserve">Este artigo tem como objetivo informar aos alunos do curso de pós-graduação </w:t>
+        <w:rPr>
+          <w:rFonts w:asciiTheme="minorHAnsi" w:hAnsiTheme="minorHAnsi"/>
+        </w:rPr>
+      </w:pPr>
+      <w:r>
+        <w:rPr>
+          <w:rFonts w:asciiTheme="minorHAnsi" w:hAnsiTheme="minorHAnsi"/>
+        </w:rPr>
+        <w:t>O objetivo deste artigo é de apresentar</w:t>
+      </w:r>
+      <w:r>
+        <w:rPr>
+          <w:rFonts w:asciiTheme="minorHAnsi" w:hAnsiTheme="minorHAnsi"/>
+        </w:rPr>
+        <w:t xml:space="preserve"> o comparativo de</w:t>
+      </w:r>
+      <w:r>
+        <w:rPr>
+          <w:rFonts w:asciiTheme="minorHAnsi" w:hAnsiTheme="minorHAnsi"/>
+        </w:rPr>
+        <w:t xml:space="preserve"> </w:t>
+      </w:r>
+      <w:r>
+        <w:rPr>
+          <w:rFonts w:asciiTheme="minorHAnsi" w:hAnsiTheme="minorHAnsi"/>
+        </w:rPr>
+        <w:t xml:space="preserve">dois frameworks Java, voltado ao desenvolvimento web, com intuito de auxiliar o desenvolvedor a fazer a melhor escolha para a criação do seu projeto. </w:t>
+      </w:r>
+      <w:r>
+        <w:rPr>
+          <w:rFonts w:asciiTheme="minorHAnsi" w:hAnsiTheme="minorHAnsi"/>
+        </w:rPr>
+        <w:t>Neste artigo s</w:t>
+      </w:r>
+      <w:r>
+        <w:rPr>
+          <w:rFonts w:asciiTheme="minorHAnsi" w:hAnsiTheme="minorHAnsi"/>
+        </w:rPr>
+        <w:t xml:space="preserve">erá </w:t>
+      </w:r>
+      <w:r>
+        <w:rPr>
+          <w:rFonts w:asciiTheme="minorHAnsi" w:hAnsiTheme="minorHAnsi"/>
+        </w:rPr>
+        <w:t>apresentada</w:t>
+      </w:r>
+      <w:r>
+        <w:rPr>
+          <w:rFonts w:asciiTheme="minorHAnsi" w:hAnsiTheme="minorHAnsi"/>
+        </w:rPr>
+        <w:t xml:space="preserve"> a criação de um sistema </w:t>
+      </w:r>
+      <w:r>
+        <w:rPr>
+          <w:rFonts w:asciiTheme="minorHAnsi" w:hAnsiTheme="minorHAnsi"/>
+        </w:rPr>
+        <w:t xml:space="preserve">utilizando os dois frameworks, mostrando como é feito a sua </w:t>
+      </w:r>
+      <w:r>
+        <w:rPr>
+          <w:rFonts w:asciiTheme="minorHAnsi" w:hAnsiTheme="minorHAnsi"/>
+        </w:rPr>
+        <w:t>implantação</w:t>
+      </w:r>
+      <w:r>
+        <w:rPr>
+          <w:rFonts w:asciiTheme="minorHAnsi" w:hAnsiTheme="minorHAnsi"/>
+        </w:rPr>
+        <w:t>,</w:t>
+      </w:r>
+      <w:r>
+        <w:rPr>
+          <w:rFonts w:asciiTheme="minorHAnsi" w:hAnsiTheme="minorHAnsi"/>
+        </w:rPr>
+        <w:t xml:space="preserve"> a</w:t>
+      </w:r>
+      <w:r>
+        <w:rPr>
+          <w:rFonts w:asciiTheme="minorHAnsi" w:hAnsiTheme="minorHAnsi"/>
+        </w:rPr>
+        <w:t xml:space="preserve"> </w:t>
+      </w:r>
+      <w:r>
+        <w:rPr>
+          <w:rFonts w:asciiTheme="minorHAnsi" w:hAnsiTheme="minorHAnsi"/>
+        </w:rPr>
+        <w:t>realização de</w:t>
+      </w:r>
+      <w:r>
+        <w:rPr>
+          <w:rFonts w:asciiTheme="minorHAnsi" w:hAnsiTheme="minorHAnsi"/>
+        </w:rPr>
+        <w:t xml:space="preserve"> operações </w:t>
+      </w:r>
+      <w:r>
+        <w:rPr>
+          <w:rFonts w:asciiTheme="minorHAnsi" w:hAnsiTheme="minorHAnsi"/>
+        </w:rPr>
+        <w:t xml:space="preserve">básicas de um sistema, como por exemplo, o </w:t>
       </w:r>
       <w:r>
         <w:rPr>
           <w:rFonts w:asciiTheme="minorHAnsi" w:hAnsiTheme="minorHAnsi"/>
           <w:i/>
         </w:rPr>
-        <w:t>lato sensu</w:t>
-      </w:r>
-      <w:r>
-        <w:rPr>
-          <w:rFonts w:asciiTheme="minorHAnsi" w:hAnsiTheme="minorHAnsi"/>
-          <w:color w:val="000000" w:themeColor="text1"/>
-        </w:rPr>
-        <w:t>como deve ser elaborado e apresentado o artigo</w:t>
-      </w:r>
-      <w:r>
-        <w:rPr>
-          <w:rFonts w:asciiTheme="minorHAnsi" w:hAnsiTheme="minorHAnsi"/>
-        </w:rPr>
-        <w:t xml:space="preserve"> científico que </w:t>
-      </w:r>
-      <w:r>
-        <w:rPr>
-          <w:rFonts w:asciiTheme="minorHAnsi" w:hAnsiTheme="minorHAnsi"/>
-        </w:rPr>
-        <w:t>se constituirá</w:t>
-      </w:r>
-      <w:r>
-        <w:rPr>
-          <w:rFonts w:asciiTheme="minorHAnsi" w:hAnsiTheme="minorHAnsi"/>
-        </w:rPr>
-        <w:t xml:space="preserve"> de seu TCC</w:t>
-      </w:r>
-      <w:r>
-        <w:rPr>
-          <w:rFonts w:asciiTheme="minorHAnsi" w:hAnsiTheme="minorHAnsi"/>
-        </w:rPr>
-        <w:t xml:space="preserve"> –</w:t>
-      </w:r>
-      <w:r>
-        <w:rPr>
-          <w:rFonts w:asciiTheme="minorHAnsi" w:hAnsiTheme="minorHAnsi"/>
-        </w:rPr>
-        <w:t xml:space="preserve"> Trabalho de </w:t>
-      </w:r>
-      <w:r>
-        <w:rPr>
-          <w:rFonts w:asciiTheme="minorHAnsi" w:hAnsiTheme="minorHAnsi"/>
-          <w:color w:val="000000" w:themeColor="text1"/>
-        </w:rPr>
-        <w:t xml:space="preserve">Conclusão de Curso. </w:t>
-      </w:r>
-      <w:r>
-        <w:rPr>
-          <w:rFonts w:asciiTheme="minorHAnsi" w:hAnsiTheme="minorHAnsi"/>
-          <w:color w:val="000000" w:themeColor="text1"/>
-        </w:rPr>
-        <w:t>Nas seções do artigo s</w:t>
-      </w:r>
-      <w:r>
-        <w:rPr>
-          <w:rFonts w:asciiTheme="minorHAnsi" w:hAnsiTheme="minorHAnsi"/>
-          <w:color w:val="000000" w:themeColor="text1"/>
-        </w:rPr>
-        <w:t>ão tratadas questões relativas à forma de apresentação do trabalho,</w:t>
-      </w:r>
-      <w:r>
-        <w:rPr>
-          <w:rFonts w:asciiTheme="minorHAnsi" w:hAnsiTheme="minorHAnsi"/>
-          <w:color w:val="000000" w:themeColor="text1"/>
-        </w:rPr>
-        <w:t xml:space="preserve"> bem como o que deve ser escrito</w:t>
-      </w:r>
-      <w:r>
-        <w:rPr>
-          <w:rFonts w:asciiTheme="minorHAnsi" w:hAnsiTheme="minorHAnsi"/>
-          <w:color w:val="000000" w:themeColor="text1"/>
-        </w:rPr>
-        <w:t xml:space="preserve"> em cada uma delas. Este documento encontra-se no modelo a ser seguido, então o aluno </w:t>
-      </w:r>
-      <w:r>
-        <w:rPr>
-          <w:rFonts w:asciiTheme="minorHAnsi" w:hAnsiTheme="minorHAnsi"/>
-          <w:color w:val="000000" w:themeColor="text1"/>
-        </w:rPr>
-        <w:t>deve</w:t>
-      </w:r>
-      <w:r>
-        <w:rPr>
-          <w:rFonts w:asciiTheme="minorHAnsi" w:hAnsiTheme="minorHAnsi"/>
-          <w:color w:val="000000" w:themeColor="text1"/>
-        </w:rPr>
-        <w:t xml:space="preserve"> utilizá-lo como </w:t>
+        <w:t>CRUD</w:t>
+      </w:r>
+      <w:r>
+        <w:rPr>
+          <w:rFonts w:asciiTheme="minorHAnsi" w:hAnsiTheme="minorHAnsi"/>
+        </w:rPr>
+        <w:t xml:space="preserve"> (</w:t>
       </w:r>
       <w:r>
         <w:rPr>
           <w:rFonts w:asciiTheme="minorHAnsi" w:hAnsiTheme="minorHAnsi"/>
           <w:i/>
-          <w:color w:val="000000" w:themeColor="text1"/>
-        </w:rPr>
-        <w:t>template</w:t>
-      </w:r>
-      <w:r>
-        <w:rPr>
-          <w:rFonts w:asciiTheme="minorHAnsi" w:hAnsiTheme="minorHAnsi"/>
-          <w:color w:val="000000" w:themeColor="text1"/>
-        </w:rPr>
-        <w:t xml:space="preserve">. </w:t>
-      </w:r>
-      <w:r>
-        <w:rPr>
-          <w:rFonts w:asciiTheme="minorHAnsi" w:eastAsiaTheme="minorHAnsi" w:hAnsiTheme="minorHAnsi" w:cs="Helvetica"/>
-          <w:color w:val="000000" w:themeColor="text1"/>
-        </w:rPr>
-        <w:t>O resumo, redigido</w:t>
-      </w:r>
-      <w:r>
-        <w:rPr>
-          <w:rFonts w:asciiTheme="minorHAnsi" w:eastAsiaTheme="minorHAnsi" w:hAnsiTheme="minorHAnsi" w:cs="Helvetica"/>
-          <w:color w:val="000000" w:themeColor="text1"/>
-        </w:rPr>
-        <w:t xml:space="preserve"> em língua portuguesa</w:t>
-      </w:r>
-      <w:r>
-        <w:rPr>
-          <w:rFonts w:asciiTheme="minorHAnsi" w:eastAsiaTheme="minorHAnsi" w:hAnsiTheme="minorHAnsi" w:cs="Helvetica"/>
-          <w:color w:val="000000" w:themeColor="text1"/>
-        </w:rPr>
-        <w:t xml:space="preserve"> p</w:t>
-      </w:r>
-      <w:r>
-        <w:rPr>
-          <w:rFonts w:asciiTheme="minorHAnsi" w:eastAsiaTheme="minorHAnsi" w:hAnsiTheme="minorHAnsi" w:cs="Helvetica"/>
-          <w:color w:val="000000" w:themeColor="text1"/>
-        </w:rPr>
-        <w:t>elo próprio autor</w:t>
-      </w:r>
-      <w:r>
-        <w:rPr>
-          <w:rFonts w:asciiTheme="minorHAnsi" w:eastAsiaTheme="minorHAnsi" w:hAnsiTheme="minorHAnsi" w:cs="Helvetica"/>
-          <w:color w:val="000000" w:themeColor="text1"/>
+        </w:rPr>
+        <w:t>Create, Read, Update e Delete</w:t>
+      </w:r>
+      <w:r>
+        <w:rPr>
+          <w:rFonts w:asciiTheme="minorHAnsi" w:hAnsiTheme="minorHAnsi"/>
+        </w:rPr>
+        <w:t xml:space="preserve">), </w:t>
+      </w:r>
+      <w:r>
+        <w:rPr>
+          <w:rFonts w:asciiTheme="minorHAnsi" w:hAnsiTheme="minorHAnsi"/>
+        </w:rPr>
+        <w:t>validações e reaproveitamento de código. Além disso</w:t>
+      </w:r>
+      <w:r>
+        <w:rPr>
+          <w:rFonts w:asciiTheme="minorHAnsi" w:hAnsiTheme="minorHAnsi"/>
         </w:rPr>
         <w:t>,</w:t>
       </w:r>
       <w:r>
         <w:rPr>
-          <w:rFonts w:asciiTheme="minorHAnsi" w:eastAsiaTheme="minorHAnsi" w:hAnsiTheme="minorHAnsi" w:cs="Helvetica"/>
-          <w:color w:val="000000" w:themeColor="text1"/>
-        </w:rPr>
-        <w:t xml:space="preserve">deve </w:t>
-      </w:r>
-      <w:r>
-        <w:rPr>
-          <w:rFonts w:asciiTheme="minorHAnsi" w:eastAsiaTheme="minorHAnsi" w:hAnsiTheme="minorHAnsi" w:cs="Helvetica"/>
-          <w:color w:val="000000" w:themeColor="text1"/>
-        </w:rPr>
-        <w:t>trazer</w:t>
-      </w:r>
-      <w:r>
-        <w:rPr>
-          <w:rFonts w:asciiTheme="minorHAnsi" w:eastAsiaTheme="minorHAnsi" w:hAnsiTheme="minorHAnsi" w:cs="Helvetica"/>
-          <w:color w:val="000000" w:themeColor="text1"/>
-        </w:rPr>
-        <w:t xml:space="preserve"> a síntese dos pontos relevantes do trabalho, tais como: tema, </w:t>
-      </w:r>
-      <w:r>
-        <w:rPr>
-          <w:rFonts w:asciiTheme="minorHAnsi" w:eastAsiaTheme="minorHAnsi" w:hAnsiTheme="minorHAnsi" w:cs="Helvetica"/>
-          <w:color w:val="000000" w:themeColor="text1"/>
-        </w:rPr>
-        <w:t>objeto da</w:t>
-      </w:r>
-      <w:r>
-        <w:rPr>
-          <w:rFonts w:asciiTheme="minorHAnsi" w:eastAsiaTheme="minorHAnsi" w:hAnsiTheme="minorHAnsi" w:cs="Helvetica"/>
-          <w:color w:val="000000" w:themeColor="text1"/>
-        </w:rPr>
-        <w:t xml:space="preserve"> pesquisa, objetivos</w:t>
-      </w:r>
-      <w:r>
-        <w:rPr>
-          <w:rFonts w:asciiTheme="minorHAnsi" w:eastAsiaTheme="minorHAnsi" w:hAnsiTheme="minorHAnsi" w:cs="Helvetica"/>
-          <w:color w:val="000000" w:themeColor="text1"/>
-        </w:rPr>
-        <w:t>, materiais</w:t>
-      </w:r>
-      <w:r>
-        <w:rPr>
-          <w:rFonts w:asciiTheme="minorHAnsi" w:eastAsiaTheme="minorHAnsi" w:hAnsiTheme="minorHAnsi" w:cs="Helvetica"/>
-          <w:color w:val="000000" w:themeColor="text1"/>
-        </w:rPr>
-        <w:t xml:space="preserve"> e método</w:t>
-      </w:r>
-      <w:r>
-        <w:rPr>
-          <w:rFonts w:asciiTheme="minorHAnsi" w:eastAsiaTheme="minorHAnsi" w:hAnsiTheme="minorHAnsi" w:cs="Helvetica"/>
-          <w:color w:val="000000" w:themeColor="text1"/>
-        </w:rPr>
-        <w:t xml:space="preserve">s utilizados, </w:t>
-      </w:r>
-      <w:r>
-        <w:rPr>
-          <w:rFonts w:asciiTheme="minorHAnsi" w:eastAsiaTheme="minorHAnsi" w:hAnsiTheme="minorHAnsi" w:cs="Helvetica"/>
-          <w:color w:val="000000" w:themeColor="text1"/>
-        </w:rPr>
-        <w:t>resultados alcançados e</w:t>
-      </w:r>
-      <w:r>
-        <w:rPr>
-          <w:rFonts w:asciiTheme="minorHAnsi" w:eastAsiaTheme="minorHAnsi" w:hAnsiTheme="minorHAnsi" w:cs="Helvetica"/>
-          <w:color w:val="000000" w:themeColor="text1"/>
-        </w:rPr>
-        <w:t xml:space="preserve"> conclusões</w:t>
-      </w:r>
-      <w:r>
-        <w:rPr>
-          <w:rFonts w:asciiTheme="minorHAnsi" w:eastAsiaTheme="minorHAnsi" w:hAnsiTheme="minorHAnsi" w:cs="Helvetica"/>
-          <w:color w:val="000000" w:themeColor="text1"/>
-        </w:rPr>
-        <w:t>.</w:t>
-      </w:r>
-      <w:r>
-        <w:rPr>
-          <w:rFonts w:asciiTheme="minorHAnsi" w:eastAsiaTheme="minorHAnsi" w:hAnsiTheme="minorHAnsi" w:cs="Helvetica"/>
-          <w:color w:val="000000" w:themeColor="text1"/>
-        </w:rPr>
-        <w:t xml:space="preserve">O resumo </w:t>
-      </w:r>
-      <w:r>
-        <w:rPr>
-          <w:rFonts w:asciiTheme="minorHAnsi" w:eastAsiaTheme="minorHAnsi" w:hAnsiTheme="minorHAnsi" w:cs="Helvetica"/>
-          <w:color w:val="000000" w:themeColor="text1"/>
-        </w:rPr>
-        <w:t xml:space="preserve">não deve ultrapassar </w:t>
-      </w:r>
-      <w:r>
-        <w:rPr>
-          <w:rFonts w:asciiTheme="minorHAnsi" w:eastAsiaTheme="minorHAnsi" w:hAnsiTheme="minorHAnsi" w:cs="Helvetica"/>
-          <w:color w:val="000000" w:themeColor="text1"/>
-        </w:rPr>
-        <w:t>300</w:t>
-      </w:r>
-      <w:r>
-        <w:rPr>
-          <w:rFonts w:asciiTheme="minorHAnsi" w:eastAsiaTheme="minorHAnsi" w:hAnsiTheme="minorHAnsi" w:cs="Helvetica"/>
-          <w:color w:val="000000" w:themeColor="text1"/>
-        </w:rPr>
-        <w:t xml:space="preserve"> palavras</w:t>
-      </w:r>
-      <w:r>
-        <w:rPr>
-          <w:rFonts w:asciiTheme="minorHAnsi" w:eastAsiaTheme="minorHAnsi" w:hAnsiTheme="minorHAnsi" w:cs="Helvetica"/>
-          <w:color w:val="000000" w:themeColor="text1"/>
-        </w:rPr>
-        <w:t xml:space="preserve">. </w:t>
-      </w:r>
-      <w:r>
-        <w:rPr>
-          <w:rFonts w:asciiTheme="minorHAnsi" w:eastAsiaTheme="minorHAnsi" w:hAnsiTheme="minorHAnsi" w:cs="Helvetica"/>
-          <w:color w:val="000000" w:themeColor="text1"/>
-        </w:rPr>
-        <w:t>No MS-Word pode-se utilizar</w:t>
-      </w:r>
-      <w:r>
-        <w:rPr>
-          <w:rFonts w:asciiTheme="minorHAnsi" w:eastAsiaTheme="minorHAnsi" w:hAnsiTheme="minorHAnsi" w:cs="Helvetica"/>
-          <w:color w:val="000000" w:themeColor="text1"/>
-        </w:rPr>
-        <w:t xml:space="preserve"> o contador de palavras quese encontra</w:t>
-      </w:r>
-      <w:r>
-        <w:rPr>
-          <w:rFonts w:asciiTheme="minorHAnsi" w:eastAsiaTheme="minorHAnsi" w:hAnsiTheme="minorHAnsi" w:cs="Helvetica"/>
-          <w:color w:val="000000" w:themeColor="text1"/>
-        </w:rPr>
-        <w:t xml:space="preserve"> na guia</w:t>
-      </w:r>
-      <w:r>
-        <w:rPr>
-          <w:rFonts w:asciiTheme="minorHAnsi" w:eastAsiaTheme="minorHAnsi" w:hAnsiTheme="minorHAnsi" w:cs="Helvetica"/>
-          <w:color w:val="000000" w:themeColor="text1"/>
-        </w:rPr>
-        <w:t xml:space="preserve"> revisão, revisão de texto, conta</w:t>
-      </w:r>
-      <w:r>
-        <w:rPr>
-          <w:rFonts w:asciiTheme="minorHAnsi" w:eastAsiaTheme="minorHAnsi" w:hAnsiTheme="minorHAnsi" w:cs="Helvetica"/>
-          <w:color w:val="000000" w:themeColor="text1"/>
-        </w:rPr>
-        <w:t xml:space="preserve">r </w:t>
-      </w:r>
-      <w:r>
-        <w:rPr>
-          <w:rFonts w:asciiTheme="minorHAnsi" w:eastAsiaTheme="minorHAnsi" w:hAnsiTheme="minorHAnsi" w:cs="Helvetica"/>
-          <w:color w:val="000000" w:themeColor="text1"/>
-        </w:rPr>
-        <w:t xml:space="preserve">palavras. </w:t>
-      </w:r>
-      <w:r>
-        <w:rPr>
-          <w:rFonts w:asciiTheme="minorHAnsi" w:eastAsiaTheme="minorHAnsi" w:hAnsiTheme="minorHAnsi" w:cs="Helvetica"/>
-          <w:color w:val="000000" w:themeColor="text1"/>
-        </w:rPr>
-        <w:t xml:space="preserve">O resumo deve ser digitado em um sóparágrafo. </w:t>
-      </w:r>
-      <w:r>
-        <w:rPr>
-          <w:rFonts w:asciiTheme="minorHAnsi" w:eastAsiaTheme="minorHAnsi" w:hAnsiTheme="minorHAnsi" w:cs="Helvetica"/>
-          <w:color w:val="000000" w:themeColor="text1"/>
-        </w:rPr>
-        <w:t>As pessoas se baseiam no r</w:t>
-      </w:r>
-      <w:r>
-        <w:rPr>
-          <w:rFonts w:asciiTheme="minorHAnsi" w:eastAsiaTheme="minorHAnsi" w:hAnsiTheme="minorHAnsi" w:cs="Helvetica"/>
-          <w:color w:val="000000" w:themeColor="text1"/>
-        </w:rPr>
-        <w:t xml:space="preserve">esumo para decidirem </w:t>
-      </w:r>
-      <w:r>
-        <w:rPr>
-          <w:rFonts w:asciiTheme="minorHAnsi" w:eastAsiaTheme="minorHAnsi" w:hAnsiTheme="minorHAnsi" w:cs="Helvetica"/>
-          <w:color w:val="000000" w:themeColor="text1"/>
-        </w:rPr>
-        <w:t>se irão ler ou não o restante do</w:t>
-      </w:r>
-      <w:r>
-        <w:rPr>
-          <w:rFonts w:asciiTheme="minorHAnsi" w:eastAsiaTheme="minorHAnsi" w:hAnsiTheme="minorHAnsi" w:cs="Helvetica"/>
-          <w:color w:val="000000" w:themeColor="text1"/>
-        </w:rPr>
-        <w:t xml:space="preserve"> artigo. Assim, </w:t>
-      </w:r>
-      <w:r>
-        <w:rPr>
-          <w:rFonts w:asciiTheme="minorHAnsi" w:eastAsiaTheme="minorHAnsi" w:hAnsiTheme="minorHAnsi" w:cs="Helvetica"/>
-          <w:color w:val="000000" w:themeColor="text1"/>
-        </w:rPr>
-        <w:t xml:space="preserve">é importante que se </w:t>
-      </w:r>
-      <w:r>
-        <w:rPr>
-          <w:rFonts w:asciiTheme="minorHAnsi" w:eastAsiaTheme="minorHAnsi" w:hAnsiTheme="minorHAnsi" w:cs="Helvetica"/>
-          <w:color w:val="000000" w:themeColor="text1"/>
-        </w:rPr>
-        <w:t xml:space="preserve">resumade maneira precisa </w:t>
-      </w:r>
-      <w:r>
-        <w:rPr>
-          <w:rFonts w:asciiTheme="minorHAnsi" w:eastAsiaTheme="minorHAnsi" w:hAnsiTheme="minorHAnsi" w:cs="Helvetica"/>
-          <w:color w:val="000000" w:themeColor="text1"/>
-        </w:rPr>
-        <w:t xml:space="preserve">e de forma atrativa </w:t>
-      </w:r>
-      <w:r>
-        <w:rPr>
-          <w:rFonts w:asciiTheme="minorHAnsi" w:eastAsiaTheme="minorHAnsi" w:hAnsiTheme="minorHAnsi" w:cs="Helvetica"/>
-          <w:color w:val="000000" w:themeColor="text1"/>
-        </w:rPr>
-        <w:t>os tópicos principais do artigo e as co</w:t>
-      </w:r>
-      <w:r>
-        <w:rPr>
-          <w:rFonts w:asciiTheme="minorHAnsi" w:eastAsiaTheme="minorHAnsi" w:hAnsiTheme="minorHAnsi" w:cs="Helvetica"/>
-          <w:color w:val="000000" w:themeColor="text1"/>
-        </w:rPr>
-        <w:t xml:space="preserve">nclusões </w:t>
-      </w:r>
-      <w:r>
-        <w:rPr>
-          <w:rFonts w:asciiTheme="minorHAnsi" w:eastAsiaTheme="minorHAnsi" w:hAnsiTheme="minorHAnsi" w:cs="Helvetica"/>
-          <w:color w:val="000000" w:themeColor="text1"/>
-        </w:rPr>
-        <w:t xml:space="preserve">do </w:t>
-      </w:r>
-      <w:r>
-        <w:rPr>
-          <w:rFonts w:asciiTheme="minorHAnsi" w:eastAsiaTheme="minorHAnsi" w:hAnsiTheme="minorHAnsi" w:cs="Helvetica"/>
-          <w:color w:val="000000" w:themeColor="text1"/>
-        </w:rPr>
-        <w:t xml:space="preserve">trabalho. </w:t>
-      </w:r>
-      <w:r>
-        <w:rPr>
-          <w:rFonts w:asciiTheme="minorHAnsi" w:eastAsiaTheme="minorHAnsi" w:hAnsiTheme="minorHAnsi" w:cs="Helvetica"/>
-          <w:color w:val="000000" w:themeColor="text1"/>
-        </w:rPr>
-        <w:t>Deve-se escrever de forma bastante objetiva</w:t>
-      </w:r>
-      <w:r>
-        <w:rPr>
-          <w:rFonts w:asciiTheme="minorHAnsi" w:eastAsiaTheme="minorHAnsi" w:hAnsiTheme="minorHAnsi" w:cs="Helvetica"/>
-          <w:color w:val="000000" w:themeColor="text1"/>
-        </w:rPr>
-        <w:t xml:space="preserve"> para evitar confusão na identificação da mensagem principal do artigo. </w:t>
-      </w:r>
-      <w:r>
-        <w:rPr>
-          <w:rFonts w:asciiTheme="minorHAnsi" w:eastAsiaTheme="minorHAnsi" w:hAnsiTheme="minorHAnsi" w:cs="Helvetica"/>
-          <w:color w:val="000000" w:themeColor="text1"/>
-        </w:rPr>
-        <w:t xml:space="preserve">No resumo não devem ser incluídas </w:t>
-      </w:r>
-      <w:r>
-        <w:rPr>
-          <w:rFonts w:asciiTheme="minorHAnsi" w:eastAsiaTheme="minorHAnsi" w:hAnsiTheme="minorHAnsi" w:cs="Helvetica"/>
-          <w:color w:val="000000" w:themeColor="text1"/>
-        </w:rPr>
-        <w:t>referências</w:t>
-      </w:r>
-      <w:r>
-        <w:rPr>
-          <w:rFonts w:asciiTheme="minorHAnsi" w:eastAsiaTheme="minorHAnsi" w:hAnsiTheme="minorHAnsi" w:cs="Helvetica"/>
-          <w:color w:val="000000" w:themeColor="text1"/>
-        </w:rPr>
-        <w:t xml:space="preserve"> bibliográfica</w:t>
-      </w:r>
-      <w:r>
-        <w:rPr>
-          <w:rFonts w:asciiTheme="minorHAnsi" w:eastAsiaTheme="minorHAnsi" w:hAnsiTheme="minorHAnsi" w:cs="Helvetica"/>
-          <w:color w:val="000000" w:themeColor="text1"/>
+          <w:rFonts w:asciiTheme="minorHAnsi" w:hAnsiTheme="minorHAnsi"/>
+        </w:rPr>
+        <w:t xml:space="preserve"> </w:t>
+      </w:r>
+      <w:r>
+        <w:rPr>
+          <w:rFonts w:asciiTheme="minorHAnsi" w:hAnsiTheme="minorHAnsi"/>
+        </w:rPr>
+        <w:t>serão</w:t>
+      </w:r>
+      <w:r>
+        <w:rPr>
+          <w:rFonts w:asciiTheme="minorHAnsi" w:hAnsiTheme="minorHAnsi"/>
+        </w:rPr>
+        <w:t xml:space="preserve"> abordado</w:t>
+      </w:r>
+      <w:r>
+        <w:rPr>
+          <w:rFonts w:asciiTheme="minorHAnsi" w:hAnsiTheme="minorHAnsi"/>
         </w:rPr>
         <w:t>s</w:t>
       </w:r>
       <w:r>
         <w:rPr>
-          <w:rFonts w:asciiTheme="minorHAnsi" w:eastAsiaTheme="minorHAnsi" w:hAnsiTheme="minorHAnsi" w:cs="Helvetica"/>
-          <w:color w:val="000000" w:themeColor="text1"/>
-        </w:rPr>
-        <w:t xml:space="preserve">, </w:t>
-      </w:r>
-      <w:r>
-        <w:rPr>
-          <w:rFonts w:asciiTheme="minorHAnsi" w:eastAsiaTheme="minorHAnsi" w:hAnsiTheme="minorHAnsi" w:cs="Helvetica"/>
-          <w:color w:val="000000" w:themeColor="text1"/>
-        </w:rPr>
-        <w:t xml:space="preserve">citações diretas ou indiretas, </w:t>
-      </w:r>
-      <w:r>
-        <w:rPr>
-          <w:rFonts w:asciiTheme="minorHAnsi" w:eastAsiaTheme="minorHAnsi" w:hAnsiTheme="minorHAnsi" w:cs="Helvetica"/>
-          <w:color w:val="000000" w:themeColor="text1"/>
-        </w:rPr>
-        <w:t>figuras ouequações</w:t>
-      </w:r>
-      <w:r>
-        <w:rPr>
-          <w:rFonts w:asciiTheme="minorHAnsi" w:eastAsiaTheme="minorHAnsi" w:hAnsiTheme="minorHAnsi" w:cs="Helvetica"/>
-          <w:color w:val="000000" w:themeColor="text1"/>
-        </w:rPr>
-        <w:t>.</w:t>
-      </w:r>
-      <w:r>
-        <w:rPr>
-          <w:rFonts w:asciiTheme="minorHAnsi" w:eastAsiaTheme="minorHAnsi" w:hAnsiTheme="minorHAnsi" w:cs="Helvetica"/>
-          <w:color w:val="000000" w:themeColor="text1"/>
-        </w:rPr>
-        <w:t xml:space="preserve"> Logo após o resumo </w:t>
-      </w:r>
-      <w:r>
-        <w:rPr>
-          <w:rFonts w:asciiTheme="minorHAnsi" w:eastAsiaTheme="minorHAnsi" w:hAnsiTheme="minorHAnsi" w:cs="Helvetica"/>
-          <w:color w:val="000000" w:themeColor="text1"/>
-        </w:rPr>
-        <w:t>devem ser apresentadas as palavras-chave do artigo.</w:t>
-      </w:r>
-      <w:r>
-        <w:rPr>
-          <w:rFonts w:asciiTheme="minorHAnsi" w:eastAsiaTheme="minorHAnsi" w:hAnsiTheme="minorHAnsi" w:cs="Helvetica"/>
-          <w:color w:val="000000" w:themeColor="text1"/>
-        </w:rPr>
-        <w:t>É</w:t>
-      </w:r>
-      <w:r>
-        <w:rPr>
-          <w:rFonts w:asciiTheme="minorHAnsi" w:eastAsiaTheme="minorHAnsi" w:hAnsiTheme="minorHAnsi" w:cs="Helvetica"/>
-          <w:color w:val="000000" w:themeColor="text1"/>
-        </w:rPr>
-        <w:t xml:space="preserve"> importante que se escolham</w:t>
-      </w:r>
-      <w:r>
-        <w:rPr>
-          <w:rFonts w:asciiTheme="minorHAnsi" w:eastAsiaTheme="minorHAnsi" w:hAnsiTheme="minorHAnsi" w:cs="Helvetica"/>
-          <w:color w:val="000000" w:themeColor="text1"/>
-        </w:rPr>
-        <w:t xml:space="preserve"> palavras-chave abrangentes, mas que </w:t>
-      </w:r>
-      <w:r>
-        <w:rPr>
-          <w:rFonts w:asciiTheme="minorHAnsi" w:eastAsiaTheme="minorHAnsi" w:hAnsiTheme="minorHAnsi" w:cs="Helvetica"/>
-          <w:color w:val="000000" w:themeColor="text1"/>
-        </w:rPr>
-        <w:t>ao mesmo tempo identifiquem os assuntos</w:t>
-      </w:r>
-      <w:r>
-        <w:rPr>
-          <w:rFonts w:asciiTheme="minorHAnsi" w:eastAsiaTheme="minorHAnsi" w:hAnsiTheme="minorHAnsi" w:cs="Helvetica"/>
-          <w:color w:val="000000" w:themeColor="text1"/>
-        </w:rPr>
-        <w:t xml:space="preserve"> de que trata o artigo</w:t>
-      </w:r>
-      <w:r>
-        <w:rPr>
-          <w:rFonts w:asciiTheme="minorHAnsi" w:eastAsiaTheme="minorHAnsi" w:hAnsiTheme="minorHAnsi" w:cs="Helvetica"/>
-          <w:color w:val="000000" w:themeColor="text1"/>
-        </w:rPr>
-        <w:t>.</w:t>
+          <w:rFonts w:asciiTheme="minorHAnsi" w:hAnsiTheme="minorHAnsi"/>
+        </w:rPr>
+        <w:t xml:space="preserve"> </w:t>
+      </w:r>
+      <w:r>
+        <w:rPr>
+          <w:rFonts w:asciiTheme="minorHAnsi" w:hAnsiTheme="minorHAnsi"/>
+        </w:rPr>
+        <w:t>os pontos fortes e fracos dos frameworks, a dificuldade em relação à curva de aprendizagem, analise e continuidade da plataforma e suporte do mantenedor.</w:t>
+      </w:r>
+      <w:r>
+        <w:rPr>
+          <w:rFonts w:asciiTheme="minorHAnsi" w:hAnsiTheme="minorHAnsi"/>
+        </w:rPr>
+        <w:t xml:space="preserve"> Com base nas informações apresentadas, o artigo servirá de apoio para a</w:t>
+      </w:r>
+      <w:r>
+        <w:rPr>
+          <w:rFonts w:asciiTheme="minorHAnsi" w:hAnsiTheme="minorHAnsi"/>
+        </w:rPr>
+        <w:t xml:space="preserve"> decisão</w:t>
+      </w:r>
+      <w:r>
+        <w:rPr>
+          <w:rFonts w:asciiTheme="minorHAnsi" w:hAnsiTheme="minorHAnsi"/>
+        </w:rPr>
+        <w:t xml:space="preserve"> do desenvolvedor em fazer</w:t>
+      </w:r>
+      <w:r>
+        <w:rPr>
+          <w:rFonts w:asciiTheme="minorHAnsi" w:hAnsiTheme="minorHAnsi"/>
+        </w:rPr>
+        <w:t xml:space="preserve"> a </w:t>
+      </w:r>
+      <w:r>
+        <w:rPr>
+          <w:rFonts w:asciiTheme="minorHAnsi" w:hAnsiTheme="minorHAnsi"/>
+        </w:rPr>
+        <w:t>escolha do</w:t>
+      </w:r>
+      <w:r>
+        <w:rPr>
+          <w:rFonts w:asciiTheme="minorHAnsi" w:hAnsiTheme="minorHAnsi"/>
+        </w:rPr>
+        <w:t xml:space="preserve"> framework</w:t>
+      </w:r>
+      <w:r>
+        <w:rPr>
+          <w:rFonts w:asciiTheme="minorHAnsi" w:hAnsiTheme="minorHAnsi"/>
+        </w:rPr>
+        <w:t xml:space="preserve"> de acordo com seu projeto</w:t>
+      </w:r>
+      <w:r>
+        <w:rPr>
+          <w:rFonts w:asciiTheme="minorHAnsi" w:hAnsiTheme="minorHAnsi"/>
+        </w:rPr>
+        <w:t xml:space="preserve"> e para futuras pesquisas.</w:t>
       </w:r>
     </w:p>
     <w:p>
       <w:pPr>
-        <w:ind w:firstLine="709"/>
         <w:rPr>
           <w:rFonts w:asciiTheme="minorHAnsi" w:hAnsiTheme="minorHAnsi"/>
         </w:rPr>
@@ -928,7 +627,19 @@
         <w:rPr>
           <w:rFonts w:asciiTheme="minorHAnsi" w:hAnsiTheme="minorHAnsi"/>
         </w:rPr>
-        <w:t xml:space="preserve">, </w:t>
+        <w:t>,</w:t>
+      </w:r>
+      <w:r>
+        <w:rPr>
+          <w:rFonts w:asciiTheme="minorHAnsi" w:hAnsiTheme="minorHAnsi"/>
+        </w:rPr>
+        <w:t xml:space="preserve"> desenvolvimento web,</w:t>
+      </w:r>
+      <w:r>
+        <w:rPr>
+          <w:rFonts w:asciiTheme="minorHAnsi" w:hAnsiTheme="minorHAnsi"/>
+        </w:rPr>
+        <w:t xml:space="preserve"> </w:t>
       </w:r>
       <w:r>
         <w:rPr>
@@ -947,12 +658,6 @@
           <w:rFonts w:asciiTheme="minorHAnsi" w:hAnsiTheme="minorHAnsi"/>
         </w:rPr>
         <w:t xml:space="preserve"> </w:t>
-      </w:r>
-      <w:r>
-        <w:rPr>
-          <w:rFonts w:asciiTheme="minorHAnsi" w:hAnsiTheme="minorHAnsi"/>
-        </w:rPr>
-        <w:t xml:space="preserve">desempenho, </w:t>
       </w:r>
       <w:r>
         <w:rPr>
@@ -1164,15 +869,7 @@
           <w:rFonts w:asciiTheme="minorHAnsi" w:hAnsiTheme="minorHAnsi" w:cs="Courier New"/>
           <w:i/>
         </w:rPr>
-        <w:t xml:space="preserve">2-Regras e </w:t>
-      </w:r>
-      <w:r>
-        <w:rPr>
-          <w:rFonts w:asciiTheme="minorHAnsi" w:hAnsiTheme="minorHAnsi" w:cs="Courier New"/>
-          <w:i/>
-        </w:rPr>
-        <w:lastRenderedPageBreak/>
-        <w:t>Orientações para a defesa do</w:t>
+        <w:t>2-Regras e Orientações para a defesa do</w:t>
       </w:r>
       <w:r>
         <w:rPr>
@@ -1286,7 +983,14 @@
         <w:rPr>
           <w:rFonts w:asciiTheme="minorHAnsi" w:eastAsiaTheme="minorHAnsi" w:hAnsiTheme="minorHAnsi" w:cs="Arial"/>
         </w:rPr>
-        <w:t xml:space="preserve"> artigo científico é um relato analítico de informações atualizadas sobreum tema de interesse para determinada especificidade. É o resultado de umestudo desenvolvido através de uma pesquisa, podendo ser </w:t>
+        <w:t xml:space="preserve"> artigo científico é um relato analítico de informações atualizadas sobreum tema de interesse para determinada especificidade. É o resultado de umestudo desenvolvido através de uma pesquisa, podendo </w:t>
+      </w:r>
+      <w:r>
+        <w:rPr>
+          <w:rFonts w:asciiTheme="minorHAnsi" w:eastAsiaTheme="minorHAnsi" w:hAnsiTheme="minorHAnsi" w:cs="Arial"/>
+        </w:rPr>
+        <w:lastRenderedPageBreak/>
+        <w:t xml:space="preserve">ser </w:t>
       </w:r>
       <w:r>
         <w:rPr>
@@ -1967,15 +1671,7 @@
           <w:rFonts w:asciiTheme="minorHAnsi" w:hAnsiTheme="minorHAnsi" w:cs="Lucida Sans Unicode"/>
           <w:color w:val="000000" w:themeColor="text1"/>
         </w:rPr>
-        <w:t xml:space="preserve"> uma revisão sucinta que abranja conhecimentos, tecnologias, equipamentos, ferramentas, grupos de pesquisa, órgãos reguladores, pessoas ou indústrias </w:t>
-      </w:r>
-      <w:r>
-        <w:rPr>
-          <w:rFonts w:asciiTheme="minorHAnsi" w:hAnsiTheme="minorHAnsi" w:cs="Lucida Sans Unicode"/>
-          <w:color w:val="000000" w:themeColor="text1"/>
-        </w:rPr>
-        <w:lastRenderedPageBreak/>
-        <w:t xml:space="preserve">que se relacionam de forma relevante ao tema proposto para o desenvolvimento do </w:t>
+        <w:t xml:space="preserve"> uma revisão sucinta que abranja conhecimentos, tecnologias, equipamentos, ferramentas, grupos de pesquisa, órgãos reguladores, pessoas ou indústrias que se relacionam de forma relevante ao tema proposto para o desenvolvimento do </w:t>
       </w:r>
       <w:r>
         <w:rPr>
@@ -2077,7 +1773,14 @@
         <w:rPr>
           <w:rFonts w:asciiTheme="minorHAnsi" w:eastAsiaTheme="minorHAnsi" w:hAnsiTheme="minorHAnsi" w:cs="Helvetica"/>
         </w:rPr>
-        <w:t>define padrões para apresentação de trabalhos, sem esses padrões ficadifícil localizar e identificar as fontes utilizadas no trabalho científico.</w:t>
+        <w:t xml:space="preserve">define padrões para apresentação de trabalhos, sem esses padrões ficadifícil localizar e identificar </w:t>
+      </w:r>
+      <w:r>
+        <w:rPr>
+          <w:rFonts w:asciiTheme="minorHAnsi" w:eastAsiaTheme="minorHAnsi" w:hAnsiTheme="minorHAnsi" w:cs="Helvetica"/>
+        </w:rPr>
+        <w:lastRenderedPageBreak/>
+        <w:t>as fontes utilizadas no trabalho científico.</w:t>
       </w:r>
       <w:r>
         <w:rPr>
@@ -2872,14 +2575,7 @@
         <w:rPr>
           <w:rFonts w:asciiTheme="minorHAnsi" w:eastAsiaTheme="minorHAnsi" w:hAnsiTheme="minorHAnsi" w:cs="TimesNewRomanPSMT"/>
         </w:rPr>
-        <w:t xml:space="preserve">m caráter mais </w:t>
-      </w:r>
-      <w:r>
-        <w:rPr>
-          <w:rFonts w:asciiTheme="minorHAnsi" w:eastAsiaTheme="minorHAnsi" w:hAnsiTheme="minorHAnsi" w:cs="TimesNewRomanPSMT"/>
-        </w:rPr>
-        <w:lastRenderedPageBreak/>
-        <w:t>profundo no artigo científico do que na sua versão para trabalho de conclusão</w:t>
+        <w:t>m caráter mais profundo no artigo científico do que na sua versão para trabalho de conclusão</w:t>
       </w:r>
       <w:r>
         <w:rPr>
@@ -3098,7 +2794,15 @@
           <w:rFonts w:asciiTheme="minorHAnsi" w:eastAsiaTheme="minorHAnsi" w:hAnsiTheme="minorHAnsi" w:cs="Helvetica"/>
           <w:color w:val="000000" w:themeColor="text1"/>
         </w:rPr>
-        <w:t>, ou seja, usados como padrão em outras abordagens</w:t>
+        <w:t xml:space="preserve">, ou seja, usados como </w:t>
+      </w:r>
+      <w:r>
+        <w:rPr>
+          <w:rFonts w:asciiTheme="minorHAnsi" w:eastAsiaTheme="minorHAnsi" w:hAnsiTheme="minorHAnsi" w:cs="Helvetica"/>
+          <w:color w:val="000000" w:themeColor="text1"/>
+        </w:rPr>
+        <w:lastRenderedPageBreak/>
+        <w:t>padrão em outras abordagens</w:t>
       </w:r>
       <w:r>
         <w:rPr>
@@ -3686,441 +3390,6 @@
     </w:p>
     <w:p>
       <w:pPr>
-        <w:pStyle w:val="PargrafodaLista"/>
-        <w:ind w:left="0"/>
-        <w:jc w:val="both"/>
-        <w:rPr>
-          <w:rFonts w:asciiTheme="minorHAnsi" w:hAnsiTheme="minorHAnsi"/>
-          <w:b/>
-        </w:rPr>
-      </w:pPr>
-    </w:p>
-    <w:p>
-      <w:pPr>
-        <w:autoSpaceDE w:val="0"/>
-        <w:autoSpaceDN w:val="0"/>
-        <w:adjustRightInd w:val="0"/>
-        <w:ind w:left="709" w:hanging="709"/>
-        <w:jc w:val="both"/>
-        <w:rPr>
-          <w:rFonts w:asciiTheme="minorHAnsi" w:eastAsiaTheme="minorHAnsi" w:hAnsiTheme="minorHAnsi" w:cs="TTE17D7BA8t00"/>
-        </w:rPr>
-      </w:pPr>
-      <w:r>
-        <w:rPr>
-          <w:rFonts w:asciiTheme="minorHAnsi" w:eastAsiaTheme="minorHAnsi" w:hAnsiTheme="minorHAnsi" w:cs="Helvetica-Bold"/>
-          <w:bCs/>
-          <w:color w:val="000000" w:themeColor="text1"/>
-        </w:rPr>
-        <w:t>ANDRADE, In</w:t>
-      </w:r>
-      <w:r>
-        <w:rPr>
-          <w:rFonts w:asciiTheme="minorHAnsi" w:eastAsiaTheme="minorHAnsi" w:hAnsiTheme="minorHAnsi" w:cs="Helvetica-Bold"/>
-          <w:bCs/>
-          <w:color w:val="000000" w:themeColor="text1"/>
-        </w:rPr>
-        <w:t>e</w:t>
-      </w:r>
-      <w:r>
-        <w:rPr>
-          <w:rFonts w:asciiTheme="minorHAnsi" w:eastAsiaTheme="minorHAnsi" w:hAnsiTheme="minorHAnsi" w:cs="Helvetica-Bold"/>
-          <w:bCs/>
-          <w:color w:val="000000" w:themeColor="text1"/>
-        </w:rPr>
-        <w:t xml:space="preserve">z Barcellos; LIMA, Maria Cristina Miranda. </w:t>
-      </w:r>
-      <w:r>
-        <w:rPr>
-          <w:rFonts w:asciiTheme="minorHAnsi" w:eastAsiaTheme="minorHAnsi" w:hAnsiTheme="minorHAnsi" w:cs="TTE17D7BA8t00"/>
-          <w:b/>
-          <w:color w:val="000000" w:themeColor="text1"/>
-        </w:rPr>
-        <w:t>Manual para elaboração e</w:t>
-      </w:r>
-      <w:r>
-        <w:rPr>
-          <w:rFonts w:asciiTheme="minorHAnsi" w:eastAsiaTheme="minorHAnsi" w:hAnsiTheme="minorHAnsi" w:cs="TTE17D7BA8t00"/>
-          <w:b/>
-        </w:rPr>
-        <w:t xml:space="preserve"> apresentação de trabalhos científicos: artigo científico</w:t>
-      </w:r>
-      <w:r>
-        <w:rPr>
-          <w:rFonts w:asciiTheme="minorHAnsi" w:eastAsiaTheme="minorHAnsi" w:hAnsiTheme="minorHAnsi" w:cs="TTE17D7BA8t00"/>
-        </w:rPr>
-        <w:t xml:space="preserve">. </w:t>
-      </w:r>
-      <w:r>
-        <w:rPr>
-          <w:rFonts w:asciiTheme="minorHAnsi" w:eastAsiaTheme="minorHAnsi" w:hAnsiTheme="minorHAnsi" w:cs="TTE17D7BA8t00"/>
-        </w:rPr>
-        <w:t>200</w:t>
-      </w:r>
-      <w:r>
-        <w:rPr>
-          <w:rFonts w:asciiTheme="minorHAnsi" w:eastAsiaTheme="minorHAnsi" w:hAnsiTheme="minorHAnsi" w:cs="TTE17D7BA8t00"/>
-        </w:rPr>
-        <w:t>7</w:t>
-      </w:r>
-      <w:r>
-        <w:rPr>
-          <w:rFonts w:asciiTheme="minorHAnsi" w:eastAsiaTheme="minorHAnsi" w:hAnsiTheme="minorHAnsi" w:cs="TTE17D7BA8t00"/>
-        </w:rPr>
-        <w:t xml:space="preserve">. </w:t>
-      </w:r>
-      <w:r>
-        <w:rPr>
-          <w:rFonts w:asciiTheme="minorHAnsi" w:eastAsiaTheme="minorHAnsi" w:hAnsiTheme="minorHAnsi" w:cs="TTE17D7BA8t00"/>
-        </w:rPr>
-        <w:t xml:space="preserve">Disponível em: </w:t>
-      </w:r>
-      <w:hyperlink r:id="rId10" w:history="1">
-        <w:r>
-          <w:rPr>
-            <w:rStyle w:val="Hyperlink"/>
-            <w:rFonts w:asciiTheme="minorHAnsi" w:hAnsiTheme="minorHAnsi"/>
-          </w:rPr>
-          <w:t>http://www.biblioteca.fmc.br/Monografia/artigo_cientifico.pdf</w:t>
-        </w:r>
-      </w:hyperlink>
-      <w:r>
-        <w:rPr>
-          <w:rFonts w:asciiTheme="minorHAnsi" w:eastAsiaTheme="minorHAnsi" w:hAnsiTheme="minorHAnsi" w:cs="TTE17D7BA8t00"/>
-        </w:rPr>
-        <w:t xml:space="preserve">. </w:t>
-      </w:r>
-      <w:r>
-        <w:rPr>
-          <w:rFonts w:asciiTheme="minorHAnsi" w:eastAsiaTheme="minorHAnsi" w:hAnsiTheme="minorHAnsi" w:cs="TTE17D7BA8t00"/>
-        </w:rPr>
-        <w:t xml:space="preserve">Acesso em </w:t>
-      </w:r>
-      <w:r>
-        <w:rPr>
-          <w:rFonts w:asciiTheme="minorHAnsi" w:eastAsiaTheme="minorHAnsi" w:hAnsiTheme="minorHAnsi" w:cs="TTE17D7BA8t00"/>
-        </w:rPr>
-        <w:t>8fev. 2014</w:t>
-      </w:r>
-      <w:r>
-        <w:rPr>
-          <w:rFonts w:asciiTheme="minorHAnsi" w:eastAsiaTheme="minorHAnsi" w:hAnsiTheme="minorHAnsi" w:cs="TTE17D7BA8t00"/>
-        </w:rPr>
-        <w:t>.</w:t>
-      </w:r>
-    </w:p>
-    <w:p>
-      <w:pPr>
-        <w:autoSpaceDE w:val="0"/>
-        <w:autoSpaceDN w:val="0"/>
-        <w:adjustRightInd w:val="0"/>
-        <w:ind w:left="709" w:hanging="709"/>
-        <w:jc w:val="both"/>
-        <w:rPr>
-          <w:rFonts w:asciiTheme="minorHAnsi" w:eastAsiaTheme="minorHAnsi" w:hAnsiTheme="minorHAnsi" w:cs="SwitzerlandInseratPSMT"/>
-          <w:color w:val="000000" w:themeColor="text1"/>
-          <w:lang w:val="en-US"/>
-        </w:rPr>
-      </w:pPr>
-      <w:r>
-        <w:rPr>
-          <w:rFonts w:asciiTheme="minorHAnsi" w:eastAsiaTheme="minorHAnsi" w:hAnsiTheme="minorHAnsi" w:cs="SwitzerlandInseratPSMT"/>
-        </w:rPr>
-        <w:t>BRAZIELLAS, Maria de Lourdes Motta; ANÇÃ, Ne</w:t>
-      </w:r>
-      <w:r>
-        <w:rPr>
-          <w:rFonts w:asciiTheme="minorHAnsi" w:eastAsiaTheme="minorHAnsi" w:hAnsiTheme="minorHAnsi" w:cs="SwitzerlandInseratPSMT"/>
-        </w:rPr>
-        <w:t>u</w:t>
-      </w:r>
-      <w:r>
-        <w:rPr>
-          <w:rFonts w:asciiTheme="minorHAnsi" w:eastAsiaTheme="minorHAnsi" w:hAnsiTheme="minorHAnsi" w:cs="SwitzerlandInseratPSMT"/>
-        </w:rPr>
-        <w:t xml:space="preserve">za Maria Moutinho. </w:t>
-      </w:r>
-      <w:r>
-        <w:rPr>
-          <w:rFonts w:asciiTheme="minorHAnsi" w:eastAsiaTheme="minorHAnsi" w:hAnsiTheme="minorHAnsi" w:cs="SwitzerlandCondLightPSMT"/>
-          <w:b/>
-        </w:rPr>
-        <w:t>Normas para Apresentação de Trabalho de Conclusão de Curso, Monografia, Dissertação e Tese</w:t>
-      </w:r>
-      <w:r>
-        <w:rPr>
-          <w:rFonts w:asciiTheme="minorHAnsi" w:eastAsiaTheme="minorHAnsi" w:hAnsiTheme="minorHAnsi" w:cs="SwitzerlandCondLightPSMT"/>
-        </w:rPr>
-        <w:t xml:space="preserve">. </w:t>
-      </w:r>
-      <w:r>
-        <w:rPr>
-          <w:rFonts w:asciiTheme="minorHAnsi" w:eastAsiaTheme="minorHAnsi" w:hAnsiTheme="minorHAnsi" w:cs="TimesNewRomanPSMT"/>
-          <w:color w:val="000000" w:themeColor="text1"/>
-        </w:rPr>
-        <w:t>Rio de Janeiro: EditoraGama Filho, 2010.</w:t>
-      </w:r>
-      <w:r>
-        <w:rPr>
-          <w:rFonts w:asciiTheme="minorHAnsi" w:eastAsiaTheme="minorHAnsi" w:hAnsiTheme="minorHAnsi" w:cs="SwitzerlandInseratPSMT"/>
-          <w:color w:val="000000" w:themeColor="text1"/>
-        </w:rPr>
-        <w:t xml:space="preserve">Disponível em: </w:t>
-      </w:r>
-      <w:hyperlink r:id="rId11" w:history="1">
-        <w:r>
-          <w:rPr>
-            <w:rStyle w:val="Hyperlink"/>
-            <w:rFonts w:asciiTheme="minorHAnsi" w:eastAsiaTheme="minorHAnsi" w:hAnsiTheme="minorHAnsi" w:cs="SwitzerlandInseratPSMT"/>
-          </w:rPr>
-          <w:t>http://pt.scribd.com/doc/67274660/NORMAS-ACADEMICAS-UGF</w:t>
-        </w:r>
-      </w:hyperlink>
-      <w:r>
-        <w:rPr>
-          <w:rFonts w:asciiTheme="minorHAnsi" w:eastAsiaTheme="minorHAnsi" w:hAnsiTheme="minorHAnsi" w:cs="SwitzerlandInseratPSMT"/>
-          <w:color w:val="000000" w:themeColor="text1"/>
-        </w:rPr>
-        <w:t xml:space="preserve">. </w:t>
-      </w:r>
-      <w:r>
-        <w:rPr>
-          <w:rFonts w:asciiTheme="minorHAnsi" w:eastAsiaTheme="minorHAnsi" w:hAnsiTheme="minorHAnsi" w:cs="SwitzerlandInseratPSMT"/>
-          <w:color w:val="000000" w:themeColor="text1"/>
-          <w:lang w:val="en-US"/>
-        </w:rPr>
-        <w:t>Acesso em 8 fev. 2014.</w:t>
-      </w:r>
-    </w:p>
-    <w:p>
-      <w:pPr>
-        <w:autoSpaceDE w:val="0"/>
-        <w:autoSpaceDN w:val="0"/>
-        <w:adjustRightInd w:val="0"/>
-        <w:ind w:left="709" w:hanging="709"/>
-        <w:jc w:val="both"/>
-        <w:rPr>
-          <w:rFonts w:asciiTheme="minorHAnsi" w:eastAsiaTheme="minorHAnsi" w:hAnsiTheme="minorHAnsi" w:cs="SwitzerlandCondLightPSMT"/>
-          <w:color w:val="000000" w:themeColor="text1"/>
-        </w:rPr>
-      </w:pPr>
-      <w:r>
-        <w:rPr>
-          <w:rFonts w:asciiTheme="minorHAnsi" w:eastAsiaTheme="minorHAnsi" w:hAnsiTheme="minorHAnsi" w:cs="SwitzerlandCondLightPSMT"/>
-          <w:color w:val="000000" w:themeColor="text1"/>
-          <w:lang w:val="en-US"/>
-        </w:rPr>
-        <w:lastRenderedPageBreak/>
-        <w:t xml:space="preserve">GEORGIOS, Yiannakas. </w:t>
-      </w:r>
-      <w:r>
-        <w:rPr>
-          <w:rFonts w:asciiTheme="minorHAnsi" w:eastAsiaTheme="minorHAnsi" w:hAnsiTheme="minorHAnsi" w:cs="SwitzerlandCondLightPSMT"/>
-          <w:b/>
-          <w:i/>
-          <w:color w:val="000000" w:themeColor="text1"/>
-          <w:lang w:val="en-US"/>
-        </w:rPr>
-        <w:t>Critical Comparison and Evaluation of the Major MVC Frameworksthroughtheuseof a Prototype Web Application</w:t>
-      </w:r>
-      <w:r>
-        <w:rPr>
-          <w:rFonts w:asciiTheme="minorHAnsi" w:eastAsiaTheme="minorHAnsi" w:hAnsiTheme="minorHAnsi" w:cs="SwitzerlandCondLightPSMT"/>
-          <w:b/>
-          <w:color w:val="000000" w:themeColor="text1"/>
-          <w:lang w:val="en-US"/>
-        </w:rPr>
-        <w:t>.</w:t>
-      </w:r>
-      <w:r>
-        <w:rPr>
-          <w:rFonts w:asciiTheme="minorHAnsi" w:eastAsiaTheme="minorHAnsi" w:hAnsiTheme="minorHAnsi" w:cs="SwitzerlandCondLightPSMT"/>
-          <w:color w:val="000000" w:themeColor="text1"/>
-        </w:rPr>
-        <w:t xml:space="preserve">2011. 87p. Dissertação de Mestrado. </w:t>
-      </w:r>
-      <w:r>
-        <w:rPr>
-          <w:rFonts w:asciiTheme="minorHAnsi" w:eastAsiaTheme="minorHAnsi" w:hAnsiTheme="minorHAnsi" w:cs="SwitzerlandCondLightPSMT"/>
-          <w:color w:val="000000" w:themeColor="text1"/>
-        </w:rPr>
-        <w:t>Edinburg Napier University,</w:t>
-      </w:r>
-      <w:r>
-        <w:rPr>
-          <w:rFonts w:asciiTheme="minorHAnsi" w:eastAsiaTheme="minorHAnsi" w:hAnsiTheme="minorHAnsi" w:cs="SwitzerlandCondLightPSMT"/>
-          <w:color w:val="000000" w:themeColor="text1"/>
-        </w:rPr>
-        <w:t>Edimburgo</w:t>
-      </w:r>
-      <w:r>
-        <w:rPr>
-          <w:rFonts w:asciiTheme="minorHAnsi" w:eastAsiaTheme="minorHAnsi" w:hAnsiTheme="minorHAnsi" w:cs="SwitzerlandCondLightPSMT"/>
-          <w:color w:val="000000" w:themeColor="text1"/>
-        </w:rPr>
-        <w:t>, 2011.</w:t>
-      </w:r>
-    </w:p>
-    <w:p>
-      <w:pPr>
-        <w:autoSpaceDE w:val="0"/>
-        <w:autoSpaceDN w:val="0"/>
-        <w:adjustRightInd w:val="0"/>
-        <w:ind w:left="709" w:hanging="709"/>
-        <w:jc w:val="both"/>
-        <w:rPr>
-          <w:rFonts w:asciiTheme="minorHAnsi" w:eastAsiaTheme="minorHAnsi" w:hAnsiTheme="minorHAnsi" w:cs="Helvetica"/>
-          <w:color w:val="000000" w:themeColor="text1"/>
-        </w:rPr>
-      </w:pPr>
-      <w:r>
-        <w:rPr>
-          <w:rFonts w:asciiTheme="minorHAnsi" w:eastAsiaTheme="minorHAnsi" w:hAnsiTheme="minorHAnsi" w:cs="Helvetica"/>
-          <w:color w:val="000000" w:themeColor="text1"/>
-        </w:rPr>
-        <w:t xml:space="preserve">LAKATOS, Eva M.; MARCONI, Marina A. </w:t>
-      </w:r>
-      <w:r>
-        <w:rPr>
-          <w:rFonts w:asciiTheme="minorHAnsi" w:eastAsiaTheme="minorHAnsi" w:hAnsiTheme="minorHAnsi" w:cs="Helvetica"/>
-          <w:b/>
-          <w:color w:val="000000" w:themeColor="text1"/>
-        </w:rPr>
-        <w:t>Fundamentos de Metodologia Científica</w:t>
-      </w:r>
-      <w:r>
-        <w:rPr>
-          <w:rFonts w:asciiTheme="minorHAnsi" w:eastAsiaTheme="minorHAnsi" w:hAnsiTheme="minorHAnsi" w:cs="Helvetica"/>
-          <w:color w:val="000000" w:themeColor="text1"/>
-        </w:rPr>
-        <w:t xml:space="preserve">. 7ed. São Paulo: Atlas, 2010. </w:t>
-      </w:r>
-    </w:p>
-    <w:p>
-      <w:pPr>
-        <w:autoSpaceDE w:val="0"/>
-        <w:autoSpaceDN w:val="0"/>
-        <w:adjustRightInd w:val="0"/>
-        <w:ind w:left="709" w:hanging="709"/>
-        <w:jc w:val="both"/>
-        <w:rPr>
-          <w:rFonts w:ascii="Calibri" w:hAnsi="Calibri"/>
-        </w:rPr>
-      </w:pPr>
-      <w:r>
-        <w:rPr>
-          <w:rFonts w:ascii="Calibri" w:hAnsi="Calibri"/>
-        </w:rPr>
-        <w:t xml:space="preserve">MACHADO, Felipe N. R. </w:t>
-      </w:r>
-      <w:r>
-        <w:rPr>
-          <w:rFonts w:ascii="Calibri" w:hAnsi="Calibri"/>
-          <w:b/>
-        </w:rPr>
-        <w:t xml:space="preserve">Tecnologia e Projeto de </w:t>
-      </w:r>
-      <w:r>
-        <w:rPr>
-          <w:rFonts w:ascii="Calibri" w:hAnsi="Calibri"/>
-          <w:b/>
-          <w:i/>
-        </w:rPr>
-        <w:t>Data Warehouse</w:t>
-      </w:r>
-      <w:r>
-        <w:rPr>
-          <w:rFonts w:ascii="Calibri" w:hAnsi="Calibri"/>
-        </w:rPr>
-        <w:t xml:space="preserve">. </w:t>
-      </w:r>
-      <w:r>
-        <w:rPr>
-          <w:rFonts w:ascii="Calibri" w:hAnsi="Calibri"/>
-        </w:rPr>
-        <w:t xml:space="preserve">5 ed. </w:t>
-      </w:r>
-      <w:r>
-        <w:rPr>
-          <w:rFonts w:ascii="Calibri" w:hAnsi="Calibri"/>
-        </w:rPr>
-        <w:t xml:space="preserve">São Paulo: Érica, 2012. </w:t>
-      </w:r>
-    </w:p>
-    <w:p>
-      <w:pPr>
-        <w:autoSpaceDE w:val="0"/>
-        <w:autoSpaceDN w:val="0"/>
-        <w:adjustRightInd w:val="0"/>
-        <w:ind w:left="709" w:hanging="709"/>
-        <w:jc w:val="both"/>
-        <w:rPr>
-          <w:rFonts w:asciiTheme="minorHAnsi" w:eastAsiaTheme="minorHAnsi" w:hAnsiTheme="minorHAnsi" w:cs="Helvetica"/>
-        </w:rPr>
-      </w:pPr>
-    </w:p>
-    <w:p>
-      <w:pPr>
-        <w:ind w:left="709" w:hanging="709"/>
-        <w:jc w:val="both"/>
-        <w:rPr>
-          <w:rFonts w:asciiTheme="minorHAnsi" w:hAnsiTheme="minorHAnsi" w:cs="Arial"/>
-        </w:rPr>
-      </w:pPr>
-      <w:r>
-        <w:rPr>
-          <w:rFonts w:asciiTheme="minorHAnsi" w:hAnsiTheme="minorHAnsi" w:cs="Arial"/>
-        </w:rPr>
-        <w:t>PMI</w:t>
-      </w:r>
-      <w:r>
-        <w:rPr>
-          <w:rFonts w:asciiTheme="minorHAnsi" w:hAnsiTheme="minorHAnsi" w:cs="Arial"/>
-        </w:rPr>
-        <w:t>-</w:t>
-      </w:r>
-      <w:r>
-        <w:rPr>
-          <w:rFonts w:asciiTheme="minorHAnsi" w:hAnsiTheme="minorHAnsi" w:cs="Arial"/>
-          <w:i/>
-        </w:rPr>
-        <w:t>Project Management Institute</w:t>
-      </w:r>
-      <w:r>
-        <w:rPr>
-          <w:rFonts w:asciiTheme="minorHAnsi" w:hAnsiTheme="minorHAnsi" w:cs="Arial"/>
-        </w:rPr>
-        <w:t xml:space="preserve">. </w:t>
-      </w:r>
-      <w:r>
-        <w:rPr>
-          <w:rFonts w:asciiTheme="minorHAnsi" w:hAnsiTheme="minorHAnsi" w:cs="Arial"/>
-          <w:b/>
-        </w:rPr>
-        <w:t>Um guia do Conjunto de Melhores Práticas em gerenciamento de Projetos (Guia PMBOK) – Quarta Edição</w:t>
-      </w:r>
-      <w:r>
-        <w:rPr>
-          <w:rFonts w:asciiTheme="minorHAnsi" w:hAnsiTheme="minorHAnsi" w:cs="Arial"/>
-        </w:rPr>
-        <w:t xml:space="preserve">. Atlanta: PMI </w:t>
-      </w:r>
-      <w:r>
-        <w:rPr>
-          <w:rFonts w:asciiTheme="minorHAnsi" w:hAnsiTheme="minorHAnsi" w:cs="Arial"/>
-          <w:i/>
-        </w:rPr>
-        <w:t>Book Service Center</w:t>
-      </w:r>
-      <w:r>
-        <w:rPr>
-          <w:rFonts w:asciiTheme="minorHAnsi" w:hAnsiTheme="minorHAnsi" w:cs="Arial"/>
-        </w:rPr>
-        <w:t>, 2008.</w:t>
-      </w:r>
-    </w:p>
-    <w:p>
-      <w:pPr>
         <w:autoSpaceDE w:val="0"/>
         <w:autoSpaceDN w:val="0"/>
         <w:adjustRightInd w:val="0"/>
@@ -4133,23 +3402,11 @@
     </w:p>
     <w:p>
       <w:pPr>
-        <w:autoSpaceDE w:val="0"/>
-        <w:autoSpaceDN w:val="0"/>
-        <w:adjustRightInd w:val="0"/>
-        <w:ind w:firstLine="709"/>
         <w:jc w:val="both"/>
         <w:rPr>
           <w:rFonts w:asciiTheme="minorHAnsi" w:eastAsiaTheme="minorHAnsi" w:hAnsiTheme="minorHAnsi" w:cs="Helvetica"/>
         </w:rPr>
       </w:pPr>
-    </w:p>
-    <w:p>
-      <w:pPr>
-        <w:jc w:val="both"/>
-        <w:rPr>
-          <w:rFonts w:asciiTheme="minorHAnsi" w:eastAsiaTheme="minorHAnsi" w:hAnsiTheme="minorHAnsi" w:cs="Helvetica"/>
-        </w:rPr>
-      </w:pPr>
       <w:r>
         <w:rPr>
           <w:rFonts w:asciiTheme="minorHAnsi" w:eastAsiaTheme="minorHAnsi" w:hAnsiTheme="minorHAnsi" w:cs="Helvetica"/>
@@ -4182,7 +3439,7 @@
         </w:rPr>
         <w:t xml:space="preserve">. Disponível em </w:t>
       </w:r>
-      <w:hyperlink r:id="rId12" w:history="1">
+      <w:hyperlink r:id="rId10" w:history="1">
         <w:r>
           <w:rPr>
             <w:rStyle w:val="Hyperlink"/>
@@ -4256,7 +3513,7 @@
         </w:rPr>
         <w:t xml:space="preserve"> Disponível em </w:t>
       </w:r>
-      <w:hyperlink r:id="rId13" w:history="1">
+      <w:hyperlink r:id="rId11" w:history="1">
         <w:r>
           <w:rPr>
             <w:rStyle w:val="Hyperlink"/>
@@ -4332,7 +3589,7 @@
         </w:rPr>
         <w:t xml:space="preserve">. Disponível em </w:t>
       </w:r>
-      <w:hyperlink r:id="rId14" w:history="1">
+      <w:hyperlink r:id="rId12" w:history="1">
         <w:r>
           <w:rPr>
             <w:rStyle w:val="Hyperlink"/>
@@ -4432,7 +3689,7 @@
         </w:rPr>
         <w:t xml:space="preserve">. Disponível em </w:t>
       </w:r>
-      <w:hyperlink r:id="rId15" w:history="1">
+      <w:hyperlink r:id="rId13" w:history="1">
         <w:r>
           <w:rPr>
             <w:rStyle w:val="Hyperlink"/>
@@ -4508,7 +3765,7 @@
         </w:rPr>
         <w:t xml:space="preserve"> Disponível em </w:t>
       </w:r>
-      <w:hyperlink r:id="rId16" w:history="1">
+      <w:hyperlink r:id="rId14" w:history="1">
         <w:r>
           <w:rPr>
             <w:rStyle w:val="Hyperlink"/>
@@ -4541,7 +3798,7 @@
       </w:pPr>
     </w:p>
     <w:sectPr>
-      <w:headerReference w:type="default" r:id="rId17"/>
+      <w:headerReference w:type="default" r:id="rId15"/>
       <w:pgSz w:w="11906" w:h="16838"/>
       <w:pgMar w:top="1134" w:right="1418" w:bottom="1134" w:left="1418" w:header="708" w:footer="708" w:gutter="0"/>
       <w:cols w:space="708"/>
@@ -4619,7 +3876,7 @@
           <w:rPr>
             <w:noProof/>
           </w:rPr>
-          <w:t>2</w:t>
+          <w:t>4</w:t>
         </w:r>
         <w:r>
           <w:rPr>

</xml_diff>

<commit_message>
atualizado introdução do tcc
</commit_message>
<xml_diff>
--- a/PosEAD/TCC/TCC - Desenv. OO Java.docx
+++ b/PosEAD/TCC/TCC - Desenv. OO Java.docx
@@ -401,7 +401,25 @@
         <w:rPr>
           <w:rFonts w:asciiTheme="minorHAnsi" w:hAnsiTheme="minorHAnsi"/>
         </w:rPr>
-        <w:t xml:space="preserve">dois frameworks Java, voltado ao desenvolvimento web, com intuito de auxiliar o desenvolvedor a fazer a melhor escolha para a criação do seu projeto. </w:t>
+        <w:t>dois frameworks Java</w:t>
+      </w:r>
+      <w:r>
+        <w:rPr>
+          <w:rFonts w:asciiTheme="minorHAnsi" w:hAnsiTheme="minorHAnsi"/>
+        </w:rPr>
+        <w:t xml:space="preserve"> voltado ao desenvolvimento web, com intuito de auxiliar o </w:t>
+      </w:r>
+      <w:r>
+        <w:rPr>
+          <w:rFonts w:asciiTheme="minorHAnsi" w:hAnsiTheme="minorHAnsi"/>
+        </w:rPr>
+        <w:t>desenvolvedor em fazer a melhor escolha do framework de acordo com seu projeto</w:t>
+      </w:r>
+      <w:r>
+        <w:rPr>
+          <w:rFonts w:asciiTheme="minorHAnsi" w:hAnsiTheme="minorHAnsi"/>
+        </w:rPr>
+        <w:t xml:space="preserve">. </w:t>
       </w:r>
       <w:r>
         <w:rPr>
@@ -553,49 +571,43 @@
         <w:rPr>
           <w:rFonts w:asciiTheme="minorHAnsi" w:hAnsiTheme="minorHAnsi"/>
         </w:rPr>
-        <w:t xml:space="preserve"> Com base nas informações apresentadas, o artigo servirá de apoio para a</w:t>
-      </w:r>
-      <w:r>
-        <w:rPr>
-          <w:rFonts w:asciiTheme="minorHAnsi" w:hAnsiTheme="minorHAnsi"/>
-        </w:rPr>
-        <w:t xml:space="preserve"> decisão</w:t>
-      </w:r>
-      <w:r>
-        <w:rPr>
-          <w:rFonts w:asciiTheme="minorHAnsi" w:hAnsiTheme="minorHAnsi"/>
-        </w:rPr>
-        <w:t xml:space="preserve"> do desenvolvedor em fazer</w:t>
-      </w:r>
-      <w:r>
-        <w:rPr>
-          <w:rFonts w:asciiTheme="minorHAnsi" w:hAnsiTheme="minorHAnsi"/>
-        </w:rPr>
-        <w:t xml:space="preserve"> a </w:t>
-      </w:r>
-      <w:r>
-        <w:rPr>
-          <w:rFonts w:asciiTheme="minorHAnsi" w:hAnsiTheme="minorHAnsi"/>
-        </w:rPr>
-        <w:t>escolha do</w:t>
-      </w:r>
-      <w:r>
-        <w:rPr>
-          <w:rFonts w:asciiTheme="minorHAnsi" w:hAnsiTheme="minorHAnsi"/>
-        </w:rPr>
-        <w:t xml:space="preserve"> framework</w:t>
-      </w:r>
-      <w:r>
-        <w:rPr>
-          <w:rFonts w:asciiTheme="minorHAnsi" w:hAnsiTheme="minorHAnsi"/>
-        </w:rPr>
-        <w:t xml:space="preserve"> de acordo com seu projeto</w:t>
-      </w:r>
-      <w:r>
-        <w:rPr>
-          <w:rFonts w:asciiTheme="minorHAnsi" w:hAnsiTheme="minorHAnsi"/>
-        </w:rPr>
-        <w:t xml:space="preserve"> e para futuras pesquisas.</w:t>
+        <w:t xml:space="preserve"> Com base nas informações apresent</w:t>
+      </w:r>
+      <w:r>
+        <w:rPr>
+          <w:rFonts w:asciiTheme="minorHAnsi" w:hAnsiTheme="minorHAnsi"/>
+        </w:rPr>
+        <w:t>adas, o artigo servirá de</w:t>
+      </w:r>
+      <w:r>
+        <w:rPr>
+          <w:rFonts w:asciiTheme="minorHAnsi" w:hAnsiTheme="minorHAnsi"/>
+        </w:rPr>
+        <w:t xml:space="preserve"> material de</w:t>
+      </w:r>
+      <w:r>
+        <w:rPr>
+          <w:rFonts w:asciiTheme="minorHAnsi" w:hAnsiTheme="minorHAnsi"/>
+        </w:rPr>
+        <w:t xml:space="preserve"> apoio</w:t>
+      </w:r>
+      <w:r>
+        <w:rPr>
+          <w:rFonts w:asciiTheme="minorHAnsi" w:hAnsiTheme="minorHAnsi"/>
+        </w:rPr>
+        <w:t xml:space="preserve"> para futuras pesquisas</w:t>
+      </w:r>
+      <w:r>
+        <w:rPr>
+          <w:rFonts w:asciiTheme="minorHAnsi" w:hAnsiTheme="minorHAnsi"/>
+        </w:rPr>
+        <w:t xml:space="preserve"> e desenvolvimento</w:t>
+      </w:r>
+      <w:r>
+        <w:rPr>
+          <w:rFonts w:asciiTheme="minorHAnsi" w:hAnsiTheme="minorHAnsi"/>
+        </w:rPr>
+        <w:t>.</w:t>
       </w:r>
     </w:p>
     <w:p>
@@ -633,7 +645,19 @@
         <w:rPr>
           <w:rFonts w:asciiTheme="minorHAnsi" w:hAnsiTheme="minorHAnsi"/>
         </w:rPr>
-        <w:t xml:space="preserve"> desenvolvimento web,</w:t>
+        <w:t xml:space="preserve"> desenvolvimento web</w:t>
+      </w:r>
+      <w:r>
+        <w:rPr>
+          <w:rFonts w:asciiTheme="minorHAnsi" w:hAnsiTheme="minorHAnsi"/>
+        </w:rPr>
+        <w:t xml:space="preserve"> Java</w:t>
+      </w:r>
+      <w:r>
+        <w:rPr>
+          <w:rFonts w:asciiTheme="minorHAnsi" w:hAnsiTheme="minorHAnsi"/>
+        </w:rPr>
+        <w:t>,</w:t>
       </w:r>
       <w:r>
         <w:rPr>
@@ -729,7 +753,6 @@
         <w:jc w:val="both"/>
         <w:rPr>
           <w:rFonts w:asciiTheme="minorHAnsi" w:hAnsiTheme="minorHAnsi"/>
-          <w:color w:val="000000" w:themeColor="text1"/>
         </w:rPr>
       </w:pPr>
       <w:r>
@@ -740,743 +763,293 @@
       </w:r>
       <w:r>
         <w:rPr>
-          <w:rFonts w:asciiTheme="minorHAnsi" w:eastAsiaTheme="minorHAnsi" w:hAnsiTheme="minorHAnsi" w:cs="Helvetica"/>
-          <w:color w:val="000000" w:themeColor="text1"/>
-        </w:rPr>
-        <w:t xml:space="preserve">A introdução deve apresentar uma descrição geral do conteúdo do artigo científico sem entrar em muitos detalhes. Nesta parte do trabalho, apenas poucos parágrafos são o suficiente para sua apresentação. </w:t>
-      </w:r>
-      <w:r>
-        <w:rPr>
-          <w:rFonts w:asciiTheme="minorHAnsi" w:eastAsiaTheme="minorHAnsi" w:hAnsiTheme="minorHAnsi" w:cs="Helvetica"/>
-          <w:color w:val="000000" w:themeColor="text1"/>
-        </w:rPr>
-        <w:t xml:space="preserve">Recomenda-se uma página apenas. </w:t>
-      </w:r>
-      <w:r>
-        <w:rPr>
-          <w:rFonts w:asciiTheme="minorHAnsi" w:eastAsiaTheme="minorHAnsi" w:hAnsiTheme="minorHAnsi" w:cs="Helvetica"/>
-          <w:color w:val="000000" w:themeColor="text1"/>
-        </w:rPr>
-        <w:t xml:space="preserve">A introdução deve descrever brevemente a importância da área de estudo e do tema em foco e mostrar a relevância da publicação do artigo. Deve explicar como o trabalho pode contribuir para ampliar o conhecimento na área e se ele apresenta novos métodos para resolver ou abordar um problema. A introdução deve ser finalizada com a apresentação dos objetivos do trabalho. </w:t>
-      </w:r>
-      <w:r>
-        <w:rPr>
-          <w:rFonts w:asciiTheme="minorHAnsi" w:eastAsiaTheme="minorHAnsi" w:hAnsiTheme="minorHAnsi" w:cs="Helvetica"/>
-          <w:color w:val="000000" w:themeColor="text1"/>
-        </w:rPr>
-        <w:t>Deve-se evitar o uso de referências diretas e indiretas na introdução.</w:t>
+          <w:rFonts w:asciiTheme="minorHAnsi" w:hAnsiTheme="minorHAnsi"/>
+        </w:rPr>
+        <w:t>Quando iniciamos o desenvolvimento de um projeto</w:t>
+      </w:r>
+      <w:r>
+        <w:rPr>
+          <w:rFonts w:asciiTheme="minorHAnsi" w:hAnsiTheme="minorHAnsi"/>
+        </w:rPr>
+        <w:t xml:space="preserve"> web na linguagem Java</w:t>
+      </w:r>
+      <w:r>
+        <w:rPr>
+          <w:rFonts w:asciiTheme="minorHAnsi" w:hAnsiTheme="minorHAnsi"/>
+        </w:rPr>
+        <w:t xml:space="preserve">, uma das questões que muitos programadores </w:t>
+      </w:r>
+      <w:r>
+        <w:rPr>
+          <w:rFonts w:asciiTheme="minorHAnsi" w:hAnsiTheme="minorHAnsi"/>
+        </w:rPr>
+        <w:t xml:space="preserve">têm de defini-la, </w:t>
+      </w:r>
+      <w:r>
+        <w:rPr>
+          <w:rFonts w:asciiTheme="minorHAnsi" w:hAnsiTheme="minorHAnsi"/>
+        </w:rPr>
+        <w:t>é</w:t>
+      </w:r>
+      <w:r>
+        <w:rPr>
+          <w:rFonts w:asciiTheme="minorHAnsi" w:hAnsiTheme="minorHAnsi"/>
+        </w:rPr>
+        <w:t xml:space="preserve"> com qual ferramenta será utilizada para o desenvolvimento do projeto</w:t>
+      </w:r>
+      <w:r>
+        <w:rPr>
+          <w:rFonts w:asciiTheme="minorHAnsi" w:hAnsiTheme="minorHAnsi"/>
+        </w:rPr>
+        <w:t>?</w:t>
       </w:r>
     </w:p>
     <w:p>
       <w:pPr>
-        <w:jc w:val="both"/>
-        <w:rPr>
-          <w:rFonts w:asciiTheme="minorHAnsi" w:hAnsiTheme="minorHAnsi" w:cs="Arial"/>
-        </w:rPr>
-      </w:pPr>
-      <w:r>
-        <w:rPr>
-          <w:rFonts w:asciiTheme="minorHAnsi" w:hAnsiTheme="minorHAnsi"/>
-        </w:rPr>
-        <w:tab/>
-      </w:r>
-      <w:r>
-        <w:rPr>
-          <w:rFonts w:asciiTheme="minorHAnsi" w:hAnsiTheme="minorHAnsi"/>
-        </w:rPr>
-        <w:t>O aluno</w:t>
-      </w:r>
-      <w:r>
-        <w:rPr>
-          <w:rFonts w:asciiTheme="minorHAnsi" w:hAnsiTheme="minorHAnsi"/>
-        </w:rPr>
-        <w:t xml:space="preserve"> do curso de pós-graduação </w:t>
-      </w:r>
-      <w:r>
-        <w:rPr>
-          <w:rFonts w:asciiTheme="minorHAnsi" w:hAnsiTheme="minorHAnsi"/>
-        </w:rPr>
-        <w:t>deve</w:t>
-      </w:r>
-      <w:r>
-        <w:rPr>
-          <w:rFonts w:asciiTheme="minorHAnsi" w:hAnsiTheme="minorHAnsi"/>
-        </w:rPr>
-        <w:t xml:space="preserve"> fazer o seu TCC na forma de um artigo acadêmico-científico cujo format</w:t>
-      </w:r>
-      <w:r>
-        <w:rPr>
-          <w:rFonts w:asciiTheme="minorHAnsi" w:hAnsiTheme="minorHAnsi"/>
-        </w:rPr>
-        <w:t>o está especificado n</w:t>
-      </w:r>
-      <w:r>
-        <w:rPr>
-          <w:rFonts w:asciiTheme="minorHAnsi" w:hAnsiTheme="minorHAnsi"/>
-        </w:rPr>
-        <w:t>este documento. É importante que o aluno saiba que o</w:t>
-      </w:r>
-      <w:r>
-        <w:rPr>
-          <w:rFonts w:asciiTheme="minorHAnsi" w:hAnsiTheme="minorHAnsi"/>
-        </w:rPr>
-        <w:t xml:space="preserve"> artigo</w:t>
-      </w:r>
-      <w:r>
-        <w:rPr>
-          <w:rFonts w:asciiTheme="minorHAnsi" w:hAnsiTheme="minorHAnsi"/>
-        </w:rPr>
-        <w:t xml:space="preserve"> é aprovado somente pelo </w:t>
-      </w:r>
-      <w:r>
-        <w:rPr>
-          <w:rFonts w:asciiTheme="minorHAnsi" w:hAnsiTheme="minorHAnsi"/>
-        </w:rPr>
-        <w:t xml:space="preserve">professor </w:t>
-      </w:r>
-      <w:r>
-        <w:rPr>
-          <w:rFonts w:asciiTheme="minorHAnsi" w:hAnsiTheme="minorHAnsi"/>
-        </w:rPr>
-        <w:t>orientador</w:t>
-      </w:r>
-      <w:r>
-        <w:rPr>
-          <w:rFonts w:asciiTheme="minorHAnsi" w:hAnsiTheme="minorHAnsi"/>
-        </w:rPr>
-        <w:t xml:space="preserve">. Uma vez aprovado pelo orientador, é que o aluno pode confirmar a participação da defesa na data informada pela </w:t>
-      </w:r>
-      <w:r>
-        <w:rPr>
-          <w:rFonts w:asciiTheme="minorHAnsi" w:hAnsiTheme="minorHAnsi"/>
-        </w:rPr>
-        <w:t xml:space="preserve">equipe de TCC da </w:t>
-      </w:r>
-      <w:r>
-        <w:rPr>
-          <w:rFonts w:asciiTheme="minorHAnsi" w:hAnsiTheme="minorHAnsi"/>
-        </w:rPr>
-        <w:t>universidade.</w:t>
-      </w:r>
-      <w:r>
-        <w:rPr>
-          <w:rFonts w:asciiTheme="minorHAnsi" w:hAnsiTheme="minorHAnsi"/>
-        </w:rPr>
-        <w:t xml:space="preserve">Recomenda-se que o aluno leia o documento </w:t>
-      </w:r>
-      <w:r>
-        <w:rPr>
-          <w:rFonts w:asciiTheme="minorHAnsi" w:hAnsiTheme="minorHAnsi" w:cs="Courier New"/>
-          <w:i/>
-        </w:rPr>
-        <w:t>2-Regras e Orientações para a defesa do</w:t>
-      </w:r>
-      <w:r>
-        <w:rPr>
-          <w:rFonts w:asciiTheme="minorHAnsi" w:hAnsiTheme="minorHAnsi" w:cs="Courier New"/>
-          <w:i/>
-        </w:rPr>
-        <w:t xml:space="preserve"> TCC e </w:t>
-      </w:r>
-      <w:r>
-        <w:rPr>
-          <w:rFonts w:asciiTheme="minorHAnsi" w:hAnsiTheme="minorHAnsi" w:cs="Courier New"/>
-          <w:i/>
-        </w:rPr>
-        <w:t xml:space="preserve">para </w:t>
-      </w:r>
-      <w:r>
-        <w:rPr>
-          <w:rFonts w:asciiTheme="minorHAnsi" w:hAnsiTheme="minorHAnsi" w:cs="Courier New"/>
-          <w:i/>
-        </w:rPr>
-        <w:t>a disciplina Metodologia da Pesquisa Científica</w:t>
-      </w:r>
-      <w:r>
-        <w:rPr>
-          <w:rFonts w:asciiTheme="minorHAnsi" w:hAnsiTheme="minorHAnsi" w:cs="Courier New"/>
-          <w:i/>
-        </w:rPr>
-        <w:t>EaD</w:t>
-      </w:r>
-      <w:r>
-        <w:rPr>
-          <w:rFonts w:asciiTheme="minorHAnsi" w:hAnsiTheme="minorHAnsi" w:cs="Arial"/>
-          <w:color w:val="000000" w:themeColor="text1"/>
-        </w:rPr>
-        <w:t>disponibilizado pelo orientador na plataforma AVA, na guia Materiais de Estudos da disciplina Metodologia</w:t>
-      </w:r>
-      <w:r>
-        <w:rPr>
-          <w:rFonts w:asciiTheme="minorHAnsi" w:hAnsiTheme="minorHAnsi" w:cs="Arial"/>
-        </w:rPr>
-        <w:t>.</w:t>
-      </w:r>
-    </w:p>
-    <w:p>
-      <w:pPr>
+        <w:pStyle w:val="PargrafodaLista"/>
         <w:autoSpaceDE w:val="0"/>
         <w:autoSpaceDN w:val="0"/>
         <w:adjustRightInd w:val="0"/>
-        <w:ind w:firstLine="709"/>
+        <w:ind w:left="0"/>
         <w:jc w:val="both"/>
         <w:rPr>
-          <w:rFonts w:asciiTheme="minorHAnsi" w:eastAsiaTheme="minorHAnsi" w:hAnsiTheme="minorHAnsi" w:cs="Arial"/>
-        </w:rPr>
-      </w:pPr>
-      <w:r>
-        <w:rPr>
-          <w:rFonts w:asciiTheme="minorHAnsi" w:eastAsiaTheme="minorHAnsi" w:hAnsiTheme="minorHAnsi" w:cs="Helvetica"/>
-          <w:color w:val="000000" w:themeColor="text1"/>
-        </w:rPr>
-        <w:t xml:space="preserve">Um artigo científico, ou acadêmico-científico, </w:t>
-      </w:r>
-      <w:r>
-        <w:rPr>
-          <w:rFonts w:asciiTheme="minorHAnsi" w:eastAsiaTheme="minorHAnsi" w:hAnsiTheme="minorHAnsi" w:cs="Helvetica"/>
-          <w:color w:val="000000" w:themeColor="text1"/>
-        </w:rPr>
-        <w:t xml:space="preserve">deve </w:t>
-      </w:r>
-      <w:r>
-        <w:rPr>
-          <w:rFonts w:asciiTheme="minorHAnsi" w:eastAsiaTheme="minorHAnsi" w:hAnsiTheme="minorHAnsi" w:cs="Helvetica"/>
-          <w:color w:val="000000" w:themeColor="text1"/>
-        </w:rPr>
-        <w:t>relata</w:t>
-      </w:r>
-      <w:r>
-        <w:rPr>
-          <w:rFonts w:asciiTheme="minorHAnsi" w:eastAsiaTheme="minorHAnsi" w:hAnsiTheme="minorHAnsi" w:cs="Helvetica"/>
-          <w:color w:val="000000" w:themeColor="text1"/>
-        </w:rPr>
-        <w:t>r</w:t>
-      </w:r>
-      <w:r>
-        <w:rPr>
-          <w:rFonts w:asciiTheme="minorHAnsi" w:eastAsiaTheme="minorHAnsi" w:hAnsiTheme="minorHAnsi" w:cs="Helvetica"/>
-          <w:color w:val="000000" w:themeColor="text1"/>
-        </w:rPr>
-        <w:t xml:space="preserve"> informações e resultados de uma pesquisa de maneira clara e concisa. Seu principal objetivo é ser publicado em </w:t>
-      </w:r>
-      <w:r>
-        <w:rPr>
-          <w:rFonts w:asciiTheme="minorHAnsi" w:eastAsiaTheme="minorHAnsi" w:hAnsiTheme="minorHAnsi" w:cs="Helvetica"/>
-          <w:color w:val="000000" w:themeColor="text1"/>
-        </w:rPr>
-        <w:t xml:space="preserve">revistas, jornais ou </w:t>
-      </w:r>
-      <w:r>
-        <w:rPr>
-          <w:rFonts w:asciiTheme="minorHAnsi" w:eastAsiaTheme="minorHAnsi" w:hAnsiTheme="minorHAnsi" w:cs="Helvetica"/>
-          <w:color w:val="000000" w:themeColor="text1"/>
-        </w:rPr>
-        <w:t>periódicos científicos.</w:t>
-      </w:r>
-      <w:r>
-        <w:rPr>
-          <w:rFonts w:asciiTheme="minorHAnsi" w:eastAsiaTheme="minorHAnsi" w:hAnsiTheme="minorHAnsi" w:cs="Arial"/>
-        </w:rPr>
-        <w:t>De uma maneira geral, um</w:t>
-      </w:r>
-      <w:r>
-        <w:rPr>
-          <w:rFonts w:asciiTheme="minorHAnsi" w:eastAsiaTheme="minorHAnsi" w:hAnsiTheme="minorHAnsi" w:cs="Arial"/>
-        </w:rPr>
-        <w:t xml:space="preserve"> artigo científico é um relato analítico de informações atualizadas sobreum tema de interesse para determinada especificidade. É o resultado de umestudo desenvolvido através de uma pesquisa, podendo </w:t>
-      </w:r>
-      <w:r>
-        <w:rPr>
-          <w:rFonts w:asciiTheme="minorHAnsi" w:eastAsiaTheme="minorHAnsi" w:hAnsiTheme="minorHAnsi" w:cs="Arial"/>
-        </w:rPr>
-        <w:lastRenderedPageBreak/>
-        <w:t xml:space="preserve">ser </w:t>
-      </w:r>
-      <w:r>
-        <w:rPr>
-          <w:rFonts w:asciiTheme="minorHAnsi" w:eastAsiaTheme="minorHAnsi" w:hAnsiTheme="minorHAnsi" w:cs="Arial"/>
-        </w:rPr>
-        <w:t xml:space="preserve">resultado de um trabalho de conclusão de um curso de extensão, graduação ou pós-graduação ou de um projeto de pesquisa. </w:t>
+          <w:rFonts w:asciiTheme="minorHAnsi" w:hAnsiTheme="minorHAnsi"/>
+        </w:rPr>
+      </w:pPr>
+      <w:r>
+        <w:rPr>
+          <w:rFonts w:asciiTheme="minorHAnsi" w:hAnsiTheme="minorHAnsi"/>
+        </w:rPr>
+        <w:tab/>
+        <w:t xml:space="preserve">E desenvolver Java para web, </w:t>
+      </w:r>
+      <w:r>
+        <w:rPr>
+          <w:rFonts w:asciiTheme="minorHAnsi" w:hAnsiTheme="minorHAnsi"/>
+        </w:rPr>
+        <w:t>antes das criações dos frameworks,</w:t>
+      </w:r>
+      <w:r>
+        <w:rPr>
+          <w:rFonts w:asciiTheme="minorHAnsi" w:hAnsiTheme="minorHAnsi"/>
+        </w:rPr>
+        <w:t xml:space="preserve"> </w:t>
+      </w:r>
+      <w:r>
+        <w:rPr>
+          <w:rFonts w:asciiTheme="minorHAnsi" w:hAnsiTheme="minorHAnsi"/>
+        </w:rPr>
+        <w:t>que são um conjunto de bibliotecas que reúne inúmeras funcionalidades que ficam à disposição do programador a sua utilização, aumentando sua produtividade, ajudando no desenvolvimento,</w:t>
+      </w:r>
+      <w:r>
+        <w:rPr>
+          <w:rFonts w:asciiTheme="minorHAnsi" w:hAnsiTheme="minorHAnsi"/>
+        </w:rPr>
+        <w:t xml:space="preserve"> era uma tarefa trabalhosa, pois mesmo tendo os Servlets e o JSP, os tratamentos das requisições eram manuais.</w:t>
       </w:r>
     </w:p>
     <w:p>
       <w:pPr>
+        <w:pStyle w:val="PargrafodaLista"/>
         <w:autoSpaceDE w:val="0"/>
         <w:autoSpaceDN w:val="0"/>
         <w:adjustRightInd w:val="0"/>
-        <w:ind w:firstLine="709"/>
+        <w:ind w:left="0" w:firstLine="708"/>
         <w:jc w:val="both"/>
         <w:rPr>
-          <w:rFonts w:asciiTheme="minorHAnsi" w:eastAsiaTheme="minorHAnsi" w:hAnsiTheme="minorHAnsi" w:cs="Arial"/>
-          <w:bCs/>
-        </w:rPr>
-      </w:pPr>
-      <w:r>
-        <w:rPr>
-          <w:rFonts w:asciiTheme="minorHAnsi" w:eastAsiaTheme="minorHAnsi" w:hAnsiTheme="minorHAnsi" w:cs="Arial"/>
-        </w:rPr>
-        <w:t xml:space="preserve">Ao escrever um artigo é importante utilizar uma linguagem </w:t>
-      </w:r>
-      <w:r>
-        <w:rPr>
-          <w:rFonts w:asciiTheme="minorHAnsi" w:eastAsiaTheme="minorHAnsi" w:hAnsiTheme="minorHAnsi" w:cs="Arial"/>
-        </w:rPr>
-        <w:t xml:space="preserve">formal, </w:t>
-      </w:r>
-      <w:r>
-        <w:rPr>
-          <w:rFonts w:asciiTheme="minorHAnsi" w:eastAsiaTheme="minorHAnsi" w:hAnsiTheme="minorHAnsi" w:cs="Arial"/>
-        </w:rPr>
-        <w:t xml:space="preserve">clara, correta,concisa e </w:t>
-      </w:r>
-      <w:r>
-        <w:rPr>
-          <w:rFonts w:asciiTheme="minorHAnsi" w:eastAsiaTheme="minorHAnsi" w:hAnsiTheme="minorHAnsi" w:cs="Arial"/>
-        </w:rPr>
-        <w:t xml:space="preserve">objetiva. </w:t>
-      </w:r>
-      <w:r>
-        <w:rPr>
-          <w:rFonts w:asciiTheme="minorHAnsi" w:eastAsiaTheme="minorHAnsi" w:hAnsiTheme="minorHAnsi" w:cs="Arial"/>
-        </w:rPr>
-        <w:t>Deve-se fazer uso da 3ª pessoa do singular ou verbo na voz passiva</w:t>
-      </w:r>
-      <w:r>
-        <w:rPr>
-          <w:rFonts w:asciiTheme="minorHAnsi" w:eastAsiaTheme="minorHAnsi" w:hAnsiTheme="minorHAnsi" w:cs="Arial"/>
-        </w:rPr>
-        <w:t xml:space="preserve">. </w:t>
-      </w:r>
-      <w:r>
-        <w:rPr>
-          <w:rFonts w:asciiTheme="minorHAnsi" w:eastAsiaTheme="minorHAnsi" w:hAnsiTheme="minorHAnsi" w:cs="Arial"/>
-        </w:rPr>
-        <w:t xml:space="preserve">Devem ser evitados </w:t>
-      </w:r>
-      <w:r>
-        <w:rPr>
-          <w:rFonts w:asciiTheme="minorHAnsi" w:eastAsiaTheme="minorHAnsi" w:hAnsiTheme="minorHAnsi" w:cs="Arial"/>
-        </w:rPr>
-        <w:t xml:space="preserve">adjetivos </w:t>
-      </w:r>
-      <w:r>
-        <w:rPr>
-          <w:rFonts w:asciiTheme="minorHAnsi" w:eastAsiaTheme="minorHAnsi" w:hAnsiTheme="minorHAnsi" w:cs="Arial"/>
-        </w:rPr>
-        <w:t xml:space="preserve">exagerados, </w:t>
-      </w:r>
-      <w:r>
-        <w:rPr>
-          <w:rFonts w:asciiTheme="minorHAnsi" w:eastAsiaTheme="minorHAnsi" w:hAnsiTheme="minorHAnsi" w:cs="Arial"/>
-        </w:rPr>
-        <w:t xml:space="preserve">superlativos, </w:t>
-      </w:r>
-      <w:r>
-        <w:rPr>
-          <w:rFonts w:asciiTheme="minorHAnsi" w:eastAsiaTheme="minorHAnsi" w:hAnsiTheme="minorHAnsi" w:cs="Arial"/>
-        </w:rPr>
-        <w:t>subterfúgios</w:t>
-      </w:r>
-      <w:r>
-        <w:rPr>
-          <w:rFonts w:asciiTheme="minorHAnsi" w:eastAsiaTheme="minorHAnsi" w:hAnsiTheme="minorHAnsi" w:cs="Arial"/>
-        </w:rPr>
-        <w:t xml:space="preserve"> e repetiçõesdesnecessárias. </w:t>
-      </w:r>
-      <w:r>
-        <w:rPr>
-          <w:rFonts w:asciiTheme="minorHAnsi" w:eastAsiaTheme="minorHAnsi" w:hAnsiTheme="minorHAnsi" w:cs="Arial"/>
-          <w:bCs/>
-        </w:rPr>
-        <w:t>É</w:t>
-      </w:r>
-      <w:r>
-        <w:rPr>
-          <w:rFonts w:asciiTheme="minorHAnsi" w:eastAsiaTheme="minorHAnsi" w:hAnsiTheme="minorHAnsi" w:cs="Arial"/>
-          <w:bCs/>
-        </w:rPr>
-        <w:t xml:space="preserve"> fundamental o uso correto da ortografia, pontuação e sintaxe da língua portuguesa, sendo recomendável que o aluno submeta o artigo a uma revisão rigorosa antes de apresentá-lo ao orientador</w:t>
-      </w:r>
-      <w:r>
-        <w:rPr>
-          <w:rFonts w:asciiTheme="minorHAnsi" w:eastAsiaTheme="minorHAnsi" w:hAnsiTheme="minorHAnsi" w:cs="Arial"/>
-          <w:bCs/>
-        </w:rPr>
-        <w:t xml:space="preserve"> ao longo do trabalho de orientação.</w:t>
-      </w:r>
-      <w:r>
-        <w:rPr>
-          <w:rFonts w:asciiTheme="minorHAnsi" w:eastAsiaTheme="minorHAnsi" w:hAnsiTheme="minorHAnsi" w:cs="Arial"/>
-          <w:bCs/>
-        </w:rPr>
-        <w:t xml:space="preserve"> Deve ser igualmente rigoroso o respeito ao template e às regras aqui apresentadas.</w:t>
+          <w:rFonts w:asciiTheme="minorHAnsi" w:hAnsiTheme="minorHAnsi"/>
+        </w:rPr>
+      </w:pPr>
+      <w:r>
+        <w:rPr>
+          <w:rFonts w:asciiTheme="minorHAnsi" w:hAnsiTheme="minorHAnsi"/>
+        </w:rPr>
+        <w:t>Atualmente, temos a disposição v</w:t>
+      </w:r>
+      <w:r>
+        <w:rPr>
+          <w:rFonts w:asciiTheme="minorHAnsi" w:hAnsiTheme="minorHAnsi"/>
+        </w:rPr>
+        <w:t>ário</w:t>
+      </w:r>
+      <w:r>
+        <w:rPr>
+          <w:rFonts w:asciiTheme="minorHAnsi" w:hAnsiTheme="minorHAnsi"/>
+        </w:rPr>
+        <w:t>s frameworks</w:t>
+      </w:r>
+      <w:r>
+        <w:rPr>
+          <w:rFonts w:asciiTheme="minorHAnsi" w:hAnsiTheme="minorHAnsi"/>
+        </w:rPr>
+        <w:t xml:space="preserve"> Java para web</w:t>
+      </w:r>
+      <w:r>
+        <w:rPr>
+          <w:rFonts w:asciiTheme="minorHAnsi" w:hAnsiTheme="minorHAnsi"/>
+        </w:rPr>
+        <w:t>. Porém,</w:t>
+      </w:r>
+      <w:r>
+        <w:rPr>
+          <w:rFonts w:asciiTheme="minorHAnsi" w:hAnsiTheme="minorHAnsi"/>
+        </w:rPr>
+        <w:t xml:space="preserve"> devemos analisar se vale à pena utilizar um framework? C</w:t>
+      </w:r>
+      <w:r>
+        <w:rPr>
+          <w:rFonts w:asciiTheme="minorHAnsi" w:hAnsiTheme="minorHAnsi"/>
+        </w:rPr>
+        <w:t>omo escolher? Qual ganho e vantagem terão ao escolher uma?</w:t>
       </w:r>
     </w:p>
     <w:p>
       <w:pPr>
+        <w:pStyle w:val="PargrafodaLista"/>
         <w:autoSpaceDE w:val="0"/>
         <w:autoSpaceDN w:val="0"/>
         <w:adjustRightInd w:val="0"/>
-        <w:ind w:firstLine="709"/>
+        <w:ind w:left="0"/>
         <w:jc w:val="both"/>
         <w:rPr>
-          <w:rFonts w:asciiTheme="minorHAnsi" w:eastAsiaTheme="minorHAnsi" w:hAnsiTheme="minorHAnsi" w:cs="Helvetica"/>
-        </w:rPr>
-      </w:pPr>
-      <w:r>
-        <w:rPr>
-          <w:rFonts w:asciiTheme="minorHAnsi" w:eastAsiaTheme="minorHAnsi" w:hAnsiTheme="minorHAnsi" w:cs="Helvetica"/>
-          <w:color w:val="000000" w:themeColor="text1"/>
-        </w:rPr>
-        <w:t xml:space="preserve">Um artigo é composto das seguintes partes: </w:t>
-      </w:r>
-      <w:r>
-        <w:rPr>
-          <w:rFonts w:asciiTheme="minorHAnsi" w:eastAsiaTheme="minorHAnsi" w:hAnsiTheme="minorHAnsi" w:cs="Helvetica"/>
-        </w:rPr>
-        <w:t>itens preliminares</w:t>
-      </w:r>
-      <w:r>
-        <w:rPr>
-          <w:rFonts w:asciiTheme="minorHAnsi" w:eastAsiaTheme="minorHAnsi" w:hAnsiTheme="minorHAnsi" w:cs="Helvetica"/>
-        </w:rPr>
-        <w:t>,</w:t>
-      </w:r>
-      <w:r>
-        <w:rPr>
-          <w:rFonts w:asciiTheme="minorHAnsi" w:eastAsiaTheme="minorHAnsi" w:hAnsiTheme="minorHAnsi" w:cs="Helvetica"/>
-        </w:rPr>
-        <w:t>itens de discurso</w:t>
-      </w:r>
-      <w:r>
-        <w:rPr>
-          <w:rFonts w:asciiTheme="minorHAnsi" w:eastAsiaTheme="minorHAnsi" w:hAnsiTheme="minorHAnsi" w:cs="Helvetica"/>
-        </w:rPr>
-        <w:t xml:space="preserve"> e</w:t>
-      </w:r>
-      <w:r>
-        <w:rPr>
-          <w:rFonts w:asciiTheme="minorHAnsi" w:eastAsiaTheme="minorHAnsi" w:hAnsiTheme="minorHAnsi" w:cs="Helvetica"/>
-        </w:rPr>
-        <w:t xml:space="preserve"> itens complementares</w:t>
-      </w:r>
-      <w:r>
-        <w:rPr>
-          <w:rFonts w:asciiTheme="minorHAnsi" w:eastAsiaTheme="minorHAnsi" w:hAnsiTheme="minorHAnsi" w:cs="Helvetica"/>
-        </w:rPr>
-        <w:t>.Os itens preliminares abrangem o título, o nome dos autores e sua afiliação, o resumo, com as palavras-chave</w:t>
-      </w:r>
-      <w:r>
-        <w:rPr>
-          <w:rFonts w:asciiTheme="minorHAnsi" w:eastAsiaTheme="minorHAnsi" w:hAnsiTheme="minorHAnsi" w:cs="Helvetica"/>
-        </w:rPr>
-        <w:t>,</w:t>
-      </w:r>
-      <w:r>
-        <w:rPr>
-          <w:rFonts w:asciiTheme="minorHAnsi" w:eastAsiaTheme="minorHAnsi" w:hAnsiTheme="minorHAnsi" w:cs="Helvetica"/>
-        </w:rPr>
-        <w:t xml:space="preserve"> e o </w:t>
-      </w:r>
-      <w:r>
-        <w:rPr>
-          <w:rFonts w:asciiTheme="minorHAnsi" w:eastAsiaTheme="minorHAnsi" w:hAnsiTheme="minorHAnsi" w:cs="Helvetica"/>
-          <w:i/>
-        </w:rPr>
-        <w:t>abstract</w:t>
-      </w:r>
-      <w:r>
-        <w:rPr>
-          <w:rFonts w:asciiTheme="minorHAnsi" w:eastAsiaTheme="minorHAnsi" w:hAnsiTheme="minorHAnsi" w:cs="Helvetica"/>
-        </w:rPr>
-        <w:t xml:space="preserve">, com as </w:t>
-      </w:r>
-      <w:r>
-        <w:rPr>
-          <w:rFonts w:asciiTheme="minorHAnsi" w:eastAsiaTheme="minorHAnsi" w:hAnsiTheme="minorHAnsi" w:cs="Helvetica"/>
-          <w:i/>
-        </w:rPr>
-        <w:t>keywords</w:t>
-      </w:r>
-      <w:r>
-        <w:rPr>
-          <w:rFonts w:asciiTheme="minorHAnsi" w:eastAsiaTheme="minorHAnsi" w:hAnsiTheme="minorHAnsi" w:cs="Helvetica"/>
-        </w:rPr>
-        <w:t>.</w:t>
-      </w:r>
-      <w:r>
-        <w:rPr>
-          <w:rFonts w:asciiTheme="minorHAnsi" w:eastAsiaTheme="minorHAnsi" w:hAnsiTheme="minorHAnsi" w:cs="Helvetica"/>
-        </w:rPr>
-        <w:t xml:space="preserve"> O </w:t>
-      </w:r>
-      <w:r>
-        <w:rPr>
-          <w:rFonts w:asciiTheme="minorHAnsi" w:eastAsiaTheme="minorHAnsi" w:hAnsiTheme="minorHAnsi" w:cs="Helvetica"/>
-          <w:i/>
-        </w:rPr>
-        <w:t>abstract</w:t>
-      </w:r>
-      <w:r>
-        <w:rPr>
-          <w:rFonts w:asciiTheme="minorHAnsi" w:eastAsiaTheme="minorHAnsi" w:hAnsiTheme="minorHAnsi" w:cs="Helvetica"/>
-        </w:rPr>
-        <w:t xml:space="preserve"> e as </w:t>
-      </w:r>
-      <w:r>
-        <w:rPr>
-          <w:rFonts w:asciiTheme="minorHAnsi" w:eastAsiaTheme="minorHAnsi" w:hAnsiTheme="minorHAnsi" w:cs="Helvetica"/>
-          <w:i/>
-        </w:rPr>
-        <w:t>keywords</w:t>
-      </w:r>
-      <w:r>
-        <w:rPr>
-          <w:rFonts w:asciiTheme="minorHAnsi" w:eastAsiaTheme="minorHAnsi" w:hAnsiTheme="minorHAnsi" w:cs="Helvetica"/>
-        </w:rPr>
-        <w:t xml:space="preserve"> são elementos opcionais quando a publicação é nacional, mas tornam-se essenciais quando o alcance for internacional.</w:t>
-      </w:r>
-      <w:r>
-        <w:rPr>
-          <w:rFonts w:asciiTheme="minorHAnsi" w:eastAsiaTheme="minorHAnsi" w:hAnsiTheme="minorHAnsi" w:cs="Helvetica"/>
-        </w:rPr>
-        <w:t xml:space="preserve">O aluno não precisa escrever o </w:t>
-      </w:r>
-      <w:r>
-        <w:rPr>
-          <w:rFonts w:asciiTheme="minorHAnsi" w:eastAsiaTheme="minorHAnsi" w:hAnsiTheme="minorHAnsi" w:cs="Helvetica"/>
-          <w:i/>
-        </w:rPr>
-        <w:t>abstract</w:t>
-      </w:r>
-      <w:r>
-        <w:rPr>
-          <w:rFonts w:asciiTheme="minorHAnsi" w:eastAsiaTheme="minorHAnsi" w:hAnsiTheme="minorHAnsi" w:cs="Helvetica"/>
-        </w:rPr>
-        <w:t xml:space="preserve"> em seu artigo mas, caso venha a publicá-lo</w:t>
-      </w:r>
-      <w:r>
-        <w:rPr>
-          <w:rFonts w:asciiTheme="minorHAnsi" w:eastAsiaTheme="minorHAnsi" w:hAnsiTheme="minorHAnsi" w:cs="Helvetica"/>
-        </w:rPr>
-        <w:t xml:space="preserve">, é importante que seja escrito. </w:t>
-      </w:r>
-      <w:r>
-        <w:rPr>
-          <w:rFonts w:asciiTheme="minorHAnsi" w:eastAsiaTheme="minorHAnsi" w:hAnsiTheme="minorHAnsi" w:cs="Helvetica"/>
-        </w:rPr>
-        <w:t>Os itens de discurso in</w:t>
-      </w:r>
-      <w:r>
-        <w:rPr>
-          <w:rFonts w:asciiTheme="minorHAnsi" w:eastAsiaTheme="minorHAnsi" w:hAnsiTheme="minorHAnsi" w:cs="Helvetica"/>
-        </w:rPr>
-        <w:t>cluem</w:t>
-      </w:r>
-      <w:r>
-        <w:rPr>
-          <w:rFonts w:asciiTheme="minorHAnsi" w:eastAsiaTheme="minorHAnsi" w:hAnsiTheme="minorHAnsi" w:cs="Helvetica"/>
-        </w:rPr>
-        <w:t xml:space="preserve">introdução, fundamentação </w:t>
-      </w:r>
-      <w:r>
-        <w:rPr>
-          <w:rFonts w:asciiTheme="minorHAnsi" w:eastAsiaTheme="minorHAnsi" w:hAnsiTheme="minorHAnsi" w:cs="Helvetica"/>
-        </w:rPr>
-        <w:t>teórica</w:t>
-      </w:r>
-      <w:r>
-        <w:rPr>
-          <w:rFonts w:asciiTheme="minorHAnsi" w:eastAsiaTheme="minorHAnsi" w:hAnsiTheme="minorHAnsi" w:cs="Helvetica"/>
-        </w:rPr>
-        <w:t>, materiais</w:t>
-      </w:r>
-      <w:r>
-        <w:rPr>
-          <w:rFonts w:asciiTheme="minorHAnsi" w:eastAsiaTheme="minorHAnsi" w:hAnsiTheme="minorHAnsi" w:cs="Helvetica"/>
-        </w:rPr>
-        <w:t xml:space="preserve"> e método</w:t>
-      </w:r>
-      <w:r>
-        <w:rPr>
-          <w:rFonts w:asciiTheme="minorHAnsi" w:eastAsiaTheme="minorHAnsi" w:hAnsiTheme="minorHAnsi" w:cs="Helvetica"/>
-        </w:rPr>
-        <w:t>s</w:t>
-      </w:r>
-      <w:r>
-        <w:rPr>
-          <w:rFonts w:asciiTheme="minorHAnsi" w:eastAsiaTheme="minorHAnsi" w:hAnsiTheme="minorHAnsi" w:cs="Helvetica"/>
-        </w:rPr>
-        <w:t>, resultados ou</w:t>
-      </w:r>
-      <w:r>
-        <w:rPr>
-          <w:rFonts w:asciiTheme="minorHAnsi" w:eastAsiaTheme="minorHAnsi" w:hAnsiTheme="minorHAnsi" w:cs="Helvetica"/>
-        </w:rPr>
-        <w:t xml:space="preserve"> discussão e</w:t>
-      </w:r>
-      <w:r>
-        <w:rPr>
-          <w:rFonts w:asciiTheme="minorHAnsi" w:eastAsiaTheme="minorHAnsi" w:hAnsiTheme="minorHAnsi" w:cs="Helvetica"/>
-        </w:rPr>
-        <w:t>conclusões</w:t>
-      </w:r>
-      <w:r>
-        <w:rPr>
-          <w:rFonts w:asciiTheme="minorHAnsi" w:eastAsiaTheme="minorHAnsi" w:hAnsiTheme="minorHAnsi" w:cs="Helvetica"/>
-        </w:rPr>
-        <w:t xml:space="preserve">. </w:t>
-      </w:r>
-      <w:r>
-        <w:rPr>
-          <w:rFonts w:asciiTheme="minorHAnsi" w:eastAsiaTheme="minorHAnsi" w:hAnsiTheme="minorHAnsi" w:cs="Helvetica"/>
-        </w:rPr>
-        <w:t>Estes são, na essência</w:t>
-      </w:r>
-      <w:r>
-        <w:rPr>
-          <w:rFonts w:asciiTheme="minorHAnsi" w:eastAsiaTheme="minorHAnsi" w:hAnsiTheme="minorHAnsi" w:cs="Helvetica"/>
-        </w:rPr>
-        <w:t xml:space="preserve">, o verdadeiro conteúdo </w:t>
-      </w:r>
-      <w:r>
-        <w:rPr>
-          <w:rFonts w:asciiTheme="minorHAnsi" w:eastAsiaTheme="minorHAnsi" w:hAnsiTheme="minorHAnsi" w:cs="Helvetica"/>
-        </w:rPr>
-        <w:t>do trabalho. É evidente que toda</w:t>
-      </w:r>
-      <w:r>
-        <w:rPr>
-          <w:rFonts w:asciiTheme="minorHAnsi" w:eastAsiaTheme="minorHAnsi" w:hAnsiTheme="minorHAnsi" w:cs="Helvetica"/>
-        </w:rPr>
-        <w:t xml:space="preserve">sas demais </w:t>
-      </w:r>
-      <w:r>
-        <w:rPr>
-          <w:rFonts w:asciiTheme="minorHAnsi" w:eastAsiaTheme="minorHAnsi" w:hAnsiTheme="minorHAnsi" w:cs="Helvetica"/>
-        </w:rPr>
-        <w:t xml:space="preserve">partes </w:t>
-      </w:r>
-      <w:r>
-        <w:rPr>
-          <w:rFonts w:asciiTheme="minorHAnsi" w:eastAsiaTheme="minorHAnsi" w:hAnsiTheme="minorHAnsi" w:cs="Helvetica"/>
-        </w:rPr>
-        <w:t>que compõem o art</w:t>
-      </w:r>
-      <w:r>
-        <w:rPr>
-          <w:rFonts w:asciiTheme="minorHAnsi" w:eastAsiaTheme="minorHAnsi" w:hAnsiTheme="minorHAnsi" w:cs="Helvetica"/>
-        </w:rPr>
-        <w:t>igo são também importantes</w:t>
-      </w:r>
-      <w:r>
-        <w:rPr>
-          <w:rFonts w:asciiTheme="minorHAnsi" w:eastAsiaTheme="minorHAnsi" w:hAnsiTheme="minorHAnsi" w:cs="Helvetica"/>
-        </w:rPr>
-        <w:t xml:space="preserve">. </w:t>
-      </w:r>
-      <w:r>
-        <w:rPr>
-          <w:rFonts w:asciiTheme="minorHAnsi" w:eastAsiaTheme="minorHAnsi" w:hAnsiTheme="minorHAnsi" w:cs="Helvetica"/>
-        </w:rPr>
-        <w:t>Mas, n</w:t>
-      </w:r>
-      <w:r>
-        <w:rPr>
-          <w:rFonts w:asciiTheme="minorHAnsi" w:eastAsiaTheme="minorHAnsi" w:hAnsiTheme="minorHAnsi" w:cs="Helvetica"/>
-        </w:rPr>
-        <w:t xml:space="preserve">a verdade, são nesses itens que serãoconcentrados todos os esforços </w:t>
-      </w:r>
-      <w:r>
-        <w:rPr>
-          <w:rFonts w:asciiTheme="minorHAnsi" w:eastAsiaTheme="minorHAnsi" w:hAnsiTheme="minorHAnsi" w:cs="Helvetica"/>
-        </w:rPr>
-        <w:t xml:space="preserve">dos autores em fornecer aos leitores condições </w:t>
-      </w:r>
-      <w:r>
-        <w:rPr>
-          <w:rFonts w:asciiTheme="minorHAnsi" w:eastAsiaTheme="minorHAnsi" w:hAnsiTheme="minorHAnsi" w:cs="Helvetica"/>
-        </w:rPr>
-        <w:t>de compreensão e entendimento, discussão e análise, síntese e demonstraçãodo conhecimento</w:t>
-      </w:r>
-      <w:r>
-        <w:rPr>
-          <w:rFonts w:asciiTheme="minorHAnsi" w:eastAsiaTheme="minorHAnsi" w:hAnsiTheme="minorHAnsi" w:cs="Helvetica"/>
-        </w:rPr>
-        <w:t xml:space="preserve"> associado ao seu trabalho</w:t>
-      </w:r>
-      <w:r>
-        <w:rPr>
-          <w:rFonts w:asciiTheme="minorHAnsi" w:eastAsiaTheme="minorHAnsi" w:hAnsiTheme="minorHAnsi" w:cs="Helvetica"/>
-        </w:rPr>
-        <w:t>.</w:t>
-      </w:r>
-      <w:r>
-        <w:rPr>
-          <w:rFonts w:asciiTheme="minorHAnsi" w:eastAsiaTheme="minorHAnsi" w:hAnsiTheme="minorHAnsi" w:cs="Helvetica"/>
-        </w:rPr>
-        <w:t xml:space="preserve">Os itens complementares incluem os agradecimentos, </w:t>
-      </w:r>
-      <w:r>
-        <w:rPr>
-          <w:rFonts w:asciiTheme="minorHAnsi" w:eastAsiaTheme="minorHAnsi" w:hAnsiTheme="minorHAnsi" w:cs="Helvetica"/>
-        </w:rPr>
-        <w:t xml:space="preserve">anexos e </w:t>
-      </w:r>
-      <w:r>
-        <w:rPr>
-          <w:rFonts w:asciiTheme="minorHAnsi" w:eastAsiaTheme="minorHAnsi" w:hAnsiTheme="minorHAnsi" w:cs="Helvetica"/>
-        </w:rPr>
-        <w:t>apêndices</w:t>
-      </w:r>
-      <w:r>
-        <w:rPr>
-          <w:rFonts w:asciiTheme="minorHAnsi" w:eastAsiaTheme="minorHAnsi" w:hAnsiTheme="minorHAnsi" w:cs="Helvetica"/>
-        </w:rPr>
-        <w:t>, que são todos opcionais.</w:t>
+          <w:rFonts w:asciiTheme="minorHAnsi" w:hAnsiTheme="minorHAnsi"/>
+        </w:rPr>
+      </w:pPr>
+      <w:r>
+        <w:rPr>
+          <w:rFonts w:asciiTheme="minorHAnsi" w:hAnsiTheme="minorHAnsi"/>
+        </w:rPr>
+        <w:tab/>
+      </w:r>
+      <w:r>
+        <w:rPr>
+          <w:rFonts w:asciiTheme="minorHAnsi" w:hAnsiTheme="minorHAnsi"/>
+        </w:rPr>
+        <w:t xml:space="preserve">Baseado </w:t>
+      </w:r>
+      <w:r>
+        <w:rPr>
+          <w:rFonts w:asciiTheme="minorHAnsi" w:hAnsiTheme="minorHAnsi"/>
+        </w:rPr>
+        <w:t xml:space="preserve">nesses questionamentos, por boa prática, devemos seguir alguns critérios para a </w:t>
+      </w:r>
+      <w:r>
+        <w:rPr>
+          <w:rFonts w:asciiTheme="minorHAnsi" w:hAnsiTheme="minorHAnsi"/>
+        </w:rPr>
+        <w:t xml:space="preserve">escolha do framework. Por exemplo, </w:t>
+      </w:r>
+      <w:r>
+        <w:rPr>
+          <w:rFonts w:asciiTheme="minorHAnsi" w:hAnsiTheme="minorHAnsi"/>
+        </w:rPr>
+        <w:t>a sua estrutura, pois verificamos se ele poderá atender as necessidades</w:t>
+      </w:r>
+      <w:r>
+        <w:rPr>
+          <w:rFonts w:asciiTheme="minorHAnsi" w:hAnsiTheme="minorHAnsi"/>
+        </w:rPr>
+        <w:t>;</w:t>
+      </w:r>
+      <w:r>
+        <w:rPr>
+          <w:rFonts w:asciiTheme="minorHAnsi" w:hAnsiTheme="minorHAnsi"/>
+        </w:rPr>
+        <w:t xml:space="preserve"> o quão reconhecido ele é, pois assim podemos ter mais informações através de comunidades e fóruns a respeito de novas idéias, </w:t>
+      </w:r>
+      <w:r>
+        <w:rPr>
+          <w:rFonts w:asciiTheme="minorHAnsi" w:hAnsiTheme="minorHAnsi"/>
+        </w:rPr>
+        <w:t>nova funcionalidade</w:t>
+      </w:r>
+      <w:r>
+        <w:rPr>
+          <w:rFonts w:asciiTheme="minorHAnsi" w:hAnsiTheme="minorHAnsi"/>
+        </w:rPr>
+        <w:t xml:space="preserve"> e </w:t>
+      </w:r>
+      <w:r>
+        <w:rPr>
+          <w:rFonts w:asciiTheme="minorHAnsi" w:hAnsiTheme="minorHAnsi"/>
+        </w:rPr>
+        <w:t xml:space="preserve">a </w:t>
+      </w:r>
+      <w:r>
+        <w:rPr>
+          <w:rFonts w:asciiTheme="minorHAnsi" w:hAnsiTheme="minorHAnsi"/>
+        </w:rPr>
+        <w:t>qualidade</w:t>
+      </w:r>
+      <w:r>
+        <w:rPr>
+          <w:rFonts w:asciiTheme="minorHAnsi" w:hAnsiTheme="minorHAnsi"/>
+        </w:rPr>
+        <w:t xml:space="preserve"> do framework;</w:t>
+      </w:r>
+      <w:r>
+        <w:rPr>
+          <w:rFonts w:asciiTheme="minorHAnsi" w:hAnsiTheme="minorHAnsi"/>
+        </w:rPr>
+        <w:t xml:space="preserve"> </w:t>
+      </w:r>
+      <w:r>
+        <w:rPr>
+          <w:rFonts w:asciiTheme="minorHAnsi" w:hAnsiTheme="minorHAnsi"/>
+        </w:rPr>
+        <w:t xml:space="preserve">segurança, verificar a capacidade de garantir o funcionamento do sistema, o gerenciamento de riscos e redução de vulnerabilidade; </w:t>
+      </w:r>
+      <w:r>
+        <w:rPr>
+          <w:rFonts w:asciiTheme="minorHAnsi" w:hAnsiTheme="minorHAnsi"/>
+        </w:rPr>
+        <w:t>e a documentação, pois sendo bem formulada será mais fácil o seu entendimento e a sua utilização.</w:t>
       </w:r>
     </w:p>
     <w:p>
       <w:pPr>
+        <w:pStyle w:val="PargrafodaLista"/>
         <w:autoSpaceDE w:val="0"/>
         <w:autoSpaceDN w:val="0"/>
         <w:adjustRightInd w:val="0"/>
-        <w:ind w:firstLine="709"/>
+        <w:ind w:left="0"/>
         <w:jc w:val="both"/>
         <w:rPr>
-          <w:rFonts w:asciiTheme="minorHAnsi" w:eastAsiaTheme="minorHAnsi" w:hAnsiTheme="minorHAnsi" w:cs="Helvetica"/>
-        </w:rPr>
-      </w:pPr>
-      <w:r>
-        <w:rPr>
-          <w:rFonts w:asciiTheme="minorHAnsi" w:eastAsiaTheme="minorHAnsi" w:hAnsiTheme="minorHAnsi" w:cs="Helvetica"/>
-        </w:rPr>
-        <w:t>O objetivo deste artigo é esclarecer o aluno quanto às regras para a escrita de um artigo científico com conteúdo e qualidade compatível com um curso de pós-graduação. Ao longo do artigo cada seção é identificada e orientações relativas ao seu teor, tamanho e formatação</w:t>
-      </w:r>
-      <w:r>
-        <w:rPr>
-          <w:rFonts w:asciiTheme="minorHAnsi" w:eastAsiaTheme="minorHAnsi" w:hAnsiTheme="minorHAnsi" w:cs="Helvetica"/>
-        </w:rPr>
-        <w:t>,</w:t>
-      </w:r>
-      <w:r>
-        <w:rPr>
-          <w:rFonts w:asciiTheme="minorHAnsi" w:eastAsiaTheme="minorHAnsi" w:hAnsiTheme="minorHAnsi" w:cs="Helvetica"/>
-        </w:rPr>
-        <w:t xml:space="preserve"> com base na norma ABNT</w:t>
-      </w:r>
-      <w:r>
-        <w:rPr>
-          <w:rFonts w:asciiTheme="minorHAnsi" w:eastAsiaTheme="minorHAnsi" w:hAnsiTheme="minorHAnsi" w:cs="Helvetica"/>
-        </w:rPr>
-        <w:t>, são apresentadas.</w:t>
-      </w:r>
-      <w:r>
-        <w:rPr>
-          <w:rFonts w:asciiTheme="minorHAnsi" w:eastAsiaTheme="minorHAnsi" w:hAnsiTheme="minorHAnsi" w:cs="Helvetica"/>
-        </w:rPr>
-        <w:t xml:space="preserve"> Importante ressaltar que o artigo a ser escrito pelo aluno deve ter obrigatoriamente as cinco seções aqui descritas.</w:t>
-      </w:r>
+          <w:rFonts w:eastAsiaTheme="minorHAnsi"/>
+        </w:rPr>
+      </w:pPr>
+      <w:r>
+        <w:rPr>
+          <w:rFonts w:eastAsiaTheme="minorHAnsi"/>
+        </w:rPr>
+        <w:tab/>
+        <w:t xml:space="preserve">Seguindo as boas práticas, este artigo estará apresentado duas opções de frameworks para o desenvolvimento </w:t>
+      </w:r>
+      <w:r>
+        <w:rPr>
+          <w:rFonts w:eastAsiaTheme="minorHAnsi"/>
+        </w:rPr>
+        <w:t xml:space="preserve">Java </w:t>
+      </w:r>
+      <w:r>
+        <w:rPr>
+          <w:rFonts w:eastAsiaTheme="minorHAnsi"/>
+        </w:rPr>
+        <w:t>web, no qual será o Spring e o Vraptor.</w:t>
+      </w:r>
+    </w:p>
+    <w:p>
+      <w:pPr>
+        <w:pStyle w:val="PargrafodaLista"/>
+        <w:autoSpaceDE w:val="0"/>
+        <w:autoSpaceDN w:val="0"/>
+        <w:adjustRightInd w:val="0"/>
+        <w:ind w:left="0"/>
+        <w:jc w:val="both"/>
+        <w:rPr>
+          <w:rFonts w:eastAsiaTheme="minorHAnsi"/>
+        </w:rPr>
+      </w:pPr>
     </w:p>
     <w:p>
       <w:pPr>
@@ -1544,7 +1117,14 @@
           <w:rFonts w:asciiTheme="minorHAnsi" w:hAnsiTheme="minorHAnsi"/>
           <w:b/>
         </w:rPr>
-        <w:t xml:space="preserve"> Conteúdo da Fundamentação Teórica</w:t>
+        <w:t xml:space="preserve"> Conteúdos</w:t>
+      </w:r>
+      <w:r>
+        <w:rPr>
+          <w:rFonts w:asciiTheme="minorHAnsi" w:hAnsiTheme="minorHAnsi"/>
+          <w:b/>
+        </w:rPr>
+        <w:t xml:space="preserve"> da Fundamentação Teórica</w:t>
       </w:r>
     </w:p>
     <w:p>
@@ -1773,14 +1353,7 @@
         <w:rPr>
           <w:rFonts w:asciiTheme="minorHAnsi" w:eastAsiaTheme="minorHAnsi" w:hAnsiTheme="minorHAnsi" w:cs="Helvetica"/>
         </w:rPr>
-        <w:t xml:space="preserve">define padrões para apresentação de trabalhos, sem esses padrões ficadifícil localizar e identificar </w:t>
-      </w:r>
-      <w:r>
-        <w:rPr>
-          <w:rFonts w:asciiTheme="minorHAnsi" w:eastAsiaTheme="minorHAnsi" w:hAnsiTheme="minorHAnsi" w:cs="Helvetica"/>
-        </w:rPr>
-        <w:lastRenderedPageBreak/>
-        <w:t>as fontes utilizadas no trabalho científico.</w:t>
+        <w:t>define padrões para apresentação de trabalhos, sem esses padrões ficadifícil localizar e identificar as fontes utilizadas no trabalho científico.</w:t>
       </w:r>
       <w:r>
         <w:rPr>
@@ -2288,6 +1861,7 @@
         <w:rPr>
           <w:rFonts w:asciiTheme="minorHAnsi" w:eastAsiaTheme="minorHAnsi" w:hAnsiTheme="minorHAnsi" w:cs="Helvetica"/>
         </w:rPr>
+        <w:lastRenderedPageBreak/>
         <w:t>Aumentar o prestígio da instituição ou empresa - i</w:t>
       </w:r>
       <w:r>
@@ -2794,15 +2368,7 @@
           <w:rFonts w:asciiTheme="minorHAnsi" w:eastAsiaTheme="minorHAnsi" w:hAnsiTheme="minorHAnsi" w:cs="Helvetica"/>
           <w:color w:val="000000" w:themeColor="text1"/>
         </w:rPr>
-        <w:t xml:space="preserve">, ou seja, usados como </w:t>
-      </w:r>
-      <w:r>
-        <w:rPr>
-          <w:rFonts w:asciiTheme="minorHAnsi" w:eastAsiaTheme="minorHAnsi" w:hAnsiTheme="minorHAnsi" w:cs="Helvetica"/>
-          <w:color w:val="000000" w:themeColor="text1"/>
-        </w:rPr>
-        <w:lastRenderedPageBreak/>
-        <w:t>padrão em outras abordagens</w:t>
+        <w:t>, ou seja, usados como padrão em outras abordagens</w:t>
       </w:r>
       <w:r>
         <w:rPr>
@@ -3876,7 +3442,7 @@
           <w:rPr>
             <w:noProof/>
           </w:rPr>
-          <w:t>4</w:t>
+          <w:t>2</w:t>
         </w:r>
         <w:r>
           <w:rPr>
@@ -9081,7 +8647,6 @@
   <w:style w:type="character" w:default="1" w:styleId="Fontepargpadro">
     <w:name w:val="Default Paragraph Font"/>
     <w:uiPriority w:val="1"/>
-    <w:semiHidden/>
     <w:unhideWhenUsed/>
   </w:style>
   <w:style w:type="table" w:default="1" w:styleId="Tabelanormal">

</xml_diff>

<commit_message>
feito a fundamentação teorica do VRaptor
</commit_message>
<xml_diff>
--- a/PosEAD/TCC/TCC - Desenv. OO Java.docx
+++ b/PosEAD/TCC/TCC - Desenv. OO Java.docx
@@ -1907,7 +1907,61 @@
         <w:rPr>
           <w:rFonts w:asciiTheme="minorHAnsi" w:eastAsiaTheme="minorHAnsi" w:hAnsiTheme="minorHAnsi" w:cstheme="minorHAnsi"/>
         </w:rPr>
-        <w:t>com o comparativo de ambos, trazendo os prós e contras de cada framework.</w:t>
+        <w:t>apresentando</w:t>
+      </w:r>
+      <w:r>
+        <w:rPr>
+          <w:rFonts w:asciiTheme="minorHAnsi" w:eastAsiaTheme="minorHAnsi" w:hAnsiTheme="minorHAnsi" w:cstheme="minorHAnsi"/>
+        </w:rPr>
+        <w:t xml:space="preserve"> comparativo de </w:t>
+      </w:r>
+      <w:r>
+        <w:rPr>
+          <w:rFonts w:asciiTheme="minorHAnsi" w:eastAsiaTheme="minorHAnsi" w:hAnsiTheme="minorHAnsi" w:cstheme="minorHAnsi"/>
+        </w:rPr>
+        <w:t>ambos os frameworks</w:t>
+      </w:r>
+      <w:r>
+        <w:rPr>
+          <w:rFonts w:asciiTheme="minorHAnsi" w:eastAsiaTheme="minorHAnsi" w:hAnsiTheme="minorHAnsi" w:cstheme="minorHAnsi"/>
+        </w:rPr>
+        <w:t xml:space="preserve">, </w:t>
+      </w:r>
+      <w:r>
+        <w:rPr>
+          <w:rFonts w:asciiTheme="minorHAnsi" w:eastAsiaTheme="minorHAnsi" w:hAnsiTheme="minorHAnsi" w:cstheme="minorHAnsi"/>
+        </w:rPr>
+        <w:t xml:space="preserve">visando </w:t>
+      </w:r>
+      <w:r>
+        <w:rPr>
+          <w:rFonts w:asciiTheme="minorHAnsi" w:eastAsiaTheme="minorHAnsi" w:hAnsiTheme="minorHAnsi" w:cstheme="minorHAnsi"/>
+        </w:rPr>
+        <w:t>os p</w:t>
+      </w:r>
+      <w:r>
+        <w:rPr>
+          <w:rFonts w:asciiTheme="minorHAnsi" w:eastAsiaTheme="minorHAnsi" w:hAnsiTheme="minorHAnsi" w:cstheme="minorHAnsi"/>
+        </w:rPr>
+        <w:t>rós e contras.</w:t>
+      </w:r>
+      <w:r>
+        <w:rPr>
+          <w:rFonts w:asciiTheme="minorHAnsi" w:eastAsiaTheme="minorHAnsi" w:hAnsiTheme="minorHAnsi" w:cstheme="minorHAnsi"/>
+        </w:rPr>
+        <w:t xml:space="preserve"> Tornando mais claro a diferença </w:t>
+      </w:r>
+      <w:r>
+        <w:rPr>
+          <w:rFonts w:asciiTheme="minorHAnsi" w:eastAsiaTheme="minorHAnsi" w:hAnsiTheme="minorHAnsi" w:cstheme="minorHAnsi"/>
+        </w:rPr>
+        <w:t>em seus pontos específicos, facilitando a visualização para escolha do framework de acordo com o projeto</w:t>
+      </w:r>
+      <w:r>
+        <w:rPr>
+          <w:rFonts w:asciiTheme="minorHAnsi" w:eastAsiaTheme="minorHAnsi" w:hAnsiTheme="minorHAnsi" w:cstheme="minorHAnsi"/>
+        </w:rPr>
+        <w:t>.</w:t>
       </w:r>
     </w:p>
     <w:p>
@@ -1990,14 +2044,35 @@
           <w:rFonts w:asciiTheme="minorHAnsi" w:hAnsiTheme="minorHAnsi"/>
           <w:b/>
         </w:rPr>
-        <w:t xml:space="preserve"> Conteúdos</w:t>
+        <w:t xml:space="preserve"> </w:t>
       </w:r>
       <w:r>
         <w:rPr>
           <w:rFonts w:asciiTheme="minorHAnsi" w:hAnsiTheme="minorHAnsi"/>
           <w:b/>
         </w:rPr>
-        <w:t xml:space="preserve"> da Fundamentação Teórica</w:t>
+        <w:t>Um pouco da história do</w:t>
+      </w:r>
+      <w:r>
+        <w:rPr>
+          <w:rFonts w:asciiTheme="minorHAnsi" w:hAnsiTheme="minorHAnsi"/>
+          <w:b/>
+        </w:rPr>
+        <w:t xml:space="preserve"> Java </w:t>
+      </w:r>
+      <w:r>
+        <w:rPr>
+          <w:rFonts w:asciiTheme="minorHAnsi" w:hAnsiTheme="minorHAnsi"/>
+          <w:b/>
+        </w:rPr>
+        <w:t>até</w:t>
+      </w:r>
+      <w:r>
+        <w:rPr>
+          <w:rFonts w:asciiTheme="minorHAnsi" w:hAnsiTheme="minorHAnsi"/>
+          <w:b/>
+        </w:rPr>
+        <w:t xml:space="preserve"> o mundo web </w:t>
       </w:r>
     </w:p>
     <w:p>
@@ -2026,6 +2101,58 @@
           <w:color w:val="000000" w:themeColor="text1"/>
         </w:rPr>
         <w:tab/>
+        <w:t>A linguagem</w:t>
+      </w:r>
+      <w:r>
+        <w:rPr>
+          <w:rFonts w:asciiTheme="minorHAnsi" w:eastAsiaTheme="minorHAnsi" w:hAnsiTheme="minorHAnsi" w:cs="Helvetica"/>
+          <w:color w:val="000000" w:themeColor="text1"/>
+        </w:rPr>
+        <w:t xml:space="preserve"> </w:t>
+      </w:r>
+      <w:r>
+        <w:rPr>
+          <w:rFonts w:asciiTheme="minorHAnsi" w:eastAsiaTheme="minorHAnsi" w:hAnsiTheme="minorHAnsi" w:cs="Helvetica"/>
+          <w:i/>
+          <w:color w:val="000000" w:themeColor="text1"/>
+        </w:rPr>
+        <w:t>Java</w:t>
+      </w:r>
+      <w:r>
+        <w:rPr>
+          <w:rFonts w:asciiTheme="minorHAnsi" w:eastAsiaTheme="minorHAnsi" w:hAnsiTheme="minorHAnsi" w:cs="Helvetica"/>
+          <w:color w:val="000000" w:themeColor="text1"/>
+        </w:rPr>
+        <w:t xml:space="preserve"> </w:t>
+      </w:r>
+      <w:r>
+        <w:rPr>
+          <w:rFonts w:asciiTheme="minorHAnsi" w:eastAsiaTheme="minorHAnsi" w:hAnsiTheme="minorHAnsi" w:cs="Helvetica"/>
+          <w:color w:val="000000" w:themeColor="text1"/>
+        </w:rPr>
+        <w:t xml:space="preserve">foi criada pela </w:t>
+      </w:r>
+      <w:r>
+        <w:rPr>
+          <w:rFonts w:asciiTheme="minorHAnsi" w:eastAsiaTheme="minorHAnsi" w:hAnsiTheme="minorHAnsi" w:cs="Helvetica"/>
+          <w:i/>
+          <w:color w:val="000000" w:themeColor="text1"/>
+        </w:rPr>
+        <w:t>Sun Microsystem</w:t>
+      </w:r>
+      <w:r>
+        <w:rPr>
+          <w:rFonts w:asciiTheme="minorHAnsi" w:eastAsiaTheme="minorHAnsi" w:hAnsiTheme="minorHAnsi" w:cs="Helvetica"/>
+          <w:color w:val="000000" w:themeColor="text1"/>
+        </w:rPr>
+        <w:t xml:space="preserve"> em 1991, com intuito de </w:t>
+      </w:r>
+      <w:r>
+        <w:rPr>
+          <w:rFonts w:asciiTheme="minorHAnsi" w:eastAsiaTheme="minorHAnsi" w:hAnsiTheme="minorHAnsi" w:cs="Helvetica"/>
+          <w:color w:val="000000" w:themeColor="text1"/>
+        </w:rPr>
+        <w:tab/>
       </w:r>
     </w:p>
     <w:p>
@@ -2044,42 +2171,1451 @@
         <w:autoSpaceDE w:val="0"/>
         <w:autoSpaceDN w:val="0"/>
         <w:adjustRightInd w:val="0"/>
-        <w:ind w:firstLine="709"/>
         <w:jc w:val="both"/>
         <w:rPr>
-          <w:rFonts w:asciiTheme="minorHAnsi" w:eastAsiaTheme="minorHAnsi" w:hAnsiTheme="minorHAnsi" w:cs="TimesNewRomanPSMT"/>
-        </w:rPr>
-      </w:pPr>
+          <w:rFonts w:asciiTheme="minorHAnsi" w:hAnsiTheme="minorHAnsi"/>
+          <w:b/>
+        </w:rPr>
+      </w:pPr>
+      <w:r>
+        <w:rPr>
+          <w:rFonts w:asciiTheme="minorHAnsi" w:hAnsiTheme="minorHAnsi"/>
+          <w:b/>
+        </w:rPr>
+        <w:t>2.2</w:t>
+      </w:r>
+      <w:r>
+        <w:rPr>
+          <w:rFonts w:asciiTheme="minorHAnsi" w:hAnsiTheme="minorHAnsi"/>
+          <w:b/>
+        </w:rPr>
+        <w:t xml:space="preserve"> </w:t>
+      </w:r>
+      <w:r>
+        <w:rPr>
+          <w:rFonts w:asciiTheme="minorHAnsi" w:hAnsiTheme="minorHAnsi"/>
+          <w:b/>
+          <w:i/>
+        </w:rPr>
+        <w:t>Framework</w:t>
+      </w:r>
+      <w:r>
+        <w:rPr>
+          <w:rFonts w:asciiTheme="minorHAnsi" w:hAnsiTheme="minorHAnsi"/>
+          <w:b/>
+        </w:rPr>
+        <w:t xml:space="preserve"> para ajudar o desenvolvedor</w:t>
+      </w:r>
     </w:p>
     <w:p>
       <w:pPr>
+        <w:autoSpaceDE w:val="0"/>
+        <w:autoSpaceDN w:val="0"/>
+        <w:adjustRightInd w:val="0"/>
         <w:jc w:val="both"/>
         <w:rPr>
           <w:rFonts w:asciiTheme="minorHAnsi" w:hAnsiTheme="minorHAnsi"/>
+          <w:b/>
         </w:rPr>
       </w:pPr>
     </w:p>
     <w:p>
       <w:pPr>
+        <w:autoSpaceDE w:val="0"/>
+        <w:autoSpaceDN w:val="0"/>
+        <w:adjustRightInd w:val="0"/>
         <w:jc w:val="both"/>
         <w:rPr>
           <w:rFonts w:asciiTheme="minorHAnsi" w:hAnsiTheme="minorHAnsi"/>
+          <w:b/>
         </w:rPr>
       </w:pPr>
     </w:p>
     <w:p>
       <w:pPr>
+        <w:autoSpaceDE w:val="0"/>
+        <w:autoSpaceDN w:val="0"/>
+        <w:adjustRightInd w:val="0"/>
         <w:jc w:val="both"/>
         <w:rPr>
-          <w:rFonts w:asciiTheme="minorHAnsi" w:hAnsiTheme="minorHAnsi"/>
-        </w:rPr>
-      </w:pPr>
+          <w:rFonts w:asciiTheme="minorHAnsi" w:eastAsiaTheme="minorHAnsi" w:hAnsiTheme="minorHAnsi" w:cs="TimesNewRomanPSMT"/>
+        </w:rPr>
+      </w:pPr>
+      <w:r>
+        <w:rPr>
+          <w:rFonts w:asciiTheme="minorHAnsi" w:hAnsiTheme="minorHAnsi"/>
+          <w:b/>
+        </w:rPr>
+        <w:t>2.3</w:t>
+      </w:r>
+      <w:r>
+        <w:rPr>
+          <w:rFonts w:asciiTheme="minorHAnsi" w:hAnsiTheme="minorHAnsi"/>
+          <w:b/>
+        </w:rPr>
+        <w:t xml:space="preserve"> </w:t>
+      </w:r>
+      <w:r>
+        <w:rPr>
+          <w:rFonts w:asciiTheme="minorHAnsi" w:hAnsiTheme="minorHAnsi"/>
+          <w:b/>
+          <w:i/>
+        </w:rPr>
+        <w:t>Spring</w:t>
+      </w:r>
+      <w:r>
+        <w:rPr>
+          <w:rFonts w:asciiTheme="minorHAnsi" w:hAnsiTheme="minorHAnsi"/>
+          <w:b/>
+        </w:rPr>
+        <w:t>,</w:t>
+      </w:r>
+      <w:r>
+        <w:rPr>
+          <w:rFonts w:asciiTheme="minorHAnsi" w:hAnsiTheme="minorHAnsi"/>
+          <w:b/>
+        </w:rPr>
+        <w:t xml:space="preserve"> popular e </w:t>
+      </w:r>
+      <w:r>
+        <w:rPr>
+          <w:rFonts w:asciiTheme="minorHAnsi" w:hAnsiTheme="minorHAnsi"/>
+          <w:b/>
+        </w:rPr>
+        <w:t>com muitos</w:t>
+      </w:r>
+      <w:r>
+        <w:rPr>
+          <w:rFonts w:asciiTheme="minorHAnsi" w:hAnsiTheme="minorHAnsi"/>
+          <w:b/>
+        </w:rPr>
+        <w:t xml:space="preserve"> recursos</w:t>
+      </w:r>
     </w:p>
     <w:p>
       <w:pPr>
         <w:jc w:val="both"/>
         <w:rPr>
           <w:rFonts w:asciiTheme="minorHAnsi" w:hAnsiTheme="minorHAnsi"/>
+        </w:rPr>
+      </w:pPr>
+    </w:p>
+    <w:p>
+      <w:pPr>
+        <w:jc w:val="both"/>
+        <w:rPr>
+          <w:rFonts w:asciiTheme="minorHAnsi" w:hAnsiTheme="minorHAnsi"/>
+        </w:rPr>
+      </w:pPr>
+    </w:p>
+    <w:p>
+      <w:pPr>
+        <w:jc w:val="both"/>
+        <w:rPr>
+          <w:rFonts w:asciiTheme="minorHAnsi" w:hAnsiTheme="minorHAnsi"/>
+        </w:rPr>
+      </w:pPr>
+      <w:r>
+        <w:rPr>
+          <w:rFonts w:asciiTheme="minorHAnsi" w:hAnsiTheme="minorHAnsi"/>
+          <w:b/>
+        </w:rPr>
+        <w:t>2.4</w:t>
+      </w:r>
+      <w:r>
+        <w:rPr>
+          <w:rFonts w:asciiTheme="minorHAnsi" w:hAnsiTheme="minorHAnsi"/>
+          <w:b/>
+        </w:rPr>
+        <w:t xml:space="preserve"> </w:t>
+      </w:r>
+      <w:r>
+        <w:rPr>
+          <w:rFonts w:asciiTheme="minorHAnsi" w:hAnsiTheme="minorHAnsi"/>
+          <w:b/>
+          <w:i/>
+        </w:rPr>
+        <w:t>VRaptor</w:t>
+      </w:r>
+      <w:r>
+        <w:rPr>
+          <w:rFonts w:asciiTheme="minorHAnsi" w:hAnsiTheme="minorHAnsi"/>
+          <w:b/>
+        </w:rPr>
+        <w:t xml:space="preserve"> para agilizar o desenvolvimento</w:t>
+      </w:r>
+    </w:p>
+    <w:p>
+      <w:pPr>
+        <w:jc w:val="both"/>
+        <w:rPr>
+          <w:rFonts w:asciiTheme="minorHAnsi" w:hAnsiTheme="minorHAnsi"/>
+        </w:rPr>
+      </w:pPr>
+    </w:p>
+    <w:p>
+      <w:pPr>
+        <w:jc w:val="both"/>
+        <w:rPr>
+          <w:rFonts w:asciiTheme="minorHAnsi" w:hAnsiTheme="minorHAnsi"/>
+        </w:rPr>
+      </w:pPr>
+      <w:r>
+        <w:rPr>
+          <w:rFonts w:asciiTheme="minorHAnsi" w:hAnsiTheme="minorHAnsi"/>
+        </w:rPr>
+        <w:tab/>
+      </w:r>
+      <w:r>
+        <w:rPr>
+          <w:rFonts w:asciiTheme="minorHAnsi" w:hAnsiTheme="minorHAnsi"/>
+        </w:rPr>
+        <w:t xml:space="preserve">Diferente de outras frameworks, </w:t>
+      </w:r>
+      <w:r>
+        <w:rPr>
+          <w:rFonts w:asciiTheme="minorHAnsi" w:hAnsiTheme="minorHAnsi"/>
+          <w:i/>
+        </w:rPr>
+        <w:t>VRaptor</w:t>
+      </w:r>
+      <w:r>
+        <w:rPr>
+          <w:rFonts w:asciiTheme="minorHAnsi" w:hAnsiTheme="minorHAnsi"/>
+        </w:rPr>
+        <w:t>,</w:t>
+      </w:r>
+      <w:r>
+        <w:rPr>
+          <w:rFonts w:asciiTheme="minorHAnsi" w:hAnsiTheme="minorHAnsi"/>
+        </w:rPr>
+        <w:t xml:space="preserve"> criado em 2004, pelos</w:t>
+      </w:r>
+      <w:r>
+        <w:rPr>
+          <w:rFonts w:asciiTheme="minorHAnsi" w:hAnsiTheme="minorHAnsi"/>
+        </w:rPr>
+        <w:t xml:space="preserve"> brasileiros</w:t>
+      </w:r>
+      <w:r>
+        <w:rPr>
+          <w:rFonts w:asciiTheme="minorHAnsi" w:hAnsiTheme="minorHAnsi"/>
+        </w:rPr>
+        <w:t xml:space="preserve"> </w:t>
+      </w:r>
+      <w:r>
+        <w:rPr>
+          <w:rFonts w:asciiTheme="minorHAnsi" w:hAnsiTheme="minorHAnsi"/>
+        </w:rPr>
+        <w:t>Paulo Silveira e Guilherme Silveira,</w:t>
+      </w:r>
+      <w:r>
+        <w:rPr>
+          <w:rFonts w:asciiTheme="minorHAnsi" w:hAnsiTheme="minorHAnsi"/>
+          <w:i/>
+        </w:rPr>
+        <w:t xml:space="preserve"> </w:t>
+      </w:r>
+      <w:r>
+        <w:rPr>
+          <w:rFonts w:asciiTheme="minorHAnsi" w:hAnsiTheme="minorHAnsi"/>
+        </w:rPr>
+        <w:t>apresenta-se como uma alternativa eficiente</w:t>
+      </w:r>
+      <w:r>
+        <w:rPr>
+          <w:rFonts w:asciiTheme="minorHAnsi" w:hAnsiTheme="minorHAnsi"/>
+        </w:rPr>
+        <w:t xml:space="preserve"> e</w:t>
+      </w:r>
+      <w:r>
+        <w:rPr>
+          <w:rFonts w:asciiTheme="minorHAnsi" w:hAnsiTheme="minorHAnsi"/>
+        </w:rPr>
+        <w:t xml:space="preserve"> </w:t>
+      </w:r>
+      <w:r>
+        <w:rPr>
+          <w:rFonts w:asciiTheme="minorHAnsi" w:hAnsiTheme="minorHAnsi"/>
+        </w:rPr>
+        <w:t xml:space="preserve">com a proposta de </w:t>
+      </w:r>
+      <w:r>
+        <w:rPr>
+          <w:rFonts w:asciiTheme="minorHAnsi" w:hAnsiTheme="minorHAnsi"/>
+        </w:rPr>
+        <w:t>sua simplicidade</w:t>
+      </w:r>
+      <w:r>
+        <w:rPr>
+          <w:rFonts w:asciiTheme="minorHAnsi" w:hAnsiTheme="minorHAnsi"/>
+        </w:rPr>
+        <w:t xml:space="preserve"> de aprendizagem</w:t>
+      </w:r>
+      <w:r>
+        <w:rPr>
+          <w:rFonts w:asciiTheme="minorHAnsi" w:hAnsiTheme="minorHAnsi"/>
+        </w:rPr>
+        <w:t xml:space="preserve"> </w:t>
+      </w:r>
+      <w:r>
+        <w:rPr>
+          <w:rFonts w:asciiTheme="minorHAnsi" w:hAnsiTheme="minorHAnsi"/>
+        </w:rPr>
+        <w:t>e</w:t>
+      </w:r>
+      <w:r>
+        <w:rPr>
+          <w:rFonts w:asciiTheme="minorHAnsi" w:hAnsiTheme="minorHAnsi"/>
+        </w:rPr>
+        <w:t xml:space="preserve"> aplicação</w:t>
+      </w:r>
+      <w:r>
+        <w:rPr>
+          <w:rFonts w:asciiTheme="minorHAnsi" w:hAnsiTheme="minorHAnsi"/>
+        </w:rPr>
+        <w:t xml:space="preserve">. </w:t>
+      </w:r>
+      <w:r>
+        <w:rPr>
+          <w:rFonts w:asciiTheme="minorHAnsi" w:hAnsiTheme="minorHAnsi"/>
+        </w:rPr>
+        <w:t xml:space="preserve">E desde esse período, houve </w:t>
+      </w:r>
+      <w:r>
+        <w:rPr>
+          <w:rFonts w:asciiTheme="minorHAnsi" w:hAnsiTheme="minorHAnsi"/>
+        </w:rPr>
+        <w:t>novas</w:t>
+      </w:r>
+      <w:r>
+        <w:rPr>
+          <w:rFonts w:asciiTheme="minorHAnsi" w:hAnsiTheme="minorHAnsi"/>
+        </w:rPr>
+        <w:t xml:space="preserve"> </w:t>
+      </w:r>
+      <w:r>
+        <w:rPr>
+          <w:rFonts w:asciiTheme="minorHAnsi" w:hAnsiTheme="minorHAnsi"/>
+        </w:rPr>
+        <w:t>versões</w:t>
+      </w:r>
+      <w:r>
+        <w:rPr>
+          <w:rFonts w:asciiTheme="minorHAnsi" w:hAnsiTheme="minorHAnsi"/>
+        </w:rPr>
+        <w:t xml:space="preserve"> e melhorias</w:t>
+      </w:r>
+      <w:r>
+        <w:rPr>
+          <w:rFonts w:asciiTheme="minorHAnsi" w:hAnsiTheme="minorHAnsi"/>
+        </w:rPr>
+        <w:t>,</w:t>
+      </w:r>
+      <w:r>
+        <w:rPr>
+          <w:rFonts w:asciiTheme="minorHAnsi" w:hAnsiTheme="minorHAnsi"/>
+        </w:rPr>
+        <w:t xml:space="preserve"> acompanhando as melhores práticas de desenvolvimento no mercado e desempenho;</w:t>
+      </w:r>
+      <w:r>
+        <w:rPr>
+          <w:rFonts w:asciiTheme="minorHAnsi" w:hAnsiTheme="minorHAnsi"/>
+        </w:rPr>
+        <w:t xml:space="preserve"> atualmente</w:t>
+      </w:r>
+      <w:r>
+        <w:rPr>
+          <w:rFonts w:asciiTheme="minorHAnsi" w:hAnsiTheme="minorHAnsi"/>
+        </w:rPr>
+        <w:t xml:space="preserve"> o </w:t>
+      </w:r>
+      <w:r>
+        <w:rPr>
+          <w:rFonts w:asciiTheme="minorHAnsi" w:hAnsiTheme="minorHAnsi"/>
+          <w:i/>
+        </w:rPr>
+        <w:t>framework</w:t>
+      </w:r>
+      <w:r>
+        <w:rPr>
+          <w:rFonts w:asciiTheme="minorHAnsi" w:hAnsiTheme="minorHAnsi"/>
+        </w:rPr>
+        <w:t xml:space="preserve"> encontra-se na versão </w:t>
+      </w:r>
+      <w:r>
+        <w:rPr>
+          <w:rFonts w:asciiTheme="minorHAnsi" w:hAnsiTheme="minorHAnsi"/>
+          <w:i/>
+        </w:rPr>
+        <w:t>4</w:t>
+      </w:r>
+      <w:r>
+        <w:rPr>
+          <w:rFonts w:asciiTheme="minorHAnsi" w:hAnsiTheme="minorHAnsi"/>
+          <w:i/>
+        </w:rPr>
+        <w:t xml:space="preserve"> </w:t>
+      </w:r>
+      <w:r>
+        <w:rPr>
+          <w:rFonts w:asciiTheme="minorHAnsi" w:hAnsiTheme="minorHAnsi"/>
+          <w:i/>
+        </w:rPr>
+        <w:t>,</w:t>
+      </w:r>
+      <w:r>
+        <w:rPr>
+          <w:rFonts w:asciiTheme="minorHAnsi" w:hAnsiTheme="minorHAnsi"/>
+        </w:rPr>
+        <w:t>trazendo</w:t>
+      </w:r>
+      <w:r>
+        <w:rPr>
+          <w:rFonts w:asciiTheme="minorHAnsi" w:hAnsiTheme="minorHAnsi"/>
+          <w:i/>
+        </w:rPr>
+        <w:t xml:space="preserve"> </w:t>
+      </w:r>
+      <w:r>
+        <w:rPr>
+          <w:rFonts w:asciiTheme="minorHAnsi" w:hAnsiTheme="minorHAnsi"/>
+        </w:rPr>
+        <w:t>total integração</w:t>
+      </w:r>
+      <w:r>
+        <w:rPr>
+          <w:rFonts w:asciiTheme="minorHAnsi" w:hAnsiTheme="minorHAnsi"/>
+          <w:i/>
+        </w:rPr>
+        <w:t xml:space="preserve"> </w:t>
+      </w:r>
+      <w:r>
+        <w:rPr>
+          <w:rFonts w:asciiTheme="minorHAnsi" w:hAnsiTheme="minorHAnsi"/>
+        </w:rPr>
+        <w:t xml:space="preserve">com </w:t>
+      </w:r>
+      <w:r>
+        <w:rPr>
+          <w:rFonts w:asciiTheme="minorHAnsi" w:hAnsiTheme="minorHAnsi"/>
+          <w:i/>
+        </w:rPr>
+        <w:t>Java</w:t>
+      </w:r>
+      <w:r>
+        <w:rPr>
+          <w:rFonts w:asciiTheme="minorHAnsi" w:hAnsiTheme="minorHAnsi"/>
+        </w:rPr>
+        <w:t xml:space="preserve"> EE 7,</w:t>
+      </w:r>
+      <w:r>
+        <w:rPr>
+          <w:rFonts w:asciiTheme="minorHAnsi" w:hAnsiTheme="minorHAnsi"/>
+        </w:rPr>
+        <w:t xml:space="preserve"> mas </w:t>
+      </w:r>
+      <w:r>
+        <w:rPr>
+          <w:rFonts w:asciiTheme="minorHAnsi" w:hAnsiTheme="minorHAnsi"/>
+        </w:rPr>
+        <w:t>sempr</w:t>
+      </w:r>
+      <w:r>
+        <w:rPr>
+          <w:rFonts w:asciiTheme="minorHAnsi" w:hAnsiTheme="minorHAnsi"/>
+        </w:rPr>
+        <w:t xml:space="preserve">e mantendo sua proposta, </w:t>
+      </w:r>
+      <w:r>
+        <w:rPr>
+          <w:rFonts w:asciiTheme="minorHAnsi" w:hAnsiTheme="minorHAnsi"/>
+          <w:i/>
+        </w:rPr>
+        <w:t>VRaptor</w:t>
+      </w:r>
+      <w:r>
+        <w:rPr>
+          <w:rFonts w:asciiTheme="minorHAnsi" w:hAnsiTheme="minorHAnsi"/>
+          <w:i/>
+        </w:rPr>
+        <w:t>.org (2018) “</w:t>
+      </w:r>
+      <w:r>
+        <w:rPr>
+          <w:rFonts w:asciiTheme="minorHAnsi" w:hAnsiTheme="minorHAnsi"/>
+        </w:rPr>
+        <w:t xml:space="preserve"> O VRaptor 4 traz alta produtividade para um desenvolvimento Java Web rápido e fácil com</w:t>
+      </w:r>
+      <w:r>
+        <w:rPr>
+          <w:rFonts w:asciiTheme="minorHAnsi" w:hAnsiTheme="minorHAnsi"/>
+        </w:rPr>
+        <w:t xml:space="preserve"> CDI</w:t>
+      </w:r>
+      <w:r>
+        <w:rPr>
+          <w:rFonts w:asciiTheme="minorHAnsi" w:hAnsiTheme="minorHAnsi"/>
+        </w:rPr>
+        <w:t>”</w:t>
+      </w:r>
+      <w:r>
+        <w:rPr>
+          <w:rFonts w:asciiTheme="minorHAnsi" w:hAnsiTheme="minorHAnsi"/>
+        </w:rPr>
+        <w:t>.</w:t>
+      </w:r>
+    </w:p>
+    <w:p>
+      <w:pPr>
+        <w:jc w:val="both"/>
+        <w:rPr>
+          <w:rFonts w:asciiTheme="minorHAnsi" w:hAnsiTheme="minorHAnsi"/>
+        </w:rPr>
+      </w:pPr>
+      <w:r>
+        <w:rPr>
+          <w:rFonts w:asciiTheme="minorHAnsi" w:hAnsiTheme="minorHAnsi"/>
+        </w:rPr>
+        <w:tab/>
+        <w:t xml:space="preserve">O que seria o CDI e qual vantagem da utilização desse componente ao </w:t>
+      </w:r>
+      <w:r>
+        <w:rPr>
+          <w:rFonts w:asciiTheme="minorHAnsi" w:hAnsiTheme="minorHAnsi"/>
+          <w:i/>
+        </w:rPr>
+        <w:t>VRaptor</w:t>
+      </w:r>
+      <w:r>
+        <w:rPr>
+          <w:rFonts w:asciiTheme="minorHAnsi" w:hAnsiTheme="minorHAnsi"/>
+        </w:rPr>
+        <w:t>?</w:t>
+      </w:r>
+    </w:p>
+    <w:p>
+      <w:pPr>
+        <w:jc w:val="both"/>
+        <w:rPr>
+          <w:rFonts w:asciiTheme="minorHAnsi" w:hAnsiTheme="minorHAnsi" w:cstheme="minorHAnsi"/>
+          <w:color w:val="000000"/>
+          <w:shd w:val="clear" w:color="auto" w:fill="FFFFFF"/>
+        </w:rPr>
+      </w:pPr>
+      <w:r>
+        <w:rPr>
+          <w:rFonts w:asciiTheme="minorHAnsi" w:hAnsiTheme="minorHAnsi"/>
+        </w:rPr>
+        <w:tab/>
+      </w:r>
+      <w:r>
+        <w:rPr>
+          <w:rFonts w:asciiTheme="minorHAnsi" w:hAnsiTheme="minorHAnsi"/>
+        </w:rPr>
+        <w:t xml:space="preserve">CDI - </w:t>
+      </w:r>
+      <w:r>
+        <w:rPr>
+          <w:rFonts w:asciiTheme="minorHAnsi" w:hAnsiTheme="minorHAnsi"/>
+          <w:i/>
+        </w:rPr>
+        <w:t>Contexts and Dependency Injection</w:t>
+      </w:r>
+      <w:r>
+        <w:rPr>
+          <w:rFonts w:asciiTheme="minorHAnsi" w:hAnsiTheme="minorHAnsi"/>
+        </w:rPr>
+        <w:t xml:space="preserve"> (Injeção de Dependência e Contextos), em sua versão 1.0 introduzida junto a plataforma </w:t>
+      </w:r>
+      <w:r>
+        <w:rPr>
+          <w:rFonts w:asciiTheme="minorHAnsi" w:hAnsiTheme="minorHAnsi"/>
+          <w:i/>
+        </w:rPr>
+        <w:t>Java</w:t>
+      </w:r>
+      <w:r>
+        <w:rPr>
+          <w:rFonts w:asciiTheme="minorHAnsi" w:hAnsiTheme="minorHAnsi"/>
+        </w:rPr>
+        <w:t xml:space="preserve"> EE 6</w:t>
+      </w:r>
+      <w:r>
+        <w:rPr>
+          <w:rFonts w:asciiTheme="minorHAnsi" w:hAnsiTheme="minorHAnsi"/>
+        </w:rPr>
+        <w:t xml:space="preserve"> e</w:t>
+      </w:r>
+      <w:r>
+        <w:rPr>
+          <w:rFonts w:asciiTheme="minorHAnsi" w:hAnsiTheme="minorHAnsi"/>
+        </w:rPr>
+        <w:t xml:space="preserve"> </w:t>
+      </w:r>
+      <w:r>
+        <w:rPr>
+          <w:rFonts w:asciiTheme="minorHAnsi" w:hAnsiTheme="minorHAnsi"/>
+        </w:rPr>
+        <w:t xml:space="preserve">atualmente na versão 2.0 continuada no </w:t>
+      </w:r>
+      <w:r>
+        <w:rPr>
+          <w:rFonts w:asciiTheme="minorHAnsi" w:hAnsiTheme="minorHAnsi"/>
+          <w:i/>
+        </w:rPr>
+        <w:t>Java</w:t>
+      </w:r>
+      <w:r>
+        <w:rPr>
+          <w:rFonts w:asciiTheme="minorHAnsi" w:hAnsiTheme="minorHAnsi"/>
+        </w:rPr>
+        <w:t xml:space="preserve"> EE 8; possui um conjunto de serviços com intuito de melhorar a estrutura do código visando a produtividade</w:t>
+      </w:r>
+      <w:r>
+        <w:rPr>
+          <w:rFonts w:ascii="Arial" w:hAnsi="Arial" w:cs="Arial"/>
+          <w:color w:val="000000"/>
+          <w:sz w:val="22"/>
+          <w:szCs w:val="22"/>
+          <w:shd w:val="clear" w:color="auto" w:fill="FFFFFF"/>
+        </w:rPr>
+        <w:t>,</w:t>
+      </w:r>
+      <w:r>
+        <w:rPr>
+          <w:rFonts w:asciiTheme="minorHAnsi" w:hAnsiTheme="minorHAnsi" w:cstheme="minorHAnsi"/>
+          <w:color w:val="000000"/>
+          <w:shd w:val="clear" w:color="auto" w:fill="FFFFFF"/>
+        </w:rPr>
+        <w:t xml:space="preserve"> fornece uma arquitetura uniforme para injeção de dependência e o gerenciamento do ciclo de vida de beans</w:t>
+      </w:r>
+      <w:r>
+        <w:rPr>
+          <w:rFonts w:asciiTheme="minorHAnsi" w:hAnsiTheme="minorHAnsi" w:cstheme="minorHAnsi"/>
+          <w:color w:val="000000"/>
+          <w:shd w:val="clear" w:color="auto" w:fill="FFFFFF"/>
+        </w:rPr>
+        <w:t xml:space="preserve">. De acordo com o site oficial do CDI fica claro o objetivo e ganhos no caso de sua utilização. </w:t>
+      </w:r>
+      <w:r>
+        <w:rPr>
+          <w:rFonts w:asciiTheme="minorHAnsi" w:hAnsiTheme="minorHAnsi" w:cstheme="minorHAnsi"/>
+          <w:i/>
+          <w:color w:val="000000"/>
+          <w:shd w:val="clear" w:color="auto" w:fill="FFFFFF"/>
+        </w:rPr>
+        <w:t>Cdi-spec.org</w:t>
+      </w:r>
+      <w:r>
+        <w:rPr>
+          <w:rFonts w:asciiTheme="minorHAnsi" w:hAnsiTheme="minorHAnsi" w:cstheme="minorHAnsi"/>
+          <w:color w:val="000000"/>
+          <w:shd w:val="clear" w:color="auto" w:fill="FFFFFF"/>
+        </w:rPr>
+        <w:t xml:space="preserve"> (2018):</w:t>
+      </w:r>
+    </w:p>
+    <w:p>
+      <w:pPr>
+        <w:pStyle w:val="NormalWeb"/>
+        <w:shd w:val="clear" w:color="auto" w:fill="FFFFFF"/>
+        <w:spacing w:before="0" w:beforeAutospacing="0" w:after="150" w:afterAutospacing="0"/>
+        <w:ind w:firstLine="708"/>
+        <w:jc w:val="both"/>
+        <w:rPr>
+          <w:rFonts w:asciiTheme="minorHAnsi" w:hAnsiTheme="minorHAnsi" w:cstheme="minorHAnsi"/>
+          <w:color w:val="000000" w:themeColor="text1"/>
+          <w:spacing w:val="-2"/>
+        </w:rPr>
+      </w:pPr>
+      <w:r>
+        <w:rPr>
+          <w:rFonts w:asciiTheme="minorHAnsi" w:hAnsiTheme="minorHAnsi" w:cstheme="minorHAnsi"/>
+          <w:color w:val="000000" w:themeColor="text1"/>
+          <w:shd w:val="clear" w:color="auto" w:fill="FFFFFF"/>
+        </w:rPr>
+        <w:t xml:space="preserve">- </w:t>
+      </w:r>
+      <w:r>
+        <w:rPr>
+          <w:rFonts w:asciiTheme="minorHAnsi" w:hAnsiTheme="minorHAnsi" w:cstheme="minorHAnsi"/>
+          <w:color w:val="000000" w:themeColor="text1"/>
+          <w:spacing w:val="-2"/>
+        </w:rPr>
+        <w:t>Um ciclo de vida bem definido para objetos com estado ligados a contextos de ciclo de vida, em que o conjunto de contextos é extensível</w:t>
+      </w:r>
+      <w:r>
+        <w:rPr>
+          <w:rFonts w:asciiTheme="minorHAnsi" w:hAnsiTheme="minorHAnsi" w:cstheme="minorHAnsi"/>
+          <w:color w:val="000000" w:themeColor="text1"/>
+          <w:spacing w:val="-2"/>
+        </w:rPr>
+        <w:t>.</w:t>
+      </w:r>
+    </w:p>
+    <w:p>
+      <w:pPr>
+        <w:pStyle w:val="NormalWeb"/>
+        <w:shd w:val="clear" w:color="auto" w:fill="FFFFFF"/>
+        <w:spacing w:before="0" w:beforeAutospacing="0" w:after="150" w:afterAutospacing="0"/>
+        <w:ind w:firstLine="708"/>
+        <w:jc w:val="both"/>
+        <w:rPr>
+          <w:rFonts w:asciiTheme="minorHAnsi" w:hAnsiTheme="minorHAnsi" w:cstheme="minorHAnsi"/>
+          <w:color w:val="000000" w:themeColor="text1"/>
+          <w:spacing w:val="-2"/>
+        </w:rPr>
+      </w:pPr>
+      <w:r>
+        <w:rPr>
+          <w:rFonts w:asciiTheme="minorHAnsi" w:hAnsiTheme="minorHAnsi" w:cstheme="minorHAnsi"/>
+          <w:color w:val="000000" w:themeColor="text1"/>
+          <w:spacing w:val="-2"/>
+        </w:rPr>
+        <w:lastRenderedPageBreak/>
+        <w:t>-Um mecanismo de injeção de dependência sofisticado e seguro de tipos, incluindo a capacidade de selecionar dependências no tempo de desenvolvimento ou de implantação, sem configuração detalhada.</w:t>
+      </w:r>
+    </w:p>
+    <w:p>
+      <w:pPr>
+        <w:pStyle w:val="NormalWeb"/>
+        <w:shd w:val="clear" w:color="auto" w:fill="FFFFFF"/>
+        <w:spacing w:before="0" w:beforeAutospacing="0" w:after="150" w:afterAutospacing="0"/>
+        <w:ind w:firstLine="708"/>
+        <w:jc w:val="both"/>
+        <w:rPr>
+          <w:rFonts w:asciiTheme="minorHAnsi" w:hAnsiTheme="minorHAnsi" w:cstheme="minorHAnsi"/>
+          <w:color w:val="000000" w:themeColor="text1"/>
+          <w:shd w:val="clear" w:color="auto" w:fill="FFFFFF"/>
+        </w:rPr>
+      </w:pPr>
+      <w:r>
+        <w:rPr>
+          <w:rFonts w:asciiTheme="minorHAnsi" w:hAnsiTheme="minorHAnsi" w:cstheme="minorHAnsi"/>
+          <w:color w:val="000000" w:themeColor="text1"/>
+          <w:spacing w:val="-3"/>
+          <w:shd w:val="clear" w:color="auto" w:fill="FFFFFF"/>
+        </w:rPr>
+        <w:t xml:space="preserve">- Suporte para modularidade </w:t>
+      </w:r>
+      <w:r>
+        <w:rPr>
+          <w:rFonts w:asciiTheme="minorHAnsi" w:hAnsiTheme="minorHAnsi" w:cstheme="minorHAnsi"/>
+          <w:i/>
+          <w:color w:val="000000" w:themeColor="text1"/>
+          <w:spacing w:val="-3"/>
+          <w:shd w:val="clear" w:color="auto" w:fill="FFFFFF"/>
+        </w:rPr>
+        <w:t>Java</w:t>
+      </w:r>
+      <w:r>
+        <w:rPr>
+          <w:rFonts w:asciiTheme="minorHAnsi" w:hAnsiTheme="minorHAnsi" w:cstheme="minorHAnsi"/>
+          <w:color w:val="000000" w:themeColor="text1"/>
+          <w:spacing w:val="-3"/>
+          <w:shd w:val="clear" w:color="auto" w:fill="FFFFFF"/>
+        </w:rPr>
+        <w:t xml:space="preserve"> EE e a arquitetura de componente </w:t>
+      </w:r>
+      <w:r>
+        <w:rPr>
+          <w:rFonts w:asciiTheme="minorHAnsi" w:hAnsiTheme="minorHAnsi" w:cstheme="minorHAnsi"/>
+          <w:i/>
+          <w:color w:val="000000" w:themeColor="text1"/>
+          <w:spacing w:val="-3"/>
+          <w:shd w:val="clear" w:color="auto" w:fill="FFFFFF"/>
+        </w:rPr>
+        <w:t>Java</w:t>
+      </w:r>
+      <w:r>
+        <w:rPr>
+          <w:rFonts w:asciiTheme="minorHAnsi" w:hAnsiTheme="minorHAnsi" w:cstheme="minorHAnsi"/>
+          <w:color w:val="000000" w:themeColor="text1"/>
+          <w:spacing w:val="-3"/>
+          <w:shd w:val="clear" w:color="auto" w:fill="FFFFFF"/>
+        </w:rPr>
+        <w:t xml:space="preserve"> EE - a estrutura modular de um aplicativo </w:t>
+      </w:r>
+      <w:r>
+        <w:rPr>
+          <w:rFonts w:asciiTheme="minorHAnsi" w:hAnsiTheme="minorHAnsi" w:cstheme="minorHAnsi"/>
+          <w:i/>
+          <w:color w:val="000000" w:themeColor="text1"/>
+          <w:spacing w:val="-3"/>
+          <w:shd w:val="clear" w:color="auto" w:fill="FFFFFF"/>
+        </w:rPr>
+        <w:t>Java</w:t>
+      </w:r>
+      <w:r>
+        <w:rPr>
+          <w:rFonts w:asciiTheme="minorHAnsi" w:hAnsiTheme="minorHAnsi" w:cstheme="minorHAnsi"/>
+          <w:color w:val="000000" w:themeColor="text1"/>
+          <w:spacing w:val="-3"/>
+          <w:shd w:val="clear" w:color="auto" w:fill="FFFFFF"/>
+        </w:rPr>
+        <w:t xml:space="preserve"> EE é levada em conta ao resolver dependências entre componente Java EE</w:t>
+      </w:r>
+      <w:r>
+        <w:rPr>
+          <w:rFonts w:asciiTheme="minorHAnsi" w:hAnsiTheme="minorHAnsi" w:cstheme="minorHAnsi"/>
+          <w:color w:val="000000" w:themeColor="text1"/>
+          <w:spacing w:val="-3"/>
+          <w:shd w:val="clear" w:color="auto" w:fill="FFFFFF"/>
+        </w:rPr>
+        <w:t>.</w:t>
+      </w:r>
+    </w:p>
+    <w:p>
+      <w:pPr>
+        <w:pStyle w:val="NormalWeb"/>
+        <w:shd w:val="clear" w:color="auto" w:fill="FFFFFF"/>
+        <w:spacing w:before="0" w:beforeAutospacing="0" w:after="150" w:afterAutospacing="0"/>
+        <w:ind w:firstLine="708"/>
+        <w:jc w:val="both"/>
+        <w:rPr>
+          <w:rFonts w:asciiTheme="minorHAnsi" w:hAnsiTheme="minorHAnsi" w:cstheme="minorHAnsi"/>
+          <w:color w:val="000000" w:themeColor="text1"/>
+          <w:spacing w:val="-2"/>
+        </w:rPr>
+      </w:pPr>
+      <w:r>
+        <w:rPr>
+          <w:rFonts w:asciiTheme="minorHAnsi" w:hAnsiTheme="minorHAnsi" w:cstheme="minorHAnsi"/>
+          <w:color w:val="000000" w:themeColor="text1"/>
+          <w:spacing w:val="-2"/>
+        </w:rPr>
+        <w:t xml:space="preserve">Além </w:t>
+      </w:r>
+      <w:r>
+        <w:rPr>
+          <w:rFonts w:asciiTheme="minorHAnsi" w:hAnsiTheme="minorHAnsi" w:cstheme="minorHAnsi"/>
+          <w:color w:val="000000" w:themeColor="text1"/>
+          <w:spacing w:val="-2"/>
+        </w:rPr>
+        <w:t>disso</w:t>
+      </w:r>
+      <w:r>
+        <w:rPr>
+          <w:rFonts w:asciiTheme="minorHAnsi" w:hAnsiTheme="minorHAnsi" w:cstheme="minorHAnsi"/>
+          <w:color w:val="000000" w:themeColor="text1"/>
+          <w:spacing w:val="-2"/>
+        </w:rPr>
+        <w:t xml:space="preserve">, o </w:t>
+      </w:r>
+      <w:r>
+        <w:rPr>
+          <w:rFonts w:asciiTheme="minorHAnsi" w:hAnsiTheme="minorHAnsi" w:cstheme="minorHAnsi"/>
+          <w:i/>
+          <w:color w:val="000000" w:themeColor="text1"/>
+          <w:spacing w:val="-2"/>
+        </w:rPr>
+        <w:t>VRaptor</w:t>
+      </w:r>
+      <w:r>
+        <w:rPr>
+          <w:rFonts w:asciiTheme="minorHAnsi" w:hAnsiTheme="minorHAnsi" w:cstheme="minorHAnsi"/>
+          <w:i/>
+          <w:color w:val="000000" w:themeColor="text1"/>
+          <w:spacing w:val="-2"/>
+        </w:rPr>
+        <w:t>,</w:t>
+      </w:r>
+      <w:r>
+        <w:rPr>
+          <w:rFonts w:asciiTheme="minorHAnsi" w:hAnsiTheme="minorHAnsi" w:cstheme="minorHAnsi"/>
+          <w:color w:val="000000" w:themeColor="text1"/>
+          <w:spacing w:val="-2"/>
+        </w:rPr>
+        <w:t xml:space="preserve"> </w:t>
+      </w:r>
+      <w:r>
+        <w:rPr>
+          <w:rFonts w:asciiTheme="minorHAnsi" w:hAnsiTheme="minorHAnsi" w:cstheme="minorHAnsi"/>
+          <w:color w:val="000000" w:themeColor="text1"/>
+          <w:spacing w:val="-2"/>
+        </w:rPr>
+        <w:t>trabalha</w:t>
+      </w:r>
+      <w:r>
+        <w:rPr>
+          <w:rFonts w:asciiTheme="minorHAnsi" w:hAnsiTheme="minorHAnsi" w:cstheme="minorHAnsi"/>
+          <w:color w:val="000000" w:themeColor="text1"/>
+          <w:spacing w:val="-2"/>
+        </w:rPr>
+        <w:t xml:space="preserve"> </w:t>
+      </w:r>
+      <w:r>
+        <w:rPr>
+          <w:rFonts w:asciiTheme="minorHAnsi" w:hAnsiTheme="minorHAnsi" w:cstheme="minorHAnsi"/>
+          <w:color w:val="000000" w:themeColor="text1"/>
+          <w:spacing w:val="-2"/>
+        </w:rPr>
+        <w:t xml:space="preserve">com o conceito de estrutura </w:t>
+      </w:r>
+      <w:r>
+        <w:rPr>
+          <w:rFonts w:asciiTheme="minorHAnsi" w:hAnsiTheme="minorHAnsi" w:cstheme="minorHAnsi"/>
+          <w:color w:val="000000" w:themeColor="text1"/>
+          <w:spacing w:val="-2"/>
+        </w:rPr>
+        <w:t>MVC</w:t>
+      </w:r>
+      <w:r>
+        <w:rPr>
+          <w:rFonts w:asciiTheme="minorHAnsi" w:hAnsiTheme="minorHAnsi" w:cstheme="minorHAnsi"/>
+          <w:color w:val="000000" w:themeColor="text1"/>
+          <w:spacing w:val="-2"/>
+        </w:rPr>
+        <w:t xml:space="preserve"> e </w:t>
+      </w:r>
+      <w:r>
+        <w:rPr>
+          <w:rFonts w:asciiTheme="minorHAnsi" w:hAnsiTheme="minorHAnsi" w:cstheme="minorHAnsi"/>
+          <w:color w:val="000000" w:themeColor="text1"/>
+          <w:spacing w:val="-2"/>
+        </w:rPr>
+        <w:t xml:space="preserve">integra </w:t>
+      </w:r>
+      <w:r>
+        <w:rPr>
+          <w:rFonts w:asciiTheme="minorHAnsi" w:hAnsiTheme="minorHAnsi" w:cstheme="minorHAnsi"/>
+          <w:color w:val="000000" w:themeColor="text1"/>
+          <w:spacing w:val="-2"/>
+        </w:rPr>
+        <w:t xml:space="preserve">com as arquiteturas atuais como o </w:t>
+      </w:r>
+      <w:r>
+        <w:rPr>
+          <w:rFonts w:asciiTheme="minorHAnsi" w:hAnsiTheme="minorHAnsi" w:cstheme="minorHAnsi"/>
+          <w:color w:val="000000" w:themeColor="text1"/>
+          <w:spacing w:val="-2"/>
+        </w:rPr>
+        <w:t>REST</w:t>
+      </w:r>
+      <w:r>
+        <w:rPr>
+          <w:rFonts w:asciiTheme="minorHAnsi" w:hAnsiTheme="minorHAnsi" w:cstheme="minorHAnsi"/>
+          <w:i/>
+          <w:color w:val="000000" w:themeColor="text1"/>
+          <w:spacing w:val="-2"/>
+        </w:rPr>
+        <w:t xml:space="preserve"> – Repres</w:t>
+      </w:r>
+      <w:r>
+        <w:rPr>
+          <w:rFonts w:asciiTheme="minorHAnsi" w:hAnsiTheme="minorHAnsi" w:cstheme="minorHAnsi"/>
+          <w:i/>
+          <w:color w:val="000000" w:themeColor="text1"/>
+          <w:spacing w:val="-2"/>
+        </w:rPr>
+        <w:t>e</w:t>
+      </w:r>
+      <w:r>
+        <w:rPr>
+          <w:rFonts w:asciiTheme="minorHAnsi" w:hAnsiTheme="minorHAnsi" w:cstheme="minorHAnsi"/>
+          <w:i/>
+          <w:color w:val="000000" w:themeColor="text1"/>
+          <w:spacing w:val="-2"/>
+        </w:rPr>
+        <w:t xml:space="preserve">ntational State Transfer </w:t>
+      </w:r>
+      <w:r>
+        <w:rPr>
+          <w:rFonts w:asciiTheme="minorHAnsi" w:hAnsiTheme="minorHAnsi" w:cstheme="minorHAnsi"/>
+          <w:color w:val="000000" w:themeColor="text1"/>
+          <w:spacing w:val="-2"/>
+        </w:rPr>
+        <w:t>(</w:t>
+      </w:r>
+      <w:r>
+        <w:rPr>
+          <w:rFonts w:asciiTheme="minorHAnsi" w:hAnsiTheme="minorHAnsi" w:cstheme="minorHAnsi"/>
+          <w:color w:val="000000" w:themeColor="text1"/>
+          <w:spacing w:val="-2"/>
+        </w:rPr>
+        <w:t>Transferência de Estado Representaciona</w:t>
+      </w:r>
+      <w:r>
+        <w:rPr>
+          <w:rFonts w:asciiTheme="minorHAnsi" w:hAnsiTheme="minorHAnsi" w:cstheme="minorHAnsi"/>
+          <w:color w:val="000000" w:themeColor="text1"/>
+          <w:spacing w:val="-2"/>
+        </w:rPr>
+        <w:t>l</w:t>
+      </w:r>
+      <w:r>
+        <w:rPr>
+          <w:rFonts w:asciiTheme="minorHAnsi" w:hAnsiTheme="minorHAnsi" w:cstheme="minorHAnsi"/>
+          <w:color w:val="000000" w:themeColor="text1"/>
+          <w:spacing w:val="-2"/>
+        </w:rPr>
+        <w:t>)</w:t>
+      </w:r>
+      <w:r>
+        <w:rPr>
+          <w:rFonts w:asciiTheme="minorHAnsi" w:hAnsiTheme="minorHAnsi" w:cstheme="minorHAnsi"/>
+          <w:color w:val="000000" w:themeColor="text1"/>
+          <w:spacing w:val="-2"/>
+        </w:rPr>
+        <w:t xml:space="preserve"> e </w:t>
+      </w:r>
+      <w:r>
+        <w:rPr>
+          <w:rFonts w:asciiTheme="minorHAnsi" w:hAnsiTheme="minorHAnsi" w:cstheme="minorHAnsi"/>
+          <w:i/>
+          <w:color w:val="000000" w:themeColor="text1"/>
+          <w:spacing w:val="-2"/>
+        </w:rPr>
+        <w:t>ActionBase</w:t>
+      </w:r>
+      <w:r>
+        <w:rPr>
+          <w:rFonts w:asciiTheme="minorHAnsi" w:hAnsiTheme="minorHAnsi" w:cstheme="minorHAnsi"/>
+          <w:i/>
+          <w:color w:val="000000" w:themeColor="text1"/>
+          <w:spacing w:val="-2"/>
+        </w:rPr>
+        <w:t>d</w:t>
+      </w:r>
+      <w:r>
+        <w:rPr>
+          <w:rFonts w:asciiTheme="minorHAnsi" w:hAnsiTheme="minorHAnsi" w:cstheme="minorHAnsi"/>
+          <w:i/>
+          <w:color w:val="000000" w:themeColor="text1"/>
+          <w:spacing w:val="-2"/>
+        </w:rPr>
+        <w:t xml:space="preserve">, </w:t>
+      </w:r>
+      <w:r>
+        <w:rPr>
+          <w:rFonts w:asciiTheme="minorHAnsi" w:hAnsiTheme="minorHAnsi" w:cstheme="minorHAnsi"/>
+          <w:color w:val="000000" w:themeColor="text1"/>
+          <w:spacing w:val="-2"/>
+        </w:rPr>
+        <w:t>trazendo consigo as vantagens</w:t>
+      </w:r>
+      <w:r>
+        <w:rPr>
+          <w:rFonts w:asciiTheme="minorHAnsi" w:hAnsiTheme="minorHAnsi" w:cstheme="minorHAnsi"/>
+          <w:color w:val="000000" w:themeColor="text1"/>
+          <w:spacing w:val="-2"/>
+        </w:rPr>
+        <w:t xml:space="preserve"> da arquitetura</w:t>
+      </w:r>
+      <w:r>
+        <w:rPr>
+          <w:rFonts w:asciiTheme="minorHAnsi" w:hAnsiTheme="minorHAnsi" w:cstheme="minorHAnsi"/>
+          <w:color w:val="000000" w:themeColor="text1"/>
+          <w:spacing w:val="-2"/>
+        </w:rPr>
+        <w:t>;</w:t>
+      </w:r>
+    </w:p>
+    <w:p>
+      <w:pPr>
+        <w:pStyle w:val="NormalWeb"/>
+        <w:shd w:val="clear" w:color="auto" w:fill="FFFFFF"/>
+        <w:spacing w:after="150"/>
+        <w:ind w:firstLine="708"/>
+        <w:jc w:val="both"/>
+        <w:rPr>
+          <w:rFonts w:asciiTheme="minorHAnsi" w:hAnsiTheme="minorHAnsi" w:cstheme="minorHAnsi"/>
+          <w:color w:val="000000"/>
+          <w:shd w:val="clear" w:color="auto" w:fill="FFFFFF"/>
+        </w:rPr>
+      </w:pPr>
+      <w:r>
+        <w:rPr>
+          <w:rFonts w:asciiTheme="minorHAnsi" w:hAnsiTheme="minorHAnsi" w:cstheme="minorHAnsi"/>
+          <w:color w:val="000000" w:themeColor="text1"/>
+          <w:spacing w:val="-2"/>
+        </w:rPr>
+        <w:t xml:space="preserve"> </w:t>
+      </w:r>
+      <w:r>
+        <w:rPr>
+          <w:rFonts w:asciiTheme="minorHAnsi" w:hAnsiTheme="minorHAnsi" w:cstheme="minorHAnsi"/>
+          <w:color w:val="000000" w:themeColor="text1"/>
+          <w:spacing w:val="-2"/>
+        </w:rPr>
+        <w:t xml:space="preserve">Um exemplo das vantagens utilizado a arquitetura REST citado por </w:t>
+      </w:r>
+      <w:r>
+        <w:rPr>
+          <w:rFonts w:ascii="Arial" w:hAnsi="Arial" w:cs="Arial"/>
+          <w:color w:val="000000"/>
+          <w:sz w:val="23"/>
+          <w:szCs w:val="23"/>
+          <w:shd w:val="clear" w:color="auto" w:fill="FFFFFF"/>
+        </w:rPr>
+        <w:t>Arnon Rotem-Gal-Oz (2012, pg. 234) “</w:t>
+      </w:r>
+      <w:r>
+        <w:rPr>
+          <w:rFonts w:asciiTheme="minorHAnsi" w:hAnsiTheme="minorHAnsi" w:cstheme="minorHAnsi"/>
+          <w:color w:val="000000"/>
+          <w:shd w:val="clear" w:color="auto" w:fill="FFFFFF"/>
+        </w:rPr>
+        <w:t>O termo implica integração fácil e rápida, freqüentemente usando</w:t>
+      </w:r>
+      <w:r>
+        <w:rPr>
+          <w:rFonts w:asciiTheme="minorHAnsi" w:hAnsiTheme="minorHAnsi" w:cstheme="minorHAnsi"/>
+          <w:color w:val="000000"/>
+          <w:shd w:val="clear" w:color="auto" w:fill="FFFFFF"/>
+        </w:rPr>
+        <w:t xml:space="preserve"> </w:t>
+      </w:r>
+      <w:r>
+        <w:rPr>
+          <w:rFonts w:asciiTheme="minorHAnsi" w:hAnsiTheme="minorHAnsi" w:cstheme="minorHAnsi"/>
+          <w:color w:val="000000"/>
+          <w:shd w:val="clear" w:color="auto" w:fill="FFFFFF"/>
+        </w:rPr>
+        <w:t>APIs e fontes de dados para produzir resu</w:t>
+      </w:r>
+      <w:r>
+        <w:rPr>
+          <w:rFonts w:asciiTheme="minorHAnsi" w:hAnsiTheme="minorHAnsi" w:cstheme="minorHAnsi"/>
+          <w:color w:val="000000"/>
+          <w:shd w:val="clear" w:color="auto" w:fill="FFFFFF"/>
+        </w:rPr>
+        <w:t>ltados enriquecidos que não era</w:t>
+      </w:r>
+      <w:r>
+        <w:rPr>
+          <w:rFonts w:asciiTheme="minorHAnsi" w:hAnsiTheme="minorHAnsi" w:cstheme="minorHAnsi"/>
+          <w:color w:val="000000"/>
+          <w:shd w:val="clear" w:color="auto" w:fill="FFFFFF"/>
+        </w:rPr>
+        <w:t xml:space="preserve"> necessariamente</w:t>
+      </w:r>
+      <w:r>
+        <w:rPr>
+          <w:rFonts w:asciiTheme="minorHAnsi" w:hAnsiTheme="minorHAnsi" w:cstheme="minorHAnsi"/>
+          <w:color w:val="000000"/>
+          <w:shd w:val="clear" w:color="auto" w:fill="FFFFFF"/>
+        </w:rPr>
+        <w:t xml:space="preserve"> </w:t>
+      </w:r>
+      <w:r>
+        <w:rPr>
+          <w:rFonts w:asciiTheme="minorHAnsi" w:hAnsiTheme="minorHAnsi" w:cstheme="minorHAnsi"/>
+          <w:color w:val="000000"/>
+          <w:shd w:val="clear" w:color="auto" w:fill="FFFFFF"/>
+        </w:rPr>
+        <w:t>a razão original para produzir os dados da fonte bruta.</w:t>
+      </w:r>
+      <w:r>
+        <w:rPr>
+          <w:rFonts w:asciiTheme="minorHAnsi" w:hAnsiTheme="minorHAnsi" w:cstheme="minorHAnsi"/>
+          <w:color w:val="000000"/>
+          <w:shd w:val="clear" w:color="auto" w:fill="FFFFFF"/>
+        </w:rPr>
+        <w:t xml:space="preserve"> </w:t>
+      </w:r>
+      <w:r>
+        <w:rPr>
+          <w:rFonts w:asciiTheme="minorHAnsi" w:hAnsiTheme="minorHAnsi" w:cstheme="minorHAnsi"/>
+          <w:color w:val="000000"/>
+          <w:shd w:val="clear" w:color="auto" w:fill="FFFFFF"/>
+        </w:rPr>
+        <w:t>As principais características do mashup são combinação, visualização,</w:t>
+      </w:r>
+      <w:r>
+        <w:rPr>
+          <w:rFonts w:asciiTheme="minorHAnsi" w:hAnsiTheme="minorHAnsi" w:cstheme="minorHAnsi"/>
+          <w:color w:val="000000"/>
+          <w:shd w:val="clear" w:color="auto" w:fill="FFFFFF"/>
+        </w:rPr>
+        <w:t xml:space="preserve"> </w:t>
+      </w:r>
+      <w:r>
+        <w:rPr>
+          <w:rFonts w:asciiTheme="minorHAnsi" w:hAnsiTheme="minorHAnsi" w:cstheme="minorHAnsi"/>
+          <w:color w:val="000000"/>
+          <w:shd w:val="clear" w:color="auto" w:fill="FFFFFF"/>
+        </w:rPr>
+        <w:t>e agregação. É importante tornar os dados existentes mais úteis, além disso</w:t>
+      </w:r>
+      <w:r>
+        <w:rPr>
+          <w:rFonts w:asciiTheme="minorHAnsi" w:hAnsiTheme="minorHAnsi" w:cstheme="minorHAnsi"/>
+          <w:color w:val="000000"/>
+          <w:shd w:val="clear" w:color="auto" w:fill="FFFFFF"/>
+        </w:rPr>
+        <w:t xml:space="preserve">, </w:t>
+      </w:r>
+      <w:r>
+        <w:rPr>
+          <w:rFonts w:asciiTheme="minorHAnsi" w:hAnsiTheme="minorHAnsi" w:cstheme="minorHAnsi"/>
+          <w:color w:val="000000"/>
+          <w:shd w:val="clear" w:color="auto" w:fill="FFFFFF"/>
+        </w:rPr>
+        <w:t>para uso pessoal e profissional.”</w:t>
+      </w:r>
+    </w:p>
+    <w:p>
+      <w:pPr>
+        <w:jc w:val="both"/>
+        <w:rPr>
+          <w:rFonts w:asciiTheme="minorHAnsi" w:hAnsiTheme="minorHAnsi" w:cstheme="minorHAnsi"/>
+        </w:rPr>
+      </w:pPr>
+      <w:r>
+        <w:rPr>
+          <w:rFonts w:asciiTheme="minorHAnsi" w:hAnsiTheme="minorHAnsi" w:cstheme="minorHAnsi"/>
+        </w:rPr>
+        <w:tab/>
+      </w:r>
+      <w:r>
+        <w:rPr>
+          <w:rFonts w:asciiTheme="minorHAnsi" w:hAnsiTheme="minorHAnsi" w:cstheme="minorHAnsi"/>
+        </w:rPr>
+        <w:t xml:space="preserve">Em questão da arquitetura </w:t>
+      </w:r>
+      <w:r>
+        <w:rPr>
+          <w:rFonts w:asciiTheme="minorHAnsi" w:hAnsiTheme="minorHAnsi" w:cstheme="minorHAnsi"/>
+          <w:i/>
+        </w:rPr>
+        <w:t>ActionBased</w:t>
+      </w:r>
+      <w:r>
+        <w:rPr>
+          <w:rFonts w:asciiTheme="minorHAnsi" w:hAnsiTheme="minorHAnsi" w:cstheme="minorHAnsi"/>
+        </w:rPr>
+        <w:t xml:space="preserve">, que suportam as requisições de entrada através de  controladores de ações. </w:t>
+      </w:r>
+      <w:r>
+        <w:rPr>
+          <w:rFonts w:asciiTheme="minorHAnsi" w:hAnsiTheme="minorHAnsi" w:cstheme="minorHAnsi"/>
+        </w:rPr>
+        <w:t>Segue uma citação referente à arquitetura. Paulo Silveira, Guilherme Silveira, Sergio Lopes, Guilherme Moreira, Nico Stepat, Fabio Kung (</w:t>
+      </w:r>
+      <w:r>
+        <w:rPr>
+          <w:rFonts w:asciiTheme="minorHAnsi" w:hAnsiTheme="minorHAnsi" w:cstheme="minorHAnsi"/>
+        </w:rPr>
+        <w:t>2011, pg. 152 e 153</w:t>
+      </w:r>
+      <w:r>
+        <w:rPr>
+          <w:rFonts w:asciiTheme="minorHAnsi" w:hAnsiTheme="minorHAnsi" w:cstheme="minorHAnsi"/>
+        </w:rPr>
+        <w:t>)</w:t>
+      </w:r>
+      <w:r>
+        <w:rPr>
+          <w:rFonts w:asciiTheme="minorHAnsi" w:hAnsiTheme="minorHAnsi" w:cstheme="minorHAnsi"/>
+        </w:rPr>
+        <w:t xml:space="preserve"> “</w:t>
+      </w:r>
+      <w:r>
+        <w:rPr>
+          <w:rFonts w:asciiTheme="minorHAnsi" w:hAnsiTheme="minorHAnsi" w:cstheme="minorHAnsi"/>
+        </w:rPr>
+        <w:t>Podemos preferir trabalhar orientados a requisições e respos</w:t>
+      </w:r>
+      <w:r>
+        <w:rPr>
+          <w:rFonts w:asciiTheme="minorHAnsi" w:hAnsiTheme="minorHAnsi" w:cstheme="minorHAnsi"/>
+        </w:rPr>
+        <w:t xml:space="preserve">tas </w:t>
+      </w:r>
+      <w:r>
+        <w:rPr>
+          <w:rFonts w:asciiTheme="minorHAnsi" w:hAnsiTheme="minorHAnsi" w:cstheme="minorHAnsi"/>
+        </w:rPr>
+        <w:t>com características stateless para melhor aproveitar a Web e outras ferramentas que giram em torno do HTTP, além de garantir escalabilidade e disponibilidade mais facilmente. Nesse tipo de situação, usar um framework action-based costuma se encaixar melhor como solução</w:t>
+      </w:r>
+      <w:r>
+        <w:rPr>
+          <w:rFonts w:asciiTheme="minorHAnsi" w:hAnsiTheme="minorHAnsi" w:cstheme="minorHAnsi"/>
+        </w:rPr>
+        <w:t>”.</w:t>
+      </w:r>
+    </w:p>
+    <w:p>
+      <w:pPr>
+        <w:jc w:val="both"/>
+        <w:rPr>
+          <w:rFonts w:asciiTheme="minorHAnsi" w:hAnsiTheme="minorHAnsi" w:cstheme="minorHAnsi"/>
+        </w:rPr>
+      </w:pPr>
+      <w:r>
+        <w:rPr>
+          <w:rFonts w:asciiTheme="minorHAnsi" w:hAnsiTheme="minorHAnsi" w:cstheme="minorHAnsi"/>
+        </w:rPr>
+        <w:tab/>
+      </w:r>
+    </w:p>
+    <w:p>
+      <w:pPr>
+        <w:jc w:val="both"/>
+        <w:rPr>
+          <w:rFonts w:asciiTheme="minorHAnsi" w:hAnsiTheme="minorHAnsi" w:cstheme="minorHAnsi"/>
+        </w:rPr>
+      </w:pPr>
+      <w:r>
+        <w:rPr>
+          <w:rFonts w:asciiTheme="minorHAnsi" w:hAnsiTheme="minorHAnsi" w:cstheme="minorHAnsi"/>
+        </w:rPr>
+        <w:tab/>
+      </w:r>
+      <w:r>
+        <w:rPr>
+          <w:rFonts w:asciiTheme="minorHAnsi" w:hAnsiTheme="minorHAnsi" w:cstheme="minorHAnsi"/>
+        </w:rPr>
+        <w:t xml:space="preserve">O </w:t>
+      </w:r>
+      <w:r>
+        <w:rPr>
+          <w:rFonts w:asciiTheme="minorHAnsi" w:hAnsiTheme="minorHAnsi" w:cstheme="minorHAnsi"/>
+          <w:i/>
+        </w:rPr>
+        <w:t>framework</w:t>
+      </w:r>
+      <w:r>
+        <w:rPr>
+          <w:rFonts w:asciiTheme="minorHAnsi" w:hAnsiTheme="minorHAnsi" w:cstheme="minorHAnsi"/>
+        </w:rPr>
+        <w:t xml:space="preserve"> </w:t>
+      </w:r>
+      <w:r>
+        <w:rPr>
+          <w:rFonts w:asciiTheme="minorHAnsi" w:hAnsiTheme="minorHAnsi" w:cstheme="minorHAnsi"/>
+          <w:i/>
+        </w:rPr>
+        <w:t>VRaptor</w:t>
+      </w:r>
+      <w:r>
+        <w:rPr>
+          <w:rFonts w:asciiTheme="minorHAnsi" w:hAnsiTheme="minorHAnsi" w:cstheme="minorHAnsi"/>
+        </w:rPr>
+        <w:t xml:space="preserve"> possui a característica de flexibilidade, permitindo a possibilidade de sobrescrever praticamente quase todos os seus comportamentos, sem a necessidade </w:t>
+      </w:r>
+      <w:r>
+        <w:rPr>
+          <w:rFonts w:asciiTheme="minorHAnsi" w:hAnsiTheme="minorHAnsi" w:cstheme="minorHAnsi"/>
+        </w:rPr>
+        <w:t>das configurações em XML.</w:t>
+      </w:r>
+      <w:r>
+        <w:rPr>
+          <w:rFonts w:asciiTheme="minorHAnsi" w:hAnsiTheme="minorHAnsi" w:cstheme="minorHAnsi"/>
+        </w:rPr>
+        <w:t xml:space="preserve"> </w:t>
+      </w:r>
+      <w:r>
+        <w:rPr>
+          <w:rFonts w:asciiTheme="minorHAnsi" w:hAnsiTheme="minorHAnsi" w:cstheme="minorHAnsi"/>
+        </w:rPr>
+        <w:t xml:space="preserve">Assim, o desenvolvedor ganha autonomia para </w:t>
+      </w:r>
+      <w:r>
+        <w:rPr>
+          <w:rFonts w:asciiTheme="minorHAnsi" w:hAnsiTheme="minorHAnsi" w:cstheme="minorHAnsi"/>
+        </w:rPr>
+        <w:t xml:space="preserve">fazer ajustes e </w:t>
+      </w:r>
+      <w:r>
+        <w:rPr>
+          <w:rFonts w:asciiTheme="minorHAnsi" w:hAnsiTheme="minorHAnsi" w:cstheme="minorHAnsi"/>
+        </w:rPr>
+        <w:t xml:space="preserve">configurações específicas </w:t>
+      </w:r>
+      <w:r>
+        <w:rPr>
+          <w:rFonts w:asciiTheme="minorHAnsi" w:hAnsiTheme="minorHAnsi" w:cstheme="minorHAnsi"/>
+        </w:rPr>
+        <w:t>de acordo com seu projeto. Essa facilidade é descrita por Lucas Cavalcanti (201</w:t>
+      </w:r>
+      <w:r>
+        <w:rPr>
+          <w:rFonts w:asciiTheme="minorHAnsi" w:hAnsiTheme="minorHAnsi" w:cstheme="minorHAnsi"/>
+        </w:rPr>
+        <w:t>4</w:t>
+      </w:r>
+      <w:r>
+        <w:rPr>
+          <w:rFonts w:asciiTheme="minorHAnsi" w:hAnsiTheme="minorHAnsi" w:cstheme="minorHAnsi"/>
+        </w:rPr>
+        <w:t>, pg. 3)</w:t>
+      </w:r>
+      <w:r>
+        <w:rPr>
+          <w:rFonts w:asciiTheme="minorHAnsi" w:hAnsiTheme="minorHAnsi" w:cstheme="minorHAnsi"/>
+        </w:rPr>
+        <w:t xml:space="preserve">, </w:t>
+      </w:r>
+      <w:r>
+        <w:rPr>
+          <w:rFonts w:asciiTheme="minorHAnsi" w:hAnsiTheme="minorHAnsi" w:cstheme="minorHAnsi"/>
+        </w:rPr>
+        <w:t>mostrando a importância da seguinte forma “</w:t>
+      </w:r>
+      <w:r>
+        <w:rPr>
+          <w:rFonts w:asciiTheme="minorHAnsi" w:hAnsiTheme="minorHAnsi" w:cstheme="minorHAnsi"/>
+        </w:rPr>
+        <w:t xml:space="preserve"> mesmo os problemas mais complexos e necessidades mais específicas do projetos conseguiram ser resolvidos sobrescrevendo o comportamento do </w:t>
+      </w:r>
+      <w:r>
+        <w:rPr>
+          <w:rFonts w:asciiTheme="minorHAnsi" w:hAnsiTheme="minorHAnsi" w:cstheme="minorHAnsi"/>
+          <w:i/>
+        </w:rPr>
+        <w:t>VRaptor</w:t>
+      </w:r>
+      <w:r>
+        <w:rPr>
+          <w:rFonts w:asciiTheme="minorHAnsi" w:hAnsiTheme="minorHAnsi" w:cstheme="minorHAnsi"/>
+        </w:rPr>
+        <w:t xml:space="preserve"> usando os meios normais da sua API, ou sobrescrevendo um de seus componentes”.</w:t>
+      </w:r>
+    </w:p>
+    <w:p>
+      <w:pPr>
+        <w:jc w:val="both"/>
+        <w:rPr>
+          <w:rFonts w:asciiTheme="minorHAnsi" w:hAnsiTheme="minorHAnsi" w:cstheme="minorHAnsi"/>
+        </w:rPr>
+      </w:pPr>
+      <w:r>
+        <w:rPr>
+          <w:rFonts w:asciiTheme="minorHAnsi" w:hAnsiTheme="minorHAnsi" w:cstheme="minorHAnsi"/>
+        </w:rPr>
+        <w:tab/>
+        <w:t xml:space="preserve">Finalizando, o </w:t>
+      </w:r>
+      <w:r>
+        <w:rPr>
+          <w:rFonts w:asciiTheme="minorHAnsi" w:hAnsiTheme="minorHAnsi" w:cstheme="minorHAnsi"/>
+          <w:i/>
+        </w:rPr>
+        <w:t>VRaptor</w:t>
+      </w:r>
+      <w:r>
+        <w:rPr>
+          <w:rFonts w:asciiTheme="minorHAnsi" w:hAnsiTheme="minorHAnsi" w:cstheme="minorHAnsi"/>
+          <w:i/>
+        </w:rPr>
+        <w:t xml:space="preserve"> </w:t>
+      </w:r>
+      <w:r>
+        <w:rPr>
+          <w:rFonts w:asciiTheme="minorHAnsi" w:hAnsiTheme="minorHAnsi" w:cstheme="minorHAnsi"/>
+        </w:rPr>
+        <w:t>têm se empenhado em atrair e conquistar desenvolvedores, através dos conceitos citado acima, mantendo sempre seu foco de extensibilidade e desenvolvimento de aplicações o mais fácil e produtivo.</w:t>
+      </w:r>
+    </w:p>
+    <w:p>
+      <w:pPr>
+        <w:jc w:val="both"/>
+        <w:rPr>
+          <w:rFonts w:asciiTheme="minorHAnsi" w:hAnsiTheme="minorHAnsi" w:cstheme="minorHAnsi"/>
         </w:rPr>
       </w:pPr>
     </w:p>
@@ -2304,6 +3840,7 @@
         <w:rPr>
           <w:rFonts w:asciiTheme="minorHAnsi" w:eastAsiaTheme="minorHAnsi" w:hAnsiTheme="minorHAnsi" w:cs="Helvetica"/>
         </w:rPr>
+        <w:lastRenderedPageBreak/>
         <w:t xml:space="preserve">SPRING. </w:t>
       </w:r>
       <w:r>
@@ -2526,9 +4063,283 @@
           <w:rFonts w:asciiTheme="minorHAnsi" w:eastAsiaTheme="minorHAnsi" w:hAnsiTheme="minorHAnsi" w:cs="Helvetica"/>
         </w:rPr>
       </w:pPr>
+      <w:r>
+        <w:rPr>
+          <w:rFonts w:asciiTheme="minorHAnsi" w:eastAsiaTheme="minorHAnsi" w:hAnsiTheme="minorHAnsi" w:cs="Helvetica"/>
+        </w:rPr>
+        <w:t xml:space="preserve">FRANZINI, Fernando, </w:t>
+      </w:r>
+      <w:r>
+        <w:rPr>
+          <w:rFonts w:asciiTheme="minorHAnsi" w:eastAsiaTheme="minorHAnsi" w:hAnsiTheme="minorHAnsi" w:cs="Helvetica"/>
+          <w:b/>
+        </w:rPr>
+        <w:t>O que aprendi com livro VRaptor</w:t>
+      </w:r>
+      <w:r>
+        <w:rPr>
+          <w:rFonts w:asciiTheme="minorHAnsi" w:eastAsiaTheme="minorHAnsi" w:hAnsiTheme="minorHAnsi" w:cs="Helvetica"/>
+          <w:b/>
+        </w:rPr>
+        <w:t xml:space="preserve"> – Desenvovlimento Ágil para Web com </w:t>
+      </w:r>
+      <w:r>
+        <w:rPr>
+          <w:rFonts w:asciiTheme="minorHAnsi" w:eastAsiaTheme="minorHAnsi" w:hAnsiTheme="minorHAnsi" w:cs="Helvetica"/>
+          <w:b/>
+          <w:i/>
+        </w:rPr>
+        <w:t>Java</w:t>
+      </w:r>
+      <w:r>
+        <w:rPr>
+          <w:rFonts w:asciiTheme="minorHAnsi" w:eastAsiaTheme="minorHAnsi" w:hAnsiTheme="minorHAnsi" w:cs="Helvetica"/>
+        </w:rPr>
+        <w:t xml:space="preserve">. Publicado em 11 de Dez. 2013. </w:t>
+      </w:r>
+      <w:r>
+        <w:rPr>
+          <w:rFonts w:asciiTheme="minorHAnsi" w:eastAsiaTheme="minorHAnsi" w:hAnsiTheme="minorHAnsi" w:cs="Helvetica"/>
+        </w:rPr>
+        <w:t>Disponível</w:t>
+      </w:r>
+      <w:r>
+        <w:rPr>
+          <w:rFonts w:asciiTheme="minorHAnsi" w:eastAsiaTheme="minorHAnsi" w:hAnsiTheme="minorHAnsi" w:cs="Helvetica"/>
+        </w:rPr>
+        <w:t xml:space="preserve"> em</w:t>
+      </w:r>
+      <w:r>
+        <w:rPr>
+          <w:rFonts w:asciiTheme="minorHAnsi" w:eastAsiaTheme="minorHAnsi" w:hAnsiTheme="minorHAnsi" w:cs="Helvetica"/>
+          <w:b/>
+        </w:rPr>
+        <w:t xml:space="preserve"> </w:t>
+      </w:r>
+      <w:hyperlink r:id="rId15" w:history="1">
+        <w:r>
+          <w:rPr>
+            <w:rStyle w:val="Hyperlink"/>
+            <w:rFonts w:asciiTheme="minorHAnsi" w:eastAsiaTheme="minorHAnsi" w:hAnsiTheme="minorHAnsi" w:cs="Helvetica"/>
+          </w:rPr>
+          <w:t>https://imasters.com.br/back-end/o-que-aprendi-com-o-livro-vraptor-desenvolvimento-agil-para-web-com-java</w:t>
+        </w:r>
+      </w:hyperlink>
+    </w:p>
+    <w:p>
+      <w:pPr>
+        <w:jc w:val="both"/>
+        <w:rPr>
+          <w:rFonts w:asciiTheme="minorHAnsi" w:eastAsiaTheme="minorHAnsi" w:hAnsiTheme="minorHAnsi" w:cs="Helvetica"/>
+        </w:rPr>
+      </w:pPr>
+    </w:p>
+    <w:p>
+      <w:pPr>
+        <w:jc w:val="both"/>
+        <w:rPr>
+          <w:rFonts w:asciiTheme="minorHAnsi" w:eastAsiaTheme="minorHAnsi" w:hAnsiTheme="minorHAnsi" w:cs="Helvetica"/>
+        </w:rPr>
+      </w:pPr>
+      <w:r>
+        <w:rPr>
+          <w:rFonts w:asciiTheme="minorHAnsi" w:eastAsiaTheme="minorHAnsi" w:hAnsiTheme="minorHAnsi" w:cs="Helvetica"/>
+        </w:rPr>
+        <w:t xml:space="preserve">ROTEM GAL OZ, Arnon, </w:t>
+      </w:r>
+      <w:r>
+        <w:rPr>
+          <w:rFonts w:asciiTheme="minorHAnsi" w:eastAsiaTheme="minorHAnsi" w:hAnsiTheme="minorHAnsi" w:cs="Helvetica"/>
+          <w:b/>
+          <w:i/>
+        </w:rPr>
+        <w:t>Soa Patterns</w:t>
+      </w:r>
+      <w:r>
+        <w:rPr>
+          <w:rFonts w:asciiTheme="minorHAnsi" w:eastAsiaTheme="minorHAnsi" w:hAnsiTheme="minorHAnsi" w:cs="Helvetica"/>
+        </w:rPr>
+        <w:t>. Publicado em 23 de Set. 2012.</w:t>
+      </w:r>
+      <w:r>
+        <w:rPr>
+          <w:rFonts w:asciiTheme="minorHAnsi" w:eastAsiaTheme="minorHAnsi" w:hAnsiTheme="minorHAnsi" w:cs="Helvetica"/>
+        </w:rPr>
+        <w:t xml:space="preserve"> Ed. </w:t>
+      </w:r>
+      <w:r>
+        <w:rPr>
+          <w:rFonts w:asciiTheme="minorHAnsi" w:eastAsiaTheme="minorHAnsi" w:hAnsiTheme="minorHAnsi" w:cs="Helvetica"/>
+          <w:i/>
+        </w:rPr>
+        <w:t>Manning</w:t>
+      </w:r>
+      <w:r>
+        <w:rPr>
+          <w:rFonts w:asciiTheme="minorHAnsi" w:eastAsiaTheme="minorHAnsi" w:hAnsiTheme="minorHAnsi" w:cs="Helvetica"/>
+          <w:i/>
+        </w:rPr>
+        <w:t>.</w:t>
+      </w:r>
+    </w:p>
+    <w:p>
+      <w:pPr>
+        <w:jc w:val="both"/>
+        <w:rPr>
+          <w:rFonts w:asciiTheme="minorHAnsi" w:eastAsiaTheme="minorHAnsi" w:hAnsiTheme="minorHAnsi" w:cs="Helvetica"/>
+        </w:rPr>
+      </w:pPr>
+    </w:p>
+    <w:p>
+      <w:pPr>
+        <w:pStyle w:val="Ttulo1"/>
+        <w:numPr>
+          <w:ilvl w:val="0"/>
+          <w:numId w:val="0"/>
+        </w:numPr>
+        <w:shd w:val="clear" w:color="auto" w:fill="FFFFFF"/>
+        <w:spacing w:after="0"/>
+        <w:rPr>
+          <w:rFonts w:cstheme="minorHAnsi"/>
+          <w:b w:val="0"/>
+          <w:bCs w:val="0"/>
+          <w:color w:val="000000"/>
+          <w:spacing w:val="-3"/>
+          <w:sz w:val="24"/>
+          <w:szCs w:val="24"/>
+        </w:rPr>
+      </w:pPr>
+      <w:r>
+        <w:rPr>
+          <w:rFonts w:cstheme="minorHAnsi"/>
+          <w:b w:val="0"/>
+          <w:bCs w:val="0"/>
+          <w:color w:val="000000"/>
+          <w:spacing w:val="-3"/>
+          <w:sz w:val="24"/>
+          <w:szCs w:val="24"/>
+        </w:rPr>
+        <w:t xml:space="preserve">SILVEIRA Paulo e Guilherme, Lopes Sergio,Moreira Guilherme, Steppat Nico, Kung Fabio,  </w:t>
+      </w:r>
+      <w:r>
+        <w:rPr>
+          <w:rFonts w:cstheme="minorHAnsi"/>
+          <w:bCs w:val="0"/>
+          <w:color w:val="000000"/>
+          <w:spacing w:val="-3"/>
+          <w:sz w:val="24"/>
+          <w:szCs w:val="24"/>
+        </w:rPr>
+        <w:t>Introdução À Arquitetura e Design de Software - Uma Visão Sobre a Plataforma Java</w:t>
+      </w:r>
+      <w:r>
+        <w:rPr>
+          <w:rFonts w:cstheme="minorHAnsi"/>
+          <w:b w:val="0"/>
+          <w:bCs w:val="0"/>
+          <w:color w:val="000000"/>
+          <w:spacing w:val="-3"/>
+          <w:sz w:val="24"/>
+          <w:szCs w:val="24"/>
+        </w:rPr>
+        <w:t xml:space="preserve">, publicado em 9 de Dez. 2011, </w:t>
+      </w:r>
+      <w:r>
+        <w:rPr>
+          <w:rFonts w:cstheme="minorHAnsi"/>
+          <w:b w:val="0"/>
+          <w:bCs w:val="0"/>
+          <w:color w:val="000000"/>
+          <w:spacing w:val="-3"/>
+          <w:sz w:val="24"/>
+          <w:szCs w:val="24"/>
+        </w:rPr>
+        <w:t> </w:t>
+      </w:r>
+      <w:r>
+        <w:rPr>
+          <w:rFonts w:cstheme="minorHAnsi"/>
+          <w:b w:val="0"/>
+          <w:bCs w:val="0"/>
+          <w:color w:val="000000"/>
+          <w:spacing w:val="-3"/>
+          <w:sz w:val="24"/>
+          <w:szCs w:val="24"/>
+        </w:rPr>
+        <w:t xml:space="preserve">Ed. </w:t>
+      </w:r>
+      <w:r>
+        <w:rPr>
+          <w:rFonts w:cstheme="minorHAnsi"/>
+          <w:b w:val="0"/>
+          <w:bCs w:val="0"/>
+          <w:i/>
+          <w:color w:val="000000"/>
+          <w:spacing w:val="-3"/>
+          <w:sz w:val="24"/>
+          <w:szCs w:val="24"/>
+        </w:rPr>
+        <w:t>Elsevier</w:t>
+      </w:r>
+      <w:r>
+        <w:rPr>
+          <w:rFonts w:cstheme="minorHAnsi"/>
+          <w:b w:val="0"/>
+          <w:bCs w:val="0"/>
+          <w:i/>
+          <w:color w:val="000000"/>
+          <w:spacing w:val="-3"/>
+          <w:sz w:val="24"/>
+          <w:szCs w:val="24"/>
+        </w:rPr>
+        <w:t xml:space="preserve"> Ltda.</w:t>
+      </w:r>
+    </w:p>
+    <w:p>
+      <w:pPr>
+        <w:jc w:val="both"/>
+        <w:rPr>
+          <w:rFonts w:asciiTheme="minorHAnsi" w:eastAsiaTheme="minorHAnsi" w:hAnsiTheme="minorHAnsi" w:cs="Helvetica"/>
+        </w:rPr>
+      </w:pPr>
+    </w:p>
+    <w:p>
+      <w:pPr>
+        <w:jc w:val="both"/>
+        <w:rPr>
+          <w:rFonts w:asciiTheme="minorHAnsi" w:eastAsiaTheme="minorHAnsi" w:hAnsiTheme="minorHAnsi" w:cs="Helvetica"/>
+        </w:rPr>
+      </w:pPr>
+      <w:r>
+        <w:rPr>
+          <w:rFonts w:asciiTheme="minorHAnsi" w:eastAsiaTheme="minorHAnsi" w:hAnsiTheme="minorHAnsi" w:cs="Helvetica"/>
+        </w:rPr>
+        <w:t xml:space="preserve">CALVALCANTI Lucas, </w:t>
+      </w:r>
+      <w:r>
+        <w:rPr>
+          <w:rFonts w:asciiTheme="minorHAnsi" w:eastAsiaTheme="minorHAnsi" w:hAnsiTheme="minorHAnsi" w:cs="Helvetica"/>
+          <w:b/>
+          <w:i/>
+        </w:rPr>
+        <w:t>Vraptor</w:t>
+      </w:r>
+      <w:r>
+        <w:rPr>
+          <w:rFonts w:asciiTheme="minorHAnsi" w:eastAsiaTheme="minorHAnsi" w:hAnsiTheme="minorHAnsi" w:cs="Helvetica"/>
+          <w:b/>
+        </w:rPr>
+        <w:t>– Desenvolvimento Ágil para Web com Java</w:t>
+      </w:r>
+      <w:r>
+        <w:rPr>
+          <w:rFonts w:asciiTheme="minorHAnsi" w:eastAsiaTheme="minorHAnsi" w:hAnsiTheme="minorHAnsi" w:cs="Helvetica"/>
+        </w:rPr>
+        <w:t>, publicado em 16 de Abr. 2014, Ed. Casa do Código.</w:t>
+      </w:r>
     </w:p>
     <w:sectPr>
-      <w:headerReference w:type="default" r:id="rId15"/>
+      <w:headerReference w:type="default" r:id="rId16"/>
       <w:pgSz w:w="11906" w:h="16838"/>
       <w:pgMar w:top="1134" w:right="1418" w:bottom="1134" w:left="1418" w:header="708" w:footer="708" w:gutter="0"/>
       <w:cols w:space="708"/>
@@ -2593,27 +4404,14 @@
           <w:pStyle w:val="Cabealho"/>
           <w:jc w:val="right"/>
         </w:pPr>
-        <w:r>
-          <w:fldChar w:fldCharType="begin"/>
-        </w:r>
-        <w:r>
-          <w:instrText xml:space="preserve"> PAGE   \* MERGEFORMAT </w:instrText>
-        </w:r>
-        <w:r>
-          <w:fldChar w:fldCharType="separate"/>
-        </w:r>
-        <w:r>
-          <w:rPr>
-            <w:noProof/>
-          </w:rPr>
-          <w:t>2</w:t>
-        </w:r>
-        <w:r>
-          <w:rPr>
-            <w:noProof/>
-          </w:rPr>
-          <w:fldChar w:fldCharType="end"/>
-        </w:r>
+        <w:fldSimple w:instr=" PAGE   \* MERGEFORMAT ">
+          <w:r>
+            <w:rPr>
+              <w:noProof/>
+            </w:rPr>
+            <w:t>3</w:t>
+          </w:r>
+        </w:fldSimple>
       </w:p>
     </w:sdtContent>
   </w:sdt>
@@ -3937,6 +5735,155 @@
     </w:lvl>
   </w:abstractNum>
   <w:abstractNum w:abstractNumId="11">
+    <w:nsid w:val="147B603A"/>
+    <w:multiLevelType w:val="multilevel"/>
+    <w:tmpl w:val="AC1AED0A"/>
+    <w:lvl w:ilvl="0">
+      <w:start w:val="1"/>
+      <w:numFmt w:val="bullet"/>
+      <w:lvlText w:val=""/>
+      <w:lvlJc w:val="left"/>
+      <w:pPr>
+        <w:tabs>
+          <w:tab w:val="num" w:pos="720"/>
+        </w:tabs>
+        <w:ind w:left="720" w:hanging="360"/>
+      </w:pPr>
+      <w:rPr>
+        <w:rFonts w:ascii="Symbol" w:hAnsi="Symbol" w:hint="default"/>
+        <w:sz w:val="20"/>
+      </w:rPr>
+    </w:lvl>
+    <w:lvl w:ilvl="1" w:tentative="1">
+      <w:start w:val="1"/>
+      <w:numFmt w:val="bullet"/>
+      <w:lvlText w:val="o"/>
+      <w:lvlJc w:val="left"/>
+      <w:pPr>
+        <w:tabs>
+          <w:tab w:val="num" w:pos="1440"/>
+        </w:tabs>
+        <w:ind w:left="1440" w:hanging="360"/>
+      </w:pPr>
+      <w:rPr>
+        <w:rFonts w:ascii="Courier New" w:hAnsi="Courier New" w:hint="default"/>
+        <w:sz w:val="20"/>
+      </w:rPr>
+    </w:lvl>
+    <w:lvl w:ilvl="2" w:tentative="1">
+      <w:start w:val="1"/>
+      <w:numFmt w:val="bullet"/>
+      <w:lvlText w:val=""/>
+      <w:lvlJc w:val="left"/>
+      <w:pPr>
+        <w:tabs>
+          <w:tab w:val="num" w:pos="2160"/>
+        </w:tabs>
+        <w:ind w:left="2160" w:hanging="360"/>
+      </w:pPr>
+      <w:rPr>
+        <w:rFonts w:ascii="Wingdings" w:hAnsi="Wingdings" w:hint="default"/>
+        <w:sz w:val="20"/>
+      </w:rPr>
+    </w:lvl>
+    <w:lvl w:ilvl="3" w:tentative="1">
+      <w:start w:val="1"/>
+      <w:numFmt w:val="bullet"/>
+      <w:lvlText w:val=""/>
+      <w:lvlJc w:val="left"/>
+      <w:pPr>
+        <w:tabs>
+          <w:tab w:val="num" w:pos="2880"/>
+        </w:tabs>
+        <w:ind w:left="2880" w:hanging="360"/>
+      </w:pPr>
+      <w:rPr>
+        <w:rFonts w:ascii="Wingdings" w:hAnsi="Wingdings" w:hint="default"/>
+        <w:sz w:val="20"/>
+      </w:rPr>
+    </w:lvl>
+    <w:lvl w:ilvl="4" w:tentative="1">
+      <w:start w:val="1"/>
+      <w:numFmt w:val="bullet"/>
+      <w:lvlText w:val=""/>
+      <w:lvlJc w:val="left"/>
+      <w:pPr>
+        <w:tabs>
+          <w:tab w:val="num" w:pos="3600"/>
+        </w:tabs>
+        <w:ind w:left="3600" w:hanging="360"/>
+      </w:pPr>
+      <w:rPr>
+        <w:rFonts w:ascii="Wingdings" w:hAnsi="Wingdings" w:hint="default"/>
+        <w:sz w:val="20"/>
+      </w:rPr>
+    </w:lvl>
+    <w:lvl w:ilvl="5" w:tentative="1">
+      <w:start w:val="1"/>
+      <w:numFmt w:val="bullet"/>
+      <w:lvlText w:val=""/>
+      <w:lvlJc w:val="left"/>
+      <w:pPr>
+        <w:tabs>
+          <w:tab w:val="num" w:pos="4320"/>
+        </w:tabs>
+        <w:ind w:left="4320" w:hanging="360"/>
+      </w:pPr>
+      <w:rPr>
+        <w:rFonts w:ascii="Wingdings" w:hAnsi="Wingdings" w:hint="default"/>
+        <w:sz w:val="20"/>
+      </w:rPr>
+    </w:lvl>
+    <w:lvl w:ilvl="6" w:tentative="1">
+      <w:start w:val="1"/>
+      <w:numFmt w:val="bullet"/>
+      <w:lvlText w:val=""/>
+      <w:lvlJc w:val="left"/>
+      <w:pPr>
+        <w:tabs>
+          <w:tab w:val="num" w:pos="5040"/>
+        </w:tabs>
+        <w:ind w:left="5040" w:hanging="360"/>
+      </w:pPr>
+      <w:rPr>
+        <w:rFonts w:ascii="Wingdings" w:hAnsi="Wingdings" w:hint="default"/>
+        <w:sz w:val="20"/>
+      </w:rPr>
+    </w:lvl>
+    <w:lvl w:ilvl="7" w:tentative="1">
+      <w:start w:val="1"/>
+      <w:numFmt w:val="bullet"/>
+      <w:lvlText w:val=""/>
+      <w:lvlJc w:val="left"/>
+      <w:pPr>
+        <w:tabs>
+          <w:tab w:val="num" w:pos="5760"/>
+        </w:tabs>
+        <w:ind w:left="5760" w:hanging="360"/>
+      </w:pPr>
+      <w:rPr>
+        <w:rFonts w:ascii="Wingdings" w:hAnsi="Wingdings" w:hint="default"/>
+        <w:sz w:val="20"/>
+      </w:rPr>
+    </w:lvl>
+    <w:lvl w:ilvl="8" w:tentative="1">
+      <w:start w:val="1"/>
+      <w:numFmt w:val="bullet"/>
+      <w:lvlText w:val=""/>
+      <w:lvlJc w:val="left"/>
+      <w:pPr>
+        <w:tabs>
+          <w:tab w:val="num" w:pos="6480"/>
+        </w:tabs>
+        <w:ind w:left="6480" w:hanging="360"/>
+      </w:pPr>
+      <w:rPr>
+        <w:rFonts w:ascii="Wingdings" w:hAnsi="Wingdings" w:hint="default"/>
+        <w:sz w:val="20"/>
+      </w:rPr>
+    </w:lvl>
+  </w:abstractNum>
+  <w:abstractNum w:abstractNumId="12">
     <w:nsid w:val="19A03377"/>
     <w:multiLevelType w:val="hybridMultilevel"/>
     <w:tmpl w:val="0FB4E1D0"/>
@@ -4076,7 +6023,7 @@
       </w:rPr>
     </w:lvl>
   </w:abstractNum>
-  <w:abstractNum w:abstractNumId="12">
+  <w:abstractNum w:abstractNumId="13">
     <w:nsid w:val="1E9F7E73"/>
     <w:multiLevelType w:val="hybridMultilevel"/>
     <w:tmpl w:val="B8F88DB6"/>
@@ -4189,7 +6136,7 @@
       </w:rPr>
     </w:lvl>
   </w:abstractNum>
-  <w:abstractNum w:abstractNumId="13">
+  <w:abstractNum w:abstractNumId="14">
     <w:nsid w:val="26233E50"/>
     <w:multiLevelType w:val="hybridMultilevel"/>
     <w:tmpl w:val="8394260A"/>
@@ -4329,7 +6276,7 @@
       </w:rPr>
     </w:lvl>
   </w:abstractNum>
-  <w:abstractNum w:abstractNumId="14">
+  <w:abstractNum w:abstractNumId="15">
     <w:nsid w:val="265C5663"/>
     <w:multiLevelType w:val="hybridMultilevel"/>
     <w:tmpl w:val="DB1C4D70"/>
@@ -4442,7 +6389,7 @@
       </w:rPr>
     </w:lvl>
   </w:abstractNum>
-  <w:abstractNum w:abstractNumId="15">
+  <w:abstractNum w:abstractNumId="16">
     <w:nsid w:val="27010FC8"/>
     <w:multiLevelType w:val="hybridMultilevel"/>
     <w:tmpl w:val="DC262AEE"/>
@@ -4531,7 +6478,7 @@
       </w:pPr>
     </w:lvl>
   </w:abstractNum>
-  <w:abstractNum w:abstractNumId="16">
+  <w:abstractNum w:abstractNumId="17">
     <w:nsid w:val="2A6F0C3B"/>
     <w:multiLevelType w:val="hybridMultilevel"/>
     <w:tmpl w:val="B90EBC38"/>
@@ -4644,7 +6591,7 @@
       </w:rPr>
     </w:lvl>
   </w:abstractNum>
-  <w:abstractNum w:abstractNumId="17">
+  <w:abstractNum w:abstractNumId="18">
     <w:nsid w:val="2E1E769D"/>
     <w:multiLevelType w:val="hybridMultilevel"/>
     <w:tmpl w:val="808AA368"/>
@@ -4784,7 +6731,7 @@
       </w:rPr>
     </w:lvl>
   </w:abstractNum>
-  <w:abstractNum w:abstractNumId="18">
+  <w:abstractNum w:abstractNumId="19">
     <w:nsid w:val="31C46050"/>
     <w:multiLevelType w:val="hybridMultilevel"/>
     <w:tmpl w:val="553E97BE"/>
@@ -4897,7 +6844,7 @@
       </w:rPr>
     </w:lvl>
   </w:abstractNum>
-  <w:abstractNum w:abstractNumId="19">
+  <w:abstractNum w:abstractNumId="20">
     <w:nsid w:val="339A5904"/>
     <w:multiLevelType w:val="hybridMultilevel"/>
     <w:tmpl w:val="866C40DE"/>
@@ -5010,7 +6957,7 @@
       </w:rPr>
     </w:lvl>
   </w:abstractNum>
-  <w:abstractNum w:abstractNumId="20">
+  <w:abstractNum w:abstractNumId="21">
     <w:nsid w:val="35BA50EB"/>
     <w:multiLevelType w:val="hybridMultilevel"/>
     <w:tmpl w:val="1DB07466"/>
@@ -5123,7 +7070,7 @@
       </w:rPr>
     </w:lvl>
   </w:abstractNum>
-  <w:abstractNum w:abstractNumId="21">
+  <w:abstractNum w:abstractNumId="22">
     <w:nsid w:val="35FB0D5B"/>
     <w:multiLevelType w:val="hybridMultilevel"/>
     <w:tmpl w:val="F5DCA992"/>
@@ -5212,7 +7159,7 @@
       </w:pPr>
     </w:lvl>
   </w:abstractNum>
-  <w:abstractNum w:abstractNumId="22">
+  <w:abstractNum w:abstractNumId="23">
     <w:nsid w:val="3650547E"/>
     <w:multiLevelType w:val="hybridMultilevel"/>
     <w:tmpl w:val="3E2EE894"/>
@@ -5352,7 +7299,7 @@
       </w:rPr>
     </w:lvl>
   </w:abstractNum>
-  <w:abstractNum w:abstractNumId="23">
+  <w:abstractNum w:abstractNumId="24">
     <w:nsid w:val="39FC3AAC"/>
     <w:multiLevelType w:val="hybridMultilevel"/>
     <w:tmpl w:val="DF5A3F58"/>
@@ -5442,7 +7389,7 @@
       </w:pPr>
     </w:lvl>
   </w:abstractNum>
-  <w:abstractNum w:abstractNumId="24">
+  <w:abstractNum w:abstractNumId="25">
     <w:nsid w:val="3B851BBE"/>
     <w:multiLevelType w:val="hybridMultilevel"/>
     <w:tmpl w:val="0C5205C2"/>
@@ -5555,7 +7502,7 @@
       </w:rPr>
     </w:lvl>
   </w:abstractNum>
-  <w:abstractNum w:abstractNumId="25">
+  <w:abstractNum w:abstractNumId="26">
     <w:nsid w:val="3C2D401B"/>
     <w:multiLevelType w:val="hybridMultilevel"/>
     <w:tmpl w:val="7E5AE0A0"/>
@@ -5644,7 +7591,7 @@
       </w:pPr>
     </w:lvl>
   </w:abstractNum>
-  <w:abstractNum w:abstractNumId="26">
+  <w:abstractNum w:abstractNumId="27">
     <w:nsid w:val="422967C8"/>
     <w:multiLevelType w:val="hybridMultilevel"/>
     <w:tmpl w:val="46A0BBE6"/>
@@ -5757,7 +7704,7 @@
       </w:rPr>
     </w:lvl>
   </w:abstractNum>
-  <w:abstractNum w:abstractNumId="27">
+  <w:abstractNum w:abstractNumId="28">
     <w:nsid w:val="43196531"/>
     <w:multiLevelType w:val="hybridMultilevel"/>
     <w:tmpl w:val="AFF4ACEE"/>
@@ -5870,7 +7817,7 @@
       </w:rPr>
     </w:lvl>
   </w:abstractNum>
-  <w:abstractNum w:abstractNumId="28">
+  <w:abstractNum w:abstractNumId="29">
     <w:nsid w:val="46C374D7"/>
     <w:multiLevelType w:val="hybridMultilevel"/>
     <w:tmpl w:val="48BA7138"/>
@@ -5983,7 +7930,7 @@
       </w:rPr>
     </w:lvl>
   </w:abstractNum>
-  <w:abstractNum w:abstractNumId="29">
+  <w:abstractNum w:abstractNumId="30">
     <w:nsid w:val="4C19293C"/>
     <w:multiLevelType w:val="hybridMultilevel"/>
     <w:tmpl w:val="55449E46"/>
@@ -6123,7 +8070,7 @@
       </w:rPr>
     </w:lvl>
   </w:abstractNum>
-  <w:abstractNum w:abstractNumId="30">
+  <w:abstractNum w:abstractNumId="31">
     <w:nsid w:val="4D6E30C5"/>
     <w:multiLevelType w:val="multilevel"/>
     <w:tmpl w:val="46DAB04E"/>
@@ -6245,7 +8192,7 @@
       </w:rPr>
     </w:lvl>
   </w:abstractNum>
-  <w:abstractNum w:abstractNumId="31">
+  <w:abstractNum w:abstractNumId="32">
     <w:nsid w:val="4F6F201F"/>
     <w:multiLevelType w:val="hybridMultilevel"/>
     <w:tmpl w:val="EA9AA850"/>
@@ -6385,7 +8332,7 @@
       </w:rPr>
     </w:lvl>
   </w:abstractNum>
-  <w:abstractNum w:abstractNumId="32">
+  <w:abstractNum w:abstractNumId="33">
     <w:nsid w:val="5079767F"/>
     <w:multiLevelType w:val="multilevel"/>
     <w:tmpl w:val="832A7BA8"/>
@@ -6498,7 +8445,7 @@
       </w:rPr>
     </w:lvl>
   </w:abstractNum>
-  <w:abstractNum w:abstractNumId="33">
+  <w:abstractNum w:abstractNumId="34">
     <w:nsid w:val="566B7FC2"/>
     <w:multiLevelType w:val="hybridMultilevel"/>
     <w:tmpl w:val="0FC44922"/>
@@ -6587,7 +8534,7 @@
       </w:pPr>
     </w:lvl>
   </w:abstractNum>
-  <w:abstractNum w:abstractNumId="34">
+  <w:abstractNum w:abstractNumId="35">
     <w:nsid w:val="5CEC1D13"/>
     <w:multiLevelType w:val="hybridMultilevel"/>
     <w:tmpl w:val="50AA11D8"/>
@@ -6700,7 +8647,7 @@
       </w:rPr>
     </w:lvl>
   </w:abstractNum>
-  <w:abstractNum w:abstractNumId="35">
+  <w:abstractNum w:abstractNumId="36">
     <w:nsid w:val="5FCA1557"/>
     <w:multiLevelType w:val="hybridMultilevel"/>
     <w:tmpl w:val="C0B8F394"/>
@@ -6840,7 +8787,7 @@
       </w:rPr>
     </w:lvl>
   </w:abstractNum>
-  <w:abstractNum w:abstractNumId="36">
+  <w:abstractNum w:abstractNumId="37">
     <w:nsid w:val="6A2D1977"/>
     <w:multiLevelType w:val="hybridMultilevel"/>
     <w:tmpl w:val="5BF43ACC"/>
@@ -6953,7 +8900,7 @@
       </w:rPr>
     </w:lvl>
   </w:abstractNum>
-  <w:abstractNum w:abstractNumId="37">
+  <w:abstractNum w:abstractNumId="38">
     <w:nsid w:val="6F5C635E"/>
     <w:multiLevelType w:val="hybridMultilevel"/>
     <w:tmpl w:val="D7020386"/>
@@ -7093,7 +9040,7 @@
       </w:rPr>
     </w:lvl>
   </w:abstractNum>
-  <w:abstractNum w:abstractNumId="38">
+  <w:abstractNum w:abstractNumId="39">
     <w:nsid w:val="743B5744"/>
     <w:multiLevelType w:val="hybridMultilevel"/>
     <w:tmpl w:val="042C8D0A"/>
@@ -7233,7 +9180,7 @@
       </w:rPr>
     </w:lvl>
   </w:abstractNum>
-  <w:abstractNum w:abstractNumId="39">
+  <w:abstractNum w:abstractNumId="40">
     <w:nsid w:val="75535255"/>
     <w:multiLevelType w:val="hybridMultilevel"/>
     <w:tmpl w:val="B0D42DB2"/>
@@ -7346,7 +9293,7 @@
       </w:rPr>
     </w:lvl>
   </w:abstractNum>
-  <w:abstractNum w:abstractNumId="40">
+  <w:abstractNum w:abstractNumId="41">
     <w:nsid w:val="7E8D3315"/>
     <w:multiLevelType w:val="hybridMultilevel"/>
     <w:tmpl w:val="F8686EFC"/>
@@ -7460,115 +9407,115 @@
     </w:lvl>
   </w:abstractNum>
   <w:num w:numId="1">
-    <w:abstractNumId w:val="25"/>
+    <w:abstractNumId w:val="26"/>
   </w:num>
   <w:num w:numId="2">
-    <w:abstractNumId w:val="23"/>
+    <w:abstractNumId w:val="24"/>
   </w:num>
   <w:num w:numId="3">
-    <w:abstractNumId w:val="15"/>
+    <w:abstractNumId w:val="16"/>
   </w:num>
   <w:num w:numId="4">
-    <w:abstractNumId w:val="32"/>
+    <w:abstractNumId w:val="33"/>
   </w:num>
   <w:num w:numId="5">
     <w:abstractNumId w:val="7"/>
   </w:num>
   <w:num w:numId="6">
-    <w:abstractNumId w:val="16"/>
+    <w:abstractNumId w:val="17"/>
   </w:num>
   <w:num w:numId="7">
     <w:abstractNumId w:val="10"/>
   </w:num>
   <w:num w:numId="8">
-    <w:abstractNumId w:val="26"/>
+    <w:abstractNumId w:val="27"/>
   </w:num>
   <w:num w:numId="9">
     <w:abstractNumId w:val="4"/>
   </w:num>
   <w:num w:numId="10">
-    <w:abstractNumId w:val="12"/>
+    <w:abstractNumId w:val="13"/>
   </w:num>
   <w:num w:numId="11">
     <w:abstractNumId w:val="3"/>
   </w:num>
   <w:num w:numId="12">
-    <w:abstractNumId w:val="21"/>
+    <w:abstractNumId w:val="22"/>
   </w:num>
   <w:num w:numId="13">
     <w:abstractNumId w:val="6"/>
   </w:num>
   <w:num w:numId="14">
-    <w:abstractNumId w:val="19"/>
+    <w:abstractNumId w:val="20"/>
   </w:num>
   <w:num w:numId="15">
-    <w:abstractNumId w:val="30"/>
+    <w:abstractNumId w:val="31"/>
   </w:num>
   <w:num w:numId="16">
     <w:abstractNumId w:val="0"/>
   </w:num>
   <w:num w:numId="17">
-    <w:abstractNumId w:val="17"/>
+    <w:abstractNumId w:val="18"/>
   </w:num>
   <w:num w:numId="18">
-    <w:abstractNumId w:val="29"/>
+    <w:abstractNumId w:val="30"/>
   </w:num>
   <w:num w:numId="19">
-    <w:abstractNumId w:val="13"/>
+    <w:abstractNumId w:val="14"/>
   </w:num>
   <w:num w:numId="20">
-    <w:abstractNumId w:val="31"/>
+    <w:abstractNumId w:val="32"/>
   </w:num>
   <w:num w:numId="21">
     <w:abstractNumId w:val="9"/>
   </w:num>
   <w:num w:numId="22">
-    <w:abstractNumId w:val="35"/>
+    <w:abstractNumId w:val="36"/>
   </w:num>
   <w:num w:numId="23">
     <w:abstractNumId w:val="1"/>
   </w:num>
   <w:num w:numId="24">
-    <w:abstractNumId w:val="11"/>
+    <w:abstractNumId w:val="12"/>
   </w:num>
   <w:num w:numId="25">
-    <w:abstractNumId w:val="22"/>
+    <w:abstractNumId w:val="23"/>
   </w:num>
   <w:num w:numId="26">
-    <w:abstractNumId w:val="37"/>
+    <w:abstractNumId w:val="38"/>
   </w:num>
   <w:num w:numId="27">
-    <w:abstractNumId w:val="38"/>
+    <w:abstractNumId w:val="39"/>
   </w:num>
   <w:num w:numId="28">
-    <w:abstractNumId w:val="14"/>
+    <w:abstractNumId w:val="15"/>
   </w:num>
   <w:num w:numId="29">
-    <w:abstractNumId w:val="39"/>
+    <w:abstractNumId w:val="40"/>
   </w:num>
   <w:num w:numId="30">
-    <w:abstractNumId w:val="18"/>
+    <w:abstractNumId w:val="19"/>
   </w:num>
   <w:num w:numId="31">
+    <w:abstractNumId w:val="35"/>
+  </w:num>
+  <w:num w:numId="32">
+    <w:abstractNumId w:val="41"/>
+  </w:num>
+  <w:num w:numId="33">
     <w:abstractNumId w:val="34"/>
   </w:num>
-  <w:num w:numId="32">
-    <w:abstractNumId w:val="40"/>
-  </w:num>
-  <w:num w:numId="33">
-    <w:abstractNumId w:val="33"/>
-  </w:num>
   <w:num w:numId="34">
-    <w:abstractNumId w:val="28"/>
+    <w:abstractNumId w:val="29"/>
   </w:num>
   <w:num w:numId="35">
     <w:abstractNumId w:val="5"/>
   </w:num>
   <w:num w:numId="36">
-    <w:abstractNumId w:val="36"/>
+    <w:abstractNumId w:val="37"/>
   </w:num>
   <w:num w:numId="37">
-    <w:abstractNumId w:val="24"/>
+    <w:abstractNumId w:val="25"/>
   </w:num>
   <w:num w:numId="38">
     <w:abstractNumId w:val="8"/>
@@ -7577,10 +9524,13 @@
     <w:abstractNumId w:val="2"/>
   </w:num>
   <w:num w:numId="40">
-    <w:abstractNumId w:val="27"/>
+    <w:abstractNumId w:val="28"/>
   </w:num>
   <w:num w:numId="41">
-    <w:abstractNumId w:val="20"/>
+    <w:abstractNumId w:val="21"/>
+  </w:num>
+  <w:num w:numId="42">
+    <w:abstractNumId w:val="11"/>
   </w:num>
 </w:numbering>
 </file>
@@ -7972,7 +9922,6 @@
     <w:name w:val="Normal (Web)"/>
     <w:basedOn w:val="Normal"/>
     <w:uiPriority w:val="99"/>
-    <w:semiHidden/>
     <w:unhideWhenUsed/>
     <w:rsid w:val="0076276F"/>
     <w:pPr>
@@ -8054,6 +10003,26 @@
       <w:i/>
       <w:iCs/>
     </w:rPr>
+  </w:style>
+  <w:style w:type="character" w:customStyle="1" w:styleId="a-size-large">
+    <w:name w:val="a-size-large"/>
+    <w:basedOn w:val="Fontepargpadro"/>
+    <w:rsid w:val="00761DCB"/>
+  </w:style>
+  <w:style w:type="character" w:customStyle="1" w:styleId="a-size-medium">
+    <w:name w:val="a-size-medium"/>
+    <w:basedOn w:val="Fontepargpadro"/>
+    <w:rsid w:val="00761DCB"/>
+  </w:style>
+  <w:style w:type="character" w:customStyle="1" w:styleId="author">
+    <w:name w:val="author"/>
+    <w:basedOn w:val="Fontepargpadro"/>
+    <w:rsid w:val="00761DCB"/>
+  </w:style>
+  <w:style w:type="character" w:customStyle="1" w:styleId="a-color-secondary">
+    <w:name w:val="a-color-secondary"/>
+    <w:basedOn w:val="Fontepargpadro"/>
+    <w:rsid w:val="00761DCB"/>
   </w:style>
 </w:styles>
 </file>

</xml_diff>

<commit_message>
inicio da fundamentação teorica referente ao inicio do java ao mundo web
</commit_message>
<xml_diff>
--- a/PosEAD/TCC/TCC - Desenv. OO Java.docx
+++ b/PosEAD/TCC/TCC - Desenv. OO Java.docx
@@ -2065,14 +2065,14 @@
           <w:rFonts w:asciiTheme="minorHAnsi" w:hAnsiTheme="minorHAnsi"/>
           <w:b/>
         </w:rPr>
-        <w:t>até</w:t>
+        <w:t>no</w:t>
       </w:r>
       <w:r>
         <w:rPr>
           <w:rFonts w:asciiTheme="minorHAnsi" w:hAnsiTheme="minorHAnsi"/>
           <w:b/>
         </w:rPr>
-        <w:t xml:space="preserve"> o mundo web </w:t>
+        <w:t xml:space="preserve"> mundo web </w:t>
       </w:r>
     </w:p>
     <w:p>
@@ -2092,67 +2092,285 @@
         <w:ind w:left="0"/>
         <w:jc w:val="both"/>
         <w:rPr>
-          <w:rFonts w:asciiTheme="minorHAnsi" w:eastAsiaTheme="minorHAnsi" w:hAnsiTheme="minorHAnsi" w:cs="TTE17D7BA8t00"/>
-        </w:rPr>
-      </w:pPr>
-      <w:r>
+          <w:rFonts w:asciiTheme="minorHAnsi" w:eastAsiaTheme="minorHAnsi" w:hAnsiTheme="minorHAnsi" w:cstheme="minorHAnsi"/>
+        </w:rPr>
+      </w:pPr>
+      <w:r>
+        <w:rPr>
+          <w:rFonts w:asciiTheme="minorHAnsi" w:eastAsiaTheme="minorHAnsi" w:hAnsiTheme="minorHAnsi" w:cstheme="minorHAnsi"/>
+          <w:color w:val="000000" w:themeColor="text1"/>
+        </w:rPr>
+        <w:tab/>
+      </w:r>
+      <w:r>
+        <w:rPr>
+          <w:rFonts w:asciiTheme="minorHAnsi" w:eastAsiaTheme="minorHAnsi" w:hAnsiTheme="minorHAnsi" w:cstheme="minorHAnsi"/>
+          <w:color w:val="000000" w:themeColor="text1"/>
+        </w:rPr>
+        <w:t>Desde o</w:t>
+      </w:r>
+      <w:r>
+        <w:rPr>
+          <w:rFonts w:asciiTheme="minorHAnsi" w:eastAsiaTheme="minorHAnsi" w:hAnsiTheme="minorHAnsi" w:cstheme="minorHAnsi"/>
+          <w:color w:val="000000" w:themeColor="text1"/>
+        </w:rPr>
+        <w:t xml:space="preserve"> avanço e</w:t>
+      </w:r>
+      <w:r>
+        <w:rPr>
+          <w:rFonts w:asciiTheme="minorHAnsi" w:eastAsiaTheme="minorHAnsi" w:hAnsiTheme="minorHAnsi" w:cstheme="minorHAnsi"/>
+          <w:color w:val="000000" w:themeColor="text1"/>
+        </w:rPr>
+        <w:t xml:space="preserve"> crescimento da </w:t>
+      </w:r>
+      <w:r>
+        <w:rPr>
+          <w:rFonts w:asciiTheme="minorHAnsi" w:eastAsiaTheme="minorHAnsi" w:hAnsiTheme="minorHAnsi" w:cstheme="minorHAnsi"/>
+          <w:color w:val="000000" w:themeColor="text1"/>
+        </w:rPr>
+        <w:t>internet</w:t>
+      </w:r>
+      <w:r>
+        <w:rPr>
+          <w:rFonts w:asciiTheme="minorHAnsi" w:eastAsiaTheme="minorHAnsi" w:hAnsiTheme="minorHAnsi" w:cstheme="minorHAnsi"/>
+          <w:color w:val="000000" w:themeColor="text1"/>
+        </w:rPr>
+        <w:t xml:space="preserve">, em meados de 1996, </w:t>
+      </w:r>
+      <w:r>
+        <w:rPr>
+          <w:rFonts w:asciiTheme="minorHAnsi" w:eastAsiaTheme="minorHAnsi" w:hAnsiTheme="minorHAnsi" w:cstheme="minorHAnsi"/>
+          <w:color w:val="000000" w:themeColor="text1"/>
+        </w:rPr>
+        <w:t xml:space="preserve">foi </w:t>
+      </w:r>
+      <w:r>
+        <w:rPr>
+          <w:rFonts w:asciiTheme="minorHAnsi" w:eastAsiaTheme="minorHAnsi" w:hAnsiTheme="minorHAnsi" w:cstheme="minorHAnsi"/>
+          <w:color w:val="000000" w:themeColor="text1"/>
+        </w:rPr>
+        <w:t xml:space="preserve">quando </w:t>
+      </w:r>
+      <w:r>
+        <w:rPr>
+          <w:rFonts w:asciiTheme="minorHAnsi" w:eastAsiaTheme="minorHAnsi" w:hAnsiTheme="minorHAnsi" w:cstheme="minorHAnsi"/>
+          <w:color w:val="000000" w:themeColor="text1"/>
+        </w:rPr>
+        <w:t xml:space="preserve">o Java iniciou ao mundo web, dando seus </w:t>
+      </w:r>
+      <w:r>
+        <w:rPr>
+          <w:rFonts w:asciiTheme="minorHAnsi" w:eastAsiaTheme="minorHAnsi" w:hAnsiTheme="minorHAnsi" w:cstheme="minorHAnsi"/>
+          <w:color w:val="000000" w:themeColor="text1"/>
+        </w:rPr>
+        <w:t xml:space="preserve">primeiros </w:t>
+      </w:r>
+      <w:r>
+        <w:rPr>
+          <w:rFonts w:asciiTheme="minorHAnsi" w:eastAsiaTheme="minorHAnsi" w:hAnsiTheme="minorHAnsi" w:cstheme="minorHAnsi"/>
+          <w:color w:val="000000" w:themeColor="text1"/>
+        </w:rPr>
+        <w:t xml:space="preserve">passos através dos </w:t>
+      </w:r>
+      <w:r>
+        <w:rPr>
+          <w:rFonts w:asciiTheme="minorHAnsi" w:eastAsiaTheme="minorHAnsi" w:hAnsiTheme="minorHAnsi" w:cstheme="minorHAnsi"/>
+          <w:i/>
+          <w:color w:val="000000" w:themeColor="text1"/>
+        </w:rPr>
+        <w:t>Servlet</w:t>
+      </w:r>
+      <w:r>
+        <w:rPr>
+          <w:rFonts w:asciiTheme="minorHAnsi" w:eastAsiaTheme="minorHAnsi" w:hAnsiTheme="minorHAnsi" w:cstheme="minorHAnsi"/>
+          <w:i/>
+          <w:color w:val="000000" w:themeColor="text1"/>
+        </w:rPr>
+        <w:t>s</w:t>
+      </w:r>
+      <w:r>
+        <w:rPr>
+          <w:rFonts w:asciiTheme="minorHAnsi" w:eastAsiaTheme="minorHAnsi" w:hAnsiTheme="minorHAnsi" w:cstheme="minorHAnsi"/>
+          <w:color w:val="000000" w:themeColor="text1"/>
+        </w:rPr>
+        <w:t>.</w:t>
+      </w:r>
+      <w:r>
+        <w:rPr>
+          <w:rFonts w:asciiTheme="minorHAnsi" w:eastAsiaTheme="minorHAnsi" w:hAnsiTheme="minorHAnsi" w:cstheme="minorHAnsi"/>
+          <w:color w:val="000000" w:themeColor="text1"/>
+        </w:rPr>
+        <w:t xml:space="preserve"> No qual é definido pelo seu criador como:</w:t>
+      </w:r>
+      <w:r>
+        <w:rPr>
+          <w:rFonts w:asciiTheme="minorHAnsi" w:eastAsiaTheme="minorHAnsi" w:hAnsiTheme="minorHAnsi" w:cstheme="minorHAnsi"/>
+          <w:color w:val="000000" w:themeColor="text1"/>
+        </w:rPr>
+        <w:t xml:space="preserve"> </w:t>
+      </w:r>
+      <w:r>
+        <w:rPr>
+          <w:rFonts w:asciiTheme="minorHAnsi" w:eastAsiaTheme="minorHAnsi" w:hAnsiTheme="minorHAnsi" w:cstheme="minorHAnsi"/>
+          <w:color w:val="000000" w:themeColor="text1"/>
+        </w:rPr>
+        <w:t>Oracle (2013) “</w:t>
+      </w:r>
+      <w:r>
+        <w:rPr>
+          <w:rFonts w:asciiTheme="minorHAnsi" w:hAnsiTheme="minorHAnsi" w:cstheme="minorHAnsi"/>
+          <w:color w:val="000000"/>
+        </w:rPr>
+        <w:t>uma classe de linguagem de programação Java usada para estender os recursos de servidores que hospedam aplicativos acessados ​​por meio de um modelo de programação de solicitação-resposta”; onde os códigos de requisição e reposta, se misturavam com os de apresentação (</w:t>
+      </w:r>
+      <w:r>
+        <w:rPr>
+          <w:rFonts w:asciiTheme="minorHAnsi" w:hAnsiTheme="minorHAnsi" w:cstheme="minorHAnsi"/>
+          <w:i/>
+          <w:color w:val="000000"/>
+        </w:rPr>
+        <w:t>HTML, CSS e JavaScript</w:t>
+      </w:r>
+      <w:r>
+        <w:rPr>
+          <w:rFonts w:asciiTheme="minorHAnsi" w:hAnsiTheme="minorHAnsi" w:cstheme="minorHAnsi"/>
+          <w:color w:val="000000"/>
+        </w:rPr>
+        <w:t xml:space="preserve">) em um único arquivo. </w:t>
+      </w:r>
+      <w:r>
+        <w:rPr>
+          <w:rFonts w:asciiTheme="minorHAnsi" w:hAnsiTheme="minorHAnsi" w:cstheme="minorHAnsi"/>
+          <w:color w:val="000000"/>
+        </w:rPr>
+        <w:t>Até o surgimento do JSP (</w:t>
+      </w:r>
+      <w:r>
+        <w:rPr>
+          <w:rFonts w:asciiTheme="minorHAnsi" w:hAnsiTheme="minorHAnsi" w:cstheme="minorHAnsi"/>
+          <w:i/>
+          <w:color w:val="000000"/>
+        </w:rPr>
+        <w:t>Java Server Page</w:t>
+      </w:r>
+      <w:r>
+        <w:rPr>
+          <w:rFonts w:asciiTheme="minorHAnsi" w:hAnsiTheme="minorHAnsi" w:cstheme="minorHAnsi"/>
+          <w:color w:val="000000"/>
+        </w:rPr>
+        <w:t>)</w:t>
+      </w:r>
+      <w:r>
+        <w:rPr>
+          <w:rFonts w:asciiTheme="minorHAnsi" w:hAnsiTheme="minorHAnsi" w:cstheme="minorHAnsi"/>
+          <w:color w:val="000000"/>
+        </w:rPr>
+        <w:t>, com intuito de organizar e definir as especificações que uma página web deveria seguir</w:t>
+      </w:r>
+      <w:r>
+        <w:rPr>
+          <w:rFonts w:asciiTheme="minorHAnsi" w:hAnsiTheme="minorHAnsi" w:cstheme="minorHAnsi"/>
+        </w:rPr>
+        <w:t xml:space="preserve">. IBM - </w:t>
+      </w:r>
+      <w:r>
+        <w:rPr>
+          <w:rFonts w:asciiTheme="minorHAnsi" w:hAnsiTheme="minorHAnsi" w:cstheme="minorHAnsi"/>
+          <w:shd w:val="clear" w:color="auto" w:fill="FFFFFF"/>
+        </w:rPr>
+        <w:t>Noel J. Bergman e Abhinav Chopra </w:t>
+      </w:r>
+      <w:r>
+        <w:rPr>
+          <w:rFonts w:asciiTheme="minorHAnsi" w:hAnsiTheme="minorHAnsi" w:cstheme="minorHAnsi"/>
+        </w:rPr>
+        <w:t xml:space="preserve"> (2001</w:t>
+      </w:r>
+      <w:r>
+        <w:rPr>
+          <w:rFonts w:asciiTheme="minorHAnsi" w:hAnsiTheme="minorHAnsi" w:cstheme="minorHAnsi"/>
+          <w:color w:val="000000"/>
+        </w:rPr>
+        <w:t xml:space="preserve">) </w:t>
+      </w:r>
+      <w:r>
+        <w:rPr>
+          <w:rFonts w:asciiTheme="minorHAnsi" w:hAnsiTheme="minorHAnsi" w:cstheme="minorHAnsi"/>
+        </w:rPr>
+        <w:t>“</w:t>
+      </w:r>
+      <w:r>
+        <w:rPr>
+          <w:rFonts w:asciiTheme="minorHAnsi" w:hAnsiTheme="minorHAnsi" w:cstheme="minorHAnsi"/>
+          <w:bdr w:val="none" w:sz="0" w:space="0" w:color="auto" w:frame="1"/>
+          <w:shd w:val="clear" w:color="auto" w:fill="FFFFFF"/>
+        </w:rPr>
+        <w:t>O JSP combina HTML e XML com servlet Java </w:t>
+      </w:r>
+      <w:r>
+        <w:rPr>
+          <w:rFonts w:asciiTheme="minorHAnsi" w:hAnsiTheme="minorHAnsi" w:cstheme="minorHAnsi"/>
+          <w:bdr w:val="none" w:sz="0" w:space="0" w:color="auto" w:frame="1"/>
+          <w:shd w:val="clear" w:color="auto" w:fill="FFFFFF"/>
+          <w:vertAlign w:val="superscript"/>
+        </w:rPr>
+        <w:t>TM</w:t>
+      </w:r>
+      <w:r>
+        <w:rPr>
+          <w:rFonts w:asciiTheme="minorHAnsi" w:hAnsiTheme="minorHAnsi" w:cstheme="minorHAnsi"/>
+          <w:bdr w:val="none" w:sz="0" w:space="0" w:color="auto" w:frame="1"/>
+          <w:shd w:val="clear" w:color="auto" w:fill="FFFFFF"/>
+        </w:rPr>
+        <w:t> (extensão de aplicativo de servidor) e tecnologias JavaBeans para criar um ambiente altamente produtivo para desenvolvimento e implantação de sites confiáveis, interativos e independentes de plataforma de alto desempenho.</w:t>
+      </w:r>
+    </w:p>
+    <w:p>
+      <w:pPr>
+        <w:pStyle w:val="PargrafodaLista"/>
+        <w:ind w:left="0"/>
+        <w:jc w:val="both"/>
         <w:rPr>
           <w:rFonts w:asciiTheme="minorHAnsi" w:eastAsiaTheme="minorHAnsi" w:hAnsiTheme="minorHAnsi" w:cs="Helvetica"/>
           <w:color w:val="000000" w:themeColor="text1"/>
         </w:rPr>
-        <w:tab/>
-        <w:t>A linguagem</w:t>
-      </w:r>
+      </w:pPr>
+    </w:p>
+    <w:p>
+      <w:pPr>
+        <w:rPr>
+          <w:b/>
+          <w:bCs/>
+          <w:color w:val="253A44"/>
+        </w:rPr>
+      </w:pPr>
+      <w:r>
+        <w:rPr>
+          <w:rFonts w:ascii="Verdana" w:hAnsi="Verdana"/>
+          <w:b/>
+          <w:bCs/>
+          <w:color w:val="000000"/>
+          <w:sz w:val="20"/>
+          <w:szCs w:val="20"/>
+        </w:rPr>
+        <w:t>Em nenhuma das duas situações a separação do código Java e das tecnologias agregadas eram claras, e discussões entre programadores e designers se tornaram comuns. O entendimento e a utilização da especificação JavaBeans ajudou a retirar boa parte do código de programação das páginas HTML. Mesmo assim, o desenvolvimento para WEB com Java era feito de forma bastante desorganizada, e a necessidade de padrões e uma arquitetura eficiente era inevitável.</w:t>
+      </w:r>
+    </w:p>
+    <w:p>
+      <w:pPr>
+        <w:pStyle w:val="PargrafodaLista"/>
+        <w:ind w:left="0"/>
+        <w:jc w:val="both"/>
+        <w:rPr>
+          <w:rFonts w:asciiTheme="minorHAnsi" w:eastAsiaTheme="minorHAnsi" w:hAnsiTheme="minorHAnsi" w:cs="TTE17D7BA8t00"/>
+        </w:rPr>
+      </w:pPr>
       <w:r>
         <w:rPr>
           <w:rFonts w:asciiTheme="minorHAnsi" w:eastAsiaTheme="minorHAnsi" w:hAnsiTheme="minorHAnsi" w:cs="Helvetica"/>
           <w:color w:val="000000" w:themeColor="text1"/>
         </w:rPr>
         <w:t xml:space="preserve"> </w:t>
-      </w:r>
-      <w:r>
-        <w:rPr>
-          <w:rFonts w:asciiTheme="minorHAnsi" w:eastAsiaTheme="minorHAnsi" w:hAnsiTheme="minorHAnsi" w:cs="Helvetica"/>
-          <w:i/>
-          <w:color w:val="000000" w:themeColor="text1"/>
-        </w:rPr>
-        <w:t>Java</w:t>
-      </w:r>
-      <w:r>
-        <w:rPr>
-          <w:rFonts w:asciiTheme="minorHAnsi" w:eastAsiaTheme="minorHAnsi" w:hAnsiTheme="minorHAnsi" w:cs="Helvetica"/>
-          <w:color w:val="000000" w:themeColor="text1"/>
-        </w:rPr>
-        <w:t xml:space="preserve"> </w:t>
-      </w:r>
-      <w:r>
-        <w:rPr>
-          <w:rFonts w:asciiTheme="minorHAnsi" w:eastAsiaTheme="minorHAnsi" w:hAnsiTheme="minorHAnsi" w:cs="Helvetica"/>
-          <w:color w:val="000000" w:themeColor="text1"/>
-        </w:rPr>
-        <w:t xml:space="preserve">foi criada pela </w:t>
-      </w:r>
-      <w:r>
-        <w:rPr>
-          <w:rFonts w:asciiTheme="minorHAnsi" w:eastAsiaTheme="minorHAnsi" w:hAnsiTheme="minorHAnsi" w:cs="Helvetica"/>
-          <w:i/>
-          <w:color w:val="000000" w:themeColor="text1"/>
-        </w:rPr>
-        <w:t>Sun Microsystem</w:t>
-      </w:r>
-      <w:r>
-        <w:rPr>
-          <w:rFonts w:asciiTheme="minorHAnsi" w:eastAsiaTheme="minorHAnsi" w:hAnsiTheme="minorHAnsi" w:cs="Helvetica"/>
-          <w:color w:val="000000" w:themeColor="text1"/>
-        </w:rPr>
-        <w:t xml:space="preserve"> em 1991, com intuito de </w:t>
-      </w:r>
-      <w:r>
-        <w:rPr>
-          <w:rFonts w:asciiTheme="minorHAnsi" w:eastAsiaTheme="minorHAnsi" w:hAnsiTheme="minorHAnsi" w:cs="Helvetica"/>
-          <w:color w:val="000000" w:themeColor="text1"/>
-        </w:rPr>
-        <w:tab/>
       </w:r>
     </w:p>
     <w:p>
@@ -2625,7 +2843,13 @@
         <w:rPr>
           <w:rFonts w:asciiTheme="minorHAnsi" w:hAnsiTheme="minorHAnsi"/>
         </w:rPr>
-        <w:t xml:space="preserve">e mantendo sua proposta, </w:t>
+        <w:t>e mantendo sua proposta.</w:t>
+      </w:r>
+      <w:r>
+        <w:rPr>
+          <w:rFonts w:asciiTheme="minorHAnsi" w:hAnsiTheme="minorHAnsi"/>
+        </w:rPr>
+        <w:t xml:space="preserve"> </w:t>
       </w:r>
       <w:r>
         <w:rPr>
@@ -2873,7 +3097,6 @@
           <w:color w:val="000000" w:themeColor="text1"/>
           <w:spacing w:val="-2"/>
         </w:rPr>
-        <w:lastRenderedPageBreak/>
         <w:t>-Um mecanismo de injeção de dependência sofisticado e seguro de tipos, incluindo a capacidade de selecionar dependências no tempo de desenvolvimento ou de implantação, sem configuração detalhada.</w:t>
       </w:r>
     </w:p>
@@ -3193,7 +3416,7 @@
           <w:color w:val="000000" w:themeColor="text1"/>
           <w:spacing w:val="-2"/>
         </w:rPr>
-        <w:t>trazendo consigo as vantagens</w:t>
+        <w:t xml:space="preserve">trazendo consigo </w:t>
       </w:r>
       <w:r>
         <w:rPr>
@@ -3201,7 +3424,39 @@
           <w:color w:val="000000" w:themeColor="text1"/>
           <w:spacing w:val="-2"/>
         </w:rPr>
-        <w:t xml:space="preserve"> da arquitetura</w:t>
+        <w:t>mais</w:t>
+      </w:r>
+      <w:r>
+        <w:rPr>
+          <w:rFonts w:asciiTheme="minorHAnsi" w:hAnsiTheme="minorHAnsi" w:cstheme="minorHAnsi"/>
+          <w:color w:val="000000" w:themeColor="text1"/>
+          <w:spacing w:val="-2"/>
+        </w:rPr>
+        <w:t xml:space="preserve"> </w:t>
+      </w:r>
+      <w:r>
+        <w:rPr>
+          <w:rFonts w:asciiTheme="minorHAnsi" w:hAnsiTheme="minorHAnsi" w:cstheme="minorHAnsi"/>
+          <w:color w:val="000000" w:themeColor="text1"/>
+          <w:spacing w:val="-2"/>
+        </w:rPr>
+        <w:t>benefícios</w:t>
+      </w:r>
+      <w:r>
+        <w:rPr>
+          <w:rFonts w:asciiTheme="minorHAnsi" w:hAnsiTheme="minorHAnsi" w:cstheme="minorHAnsi"/>
+          <w:color w:val="000000" w:themeColor="text1"/>
+          <w:spacing w:val="-2"/>
+        </w:rPr>
+        <w:t xml:space="preserve"> </w:t>
+      </w:r>
+      <w:r>
+        <w:rPr>
+          <w:rFonts w:asciiTheme="minorHAnsi" w:hAnsiTheme="minorHAnsi" w:cstheme="minorHAnsi"/>
+          <w:color w:val="000000" w:themeColor="text1"/>
+          <w:spacing w:val="-2"/>
+        </w:rPr>
+        <w:t>em sua utilização</w:t>
       </w:r>
       <w:r>
         <w:rPr>
@@ -3239,17 +3494,31 @@
           <w:color w:val="000000" w:themeColor="text1"/>
           <w:spacing w:val="-2"/>
         </w:rPr>
-        <w:t xml:space="preserve">Um exemplo das vantagens utilizado a arquitetura REST citado por </w:t>
-      </w:r>
-      <w:r>
-        <w:rPr>
-          <w:rFonts w:ascii="Arial" w:hAnsi="Arial" w:cs="Arial"/>
-          <w:color w:val="000000"/>
-          <w:sz w:val="23"/>
-          <w:szCs w:val="23"/>
-          <w:shd w:val="clear" w:color="auto" w:fill="FFFFFF"/>
-        </w:rPr>
-        <w:t>Arnon Rotem-Gal-Oz (2012, pg. 234) “</w:t>
+        <w:t>Um exemplo, ao utilizar</w:t>
+      </w:r>
+      <w:r>
+        <w:rPr>
+          <w:rFonts w:asciiTheme="minorHAnsi" w:hAnsiTheme="minorHAnsi" w:cstheme="minorHAnsi"/>
+          <w:color w:val="000000" w:themeColor="text1"/>
+          <w:spacing w:val="-2"/>
+        </w:rPr>
+        <w:t xml:space="preserve"> a arquitetura REST</w:t>
+      </w:r>
+      <w:r>
+        <w:rPr>
+          <w:rFonts w:asciiTheme="minorHAnsi" w:hAnsiTheme="minorHAnsi" w:cstheme="minorHAnsi"/>
+          <w:color w:val="000000" w:themeColor="text1"/>
+          <w:spacing w:val="-2"/>
+        </w:rPr>
+        <w:t>,</w:t>
+      </w:r>
+      <w:r>
+        <w:rPr>
+          <w:rFonts w:asciiTheme="minorHAnsi" w:hAnsiTheme="minorHAnsi" w:cstheme="minorHAnsi"/>
+          <w:color w:val="000000" w:themeColor="text1"/>
+          <w:spacing w:val="-2"/>
+        </w:rPr>
+        <w:t xml:space="preserve"> </w:t>
       </w:r>
       <w:r>
         <w:rPr>
@@ -3257,7 +3526,7 @@
           <w:color w:val="000000"/>
           <w:shd w:val="clear" w:color="auto" w:fill="FFFFFF"/>
         </w:rPr>
-        <w:t>O termo implica integração fácil e rápida, freqüentemente usando</w:t>
+        <w:t>Arnon Rotem-Gal-Oz (2012, pg. 234)</w:t>
       </w:r>
       <w:r>
         <w:rPr>
@@ -3265,7 +3534,7 @@
           <w:color w:val="000000"/>
           <w:shd w:val="clear" w:color="auto" w:fill="FFFFFF"/>
         </w:rPr>
-        <w:t xml:space="preserve"> </w:t>
+        <w:t xml:space="preserve">, </w:t>
       </w:r>
       <w:r>
         <w:rPr>
@@ -3273,7 +3542,7 @@
           <w:color w:val="000000"/>
           <w:shd w:val="clear" w:color="auto" w:fill="FFFFFF"/>
         </w:rPr>
-        <w:t>APIs e fontes de dados para produzir resu</w:t>
+        <w:t>faz uma observação positiva em sua utilização:</w:t>
       </w:r>
       <w:r>
         <w:rPr>
@@ -3281,7 +3550,7 @@
           <w:color w:val="000000"/>
           <w:shd w:val="clear" w:color="auto" w:fill="FFFFFF"/>
         </w:rPr>
-        <w:t>ltados enriquecidos que não era</w:t>
+        <w:t xml:space="preserve"> </w:t>
       </w:r>
       <w:r>
         <w:rPr>
@@ -3289,7 +3558,7 @@
           <w:color w:val="000000"/>
           <w:shd w:val="clear" w:color="auto" w:fill="FFFFFF"/>
         </w:rPr>
-        <w:t xml:space="preserve"> necessariamente</w:t>
+        <w:t>“</w:t>
       </w:r>
       <w:r>
         <w:rPr>
@@ -3297,63 +3566,7 @@
           <w:color w:val="000000"/>
           <w:shd w:val="clear" w:color="auto" w:fill="FFFFFF"/>
         </w:rPr>
-        <w:t xml:space="preserve"> </w:t>
-      </w:r>
-      <w:r>
-        <w:rPr>
-          <w:rFonts w:asciiTheme="minorHAnsi" w:hAnsiTheme="minorHAnsi" w:cstheme="minorHAnsi"/>
-          <w:color w:val="000000"/>
-          <w:shd w:val="clear" w:color="auto" w:fill="FFFFFF"/>
-        </w:rPr>
-        <w:t>a razão original para produzir os dados da fonte bruta.</w:t>
-      </w:r>
-      <w:r>
-        <w:rPr>
-          <w:rFonts w:asciiTheme="minorHAnsi" w:hAnsiTheme="minorHAnsi" w:cstheme="minorHAnsi"/>
-          <w:color w:val="000000"/>
-          <w:shd w:val="clear" w:color="auto" w:fill="FFFFFF"/>
-        </w:rPr>
-        <w:t xml:space="preserve"> </w:t>
-      </w:r>
-      <w:r>
-        <w:rPr>
-          <w:rFonts w:asciiTheme="minorHAnsi" w:hAnsiTheme="minorHAnsi" w:cstheme="minorHAnsi"/>
-          <w:color w:val="000000"/>
-          <w:shd w:val="clear" w:color="auto" w:fill="FFFFFF"/>
-        </w:rPr>
-        <w:t>As principais características do mashup são combinação, visualização,</w:t>
-      </w:r>
-      <w:r>
-        <w:rPr>
-          <w:rFonts w:asciiTheme="minorHAnsi" w:hAnsiTheme="minorHAnsi" w:cstheme="minorHAnsi"/>
-          <w:color w:val="000000"/>
-          <w:shd w:val="clear" w:color="auto" w:fill="FFFFFF"/>
-        </w:rPr>
-        <w:t xml:space="preserve"> </w:t>
-      </w:r>
-      <w:r>
-        <w:rPr>
-          <w:rFonts w:asciiTheme="minorHAnsi" w:hAnsiTheme="minorHAnsi" w:cstheme="minorHAnsi"/>
-          <w:color w:val="000000"/>
-          <w:shd w:val="clear" w:color="auto" w:fill="FFFFFF"/>
-        </w:rPr>
-        <w:t>e agregação. É importante tornar os dados existentes mais úteis, além disso</w:t>
-      </w:r>
-      <w:r>
-        <w:rPr>
-          <w:rFonts w:asciiTheme="minorHAnsi" w:hAnsiTheme="minorHAnsi" w:cstheme="minorHAnsi"/>
-          <w:color w:val="000000"/>
-          <w:shd w:val="clear" w:color="auto" w:fill="FFFFFF"/>
-        </w:rPr>
-        <w:t xml:space="preserve">, </w:t>
-      </w:r>
-      <w:r>
-        <w:rPr>
-          <w:rFonts w:asciiTheme="minorHAnsi" w:hAnsiTheme="minorHAnsi" w:cstheme="minorHAnsi"/>
-          <w:color w:val="000000"/>
-          <w:shd w:val="clear" w:color="auto" w:fill="FFFFFF"/>
-        </w:rPr>
-        <w:t>para uso pessoal e profissional.”</w:t>
+        <w:t>O termo implica integração fácil e rápida, freqüentemente usando APIs e fontes de dados para produzir resultados enriquecidos que não era necessariamente a razão original para produzir os dados da fonte bruta. As principais características do mashup são combinação, visualização, e agregação. É importante tornar os dados existentes mais úteis, além disso, para uso pessoal e profissional.”</w:t>
       </w:r>
     </w:p>
     <w:p>
@@ -3386,13 +3599,19 @@
         <w:rPr>
           <w:rFonts w:asciiTheme="minorHAnsi" w:hAnsiTheme="minorHAnsi" w:cstheme="minorHAnsi"/>
         </w:rPr>
-        <w:t xml:space="preserve">, que suportam as requisições de entrada através de  controladores de ações. </w:t>
-      </w:r>
-      <w:r>
-        <w:rPr>
-          <w:rFonts w:asciiTheme="minorHAnsi" w:hAnsiTheme="minorHAnsi" w:cstheme="minorHAnsi"/>
-        </w:rPr>
-        <w:t>Segue uma citação referente à arquitetura. Paulo Silveira, Guilherme Silveira, Sergio Lopes, Guilherme Moreira, Nico Stepat, Fabio Kung (</w:t>
+        <w:t>, que suportam as requisições de entrada através de  controladores de ações.</w:t>
+      </w:r>
+      <w:r>
+        <w:rPr>
+          <w:rFonts w:asciiTheme="minorHAnsi" w:hAnsiTheme="minorHAnsi" w:cstheme="minorHAnsi"/>
+        </w:rPr>
+        <w:t xml:space="preserve"> </w:t>
+      </w:r>
+      <w:r>
+        <w:rPr>
+          <w:rFonts w:asciiTheme="minorHAnsi" w:hAnsiTheme="minorHAnsi" w:cstheme="minorHAnsi"/>
+        </w:rPr>
+        <w:t>Paulo Silveira, Guilherme Silveira, Sergio Lopes, Guilherme Moreira, Nico Stepat, Fabio Kung (</w:t>
       </w:r>
       <w:r>
         <w:rPr>
@@ -3405,6 +3624,12 @@
           <w:rFonts w:asciiTheme="minorHAnsi" w:hAnsiTheme="minorHAnsi" w:cstheme="minorHAnsi"/>
         </w:rPr>
         <w:t>)</w:t>
+      </w:r>
+      <w:r>
+        <w:rPr>
+          <w:rFonts w:asciiTheme="minorHAnsi" w:hAnsiTheme="minorHAnsi" w:cstheme="minorHAnsi"/>
+        </w:rPr>
+        <w:t xml:space="preserve"> orienta da seguinte forma</w:t>
       </w:r>
       <w:r>
         <w:rPr>
@@ -3494,7 +3719,14 @@
         <w:rPr>
           <w:rFonts w:asciiTheme="minorHAnsi" w:hAnsiTheme="minorHAnsi" w:cstheme="minorHAnsi"/>
         </w:rPr>
-        <w:t xml:space="preserve"> possui a característica de flexibilidade, permitindo a possibilidade de sobrescrever praticamente quase todos os seus comportamentos, sem a necessidade </w:t>
+        <w:t xml:space="preserve"> possui a característica de flexibilidade, permitindo a possibilidade de sobrescrever praticamente quase todos os seus comportamentos, sem a </w:t>
+      </w:r>
+      <w:r>
+        <w:rPr>
+          <w:rFonts w:asciiTheme="minorHAnsi" w:hAnsiTheme="minorHAnsi" w:cstheme="minorHAnsi"/>
+        </w:rPr>
+        <w:lastRenderedPageBreak/>
+        <w:t xml:space="preserve">necessidade </w:t>
       </w:r>
       <w:r>
         <w:rPr>
@@ -3560,7 +3792,7 @@
         <w:rPr>
           <w:rFonts w:asciiTheme="minorHAnsi" w:hAnsiTheme="minorHAnsi" w:cstheme="minorHAnsi"/>
         </w:rPr>
-        <w:t xml:space="preserve"> mesmo os problemas mais complexos e necessidades mais específicas do projetos conseguiram ser resolvidos sobrescrevendo o comportamento do </w:t>
+        <w:t xml:space="preserve">mesmo os problemas mais complexos e necessidades mais específicas do projetos conseguiram ser resolvidos sobrescrevendo o comportamento do </w:t>
       </w:r>
       <w:r>
         <w:rPr>
@@ -3840,7 +4072,6 @@
         <w:rPr>
           <w:rFonts w:asciiTheme="minorHAnsi" w:eastAsiaTheme="minorHAnsi" w:hAnsiTheme="minorHAnsi" w:cs="Helvetica"/>
         </w:rPr>
-        <w:lastRenderedPageBreak/>
         <w:t xml:space="preserve">SPRING. </w:t>
       </w:r>
       <w:r>
@@ -3902,7 +4133,7 @@
       <w:pPr>
         <w:jc w:val="both"/>
         <w:rPr>
-          <w:rFonts w:asciiTheme="minorHAnsi" w:eastAsiaTheme="minorHAnsi" w:hAnsiTheme="minorHAnsi" w:cs="Helvetica"/>
+          <w:rFonts w:asciiTheme="minorHAnsi" w:eastAsiaTheme="minorHAnsi" w:hAnsiTheme="minorHAnsi" w:cstheme="minorHAnsi"/>
         </w:rPr>
       </w:pPr>
     </w:p>
@@ -3910,49 +4141,49 @@
       <w:pPr>
         <w:jc w:val="both"/>
         <w:rPr>
-          <w:rFonts w:asciiTheme="minorHAnsi" w:eastAsiaTheme="minorHAnsi" w:hAnsiTheme="minorHAnsi" w:cs="Helvetica"/>
-        </w:rPr>
-      </w:pPr>
-      <w:r>
-        <w:rPr>
-          <w:rFonts w:asciiTheme="minorHAnsi" w:eastAsiaTheme="minorHAnsi" w:hAnsiTheme="minorHAnsi" w:cs="Helvetica"/>
+          <w:rFonts w:asciiTheme="minorHAnsi" w:eastAsiaTheme="minorHAnsi" w:hAnsiTheme="minorHAnsi" w:cstheme="minorHAnsi"/>
+        </w:rPr>
+      </w:pPr>
+      <w:r>
+        <w:rPr>
+          <w:rFonts w:asciiTheme="minorHAnsi" w:eastAsiaTheme="minorHAnsi" w:hAnsiTheme="minorHAnsi" w:cstheme="minorHAnsi"/>
         </w:rPr>
         <w:t>SPRING-PROJECT, S</w:t>
       </w:r>
       <w:r>
         <w:rPr>
-          <w:rFonts w:asciiTheme="minorHAnsi" w:eastAsiaTheme="minorHAnsi" w:hAnsiTheme="minorHAnsi" w:cs="Helvetica"/>
+          <w:rFonts w:asciiTheme="minorHAnsi" w:eastAsiaTheme="minorHAnsi" w:hAnsiTheme="minorHAnsi" w:cstheme="minorHAnsi"/>
         </w:rPr>
         <w:t>pring</w:t>
       </w:r>
       <w:r>
         <w:rPr>
-          <w:rFonts w:asciiTheme="minorHAnsi" w:eastAsiaTheme="minorHAnsi" w:hAnsiTheme="minorHAnsi" w:cs="Helvetica"/>
+          <w:rFonts w:asciiTheme="minorHAnsi" w:eastAsiaTheme="minorHAnsi" w:hAnsiTheme="minorHAnsi" w:cstheme="minorHAnsi"/>
         </w:rPr>
         <w:t xml:space="preserve"> F</w:t>
       </w:r>
       <w:r>
         <w:rPr>
-          <w:rFonts w:asciiTheme="minorHAnsi" w:eastAsiaTheme="minorHAnsi" w:hAnsiTheme="minorHAnsi" w:cs="Helvetica"/>
+          <w:rFonts w:asciiTheme="minorHAnsi" w:eastAsiaTheme="minorHAnsi" w:hAnsiTheme="minorHAnsi" w:cstheme="minorHAnsi"/>
         </w:rPr>
         <w:t>ramework.</w:t>
       </w:r>
       <w:r>
         <w:rPr>
-          <w:rFonts w:asciiTheme="minorHAnsi" w:eastAsiaTheme="minorHAnsi" w:hAnsiTheme="minorHAnsi" w:cs="Helvetica"/>
+          <w:rFonts w:asciiTheme="minorHAnsi" w:eastAsiaTheme="minorHAnsi" w:hAnsiTheme="minorHAnsi" w:cstheme="minorHAnsi"/>
         </w:rPr>
         <w:t xml:space="preserve"> </w:t>
       </w:r>
       <w:r>
         <w:rPr>
-          <w:rFonts w:asciiTheme="minorHAnsi" w:eastAsiaTheme="minorHAnsi" w:hAnsiTheme="minorHAnsi" w:cs="Helvetica"/>
+          <w:rFonts w:asciiTheme="minorHAnsi" w:eastAsiaTheme="minorHAnsi" w:hAnsiTheme="minorHAnsi" w:cstheme="minorHAnsi"/>
           <w:b/>
         </w:rPr>
         <w:t>Repositório de projetos, instruções e downloads referente a framework</w:t>
       </w:r>
       <w:r>
         <w:rPr>
-          <w:rFonts w:asciiTheme="minorHAnsi" w:eastAsiaTheme="minorHAnsi" w:hAnsiTheme="minorHAnsi" w:cs="Helvetica"/>
+          <w:rFonts w:asciiTheme="minorHAnsi" w:eastAsiaTheme="minorHAnsi" w:hAnsiTheme="minorHAnsi" w:cstheme="minorHAnsi"/>
         </w:rPr>
         <w:t xml:space="preserve">. Disponível em </w:t>
       </w:r>
@@ -3960,27 +4191,27 @@
         <w:r>
           <w:rPr>
             <w:rStyle w:val="Hyperlink"/>
-            <w:rFonts w:asciiTheme="minorHAnsi" w:eastAsiaTheme="minorHAnsi" w:hAnsiTheme="minorHAnsi" w:cs="Helvetica"/>
+            <w:rFonts w:asciiTheme="minorHAnsi" w:eastAsiaTheme="minorHAnsi" w:hAnsiTheme="minorHAnsi" w:cstheme="minorHAnsi"/>
           </w:rPr>
           <w:t>https://github.com/spring-projects/spring-framework</w:t>
         </w:r>
       </w:hyperlink>
       <w:r>
         <w:rPr>
-          <w:rFonts w:asciiTheme="minorHAnsi" w:eastAsiaTheme="minorHAnsi" w:hAnsiTheme="minorHAnsi" w:cs="Helvetica"/>
+          <w:rFonts w:asciiTheme="minorHAnsi" w:eastAsiaTheme="minorHAnsi" w:hAnsiTheme="minorHAnsi" w:cstheme="minorHAnsi"/>
         </w:rPr>
         <w:t xml:space="preserve">. </w:t>
       </w:r>
       <w:r>
         <w:rPr>
-          <w:rFonts w:asciiTheme="minorHAnsi" w:eastAsiaTheme="minorHAnsi" w:hAnsiTheme="minorHAnsi" w:cs="Helvetica"/>
+          <w:rFonts w:asciiTheme="minorHAnsi" w:eastAsiaTheme="minorHAnsi" w:hAnsiTheme="minorHAnsi" w:cstheme="minorHAnsi"/>
           <w:i/>
         </w:rPr>
         <w:t>2018 Github, Inc</w:t>
       </w:r>
       <w:r>
         <w:rPr>
-          <w:rFonts w:asciiTheme="minorHAnsi" w:eastAsiaTheme="minorHAnsi" w:hAnsiTheme="minorHAnsi" w:cs="Helvetica"/>
+          <w:rFonts w:asciiTheme="minorHAnsi" w:eastAsiaTheme="minorHAnsi" w:hAnsiTheme="minorHAnsi" w:cstheme="minorHAnsi"/>
         </w:rPr>
         <w:t>. Acesso em 27 de Ago. 2018.</w:t>
       </w:r>
@@ -3989,7 +4220,7 @@
       <w:pPr>
         <w:jc w:val="both"/>
         <w:rPr>
-          <w:rFonts w:asciiTheme="minorHAnsi" w:eastAsiaTheme="minorHAnsi" w:hAnsiTheme="minorHAnsi" w:cs="Helvetica"/>
+          <w:rFonts w:asciiTheme="minorHAnsi" w:eastAsiaTheme="minorHAnsi" w:hAnsiTheme="minorHAnsi" w:cstheme="minorHAnsi"/>
         </w:rPr>
       </w:pPr>
     </w:p>
@@ -3997,53 +4228,47 @@
       <w:pPr>
         <w:jc w:val="both"/>
         <w:rPr>
-          <w:rFonts w:asciiTheme="minorHAnsi" w:eastAsiaTheme="minorHAnsi" w:hAnsiTheme="minorHAnsi" w:cs="Helvetica"/>
+          <w:rFonts w:asciiTheme="minorHAnsi" w:eastAsiaTheme="minorHAnsi" w:hAnsiTheme="minorHAnsi" w:cstheme="minorHAnsi"/>
           <w:u w:val="single"/>
         </w:rPr>
       </w:pPr>
       <w:r>
         <w:rPr>
-          <w:rFonts w:asciiTheme="minorHAnsi" w:eastAsiaTheme="minorHAnsi" w:hAnsiTheme="minorHAnsi" w:cs="Helvetica"/>
+          <w:rFonts w:asciiTheme="minorHAnsi" w:eastAsiaTheme="minorHAnsi" w:hAnsiTheme="minorHAnsi" w:cstheme="minorHAnsi"/>
         </w:rPr>
         <w:t>MATTEI, Marcelo</w:t>
       </w:r>
       <w:r>
         <w:rPr>
-          <w:rFonts w:asciiTheme="minorHAnsi" w:eastAsiaTheme="minorHAnsi" w:hAnsiTheme="minorHAnsi" w:cs="Helvetica"/>
+          <w:rFonts w:asciiTheme="minorHAnsi" w:eastAsiaTheme="minorHAnsi" w:hAnsiTheme="minorHAnsi" w:cstheme="minorHAnsi"/>
         </w:rPr>
         <w:t xml:space="preserve">. </w:t>
       </w:r>
       <w:r>
         <w:rPr>
-          <w:rFonts w:asciiTheme="minorHAnsi" w:eastAsiaTheme="minorHAnsi" w:hAnsiTheme="minorHAnsi" w:cs="Helvetica"/>
+          <w:rFonts w:asciiTheme="minorHAnsi" w:eastAsiaTheme="minorHAnsi" w:hAnsiTheme="minorHAnsi" w:cstheme="minorHAnsi"/>
           <w:b/>
         </w:rPr>
         <w:t xml:space="preserve">Boas práticas no desenvolvimento de websites. </w:t>
       </w:r>
       <w:r>
         <w:rPr>
-          <w:rFonts w:asciiTheme="minorHAnsi" w:eastAsiaTheme="minorHAnsi" w:hAnsiTheme="minorHAnsi" w:cs="Helvetica"/>
-        </w:rPr>
-        <w:t>Publicado em 19 de Nov. 2007.</w:t>
-      </w:r>
-      <w:r>
-        <w:rPr>
-          <w:rFonts w:asciiTheme="minorHAnsi" w:eastAsiaTheme="minorHAnsi" w:hAnsiTheme="minorHAnsi" w:cs="Helvetica"/>
-        </w:rPr>
-        <w:t xml:space="preserve"> Disponível em </w:t>
+          <w:rFonts w:asciiTheme="minorHAnsi" w:eastAsiaTheme="minorHAnsi" w:hAnsiTheme="minorHAnsi" w:cstheme="minorHAnsi"/>
+        </w:rPr>
+        <w:t xml:space="preserve">Publicado em 19 de Nov. 2007. Disponível em </w:t>
       </w:r>
       <w:hyperlink r:id="rId14" w:history="1">
         <w:r>
           <w:rPr>
             <w:rStyle w:val="Hyperlink"/>
-            <w:rFonts w:asciiTheme="minorHAnsi" w:eastAsiaTheme="minorHAnsi" w:hAnsiTheme="minorHAnsi" w:cs="Helvetica"/>
+            <w:rFonts w:asciiTheme="minorHAnsi" w:eastAsiaTheme="minorHAnsi" w:hAnsiTheme="minorHAnsi" w:cstheme="minorHAnsi"/>
           </w:rPr>
           <w:t>https://webinsider.com.br/boas-praticas-no-desenvolvimento-de-websites/</w:t>
         </w:r>
       </w:hyperlink>
       <w:r>
         <w:rPr>
-          <w:rFonts w:asciiTheme="minorHAnsi" w:eastAsiaTheme="minorHAnsi" w:hAnsiTheme="minorHAnsi" w:cs="Helvetica"/>
+          <w:rFonts w:asciiTheme="minorHAnsi" w:eastAsiaTheme="minorHAnsi" w:hAnsiTheme="minorHAnsi" w:cstheme="minorHAnsi"/>
         </w:rPr>
         <w:t>. Acesso em 27 de Ago. 2018.</w:t>
       </w:r>
@@ -4052,7 +4277,7 @@
       <w:pPr>
         <w:jc w:val="both"/>
         <w:rPr>
-          <w:rFonts w:asciiTheme="minorHAnsi" w:eastAsiaTheme="minorHAnsi" w:hAnsiTheme="minorHAnsi" w:cs="Helvetica"/>
+          <w:rFonts w:asciiTheme="minorHAnsi" w:eastAsiaTheme="minorHAnsi" w:hAnsiTheme="minorHAnsi" w:cstheme="minorHAnsi"/>
         </w:rPr>
       </w:pPr>
     </w:p>
@@ -4060,32 +4285,25 @@
       <w:pPr>
         <w:jc w:val="both"/>
         <w:rPr>
-          <w:rFonts w:asciiTheme="minorHAnsi" w:eastAsiaTheme="minorHAnsi" w:hAnsiTheme="minorHAnsi" w:cs="Helvetica"/>
-        </w:rPr>
-      </w:pPr>
-      <w:r>
-        <w:rPr>
-          <w:rFonts w:asciiTheme="minorHAnsi" w:eastAsiaTheme="minorHAnsi" w:hAnsiTheme="minorHAnsi" w:cs="Helvetica"/>
+          <w:rFonts w:asciiTheme="minorHAnsi" w:eastAsiaTheme="minorHAnsi" w:hAnsiTheme="minorHAnsi" w:cstheme="minorHAnsi"/>
+        </w:rPr>
+      </w:pPr>
+      <w:r>
+        <w:rPr>
+          <w:rFonts w:asciiTheme="minorHAnsi" w:eastAsiaTheme="minorHAnsi" w:hAnsiTheme="minorHAnsi" w:cstheme="minorHAnsi"/>
         </w:rPr>
         <w:t xml:space="preserve">FRANZINI, Fernando, </w:t>
       </w:r>
       <w:r>
         <w:rPr>
-          <w:rFonts w:asciiTheme="minorHAnsi" w:eastAsiaTheme="minorHAnsi" w:hAnsiTheme="minorHAnsi" w:cs="Helvetica"/>
+          <w:rFonts w:asciiTheme="minorHAnsi" w:eastAsiaTheme="minorHAnsi" w:hAnsiTheme="minorHAnsi" w:cstheme="minorHAnsi"/>
           <w:b/>
         </w:rPr>
-        <w:t>O que aprendi com livro VRaptor</w:t>
-      </w:r>
-      <w:r>
-        <w:rPr>
-          <w:rFonts w:asciiTheme="minorHAnsi" w:eastAsiaTheme="minorHAnsi" w:hAnsiTheme="minorHAnsi" w:cs="Helvetica"/>
-          <w:b/>
-        </w:rPr>
-        <w:t xml:space="preserve"> – Desenvovlimento Ágil para Web com </w:t>
-      </w:r>
-      <w:r>
-        <w:rPr>
-          <w:rFonts w:asciiTheme="minorHAnsi" w:eastAsiaTheme="minorHAnsi" w:hAnsiTheme="minorHAnsi" w:cs="Helvetica"/>
+        <w:t xml:space="preserve">O que aprendi com livro VRaptor – Desenvovlimento Ágil para Web com </w:t>
+      </w:r>
+      <w:r>
+        <w:rPr>
+          <w:rFonts w:asciiTheme="minorHAnsi" w:eastAsiaTheme="minorHAnsi" w:hAnsiTheme="minorHAnsi" w:cstheme="minorHAnsi"/>
           <w:b/>
           <w:i/>
         </w:rPr>
@@ -4093,25 +4311,13 @@
       </w:r>
       <w:r>
         <w:rPr>
-          <w:rFonts w:asciiTheme="minorHAnsi" w:eastAsiaTheme="minorHAnsi" w:hAnsiTheme="minorHAnsi" w:cs="Helvetica"/>
-        </w:rPr>
-        <w:t xml:space="preserve">. Publicado em 11 de Dez. 2013. </w:t>
-      </w:r>
-      <w:r>
-        <w:rPr>
-          <w:rFonts w:asciiTheme="minorHAnsi" w:eastAsiaTheme="minorHAnsi" w:hAnsiTheme="minorHAnsi" w:cs="Helvetica"/>
-        </w:rPr>
-        <w:t>Disponível</w:t>
-      </w:r>
-      <w:r>
-        <w:rPr>
-          <w:rFonts w:asciiTheme="minorHAnsi" w:eastAsiaTheme="minorHAnsi" w:hAnsiTheme="minorHAnsi" w:cs="Helvetica"/>
-        </w:rPr>
-        <w:t xml:space="preserve"> em</w:t>
-      </w:r>
-      <w:r>
-        <w:rPr>
-          <w:rFonts w:asciiTheme="minorHAnsi" w:eastAsiaTheme="minorHAnsi" w:hAnsiTheme="minorHAnsi" w:cs="Helvetica"/>
+          <w:rFonts w:asciiTheme="minorHAnsi" w:eastAsiaTheme="minorHAnsi" w:hAnsiTheme="minorHAnsi" w:cstheme="minorHAnsi"/>
+        </w:rPr>
+        <w:t>. Publicado em 11 de Dez. 2013. Disponível em</w:t>
+      </w:r>
+      <w:r>
+        <w:rPr>
+          <w:rFonts w:asciiTheme="minorHAnsi" w:eastAsiaTheme="minorHAnsi" w:hAnsiTheme="minorHAnsi" w:cstheme="minorHAnsi"/>
           <w:b/>
         </w:rPr>
         <w:t xml:space="preserve"> </w:t>
@@ -4120,7 +4326,7 @@
         <w:r>
           <w:rPr>
             <w:rStyle w:val="Hyperlink"/>
-            <w:rFonts w:asciiTheme="minorHAnsi" w:eastAsiaTheme="minorHAnsi" w:hAnsiTheme="minorHAnsi" w:cs="Helvetica"/>
+            <w:rFonts w:asciiTheme="minorHAnsi" w:eastAsiaTheme="minorHAnsi" w:hAnsiTheme="minorHAnsi" w:cstheme="minorHAnsi"/>
           </w:rPr>
           <w:t>https://imasters.com.br/back-end/o-que-aprendi-com-o-livro-vraptor-desenvolvimento-agil-para-web-com-java</w:t>
         </w:r>
@@ -4130,7 +4336,7 @@
       <w:pPr>
         <w:jc w:val="both"/>
         <w:rPr>
-          <w:rFonts w:asciiTheme="minorHAnsi" w:eastAsiaTheme="minorHAnsi" w:hAnsiTheme="minorHAnsi" w:cs="Helvetica"/>
+          <w:rFonts w:asciiTheme="minorHAnsi" w:eastAsiaTheme="minorHAnsi" w:hAnsiTheme="minorHAnsi" w:cstheme="minorHAnsi"/>
         </w:rPr>
       </w:pPr>
     </w:p>
@@ -4138,55 +4344,193 @@
       <w:pPr>
         <w:jc w:val="both"/>
         <w:rPr>
-          <w:rFonts w:asciiTheme="minorHAnsi" w:eastAsiaTheme="minorHAnsi" w:hAnsiTheme="minorHAnsi" w:cs="Helvetica"/>
-        </w:rPr>
-      </w:pPr>
-      <w:r>
-        <w:rPr>
-          <w:rFonts w:asciiTheme="minorHAnsi" w:eastAsiaTheme="minorHAnsi" w:hAnsiTheme="minorHAnsi" w:cs="Helvetica"/>
-        </w:rPr>
-        <w:t xml:space="preserve">ROTEM GAL OZ, Arnon, </w:t>
-      </w:r>
-      <w:r>
-        <w:rPr>
-          <w:rFonts w:asciiTheme="minorHAnsi" w:eastAsiaTheme="minorHAnsi" w:hAnsiTheme="minorHAnsi" w:cs="Helvetica"/>
+          <w:rFonts w:asciiTheme="minorHAnsi" w:eastAsiaTheme="minorHAnsi" w:hAnsiTheme="minorHAnsi" w:cstheme="minorHAnsi"/>
+        </w:rPr>
+      </w:pPr>
+      <w:r>
+        <w:rPr>
+          <w:rFonts w:asciiTheme="minorHAnsi" w:eastAsiaTheme="minorHAnsi" w:hAnsiTheme="minorHAnsi" w:cstheme="minorHAnsi"/>
+        </w:rPr>
+        <w:t xml:space="preserve">ORACLE, </w:t>
+      </w:r>
+      <w:r>
+        <w:rPr>
+          <w:rFonts w:asciiTheme="minorHAnsi" w:eastAsiaTheme="minorHAnsi" w:hAnsiTheme="minorHAnsi" w:cstheme="minorHAnsi"/>
+          <w:b/>
+        </w:rPr>
+        <w:t xml:space="preserve">O que é um </w:t>
+      </w:r>
+      <w:r>
+        <w:rPr>
+          <w:rFonts w:asciiTheme="minorHAnsi" w:eastAsiaTheme="minorHAnsi" w:hAnsiTheme="minorHAnsi" w:cstheme="minorHAnsi"/>
           <w:b/>
           <w:i/>
         </w:rPr>
-        <w:t>Soa Patterns</w:t>
-      </w:r>
-      <w:r>
-        <w:rPr>
-          <w:rFonts w:asciiTheme="minorHAnsi" w:eastAsiaTheme="minorHAnsi" w:hAnsiTheme="minorHAnsi" w:cs="Helvetica"/>
-        </w:rPr>
-        <w:t>. Publicado em 23 de Set. 2012.</w:t>
-      </w:r>
-      <w:r>
-        <w:rPr>
-          <w:rFonts w:asciiTheme="minorHAnsi" w:eastAsiaTheme="minorHAnsi" w:hAnsiTheme="minorHAnsi" w:cs="Helvetica"/>
-        </w:rPr>
-        <w:t xml:space="preserve"> Ed. </w:t>
-      </w:r>
-      <w:r>
-        <w:rPr>
-          <w:rFonts w:asciiTheme="minorHAnsi" w:eastAsiaTheme="minorHAnsi" w:hAnsiTheme="minorHAnsi" w:cs="Helvetica"/>
-          <w:i/>
-        </w:rPr>
-        <w:t>Manning</w:t>
-      </w:r>
-      <w:r>
-        <w:rPr>
-          <w:rFonts w:asciiTheme="minorHAnsi" w:eastAsiaTheme="minorHAnsi" w:hAnsiTheme="minorHAnsi" w:cs="Helvetica"/>
-          <w:i/>
-        </w:rPr>
-        <w:t>.</w:t>
+        <w:t>servlet</w:t>
+      </w:r>
+      <w:r>
+        <w:rPr>
+          <w:rFonts w:asciiTheme="minorHAnsi" w:eastAsiaTheme="minorHAnsi" w:hAnsiTheme="minorHAnsi" w:cstheme="minorHAnsi"/>
+          <w:b/>
+        </w:rPr>
+        <w:t>?</w:t>
+      </w:r>
+      <w:r>
+        <w:rPr>
+          <w:rFonts w:asciiTheme="minorHAnsi" w:eastAsiaTheme="minorHAnsi" w:hAnsiTheme="minorHAnsi" w:cstheme="minorHAnsi"/>
+        </w:rPr>
+        <w:t xml:space="preserve"> Disponível em </w:t>
+      </w:r>
+      <w:hyperlink r:id="rId16" w:history="1">
+        <w:r>
+          <w:rPr>
+            <w:rStyle w:val="Hyperlink"/>
+            <w:rFonts w:asciiTheme="minorHAnsi" w:eastAsiaTheme="minorHAnsi" w:hAnsiTheme="minorHAnsi" w:cstheme="minorHAnsi"/>
+          </w:rPr>
+          <w:t>https://docs.oracle.com/javaee/6/tutorial/doc/bnafe.html</w:t>
+        </w:r>
+      </w:hyperlink>
+      <w:r>
+        <w:rPr>
+          <w:rFonts w:asciiTheme="minorHAnsi" w:eastAsiaTheme="minorHAnsi" w:hAnsiTheme="minorHAnsi" w:cstheme="minorHAnsi"/>
+        </w:rPr>
+        <w:t xml:space="preserve">. Acesso em 02 de Set. 2018. </w:t>
       </w:r>
     </w:p>
     <w:p>
       <w:pPr>
         <w:jc w:val="both"/>
         <w:rPr>
-          <w:rFonts w:asciiTheme="minorHAnsi" w:eastAsiaTheme="minorHAnsi" w:hAnsiTheme="minorHAnsi" w:cs="Helvetica"/>
+          <w:rFonts w:asciiTheme="minorHAnsi" w:eastAsiaTheme="minorHAnsi" w:hAnsiTheme="minorHAnsi" w:cstheme="minorHAnsi"/>
+        </w:rPr>
+      </w:pPr>
+    </w:p>
+    <w:p>
+      <w:pPr>
+        <w:jc w:val="both"/>
+        <w:rPr>
+          <w:rFonts w:asciiTheme="minorHAnsi" w:hAnsiTheme="minorHAnsi" w:cstheme="minorHAnsi"/>
+          <w:color w:val="323232"/>
+          <w:shd w:val="clear" w:color="auto" w:fill="FFFFFF"/>
+        </w:rPr>
+      </w:pPr>
+      <w:r>
+        <w:rPr>
+          <w:rFonts w:asciiTheme="minorHAnsi" w:hAnsiTheme="minorHAnsi" w:cstheme="minorHAnsi"/>
+          <w:color w:val="323232"/>
+          <w:shd w:val="clear" w:color="auto" w:fill="FFFFFF"/>
+        </w:rPr>
+        <w:t xml:space="preserve">BERGMAN Noel J, CHOPRA Abhinav. </w:t>
+      </w:r>
+      <w:r>
+        <w:rPr>
+          <w:rFonts w:asciiTheme="minorHAnsi" w:hAnsiTheme="minorHAnsi" w:cstheme="minorHAnsi"/>
+          <w:b/>
+          <w:color w:val="323232"/>
+          <w:shd w:val="clear" w:color="auto" w:fill="FFFFFF"/>
+        </w:rPr>
+        <w:t>Introdução às páginas do JavaServer</w:t>
+      </w:r>
+      <w:r>
+        <w:rPr>
+          <w:rFonts w:asciiTheme="minorHAnsi" w:hAnsiTheme="minorHAnsi" w:cstheme="minorHAnsi"/>
+          <w:color w:val="323232"/>
+          <w:shd w:val="clear" w:color="auto" w:fill="FFFFFF"/>
+        </w:rPr>
+        <w:t>.</w:t>
+      </w:r>
+      <w:r>
+        <w:rPr>
+          <w:rFonts w:asciiTheme="minorHAnsi" w:hAnsiTheme="minorHAnsi" w:cstheme="minorHAnsi"/>
+          <w:color w:val="323232"/>
+          <w:shd w:val="clear" w:color="auto" w:fill="FFFFFF"/>
+        </w:rPr>
+        <w:t xml:space="preserve"> </w:t>
+      </w:r>
+      <w:r>
+        <w:rPr>
+          <w:rFonts w:asciiTheme="minorHAnsi" w:eastAsiaTheme="minorHAnsi" w:hAnsiTheme="minorHAnsi" w:cstheme="minorHAnsi"/>
+        </w:rPr>
+        <w:t>Publicado em 28 de Ago. 2001.</w:t>
+      </w:r>
+      <w:r>
+        <w:rPr>
+          <w:rFonts w:asciiTheme="minorHAnsi" w:hAnsiTheme="minorHAnsi" w:cstheme="minorHAnsi"/>
+          <w:color w:val="323232"/>
+          <w:shd w:val="clear" w:color="auto" w:fill="FFFFFF"/>
+        </w:rPr>
+        <w:t xml:space="preserve"> Disponível em </w:t>
+      </w:r>
+      <w:hyperlink r:id="rId17" w:history="1">
+        <w:r>
+          <w:rPr>
+            <w:rStyle w:val="Hyperlink"/>
+            <w:rFonts w:asciiTheme="minorHAnsi" w:eastAsiaTheme="minorHAnsi" w:hAnsiTheme="minorHAnsi" w:cstheme="minorHAnsi"/>
+          </w:rPr>
+          <w:t>https://www.ibm.com/developerworks/java/tutorials/j-introjsp/j-introjsp.html</w:t>
+        </w:r>
+      </w:hyperlink>
+      <w:r>
+        <w:rPr>
+          <w:rFonts w:asciiTheme="minorHAnsi" w:eastAsiaTheme="minorHAnsi" w:hAnsiTheme="minorHAnsi" w:cstheme="minorHAnsi"/>
+        </w:rPr>
+        <w:t>. Acesso em 02 de Set. 2018.</w:t>
+      </w:r>
+    </w:p>
+    <w:p>
+      <w:pPr>
+        <w:jc w:val="both"/>
+        <w:rPr>
+          <w:rFonts w:asciiTheme="minorHAnsi" w:eastAsiaTheme="minorHAnsi" w:hAnsiTheme="minorHAnsi" w:cstheme="minorHAnsi"/>
+        </w:rPr>
+      </w:pPr>
+    </w:p>
+    <w:p>
+      <w:pPr>
+        <w:jc w:val="both"/>
+        <w:rPr>
+          <w:rFonts w:asciiTheme="minorHAnsi" w:eastAsiaTheme="minorHAnsi" w:hAnsiTheme="minorHAnsi" w:cstheme="minorHAnsi"/>
+        </w:rPr>
+      </w:pPr>
+      <w:r>
+        <w:rPr>
+          <w:rFonts w:asciiTheme="minorHAnsi" w:eastAsiaTheme="minorHAnsi" w:hAnsiTheme="minorHAnsi" w:cstheme="minorHAnsi"/>
+        </w:rPr>
+        <w:t xml:space="preserve">ROTEM GAL OZ, Arnon, </w:t>
+      </w:r>
+      <w:r>
+        <w:rPr>
+          <w:rFonts w:asciiTheme="minorHAnsi" w:eastAsiaTheme="minorHAnsi" w:hAnsiTheme="minorHAnsi" w:cstheme="minorHAnsi"/>
+          <w:b/>
+          <w:i/>
+        </w:rPr>
+        <w:t>Soa Patterns</w:t>
+      </w:r>
+      <w:r>
+        <w:rPr>
+          <w:rFonts w:asciiTheme="minorHAnsi" w:eastAsiaTheme="minorHAnsi" w:hAnsiTheme="minorHAnsi" w:cstheme="minorHAnsi"/>
+        </w:rPr>
+        <w:t>. Publicado em 23 de Set. 2012.</w:t>
+      </w:r>
+      <w:r>
+        <w:rPr>
+          <w:rFonts w:asciiTheme="minorHAnsi" w:eastAsiaTheme="minorHAnsi" w:hAnsiTheme="minorHAnsi" w:cstheme="minorHAnsi"/>
+        </w:rPr>
+        <w:t xml:space="preserve"> Ed. </w:t>
+      </w:r>
+      <w:r>
+        <w:rPr>
+          <w:rFonts w:asciiTheme="minorHAnsi" w:eastAsiaTheme="minorHAnsi" w:hAnsiTheme="minorHAnsi" w:cstheme="minorHAnsi"/>
+          <w:i/>
+        </w:rPr>
+        <w:t>Manning.</w:t>
+      </w:r>
+    </w:p>
+    <w:p>
+      <w:pPr>
+        <w:jc w:val="both"/>
+        <w:rPr>
+          <w:rFonts w:asciiTheme="minorHAnsi" w:eastAsiaTheme="minorHAnsi" w:hAnsiTheme="minorHAnsi" w:cstheme="minorHAnsi"/>
         </w:rPr>
       </w:pPr>
     </w:p>
@@ -4279,27 +4623,14 @@
           <w:sz w:val="24"/>
           <w:szCs w:val="24"/>
         </w:rPr>
-        <w:t>Elsevier</w:t>
-      </w:r>
-      <w:r>
-        <w:rPr>
-          <w:rFonts w:cstheme="minorHAnsi"/>
-          <w:b w:val="0"/>
-          <w:bCs w:val="0"/>
-          <w:i/>
-          <w:color w:val="000000"/>
-          <w:spacing w:val="-3"/>
-          <w:sz w:val="24"/>
-          <w:szCs w:val="24"/>
-        </w:rPr>
-        <w:t xml:space="preserve"> Ltda.</w:t>
+        <w:t>Elsevier Ltda.</w:t>
       </w:r>
     </w:p>
     <w:p>
       <w:pPr>
         <w:jc w:val="both"/>
         <w:rPr>
-          <w:rFonts w:asciiTheme="minorHAnsi" w:eastAsiaTheme="minorHAnsi" w:hAnsiTheme="minorHAnsi" w:cs="Helvetica"/>
+          <w:rFonts w:asciiTheme="minorHAnsi" w:eastAsiaTheme="minorHAnsi" w:hAnsiTheme="minorHAnsi" w:cstheme="minorHAnsi"/>
         </w:rPr>
       </w:pPr>
     </w:p>
@@ -4307,18 +4638,19 @@
       <w:pPr>
         <w:jc w:val="both"/>
         <w:rPr>
-          <w:rFonts w:asciiTheme="minorHAnsi" w:eastAsiaTheme="minorHAnsi" w:hAnsiTheme="minorHAnsi" w:cs="Helvetica"/>
-        </w:rPr>
-      </w:pPr>
-      <w:r>
-        <w:rPr>
-          <w:rFonts w:asciiTheme="minorHAnsi" w:eastAsiaTheme="minorHAnsi" w:hAnsiTheme="minorHAnsi" w:cs="Helvetica"/>
-        </w:rPr>
+          <w:rFonts w:asciiTheme="minorHAnsi" w:eastAsiaTheme="minorHAnsi" w:hAnsiTheme="minorHAnsi" w:cstheme="minorHAnsi"/>
+        </w:rPr>
+      </w:pPr>
+      <w:r>
+        <w:rPr>
+          <w:rFonts w:asciiTheme="minorHAnsi" w:eastAsiaTheme="minorHAnsi" w:hAnsiTheme="minorHAnsi" w:cstheme="minorHAnsi"/>
+        </w:rPr>
+        <w:lastRenderedPageBreak/>
         <w:t xml:space="preserve">CALVALCANTI Lucas, </w:t>
       </w:r>
       <w:r>
         <w:rPr>
-          <w:rFonts w:asciiTheme="minorHAnsi" w:eastAsiaTheme="minorHAnsi" w:hAnsiTheme="minorHAnsi" w:cs="Helvetica"/>
+          <w:rFonts w:asciiTheme="minorHAnsi" w:eastAsiaTheme="minorHAnsi" w:hAnsiTheme="minorHAnsi" w:cstheme="minorHAnsi"/>
           <w:b/>
           <w:i/>
         </w:rPr>
@@ -4326,20 +4658,20 @@
       </w:r>
       <w:r>
         <w:rPr>
-          <w:rFonts w:asciiTheme="minorHAnsi" w:eastAsiaTheme="minorHAnsi" w:hAnsiTheme="minorHAnsi" w:cs="Helvetica"/>
+          <w:rFonts w:asciiTheme="minorHAnsi" w:eastAsiaTheme="minorHAnsi" w:hAnsiTheme="minorHAnsi" w:cstheme="minorHAnsi"/>
           <w:b/>
         </w:rPr>
         <w:t>– Desenvolvimento Ágil para Web com Java</w:t>
       </w:r>
       <w:r>
         <w:rPr>
-          <w:rFonts w:asciiTheme="minorHAnsi" w:eastAsiaTheme="minorHAnsi" w:hAnsiTheme="minorHAnsi" w:cs="Helvetica"/>
+          <w:rFonts w:asciiTheme="minorHAnsi" w:eastAsiaTheme="minorHAnsi" w:hAnsiTheme="minorHAnsi" w:cstheme="minorHAnsi"/>
         </w:rPr>
         <w:t>, publicado em 16 de Abr. 2014, Ed. Casa do Código.</w:t>
       </w:r>
     </w:p>
     <w:sectPr>
-      <w:headerReference w:type="default" r:id="rId16"/>
+      <w:headerReference w:type="default" r:id="rId18"/>
       <w:pgSz w:w="11906" w:h="16838"/>
       <w:pgMar w:top="1134" w:right="1418" w:bottom="1134" w:left="1418" w:header="708" w:footer="708" w:gutter="0"/>
       <w:cols w:space="708"/>
@@ -4409,7 +4741,7 @@
             <w:rPr>
               <w:noProof/>
             </w:rPr>
-            <w:t>3</w:t>
+            <w:t>4</w:t>
           </w:r>
         </w:fldSimple>
       </w:p>

</xml_diff>

<commit_message>
finalizado inicio do java para web da fundamentação teorica
</commit_message>
<xml_diff>
--- a/PosEAD/TCC/TCC - Desenv. OO Java.docx
+++ b/PosEAD/TCC/TCC - Desenv. OO Java.docx
@@ -2092,220 +2092,286 @@
         <w:ind w:left="0"/>
         <w:jc w:val="both"/>
         <w:rPr>
-          <w:rFonts w:asciiTheme="minorHAnsi" w:eastAsiaTheme="minorHAnsi" w:hAnsiTheme="minorHAnsi" w:cstheme="minorHAnsi"/>
-        </w:rPr>
-      </w:pPr>
-      <w:r>
-        <w:rPr>
-          <w:rFonts w:asciiTheme="minorHAnsi" w:eastAsiaTheme="minorHAnsi" w:hAnsiTheme="minorHAnsi" w:cstheme="minorHAnsi"/>
-          <w:color w:val="000000" w:themeColor="text1"/>
-        </w:rPr>
-        <w:tab/>
-      </w:r>
-      <w:r>
-        <w:rPr>
-          <w:rFonts w:asciiTheme="minorHAnsi" w:eastAsiaTheme="minorHAnsi" w:hAnsiTheme="minorHAnsi" w:cstheme="minorHAnsi"/>
-          <w:color w:val="000000" w:themeColor="text1"/>
-        </w:rPr>
-        <w:t>Desde o</w:t>
-      </w:r>
-      <w:r>
-        <w:rPr>
-          <w:rFonts w:asciiTheme="minorHAnsi" w:eastAsiaTheme="minorHAnsi" w:hAnsiTheme="minorHAnsi" w:cstheme="minorHAnsi"/>
-          <w:color w:val="000000" w:themeColor="text1"/>
-        </w:rPr>
-        <w:t xml:space="preserve"> avanço e</w:t>
-      </w:r>
-      <w:r>
-        <w:rPr>
-          <w:rFonts w:asciiTheme="minorHAnsi" w:eastAsiaTheme="minorHAnsi" w:hAnsiTheme="minorHAnsi" w:cstheme="minorHAnsi"/>
-          <w:color w:val="000000" w:themeColor="text1"/>
-        </w:rPr>
-        <w:t xml:space="preserve"> crescimento da </w:t>
-      </w:r>
-      <w:r>
-        <w:rPr>
-          <w:rFonts w:asciiTheme="minorHAnsi" w:eastAsiaTheme="minorHAnsi" w:hAnsiTheme="minorHAnsi" w:cstheme="minorHAnsi"/>
-          <w:color w:val="000000" w:themeColor="text1"/>
-        </w:rPr>
-        <w:t>internet</w:t>
-      </w:r>
-      <w:r>
-        <w:rPr>
-          <w:rFonts w:asciiTheme="minorHAnsi" w:eastAsiaTheme="minorHAnsi" w:hAnsiTheme="minorHAnsi" w:cstheme="minorHAnsi"/>
-          <w:color w:val="000000" w:themeColor="text1"/>
-        </w:rPr>
-        <w:t xml:space="preserve">, em meados de 1996, </w:t>
-      </w:r>
-      <w:r>
-        <w:rPr>
-          <w:rFonts w:asciiTheme="minorHAnsi" w:eastAsiaTheme="minorHAnsi" w:hAnsiTheme="minorHAnsi" w:cstheme="minorHAnsi"/>
-          <w:color w:val="000000" w:themeColor="text1"/>
-        </w:rPr>
-        <w:t xml:space="preserve">foi </w:t>
-      </w:r>
-      <w:r>
-        <w:rPr>
-          <w:rFonts w:asciiTheme="minorHAnsi" w:eastAsiaTheme="minorHAnsi" w:hAnsiTheme="minorHAnsi" w:cstheme="minorHAnsi"/>
-          <w:color w:val="000000" w:themeColor="text1"/>
-        </w:rPr>
-        <w:t xml:space="preserve">quando </w:t>
-      </w:r>
-      <w:r>
-        <w:rPr>
-          <w:rFonts w:asciiTheme="minorHAnsi" w:eastAsiaTheme="minorHAnsi" w:hAnsiTheme="minorHAnsi" w:cstheme="minorHAnsi"/>
-          <w:color w:val="000000" w:themeColor="text1"/>
-        </w:rPr>
-        <w:t xml:space="preserve">o Java iniciou ao mundo web, dando seus </w:t>
-      </w:r>
-      <w:r>
-        <w:rPr>
-          <w:rFonts w:asciiTheme="minorHAnsi" w:eastAsiaTheme="minorHAnsi" w:hAnsiTheme="minorHAnsi" w:cstheme="minorHAnsi"/>
-          <w:color w:val="000000" w:themeColor="text1"/>
-        </w:rPr>
-        <w:t xml:space="preserve">primeiros </w:t>
-      </w:r>
-      <w:r>
-        <w:rPr>
-          <w:rFonts w:asciiTheme="minorHAnsi" w:eastAsiaTheme="minorHAnsi" w:hAnsiTheme="minorHAnsi" w:cstheme="minorHAnsi"/>
-          <w:color w:val="000000" w:themeColor="text1"/>
-        </w:rPr>
-        <w:t xml:space="preserve">passos através dos </w:t>
-      </w:r>
-      <w:r>
-        <w:rPr>
-          <w:rFonts w:asciiTheme="minorHAnsi" w:eastAsiaTheme="minorHAnsi" w:hAnsiTheme="minorHAnsi" w:cstheme="minorHAnsi"/>
-          <w:i/>
-          <w:color w:val="000000" w:themeColor="text1"/>
-        </w:rPr>
-        <w:t>Servlet</w:t>
-      </w:r>
-      <w:r>
-        <w:rPr>
-          <w:rFonts w:asciiTheme="minorHAnsi" w:eastAsiaTheme="minorHAnsi" w:hAnsiTheme="minorHAnsi" w:cstheme="minorHAnsi"/>
-          <w:i/>
-          <w:color w:val="000000" w:themeColor="text1"/>
-        </w:rPr>
-        <w:t>s</w:t>
-      </w:r>
-      <w:r>
-        <w:rPr>
-          <w:rFonts w:asciiTheme="minorHAnsi" w:eastAsiaTheme="minorHAnsi" w:hAnsiTheme="minorHAnsi" w:cstheme="minorHAnsi"/>
-          <w:color w:val="000000" w:themeColor="text1"/>
-        </w:rPr>
-        <w:t>.</w:t>
-      </w:r>
-      <w:r>
-        <w:rPr>
-          <w:rFonts w:asciiTheme="minorHAnsi" w:eastAsiaTheme="minorHAnsi" w:hAnsiTheme="minorHAnsi" w:cstheme="minorHAnsi"/>
-          <w:color w:val="000000" w:themeColor="text1"/>
-        </w:rPr>
-        <w:t xml:space="preserve"> No qual é definido pelo seu criador como:</w:t>
-      </w:r>
-      <w:r>
-        <w:rPr>
-          <w:rFonts w:asciiTheme="minorHAnsi" w:eastAsiaTheme="minorHAnsi" w:hAnsiTheme="minorHAnsi" w:cstheme="minorHAnsi"/>
-          <w:color w:val="000000" w:themeColor="text1"/>
-        </w:rPr>
-        <w:t xml:space="preserve"> </w:t>
-      </w:r>
-      <w:r>
-        <w:rPr>
-          <w:rFonts w:asciiTheme="minorHAnsi" w:eastAsiaTheme="minorHAnsi" w:hAnsiTheme="minorHAnsi" w:cstheme="minorHAnsi"/>
-          <w:color w:val="000000" w:themeColor="text1"/>
-        </w:rPr>
-        <w:t>Oracle (2013) “</w:t>
-      </w:r>
-      <w:r>
-        <w:rPr>
-          <w:rFonts w:asciiTheme="minorHAnsi" w:hAnsiTheme="minorHAnsi" w:cstheme="minorHAnsi"/>
-          <w:color w:val="000000"/>
-        </w:rPr>
-        <w:t>uma classe de linguagem de programação Java usada para estender os recursos de servidores que hospedam aplicativos acessados ​​por meio de um modelo de programação de solicitação-resposta”; onde os códigos de requisição e reposta, se misturavam com os de apresentação (</w:t>
-      </w:r>
-      <w:r>
-        <w:rPr>
-          <w:rFonts w:asciiTheme="minorHAnsi" w:hAnsiTheme="minorHAnsi" w:cstheme="minorHAnsi"/>
-          <w:i/>
-          <w:color w:val="000000"/>
-        </w:rPr>
-        <w:t>HTML, CSS e JavaScript</w:t>
-      </w:r>
-      <w:r>
-        <w:rPr>
-          <w:rFonts w:asciiTheme="minorHAnsi" w:hAnsiTheme="minorHAnsi" w:cstheme="minorHAnsi"/>
-          <w:color w:val="000000"/>
-        </w:rPr>
-        <w:t xml:space="preserve">) em um único arquivo. </w:t>
-      </w:r>
-      <w:r>
-        <w:rPr>
-          <w:rFonts w:asciiTheme="minorHAnsi" w:hAnsiTheme="minorHAnsi" w:cstheme="minorHAnsi"/>
-          <w:color w:val="000000"/>
-        </w:rPr>
-        <w:t>Até o surgimento do JSP (</w:t>
-      </w:r>
-      <w:r>
-        <w:rPr>
-          <w:rFonts w:asciiTheme="minorHAnsi" w:hAnsiTheme="minorHAnsi" w:cstheme="minorHAnsi"/>
-          <w:i/>
-          <w:color w:val="000000"/>
-        </w:rPr>
-        <w:t>Java Server Page</w:t>
-      </w:r>
-      <w:r>
-        <w:rPr>
-          <w:rFonts w:asciiTheme="minorHAnsi" w:hAnsiTheme="minorHAnsi" w:cstheme="minorHAnsi"/>
-          <w:color w:val="000000"/>
-        </w:rPr>
-        <w:t>)</w:t>
-      </w:r>
-      <w:r>
-        <w:rPr>
-          <w:rFonts w:asciiTheme="minorHAnsi" w:hAnsiTheme="minorHAnsi" w:cstheme="minorHAnsi"/>
-          <w:color w:val="000000"/>
-        </w:rPr>
-        <w:t>, com intuito de organizar e definir as especificações que uma página web deveria seguir</w:t>
-      </w:r>
-      <w:r>
-        <w:rPr>
-          <w:rFonts w:asciiTheme="minorHAnsi" w:hAnsiTheme="minorHAnsi" w:cstheme="minorHAnsi"/>
-        </w:rPr>
-        <w:t xml:space="preserve">. IBM - </w:t>
-      </w:r>
-      <w:r>
-        <w:rPr>
-          <w:rFonts w:asciiTheme="minorHAnsi" w:hAnsiTheme="minorHAnsi" w:cstheme="minorHAnsi"/>
-          <w:shd w:val="clear" w:color="auto" w:fill="FFFFFF"/>
-        </w:rPr>
-        <w:t>Noel J. Bergman e Abhinav Chopra </w:t>
-      </w:r>
-      <w:r>
-        <w:rPr>
-          <w:rFonts w:asciiTheme="minorHAnsi" w:hAnsiTheme="minorHAnsi" w:cstheme="minorHAnsi"/>
-        </w:rPr>
-        <w:t xml:space="preserve"> (2001</w:t>
-      </w:r>
-      <w:r>
-        <w:rPr>
-          <w:rFonts w:asciiTheme="minorHAnsi" w:hAnsiTheme="minorHAnsi" w:cstheme="minorHAnsi"/>
-          <w:color w:val="000000"/>
-        </w:rPr>
-        <w:t xml:space="preserve">) </w:t>
-      </w:r>
-      <w:r>
-        <w:rPr>
-          <w:rFonts w:asciiTheme="minorHAnsi" w:hAnsiTheme="minorHAnsi" w:cstheme="minorHAnsi"/>
-        </w:rPr>
-        <w:t>“</w:t>
-      </w:r>
-      <w:r>
-        <w:rPr>
           <w:rFonts w:asciiTheme="minorHAnsi" w:hAnsiTheme="minorHAnsi" w:cstheme="minorHAnsi"/>
           <w:bdr w:val="none" w:sz="0" w:space="0" w:color="auto" w:frame="1"/>
           <w:shd w:val="clear" w:color="auto" w:fill="FFFFFF"/>
         </w:rPr>
-        <w:t>O JSP combina HTML e XML com servlet Java </w:t>
+      </w:pPr>
+      <w:r>
+        <w:rPr>
+          <w:rFonts w:asciiTheme="minorHAnsi" w:eastAsiaTheme="minorHAnsi" w:hAnsiTheme="minorHAnsi" w:cstheme="minorHAnsi"/>
+        </w:rPr>
+        <w:tab/>
+      </w:r>
+      <w:r>
+        <w:rPr>
+          <w:rFonts w:asciiTheme="minorHAnsi" w:eastAsiaTheme="minorHAnsi" w:hAnsiTheme="minorHAnsi" w:cstheme="minorHAnsi"/>
+        </w:rPr>
+        <w:t>Desde o</w:t>
+      </w:r>
+      <w:r>
+        <w:rPr>
+          <w:rFonts w:asciiTheme="minorHAnsi" w:eastAsiaTheme="minorHAnsi" w:hAnsiTheme="minorHAnsi" w:cstheme="minorHAnsi"/>
+        </w:rPr>
+        <w:t xml:space="preserve"> avanço </w:t>
+      </w:r>
+      <w:r>
+        <w:rPr>
+          <w:rFonts w:asciiTheme="minorHAnsi" w:eastAsiaTheme="minorHAnsi" w:hAnsiTheme="minorHAnsi" w:cstheme="minorHAnsi"/>
+        </w:rPr>
+        <w:t xml:space="preserve">da </w:t>
+      </w:r>
+      <w:r>
+        <w:rPr>
+          <w:rFonts w:asciiTheme="minorHAnsi" w:eastAsiaTheme="minorHAnsi" w:hAnsiTheme="minorHAnsi" w:cstheme="minorHAnsi"/>
+        </w:rPr>
+        <w:t>internet</w:t>
+      </w:r>
+      <w:r>
+        <w:rPr>
+          <w:rFonts w:asciiTheme="minorHAnsi" w:eastAsiaTheme="minorHAnsi" w:hAnsiTheme="minorHAnsi" w:cstheme="minorHAnsi"/>
+        </w:rPr>
+        <w:t xml:space="preserve">, em meados de 1996, quando </w:t>
+      </w:r>
+      <w:r>
+        <w:rPr>
+          <w:rFonts w:asciiTheme="minorHAnsi" w:eastAsiaTheme="minorHAnsi" w:hAnsiTheme="minorHAnsi" w:cstheme="minorHAnsi"/>
+        </w:rPr>
+        <w:t>o Java</w:t>
+      </w:r>
+      <w:r>
+        <w:rPr>
+          <w:rFonts w:asciiTheme="minorHAnsi" w:eastAsiaTheme="minorHAnsi" w:hAnsiTheme="minorHAnsi" w:cstheme="minorHAnsi"/>
+        </w:rPr>
+        <w:t xml:space="preserve"> </w:t>
+      </w:r>
+      <w:r>
+        <w:rPr>
+          <w:rFonts w:asciiTheme="minorHAnsi" w:eastAsiaTheme="minorHAnsi" w:hAnsiTheme="minorHAnsi" w:cstheme="minorHAnsi"/>
+        </w:rPr>
+        <w:t>iniciou</w:t>
+      </w:r>
+      <w:r>
+        <w:rPr>
+          <w:rFonts w:asciiTheme="minorHAnsi" w:eastAsiaTheme="minorHAnsi" w:hAnsiTheme="minorHAnsi" w:cstheme="minorHAnsi"/>
+        </w:rPr>
+        <w:t xml:space="preserve"> seus </w:t>
+      </w:r>
+      <w:r>
+        <w:rPr>
+          <w:rFonts w:asciiTheme="minorHAnsi" w:eastAsiaTheme="minorHAnsi" w:hAnsiTheme="minorHAnsi" w:cstheme="minorHAnsi"/>
+        </w:rPr>
+        <w:t xml:space="preserve">primeiros </w:t>
+      </w:r>
+      <w:r>
+        <w:rPr>
+          <w:rFonts w:asciiTheme="minorHAnsi" w:eastAsiaTheme="minorHAnsi" w:hAnsiTheme="minorHAnsi" w:cstheme="minorHAnsi"/>
+        </w:rPr>
+        <w:t>passos</w:t>
+      </w:r>
+      <w:r>
+        <w:rPr>
+          <w:rFonts w:asciiTheme="minorHAnsi" w:eastAsiaTheme="minorHAnsi" w:hAnsiTheme="minorHAnsi" w:cstheme="minorHAnsi"/>
+        </w:rPr>
+        <w:t xml:space="preserve"> ao mundo da web</w:t>
+      </w:r>
+      <w:r>
+        <w:rPr>
+          <w:rFonts w:asciiTheme="minorHAnsi" w:eastAsiaTheme="minorHAnsi" w:hAnsiTheme="minorHAnsi" w:cstheme="minorHAnsi"/>
+        </w:rPr>
+        <w:t xml:space="preserve"> através dos</w:t>
+      </w:r>
+      <w:r>
+        <w:rPr>
+          <w:rFonts w:asciiTheme="minorHAnsi" w:eastAsiaTheme="minorHAnsi" w:hAnsiTheme="minorHAnsi" w:cstheme="minorHAnsi"/>
+        </w:rPr>
+        <w:t xml:space="preserve"> recursos do</w:t>
+      </w:r>
+      <w:r>
+        <w:rPr>
+          <w:rFonts w:asciiTheme="minorHAnsi" w:eastAsiaTheme="minorHAnsi" w:hAnsiTheme="minorHAnsi" w:cstheme="minorHAnsi"/>
+        </w:rPr>
+        <w:t xml:space="preserve"> </w:t>
+      </w:r>
+      <w:r>
+        <w:rPr>
+          <w:rFonts w:asciiTheme="minorHAnsi" w:eastAsiaTheme="minorHAnsi" w:hAnsiTheme="minorHAnsi" w:cstheme="minorHAnsi"/>
+          <w:i/>
+        </w:rPr>
+        <w:t>Servlet</w:t>
+      </w:r>
+      <w:r>
+        <w:rPr>
+          <w:rFonts w:asciiTheme="minorHAnsi" w:eastAsiaTheme="minorHAnsi" w:hAnsiTheme="minorHAnsi" w:cstheme="minorHAnsi"/>
+          <w:i/>
+        </w:rPr>
+        <w:t>s</w:t>
+      </w:r>
+      <w:r>
+        <w:rPr>
+          <w:rFonts w:asciiTheme="minorHAnsi" w:eastAsiaTheme="minorHAnsi" w:hAnsiTheme="minorHAnsi" w:cstheme="minorHAnsi"/>
+        </w:rPr>
+        <w:t>:</w:t>
+      </w:r>
+      <w:r>
+        <w:rPr>
+          <w:rFonts w:asciiTheme="minorHAnsi" w:eastAsiaTheme="minorHAnsi" w:hAnsiTheme="minorHAnsi" w:cstheme="minorHAnsi"/>
+        </w:rPr>
+        <w:t xml:space="preserve"> </w:t>
+      </w:r>
+      <w:r>
+        <w:rPr>
+          <w:rFonts w:asciiTheme="minorHAnsi" w:eastAsiaTheme="minorHAnsi" w:hAnsiTheme="minorHAnsi" w:cstheme="minorHAnsi"/>
+        </w:rPr>
+        <w:t>Oracle (2013) “</w:t>
+      </w:r>
+      <w:r>
+        <w:rPr>
+          <w:rFonts w:asciiTheme="minorHAnsi" w:hAnsiTheme="minorHAnsi" w:cstheme="minorHAnsi"/>
+        </w:rPr>
+        <w:t>uma classe de linguagem de programação Java usada para estender os recursos de servidores que hospedam aplicativos acessados ​​por meio de um modelo de programação de solicitação-resposta”;</w:t>
+      </w:r>
+      <w:r>
+        <w:rPr>
+          <w:rFonts w:asciiTheme="minorHAnsi" w:hAnsiTheme="minorHAnsi" w:cstheme="minorHAnsi"/>
+        </w:rPr>
+        <w:t xml:space="preserve"> foi um grande avanço, dando vida à comunicação da linguagem Java, Banco de Dados e página web.</w:t>
+      </w:r>
+      <w:r>
+        <w:rPr>
+          <w:rFonts w:asciiTheme="minorHAnsi" w:hAnsiTheme="minorHAnsi" w:cstheme="minorHAnsi"/>
+        </w:rPr>
+        <w:t xml:space="preserve"> </w:t>
+      </w:r>
+      <w:r>
+        <w:rPr>
+          <w:rFonts w:asciiTheme="minorHAnsi" w:hAnsiTheme="minorHAnsi" w:cstheme="minorHAnsi"/>
+        </w:rPr>
+        <w:t xml:space="preserve">Porém, no seu inicio, não havia uma organização definida entre os códigos, </w:t>
+      </w:r>
+      <w:r>
+        <w:rPr>
+          <w:rFonts w:asciiTheme="minorHAnsi" w:hAnsiTheme="minorHAnsi" w:cstheme="minorHAnsi"/>
+        </w:rPr>
+        <w:t>se misturavam</w:t>
+      </w:r>
+      <w:r>
+        <w:rPr>
+          <w:rFonts w:asciiTheme="minorHAnsi" w:hAnsiTheme="minorHAnsi" w:cstheme="minorHAnsi"/>
+        </w:rPr>
+        <w:t xml:space="preserve"> códigos Java</w:t>
+      </w:r>
+      <w:r>
+        <w:rPr>
+          <w:rFonts w:asciiTheme="minorHAnsi" w:hAnsiTheme="minorHAnsi" w:cstheme="minorHAnsi"/>
+        </w:rPr>
+        <w:t xml:space="preserve"> com os de apresentação (</w:t>
+      </w:r>
+      <w:r>
+        <w:rPr>
+          <w:rFonts w:asciiTheme="minorHAnsi" w:hAnsiTheme="minorHAnsi" w:cstheme="minorHAnsi"/>
+          <w:i/>
+        </w:rPr>
+        <w:t>HTML, CSS e JavaScript</w:t>
+      </w:r>
+      <w:r>
+        <w:rPr>
+          <w:rFonts w:asciiTheme="minorHAnsi" w:hAnsiTheme="minorHAnsi" w:cstheme="minorHAnsi"/>
+        </w:rPr>
+        <w:t xml:space="preserve">) em um único arquivo. </w:t>
+      </w:r>
+      <w:r>
+        <w:rPr>
+          <w:rFonts w:asciiTheme="minorHAnsi" w:hAnsiTheme="minorHAnsi" w:cstheme="minorHAnsi"/>
+        </w:rPr>
+        <w:t>C</w:t>
+      </w:r>
+      <w:r>
+        <w:rPr>
+          <w:rFonts w:asciiTheme="minorHAnsi" w:hAnsiTheme="minorHAnsi" w:cstheme="minorHAnsi"/>
+        </w:rPr>
+        <w:t>om</w:t>
+      </w:r>
+      <w:r>
+        <w:rPr>
+          <w:rFonts w:asciiTheme="minorHAnsi" w:hAnsiTheme="minorHAnsi" w:cstheme="minorHAnsi"/>
+        </w:rPr>
+        <w:t xml:space="preserve"> o surgimento do JSP (</w:t>
+      </w:r>
+      <w:r>
+        <w:rPr>
+          <w:rFonts w:asciiTheme="minorHAnsi" w:hAnsiTheme="minorHAnsi" w:cstheme="minorHAnsi"/>
+          <w:i/>
+        </w:rPr>
+        <w:t>Java Server Page</w:t>
+      </w:r>
+      <w:r>
+        <w:rPr>
+          <w:rFonts w:asciiTheme="minorHAnsi" w:hAnsiTheme="minorHAnsi" w:cstheme="minorHAnsi"/>
+        </w:rPr>
+        <w:t>)</w:t>
+      </w:r>
+      <w:r>
+        <w:rPr>
+          <w:rFonts w:asciiTheme="minorHAnsi" w:hAnsiTheme="minorHAnsi" w:cstheme="minorHAnsi"/>
+        </w:rPr>
+        <w:t>, onde o</w:t>
+      </w:r>
+      <w:r>
+        <w:rPr>
+          <w:rFonts w:asciiTheme="minorHAnsi" w:hAnsiTheme="minorHAnsi" w:cstheme="minorHAnsi"/>
+        </w:rPr>
+        <w:t xml:space="preserve"> intuito </w:t>
+      </w:r>
+      <w:r>
+        <w:rPr>
+          <w:rFonts w:asciiTheme="minorHAnsi" w:hAnsiTheme="minorHAnsi" w:cstheme="minorHAnsi"/>
+        </w:rPr>
+        <w:t xml:space="preserve">era </w:t>
+      </w:r>
+      <w:r>
+        <w:rPr>
+          <w:rFonts w:asciiTheme="minorHAnsi" w:hAnsiTheme="minorHAnsi" w:cstheme="minorHAnsi"/>
+        </w:rPr>
+        <w:t xml:space="preserve">de organizar e definir as especificações que uma página web deveria seguir. IBM - </w:t>
+      </w:r>
+      <w:r>
+        <w:rPr>
+          <w:rFonts w:asciiTheme="minorHAnsi" w:hAnsiTheme="minorHAnsi" w:cstheme="minorHAnsi"/>
+          <w:shd w:val="clear" w:color="auto" w:fill="FFFFFF"/>
+        </w:rPr>
+        <w:t>Noel J. Bergman e Abhinav Chopra </w:t>
+      </w:r>
+      <w:r>
+        <w:rPr>
+          <w:rFonts w:asciiTheme="minorHAnsi" w:hAnsiTheme="minorHAnsi" w:cstheme="minorHAnsi"/>
+        </w:rPr>
+        <w:t xml:space="preserve"> (2001) “</w:t>
+      </w:r>
+      <w:r>
+        <w:rPr>
+          <w:rFonts w:asciiTheme="minorHAnsi" w:hAnsiTheme="minorHAnsi" w:cstheme="minorHAnsi"/>
+          <w:bdr w:val="none" w:sz="0" w:space="0" w:color="auto" w:frame="1"/>
+          <w:shd w:val="clear" w:color="auto" w:fill="FFFFFF"/>
+        </w:rPr>
+        <w:t>O JSP combina HTML e XML com </w:t>
+      </w:r>
+      <w:r>
+        <w:rPr>
+          <w:rFonts w:asciiTheme="minorHAnsi" w:hAnsiTheme="minorHAnsi" w:cstheme="minorHAnsi"/>
+          <w:i/>
+          <w:bdr w:val="none" w:sz="0" w:space="0" w:color="auto" w:frame="1"/>
+          <w:shd w:val="clear" w:color="auto" w:fill="FFFFFF"/>
+        </w:rPr>
+        <w:t>servlet</w:t>
+      </w:r>
+      <w:r>
+        <w:rPr>
+          <w:rFonts w:asciiTheme="minorHAnsi" w:hAnsiTheme="minorHAnsi" w:cstheme="minorHAnsi"/>
+          <w:bdr w:val="none" w:sz="0" w:space="0" w:color="auto" w:frame="1"/>
+          <w:shd w:val="clear" w:color="auto" w:fill="FFFFFF"/>
+        </w:rPr>
+        <w:t> Java </w:t>
       </w:r>
       <w:r>
         <w:rPr>
@@ -2322,7 +2388,64 @@
           <w:bdr w:val="none" w:sz="0" w:space="0" w:color="auto" w:frame="1"/>
           <w:shd w:val="clear" w:color="auto" w:fill="FFFFFF"/>
         </w:rPr>
-        <w:t> (extensão de aplicativo de servidor) e tecnologias JavaBeans para criar um ambiente altamente produtivo para desenvolvimento e implantação de sites confiáveis, interativos e independentes de plataforma de alto desempenho.</w:t>
+        <w:t xml:space="preserve"> (extensão de aplicativo de servidor) e tecnologias </w:t>
+      </w:r>
+      <w:r>
+        <w:rPr>
+          <w:rFonts w:asciiTheme="minorHAnsi" w:hAnsiTheme="minorHAnsi" w:cstheme="minorHAnsi"/>
+          <w:i/>
+          <w:bdr w:val="none" w:sz="0" w:space="0" w:color="auto" w:frame="1"/>
+          <w:shd w:val="clear" w:color="auto" w:fill="FFFFFF"/>
+        </w:rPr>
+        <w:t>JavaBeans</w:t>
+      </w:r>
+      <w:r>
+        <w:rPr>
+          <w:rFonts w:asciiTheme="minorHAnsi" w:hAnsiTheme="minorHAnsi" w:cstheme="minorHAnsi"/>
+          <w:bdr w:val="none" w:sz="0" w:space="0" w:color="auto" w:frame="1"/>
+          <w:shd w:val="clear" w:color="auto" w:fill="FFFFFF"/>
+        </w:rPr>
+        <w:t xml:space="preserve"> para criar um ambiente altamente produtivo para desenvolvimento e implantação de sites confiáveis, interativos e independentes de plataforma de alto desempenho</w:t>
+      </w:r>
+      <w:r>
+        <w:rPr>
+          <w:rFonts w:asciiTheme="minorHAnsi" w:hAnsiTheme="minorHAnsi" w:cstheme="minorHAnsi"/>
+          <w:bdr w:val="none" w:sz="0" w:space="0" w:color="auto" w:frame="1"/>
+          <w:shd w:val="clear" w:color="auto" w:fill="FFFFFF"/>
+        </w:rPr>
+        <w:t>”</w:t>
+      </w:r>
+      <w:r>
+        <w:rPr>
+          <w:rFonts w:asciiTheme="minorHAnsi" w:hAnsiTheme="minorHAnsi" w:cstheme="minorHAnsi"/>
+          <w:bdr w:val="none" w:sz="0" w:space="0" w:color="auto" w:frame="1"/>
+          <w:shd w:val="clear" w:color="auto" w:fill="FFFFFF"/>
+        </w:rPr>
+        <w:t>.</w:t>
+      </w:r>
+      <w:r>
+        <w:rPr>
+          <w:rFonts w:asciiTheme="minorHAnsi" w:hAnsiTheme="minorHAnsi" w:cstheme="minorHAnsi"/>
+          <w:bdr w:val="none" w:sz="0" w:space="0" w:color="auto" w:frame="1"/>
+          <w:shd w:val="clear" w:color="auto" w:fill="FFFFFF"/>
+        </w:rPr>
+        <w:t xml:space="preserve"> </w:t>
+      </w:r>
+      <w:r>
+        <w:rPr>
+          <w:rFonts w:asciiTheme="minorHAnsi" w:hAnsiTheme="minorHAnsi" w:cstheme="minorHAnsi"/>
+          <w:bdr w:val="none" w:sz="0" w:space="0" w:color="auto" w:frame="1"/>
+          <w:shd w:val="clear" w:color="auto" w:fill="FFFFFF"/>
+        </w:rPr>
+        <w:t xml:space="preserve">Resultando em melhora </w:t>
+      </w:r>
+      <w:r>
+        <w:rPr>
+          <w:rFonts w:asciiTheme="minorHAnsi" w:hAnsiTheme="minorHAnsi" w:cstheme="minorHAnsi"/>
+          <w:bdr w:val="none" w:sz="0" w:space="0" w:color="auto" w:frame="1"/>
+          <w:shd w:val="clear" w:color="auto" w:fill="FFFFFF"/>
+        </w:rPr>
+        <w:t xml:space="preserve">na questão da separação dos códigos. </w:t>
       </w:r>
     </w:p>
     <w:p>
@@ -2331,44 +2454,104 @@
         <w:ind w:left="0"/>
         <w:jc w:val="both"/>
         <w:rPr>
-          <w:rFonts w:asciiTheme="minorHAnsi" w:eastAsiaTheme="minorHAnsi" w:hAnsiTheme="minorHAnsi" w:cs="Helvetica"/>
-          <w:color w:val="000000" w:themeColor="text1"/>
-        </w:rPr>
-      </w:pPr>
-    </w:p>
-    <w:p>
-      <w:pPr>
-        <w:rPr>
-          <w:b/>
-          <w:bCs/>
-          <w:color w:val="253A44"/>
-        </w:rPr>
-      </w:pPr>
-      <w:r>
-        <w:rPr>
-          <w:rFonts w:ascii="Verdana" w:hAnsi="Verdana"/>
-          <w:b/>
-          <w:bCs/>
-          <w:color w:val="000000"/>
-          <w:sz w:val="20"/>
-          <w:szCs w:val="20"/>
-        </w:rPr>
-        <w:t>Em nenhuma das duas situações a separação do código Java e das tecnologias agregadas eram claras, e discussões entre programadores e designers se tornaram comuns. O entendimento e a utilização da especificação JavaBeans ajudou a retirar boa parte do código de programação das páginas HTML. Mesmo assim, o desenvolvimento para WEB com Java era feito de forma bastante desorganizada, e a necessidade de padrões e uma arquitetura eficiente era inevitável.</w:t>
-      </w:r>
-    </w:p>
-    <w:p>
-      <w:pPr>
-        <w:pStyle w:val="PargrafodaLista"/>
-        <w:ind w:left="0"/>
-        <w:jc w:val="both"/>
-        <w:rPr>
-          <w:rFonts w:asciiTheme="minorHAnsi" w:eastAsiaTheme="minorHAnsi" w:hAnsiTheme="minorHAnsi" w:cs="TTE17D7BA8t00"/>
-        </w:rPr>
-      </w:pPr>
-      <w:r>
-        <w:rPr>
-          <w:rFonts w:asciiTheme="minorHAnsi" w:eastAsiaTheme="minorHAnsi" w:hAnsiTheme="minorHAnsi" w:cs="Helvetica"/>
-          <w:color w:val="000000" w:themeColor="text1"/>
+          <w:rFonts w:asciiTheme="minorHAnsi" w:hAnsiTheme="minorHAnsi" w:cstheme="minorHAnsi"/>
+          <w:bdr w:val="none" w:sz="0" w:space="0" w:color="auto" w:frame="1"/>
+          <w:shd w:val="clear" w:color="auto" w:fill="FFFFFF"/>
+        </w:rPr>
+      </w:pPr>
+      <w:r>
+        <w:rPr>
+          <w:rFonts w:asciiTheme="minorHAnsi" w:hAnsiTheme="minorHAnsi" w:cstheme="minorHAnsi"/>
+          <w:bdr w:val="none" w:sz="0" w:space="0" w:color="auto" w:frame="1"/>
+          <w:shd w:val="clear" w:color="auto" w:fill="FFFFFF"/>
+        </w:rPr>
+        <w:tab/>
+      </w:r>
+      <w:r>
+        <w:rPr>
+          <w:rFonts w:asciiTheme="minorHAnsi" w:hAnsiTheme="minorHAnsi" w:cstheme="minorHAnsi"/>
+          <w:bdr w:val="none" w:sz="0" w:space="0" w:color="auto" w:frame="1"/>
+          <w:shd w:val="clear" w:color="auto" w:fill="FFFFFF"/>
+        </w:rPr>
+        <w:t xml:space="preserve"> </w:t>
+      </w:r>
+      <w:r>
+        <w:rPr>
+          <w:rFonts w:asciiTheme="minorHAnsi" w:hAnsiTheme="minorHAnsi" w:cstheme="minorHAnsi"/>
+          <w:bdr w:val="none" w:sz="0" w:space="0" w:color="auto" w:frame="1"/>
+          <w:shd w:val="clear" w:color="auto" w:fill="FFFFFF"/>
+        </w:rPr>
+        <w:t>Porém,</w:t>
+      </w:r>
+      <w:r>
+        <w:rPr>
+          <w:rFonts w:asciiTheme="minorHAnsi" w:hAnsiTheme="minorHAnsi" w:cstheme="minorHAnsi"/>
+          <w:bdr w:val="none" w:sz="0" w:space="0" w:color="auto" w:frame="1"/>
+          <w:shd w:val="clear" w:color="auto" w:fill="FFFFFF"/>
+        </w:rPr>
+        <w:t xml:space="preserve"> mesmo com </w:t>
+      </w:r>
+      <w:r>
+        <w:rPr>
+          <w:rFonts w:asciiTheme="minorHAnsi" w:hAnsiTheme="minorHAnsi" w:cstheme="minorHAnsi"/>
+          <w:bdr w:val="none" w:sz="0" w:space="0" w:color="auto" w:frame="1"/>
+          <w:shd w:val="clear" w:color="auto" w:fill="FFFFFF"/>
+        </w:rPr>
+        <w:t xml:space="preserve">essas tecnologias </w:t>
+      </w:r>
+      <w:r>
+        <w:rPr>
+          <w:rFonts w:asciiTheme="minorHAnsi" w:hAnsiTheme="minorHAnsi" w:cstheme="minorHAnsi"/>
+          <w:bdr w:val="none" w:sz="0" w:space="0" w:color="auto" w:frame="1"/>
+          <w:shd w:val="clear" w:color="auto" w:fill="FFFFFF"/>
+        </w:rPr>
+        <w:t>criadas,</w:t>
+      </w:r>
+      <w:r>
+        <w:rPr>
+          <w:rFonts w:asciiTheme="minorHAnsi" w:hAnsiTheme="minorHAnsi" w:cstheme="minorHAnsi"/>
+          <w:bdr w:val="none" w:sz="0" w:space="0" w:color="auto" w:frame="1"/>
+          <w:shd w:val="clear" w:color="auto" w:fill="FFFFFF"/>
+        </w:rPr>
+        <w:t xml:space="preserve"> </w:t>
+      </w:r>
+      <w:r>
+        <w:rPr>
+          <w:rFonts w:asciiTheme="minorHAnsi" w:hAnsiTheme="minorHAnsi" w:cstheme="minorHAnsi"/>
+          <w:bdr w:val="none" w:sz="0" w:space="0" w:color="auto" w:frame="1"/>
+          <w:shd w:val="clear" w:color="auto" w:fill="FFFFFF"/>
+        </w:rPr>
+        <w:t>o desenvolvimento web com Java, ainda não seguia uma estrutura organizada</w:t>
+      </w:r>
+      <w:r>
+        <w:rPr>
+          <w:rFonts w:asciiTheme="minorHAnsi" w:hAnsiTheme="minorHAnsi" w:cstheme="minorHAnsi"/>
+          <w:bdr w:val="none" w:sz="0" w:space="0" w:color="auto" w:frame="1"/>
+          <w:shd w:val="clear" w:color="auto" w:fill="FFFFFF"/>
+        </w:rPr>
+        <w:t>, e a necessidade de</w:t>
+      </w:r>
+      <w:r>
+        <w:rPr>
+          <w:rFonts w:asciiTheme="minorHAnsi" w:hAnsiTheme="minorHAnsi" w:cstheme="minorHAnsi"/>
+          <w:bdr w:val="none" w:sz="0" w:space="0" w:color="auto" w:frame="1"/>
+          <w:shd w:val="clear" w:color="auto" w:fill="FFFFFF"/>
+        </w:rPr>
+        <w:t xml:space="preserve"> padronização ou</w:t>
+      </w:r>
+      <w:r>
+        <w:rPr>
+          <w:rFonts w:asciiTheme="minorHAnsi" w:hAnsiTheme="minorHAnsi" w:cstheme="minorHAnsi"/>
+          <w:bdr w:val="none" w:sz="0" w:space="0" w:color="auto" w:frame="1"/>
+          <w:shd w:val="clear" w:color="auto" w:fill="FFFFFF"/>
+        </w:rPr>
+        <w:t xml:space="preserve"> uma arquitetura eficiente era inevitável.</w:t>
+      </w:r>
+      <w:r>
+        <w:rPr>
+          <w:rFonts w:asciiTheme="minorHAnsi" w:hAnsiTheme="minorHAnsi" w:cstheme="minorHAnsi"/>
+          <w:bdr w:val="none" w:sz="0" w:space="0" w:color="auto" w:frame="1"/>
+          <w:shd w:val="clear" w:color="auto" w:fill="FFFFFF"/>
         </w:rPr>
         <w:t xml:space="preserve"> </w:t>
       </w:r>
@@ -2413,9 +2596,24 @@
         <w:rPr>
           <w:rFonts w:asciiTheme="minorHAnsi" w:hAnsiTheme="minorHAnsi"/>
           <w:b/>
+        </w:rPr>
+        <w:t xml:space="preserve">Padrões de arquitetura e </w:t>
+      </w:r>
+      <w:r>
+        <w:rPr>
+          <w:rFonts w:asciiTheme="minorHAnsi" w:hAnsiTheme="minorHAnsi"/>
+          <w:b/>
           <w:i/>
         </w:rPr>
         <w:t>Framework</w:t>
+      </w:r>
+      <w:r>
+        <w:rPr>
+          <w:rFonts w:asciiTheme="minorHAnsi" w:hAnsiTheme="minorHAnsi"/>
+          <w:b/>
+          <w:i/>
+        </w:rPr>
+        <w:t>s</w:t>
       </w:r>
       <w:r>
         <w:rPr>
@@ -2582,6 +2780,7 @@
         <w:rPr>
           <w:rFonts w:asciiTheme="minorHAnsi" w:hAnsiTheme="minorHAnsi"/>
         </w:rPr>
+        <w:lastRenderedPageBreak/>
         <w:tab/>
       </w:r>
       <w:r>
@@ -3719,74 +3918,74 @@
         <w:rPr>
           <w:rFonts w:asciiTheme="minorHAnsi" w:hAnsiTheme="minorHAnsi" w:cstheme="minorHAnsi"/>
         </w:rPr>
-        <w:t xml:space="preserve"> possui a característica de flexibilidade, permitindo a possibilidade de sobrescrever praticamente quase todos os seus comportamentos, sem a </w:t>
+        <w:t xml:space="preserve"> possui a característica de flexibilidade, permitindo a possibilidade de sobrescrever praticamente quase todos os seus comportamentos, sem a necessidade </w:t>
+      </w:r>
+      <w:r>
+        <w:rPr>
+          <w:rFonts w:asciiTheme="minorHAnsi" w:hAnsiTheme="minorHAnsi" w:cstheme="minorHAnsi"/>
+        </w:rPr>
+        <w:t>das configurações em XML.</w:t>
+      </w:r>
+      <w:r>
+        <w:rPr>
+          <w:rFonts w:asciiTheme="minorHAnsi" w:hAnsiTheme="minorHAnsi" w:cstheme="minorHAnsi"/>
+        </w:rPr>
+        <w:t xml:space="preserve"> </w:t>
+      </w:r>
+      <w:r>
+        <w:rPr>
+          <w:rFonts w:asciiTheme="minorHAnsi" w:hAnsiTheme="minorHAnsi" w:cstheme="minorHAnsi"/>
+        </w:rPr>
+        <w:t xml:space="preserve">Assim, o desenvolvedor ganha autonomia para </w:t>
+      </w:r>
+      <w:r>
+        <w:rPr>
+          <w:rFonts w:asciiTheme="minorHAnsi" w:hAnsiTheme="minorHAnsi" w:cstheme="minorHAnsi"/>
+        </w:rPr>
+        <w:t xml:space="preserve">fazer ajustes e </w:t>
+      </w:r>
+      <w:r>
+        <w:rPr>
+          <w:rFonts w:asciiTheme="minorHAnsi" w:hAnsiTheme="minorHAnsi" w:cstheme="minorHAnsi"/>
+        </w:rPr>
+        <w:t xml:space="preserve">configurações específicas </w:t>
+      </w:r>
+      <w:r>
+        <w:rPr>
+          <w:rFonts w:asciiTheme="minorHAnsi" w:hAnsiTheme="minorHAnsi" w:cstheme="minorHAnsi"/>
+        </w:rPr>
+        <w:t>de acordo com seu projeto. Essa facilidade é descrita por Lucas Cavalcanti (201</w:t>
+      </w:r>
+      <w:r>
+        <w:rPr>
+          <w:rFonts w:asciiTheme="minorHAnsi" w:hAnsiTheme="minorHAnsi" w:cstheme="minorHAnsi"/>
+        </w:rPr>
+        <w:t>4</w:t>
+      </w:r>
+      <w:r>
+        <w:rPr>
+          <w:rFonts w:asciiTheme="minorHAnsi" w:hAnsiTheme="minorHAnsi" w:cstheme="minorHAnsi"/>
+        </w:rPr>
+        <w:t>, pg. 3)</w:t>
+      </w:r>
+      <w:r>
+        <w:rPr>
+          <w:rFonts w:asciiTheme="minorHAnsi" w:hAnsiTheme="minorHAnsi" w:cstheme="minorHAnsi"/>
+        </w:rPr>
+        <w:t xml:space="preserve">, </w:t>
+      </w:r>
+      <w:r>
+        <w:rPr>
+          <w:rFonts w:asciiTheme="minorHAnsi" w:hAnsiTheme="minorHAnsi" w:cstheme="minorHAnsi"/>
+        </w:rPr>
+        <w:t xml:space="preserve">mostrando a importância da seguinte forma </w:t>
       </w:r>
       <w:r>
         <w:rPr>
           <w:rFonts w:asciiTheme="minorHAnsi" w:hAnsiTheme="minorHAnsi" w:cstheme="minorHAnsi"/>
         </w:rPr>
         <w:lastRenderedPageBreak/>
-        <w:t xml:space="preserve">necessidade </w:t>
-      </w:r>
-      <w:r>
-        <w:rPr>
-          <w:rFonts w:asciiTheme="minorHAnsi" w:hAnsiTheme="minorHAnsi" w:cstheme="minorHAnsi"/>
-        </w:rPr>
-        <w:t>das configurações em XML.</w:t>
-      </w:r>
-      <w:r>
-        <w:rPr>
-          <w:rFonts w:asciiTheme="minorHAnsi" w:hAnsiTheme="minorHAnsi" w:cstheme="minorHAnsi"/>
-        </w:rPr>
-        <w:t xml:space="preserve"> </w:t>
-      </w:r>
-      <w:r>
-        <w:rPr>
-          <w:rFonts w:asciiTheme="minorHAnsi" w:hAnsiTheme="minorHAnsi" w:cstheme="minorHAnsi"/>
-        </w:rPr>
-        <w:t xml:space="preserve">Assim, o desenvolvedor ganha autonomia para </w:t>
-      </w:r>
-      <w:r>
-        <w:rPr>
-          <w:rFonts w:asciiTheme="minorHAnsi" w:hAnsiTheme="minorHAnsi" w:cstheme="minorHAnsi"/>
-        </w:rPr>
-        <w:t xml:space="preserve">fazer ajustes e </w:t>
-      </w:r>
-      <w:r>
-        <w:rPr>
-          <w:rFonts w:asciiTheme="minorHAnsi" w:hAnsiTheme="minorHAnsi" w:cstheme="minorHAnsi"/>
-        </w:rPr>
-        <w:t xml:space="preserve">configurações específicas </w:t>
-      </w:r>
-      <w:r>
-        <w:rPr>
-          <w:rFonts w:asciiTheme="minorHAnsi" w:hAnsiTheme="minorHAnsi" w:cstheme="minorHAnsi"/>
-        </w:rPr>
-        <w:t>de acordo com seu projeto. Essa facilidade é descrita por Lucas Cavalcanti (201</w:t>
-      </w:r>
-      <w:r>
-        <w:rPr>
-          <w:rFonts w:asciiTheme="minorHAnsi" w:hAnsiTheme="minorHAnsi" w:cstheme="minorHAnsi"/>
-        </w:rPr>
-        <w:t>4</w:t>
-      </w:r>
-      <w:r>
-        <w:rPr>
-          <w:rFonts w:asciiTheme="minorHAnsi" w:hAnsiTheme="minorHAnsi" w:cstheme="minorHAnsi"/>
-        </w:rPr>
-        <w:t>, pg. 3)</w:t>
-      </w:r>
-      <w:r>
-        <w:rPr>
-          <w:rFonts w:asciiTheme="minorHAnsi" w:hAnsiTheme="minorHAnsi" w:cstheme="minorHAnsi"/>
-        </w:rPr>
-        <w:t xml:space="preserve">, </w:t>
-      </w:r>
-      <w:r>
-        <w:rPr>
-          <w:rFonts w:asciiTheme="minorHAnsi" w:hAnsiTheme="minorHAnsi" w:cstheme="minorHAnsi"/>
-        </w:rPr>
-        <w:t>mostrando a importância da seguinte forma “</w:t>
+        <w:t>“</w:t>
       </w:r>
       <w:r>
         <w:rPr>
@@ -4645,7 +4844,6 @@
         <w:rPr>
           <w:rFonts w:asciiTheme="minorHAnsi" w:eastAsiaTheme="minorHAnsi" w:hAnsiTheme="minorHAnsi" w:cstheme="minorHAnsi"/>
         </w:rPr>
-        <w:lastRenderedPageBreak/>
         <w:t xml:space="preserve">CALVALCANTI Lucas, </w:t>
       </w:r>
       <w:r>
@@ -4741,7 +4939,7 @@
             <w:rPr>
               <w:noProof/>
             </w:rPr>
-            <w:t>4</w:t>
+            <w:t>2</w:t>
           </w:r>
         </w:fldSimple>
       </w:p>

</xml_diff>

<commit_message>
terminado 1 etapa do tcc
</commit_message>
<xml_diff>
--- a/PosEAD/TCC/TCC - Desenv. OO Java.docx
+++ b/PosEAD/TCC/TCC - Desenv. OO Java.docx
@@ -711,6 +711,7 @@
     </w:p>
     <w:p>
       <w:pPr>
+        <w:jc w:val="both"/>
         <w:rPr>
           <w:rFonts w:asciiTheme="minorHAnsi" w:hAnsiTheme="minorHAnsi" w:cstheme="minorHAnsi"/>
         </w:rPr>
@@ -718,6 +719,7 @@
     </w:p>
     <w:p>
       <w:pPr>
+        <w:jc w:val="both"/>
         <w:rPr>
           <w:rFonts w:asciiTheme="minorHAnsi" w:hAnsiTheme="minorHAnsi" w:cstheme="minorHAnsi"/>
         </w:rPr>
@@ -839,6 +841,7 @@
     <w:p>
       <w:pPr>
         <w:ind w:firstLine="709"/>
+        <w:jc w:val="both"/>
         <w:rPr>
           <w:rFonts w:asciiTheme="minorHAnsi" w:hAnsiTheme="minorHAnsi" w:cstheme="minorHAnsi"/>
         </w:rPr>
@@ -871,6 +874,7 @@
     </w:p>
     <w:p>
       <w:pPr>
+        <w:jc w:val="both"/>
         <w:rPr>
           <w:rFonts w:asciiTheme="minorHAnsi" w:hAnsiTheme="minorHAnsi" w:cstheme="minorHAnsi"/>
         </w:rPr>
@@ -2548,7 +2552,7 @@
         </w:rPr>
         <w:t xml:space="preserve"> adotadas dentro de um contexto para uma melhor organização, no qual segundo </w:t>
       </w:r>
-      <w:hyperlink r:id="rId10" w:tooltip="" w:history="1">
+      <w:hyperlink r:id="rId10" w:history="1">
         <w:r>
           <w:rPr>
             <w:rStyle w:val="Hyperlink"/>
@@ -2573,14 +2577,12 @@
         <w:rPr>
           <w:rFonts w:asciiTheme="minorHAnsi" w:hAnsiTheme="minorHAnsi" w:cstheme="minorHAnsi"/>
           <w:i/>
-          <w:color w:val="253A44"/>
         </w:rPr>
         <w:t xml:space="preserve">A Times Way of Building, </w:t>
       </w:r>
       <w:r>
         <w:rPr>
           <w:rFonts w:asciiTheme="minorHAnsi" w:hAnsiTheme="minorHAnsi" w:cstheme="minorHAnsi"/>
-          <w:color w:val="253A44"/>
         </w:rPr>
         <w:t>1979</w:t>
       </w:r>
@@ -2595,9 +2597,15 @@
       <w:r>
         <w:rPr>
           <w:rFonts w:asciiTheme="minorHAnsi" w:eastAsiaTheme="minorHAnsi" w:hAnsiTheme="minorHAnsi" w:cstheme="minorHAnsi"/>
+        </w:rPr>
+        <w:t xml:space="preserve"> “Encapsulam</w:t>
+      </w:r>
+      <w:r>
+        <w:rPr>
+          <w:rFonts w:asciiTheme="minorHAnsi" w:eastAsiaTheme="minorHAnsi" w:hAnsiTheme="minorHAnsi" w:cstheme="minorHAnsi"/>
           <w:color w:val="161413"/>
         </w:rPr>
-        <w:t xml:space="preserve"> “Encapsulamento, Generalidade, Equilíbrio, Abstração, Abertura e Combinatoriedade”</w:t>
+        <w:t>ento, Generalidade, Equilíbrio, Abstração, Abertura e Combinatoriedade”</w:t>
       </w:r>
       <w:r>
         <w:rPr>
@@ -2628,7 +2636,7 @@
         </w:rPr>
         <w:t xml:space="preserve">Onde define segundo </w:t>
       </w:r>
-      <w:hyperlink r:id="rId11" w:tooltip="" w:history="1">
+      <w:hyperlink r:id="rId11" w:history="1">
         <w:r>
           <w:rPr>
             <w:rStyle w:val="Hyperlink"/>
@@ -3123,6 +3131,7 @@
         <w:autoSpaceDE w:val="0"/>
         <w:autoSpaceDN w:val="0"/>
         <w:adjustRightInd w:val="0"/>
+        <w:jc w:val="both"/>
         <w:rPr>
           <w:rFonts w:asciiTheme="minorHAnsi" w:eastAsiaTheme="minorHAnsi" w:hAnsiTheme="minorHAnsi" w:cstheme="minorHAnsi"/>
           <w:color w:val="161413"/>
@@ -3149,141 +3158,28 @@
         <w:autoSpaceDN w:val="0"/>
         <w:adjustRightInd w:val="0"/>
         <w:ind w:firstLine="708"/>
-        <w:rPr>
-          <w:rFonts w:asciiTheme="minorHAnsi" w:eastAsiaTheme="minorHAnsi" w:hAnsiTheme="minorHAnsi" w:cstheme="minorHAnsi"/>
-          <w:color w:val="161413"/>
-        </w:rPr>
-      </w:pPr>
-      <w:r>
-        <w:rPr>
-          <w:rFonts w:asciiTheme="minorHAnsi" w:eastAsiaTheme="minorHAnsi" w:hAnsiTheme="minorHAnsi" w:cstheme="minorHAnsi"/>
-          <w:color w:val="161413"/>
+        <w:jc w:val="both"/>
+        <w:rPr>
+          <w:rFonts w:asciiTheme="minorHAnsi" w:eastAsiaTheme="minorHAnsi" w:hAnsiTheme="minorHAnsi" w:cstheme="minorHAnsi"/>
+        </w:rPr>
+      </w:pPr>
+      <w:r>
+        <w:rPr>
+          <w:rFonts w:asciiTheme="minorHAnsi" w:eastAsiaTheme="minorHAnsi" w:hAnsiTheme="minorHAnsi" w:cstheme="minorHAnsi"/>
         </w:rPr>
         <w:t>- O MVC por trabalhar em multi-camadas, tende a facilitar o gerenciamento do projeto e código de uma forma mais clara, pois mantém explícito o que cada camada deve executar</w:t>
       </w:r>
       <w:r>
         <w:rPr>
           <w:rFonts w:asciiTheme="minorHAnsi" w:eastAsiaTheme="minorHAnsi" w:hAnsiTheme="minorHAnsi" w:cstheme="minorHAnsi"/>
-          <w:color w:val="161413"/>
         </w:rPr>
         <w:t>,</w:t>
       </w:r>
       <w:r>
         <w:rPr>
           <w:rFonts w:asciiTheme="minorHAnsi" w:eastAsiaTheme="minorHAnsi" w:hAnsiTheme="minorHAnsi" w:cstheme="minorHAnsi"/>
-          <w:color w:val="161413"/>
         </w:rPr>
         <w:t xml:space="preserve"> tornando o código mais limpo;</w:t>
-      </w:r>
-    </w:p>
-    <w:p>
-      <w:pPr>
-        <w:autoSpaceDE w:val="0"/>
-        <w:autoSpaceDN w:val="0"/>
-        <w:adjustRightInd w:val="0"/>
-        <w:rPr>
-          <w:rFonts w:ascii="Fo5S0" w:eastAsiaTheme="minorHAnsi" w:hAnsi="Fo5S0" w:cs="Fo5S0"/>
-          <w:color w:val="161413"/>
-          <w:sz w:val="20"/>
-          <w:szCs w:val="20"/>
-        </w:rPr>
-      </w:pPr>
-      <w:r>
-        <w:rPr>
-          <w:rFonts w:ascii="Fo5S0" w:eastAsiaTheme="minorHAnsi" w:hAnsi="Fo5S0" w:cs="Fo5S0"/>
-          <w:color w:val="161413"/>
-          <w:sz w:val="20"/>
-          <w:szCs w:val="20"/>
-        </w:rPr>
-        <w:tab/>
-        <w:t>- É possível o desenvolvimento das camadas do projeto em paralelo ou escalável, além de maior integração da equipe em questão da divisão de tarefas;</w:t>
-      </w:r>
-    </w:p>
-    <w:p>
-      <w:pPr>
-        <w:autoSpaceDE w:val="0"/>
-        <w:autoSpaceDN w:val="0"/>
-        <w:adjustRightInd w:val="0"/>
-        <w:rPr>
-          <w:rFonts w:ascii="Fo5S0" w:eastAsiaTheme="minorHAnsi" w:hAnsi="Fo5S0" w:cs="Fo5S0"/>
-          <w:color w:val="161413"/>
-          <w:sz w:val="20"/>
-          <w:szCs w:val="20"/>
-        </w:rPr>
-      </w:pPr>
-      <w:r>
-        <w:rPr>
-          <w:rFonts w:ascii="Fo5S0" w:eastAsiaTheme="minorHAnsi" w:hAnsi="Fo5S0" w:cs="Fo5S0"/>
-          <w:color w:val="161413"/>
-          <w:sz w:val="20"/>
-          <w:szCs w:val="20"/>
-        </w:rPr>
-        <w:tab/>
-        <w:t>- Possibilidade do reaproveitamento ou re-usabilidade do código de uma forma mais fácil, podendo incluir bibliotecas ou adicionando interfaces</w:t>
-      </w:r>
-      <w:r>
-        <w:rPr>
-          <w:rFonts w:ascii="Fo5S0" w:eastAsiaTheme="minorHAnsi" w:hAnsi="Fo5S0" w:cs="Fo5S0"/>
-          <w:color w:val="161413"/>
-          <w:sz w:val="20"/>
-          <w:szCs w:val="20"/>
-        </w:rPr>
-        <w:t xml:space="preserve"> no projeto</w:t>
-      </w:r>
-      <w:r>
-        <w:rPr>
-          <w:rFonts w:ascii="Fo5S0" w:eastAsiaTheme="minorHAnsi" w:hAnsi="Fo5S0" w:cs="Fo5S0"/>
-          <w:color w:val="161413"/>
-          <w:sz w:val="20"/>
-          <w:szCs w:val="20"/>
-        </w:rPr>
-        <w:t>;</w:t>
-      </w:r>
-    </w:p>
-    <w:p>
-      <w:pPr>
-        <w:autoSpaceDE w:val="0"/>
-        <w:autoSpaceDN w:val="0"/>
-        <w:adjustRightInd w:val="0"/>
-        <w:rPr>
-          <w:rFonts w:ascii="Fo5S0" w:eastAsiaTheme="minorHAnsi" w:hAnsi="Fo5S0" w:cs="Fo5S0"/>
-          <w:color w:val="161413"/>
-          <w:sz w:val="20"/>
-          <w:szCs w:val="20"/>
-        </w:rPr>
-      </w:pPr>
-      <w:r>
-        <w:rPr>
-          <w:rFonts w:ascii="Fo5S0" w:eastAsiaTheme="minorHAnsi" w:hAnsi="Fo5S0" w:cs="Fo5S0"/>
-          <w:color w:val="161413"/>
-          <w:sz w:val="20"/>
-          <w:szCs w:val="20"/>
-        </w:rPr>
-        <w:tab/>
-        <w:t>- Redução na dificuldade na manutenção do software, pois são realizadas as correções e alterações separadamente, não afetando outras camadas do sistema;</w:t>
-      </w:r>
-    </w:p>
-    <w:p>
-      <w:pPr>
-        <w:autoSpaceDE w:val="0"/>
-        <w:autoSpaceDN w:val="0"/>
-        <w:adjustRightInd w:val="0"/>
-        <w:rPr>
-          <w:rFonts w:ascii="Fo5S0" w:eastAsiaTheme="minorHAnsi" w:hAnsi="Fo5S0" w:cs="Fo5S0"/>
-          <w:color w:val="161413"/>
-          <w:sz w:val="20"/>
-          <w:szCs w:val="20"/>
-        </w:rPr>
-      </w:pPr>
-      <w:r>
-        <w:rPr>
-          <w:rFonts w:ascii="Fo5S0" w:eastAsiaTheme="minorHAnsi" w:hAnsi="Fo5S0" w:cs="Fo5S0"/>
-          <w:color w:val="161413"/>
-          <w:sz w:val="20"/>
-          <w:szCs w:val="20"/>
-        </w:rPr>
-        <w:tab/>
-        <w:t>- Diversidade de frameworks ou tecnologias que estão utilizando  essa metodologia de padrão de projeto.</w:t>
       </w:r>
     </w:p>
     <w:p>
@@ -3293,10 +3189,16 @@
         <w:adjustRightInd w:val="0"/>
         <w:jc w:val="both"/>
         <w:rPr>
-          <w:rFonts w:asciiTheme="minorHAnsi" w:hAnsiTheme="minorHAnsi" w:cstheme="minorHAnsi"/>
-          <w:b/>
-        </w:rPr>
-      </w:pPr>
+          <w:rFonts w:asciiTheme="minorHAnsi" w:eastAsiaTheme="minorHAnsi" w:hAnsiTheme="minorHAnsi" w:cstheme="minorHAnsi"/>
+        </w:rPr>
+      </w:pPr>
+      <w:r>
+        <w:rPr>
+          <w:rFonts w:asciiTheme="minorHAnsi" w:eastAsiaTheme="minorHAnsi" w:hAnsiTheme="minorHAnsi" w:cstheme="minorHAnsi"/>
+        </w:rPr>
+        <w:tab/>
+        <w:t>- É possível o desenvolvimento das camadas do projeto em paralelo ou escalável, além de maior integração da equipe em questão da divisão de tarefas;</w:t>
+      </w:r>
     </w:p>
     <w:p>
       <w:pPr>
@@ -3310,6 +3212,96 @@
       </w:pPr>
       <w:r>
         <w:rPr>
+          <w:rFonts w:asciiTheme="minorHAnsi" w:eastAsiaTheme="minorHAnsi" w:hAnsiTheme="minorHAnsi" w:cstheme="minorHAnsi"/>
+        </w:rPr>
+        <w:tab/>
+        <w:t>- Possibilidade do reaproveitamento ou re-usabilidade do código de uma forma mais fácil, podendo incluir bibliotecas ou adicionando interfaces</w:t>
+      </w:r>
+      <w:r>
+        <w:rPr>
+          <w:rFonts w:asciiTheme="minorHAnsi" w:eastAsiaTheme="minorHAnsi" w:hAnsiTheme="minorHAnsi" w:cstheme="minorHAnsi"/>
+        </w:rPr>
+        <w:t xml:space="preserve"> no projeto</w:t>
+      </w:r>
+      <w:r>
+        <w:rPr>
+          <w:rFonts w:asciiTheme="minorHAnsi" w:eastAsiaTheme="minorHAnsi" w:hAnsiTheme="minorHAnsi" w:cstheme="minorHAnsi"/>
+        </w:rPr>
+        <w:t>;</w:t>
+      </w:r>
+    </w:p>
+    <w:p>
+      <w:pPr>
+        <w:autoSpaceDE w:val="0"/>
+        <w:autoSpaceDN w:val="0"/>
+        <w:adjustRightInd w:val="0"/>
+        <w:jc w:val="both"/>
+        <w:rPr>
+          <w:rFonts w:asciiTheme="minorHAnsi" w:eastAsiaTheme="minorHAnsi" w:hAnsiTheme="minorHAnsi" w:cstheme="minorHAnsi"/>
+        </w:rPr>
+      </w:pPr>
+      <w:r>
+        <w:rPr>
+          <w:rFonts w:asciiTheme="minorHAnsi" w:eastAsiaTheme="minorHAnsi" w:hAnsiTheme="minorHAnsi" w:cstheme="minorHAnsi"/>
+        </w:rPr>
+        <w:tab/>
+        <w:t>- Redução na dificuldade na manutenção do software, pois são realizadas as correções e alterações separadamente, não afetando outras camadas do sistema;</w:t>
+      </w:r>
+    </w:p>
+    <w:p>
+      <w:pPr>
+        <w:autoSpaceDE w:val="0"/>
+        <w:autoSpaceDN w:val="0"/>
+        <w:adjustRightInd w:val="0"/>
+        <w:jc w:val="both"/>
+        <w:rPr>
+          <w:rFonts w:asciiTheme="minorHAnsi" w:eastAsiaTheme="minorHAnsi" w:hAnsiTheme="minorHAnsi" w:cstheme="minorHAnsi"/>
+        </w:rPr>
+      </w:pPr>
+      <w:r>
+        <w:rPr>
+          <w:rFonts w:asciiTheme="minorHAnsi" w:eastAsiaTheme="minorHAnsi" w:hAnsiTheme="minorHAnsi" w:cstheme="minorHAnsi"/>
+        </w:rPr>
+        <w:tab/>
+        <w:t>- Diversidade de frameworks ou t</w:t>
+      </w:r>
+      <w:r>
+        <w:rPr>
+          <w:rFonts w:asciiTheme="minorHAnsi" w:eastAsiaTheme="minorHAnsi" w:hAnsiTheme="minorHAnsi" w:cstheme="minorHAnsi"/>
+        </w:rPr>
+        <w:t>ecnologias que estão utilizando</w:t>
+      </w:r>
+      <w:r>
+        <w:rPr>
+          <w:rFonts w:asciiTheme="minorHAnsi" w:eastAsiaTheme="minorHAnsi" w:hAnsiTheme="minorHAnsi" w:cstheme="minorHAnsi"/>
+        </w:rPr>
+        <w:t xml:space="preserve"> essa metodologia de padrão de projeto.</w:t>
+      </w:r>
+    </w:p>
+    <w:p>
+      <w:pPr>
+        <w:autoSpaceDE w:val="0"/>
+        <w:autoSpaceDN w:val="0"/>
+        <w:adjustRightInd w:val="0"/>
+        <w:jc w:val="both"/>
+        <w:rPr>
+          <w:rFonts w:asciiTheme="minorHAnsi" w:hAnsiTheme="minorHAnsi" w:cstheme="minorHAnsi"/>
+          <w:b/>
+        </w:rPr>
+      </w:pPr>
+    </w:p>
+    <w:p>
+      <w:pPr>
+        <w:autoSpaceDE w:val="0"/>
+        <w:autoSpaceDN w:val="0"/>
+        <w:adjustRightInd w:val="0"/>
+        <w:jc w:val="both"/>
+        <w:rPr>
+          <w:rFonts w:asciiTheme="minorHAnsi" w:eastAsiaTheme="minorHAnsi" w:hAnsiTheme="minorHAnsi" w:cstheme="minorHAnsi"/>
+        </w:rPr>
+      </w:pPr>
+      <w:r>
+        <w:rPr>
           <w:rFonts w:asciiTheme="minorHAnsi" w:hAnsiTheme="minorHAnsi" w:cstheme="minorHAnsi"/>
           <w:b/>
         </w:rPr>
@@ -3382,6 +3374,94 @@
           <w:rFonts w:asciiTheme="minorHAnsi" w:hAnsiTheme="minorHAnsi" w:cstheme="minorHAnsi"/>
         </w:rPr>
       </w:pPr>
+      <w:r>
+        <w:rPr>
+          <w:rFonts w:asciiTheme="minorHAnsi" w:hAnsiTheme="minorHAnsi" w:cstheme="minorHAnsi"/>
+        </w:rPr>
+        <w:tab/>
+      </w:r>
+      <w:r>
+        <w:rPr>
+          <w:rFonts w:asciiTheme="minorHAnsi" w:hAnsiTheme="minorHAnsi" w:cstheme="minorHAnsi"/>
+        </w:rPr>
+        <w:t>Após uma breve explicação sobre</w:t>
+      </w:r>
+      <w:r>
+        <w:rPr>
+          <w:rFonts w:asciiTheme="minorHAnsi" w:hAnsiTheme="minorHAnsi" w:cstheme="minorHAnsi"/>
+        </w:rPr>
+        <w:t xml:space="preserve"> a história do</w:t>
+      </w:r>
+      <w:r>
+        <w:rPr>
+          <w:rFonts w:asciiTheme="minorHAnsi" w:hAnsiTheme="minorHAnsi" w:cstheme="minorHAnsi"/>
+        </w:rPr>
+        <w:t xml:space="preserve"> Java para web, padrões de projetos e modelo MVC, </w:t>
+      </w:r>
+      <w:r>
+        <w:rPr>
+          <w:rFonts w:asciiTheme="minorHAnsi" w:hAnsiTheme="minorHAnsi" w:cstheme="minorHAnsi"/>
+        </w:rPr>
+        <w:t xml:space="preserve">o assunto abordado será sobre o framework </w:t>
+      </w:r>
+      <w:r>
+        <w:rPr>
+          <w:rFonts w:asciiTheme="minorHAnsi" w:hAnsiTheme="minorHAnsi" w:cstheme="minorHAnsi"/>
+          <w:i/>
+        </w:rPr>
+        <w:t>Spring</w:t>
+      </w:r>
+      <w:r>
+        <w:rPr>
+          <w:rFonts w:asciiTheme="minorHAnsi" w:hAnsiTheme="minorHAnsi" w:cstheme="minorHAnsi"/>
+          <w:i/>
+        </w:rPr>
+        <w:t>,</w:t>
+      </w:r>
+      <w:r>
+        <w:rPr>
+          <w:rFonts w:asciiTheme="minorHAnsi" w:hAnsiTheme="minorHAnsi" w:cstheme="minorHAnsi"/>
+          <w:i/>
+        </w:rPr>
+        <w:t xml:space="preserve"> </w:t>
+      </w:r>
+      <w:r>
+        <w:rPr>
+          <w:rFonts w:asciiTheme="minorHAnsi" w:hAnsiTheme="minorHAnsi" w:cstheme="minorHAnsi"/>
+        </w:rPr>
+        <w:t>mais</w:t>
+      </w:r>
+      <w:r>
+        <w:rPr>
+          <w:rFonts w:asciiTheme="minorHAnsi" w:hAnsiTheme="minorHAnsi" w:cstheme="minorHAnsi"/>
+        </w:rPr>
+        <w:t xml:space="preserve"> especificamente o </w:t>
+      </w:r>
+      <w:r>
+        <w:rPr>
+          <w:rFonts w:asciiTheme="minorHAnsi" w:hAnsiTheme="minorHAnsi" w:cstheme="minorHAnsi"/>
+          <w:i/>
+        </w:rPr>
+        <w:t>Spring</w:t>
+      </w:r>
+      <w:r>
+        <w:rPr>
+          <w:rFonts w:asciiTheme="minorHAnsi" w:hAnsiTheme="minorHAnsi" w:cstheme="minorHAnsi"/>
+        </w:rPr>
+        <w:t xml:space="preserve"> MVC, no qual </w:t>
+      </w:r>
+      <w:r>
+        <w:rPr>
+          <w:rFonts w:asciiTheme="minorHAnsi" w:hAnsiTheme="minorHAnsi" w:cstheme="minorHAnsi"/>
+        </w:rPr>
+        <w:t>se refere</w:t>
+      </w:r>
+      <w:r>
+        <w:rPr>
+          <w:rFonts w:asciiTheme="minorHAnsi" w:hAnsiTheme="minorHAnsi" w:cstheme="minorHAnsi"/>
+        </w:rPr>
+        <w:t xml:space="preserve"> justamente ao módulo web.</w:t>
+      </w:r>
     </w:p>
     <w:p>
       <w:pPr>
@@ -3393,36 +3473,481 @@
       <w:r>
         <w:rPr>
           <w:rFonts w:asciiTheme="minorHAnsi" w:hAnsiTheme="minorHAnsi" w:cstheme="minorHAnsi"/>
+        </w:rPr>
+        <w:tab/>
+      </w:r>
+    </w:p>
+    <w:p>
+      <w:pPr>
+        <w:ind w:firstLine="708"/>
+        <w:jc w:val="both"/>
+        <w:rPr>
+          <w:rFonts w:asciiTheme="minorHAnsi" w:hAnsiTheme="minorHAnsi" w:cstheme="minorHAnsi"/>
           <w:b/>
         </w:rPr>
-        <w:t xml:space="preserve">2.4 </w:t>
-      </w:r>
-      <w:r>
+      </w:pPr>
+      <w:r>
+        <w:rPr>
+          <w:rFonts w:asciiTheme="minorHAnsi" w:hAnsiTheme="minorHAnsi" w:cstheme="minorHAnsi"/>
+          <w:b/>
+        </w:rPr>
+        <w:t>Um pouco da história</w:t>
+      </w:r>
+      <w:r>
+        <w:rPr>
+          <w:rFonts w:asciiTheme="minorHAnsi" w:hAnsiTheme="minorHAnsi" w:cstheme="minorHAnsi"/>
+          <w:b/>
+        </w:rPr>
+        <w:t xml:space="preserve">, estrutura e funcionamento </w:t>
+      </w:r>
+      <w:r>
+        <w:rPr>
+          <w:rFonts w:asciiTheme="minorHAnsi" w:hAnsiTheme="minorHAnsi" w:cstheme="minorHAnsi"/>
+          <w:b/>
+        </w:rPr>
+        <w:t>do Spring</w:t>
+      </w:r>
+      <w:r>
+        <w:rPr>
+          <w:rFonts w:asciiTheme="minorHAnsi" w:hAnsiTheme="minorHAnsi" w:cstheme="minorHAnsi"/>
+          <w:b/>
+        </w:rPr>
+        <w:t xml:space="preserve"> </w:t>
+      </w:r>
+    </w:p>
+    <w:p>
+      <w:pPr>
+        <w:ind w:firstLine="708"/>
+        <w:jc w:val="both"/>
+        <w:rPr>
+          <w:rFonts w:asciiTheme="minorHAnsi" w:hAnsiTheme="minorHAnsi" w:cstheme="minorHAnsi"/>
+          <w:b/>
+        </w:rPr>
+      </w:pPr>
+      <w:r>
+        <w:rPr>
+          <w:rFonts w:asciiTheme="minorHAnsi" w:hAnsiTheme="minorHAnsi" w:cstheme="minorHAnsi"/>
+        </w:rPr>
+        <w:t xml:space="preserve">Uma resposta a complexidade das primeiras especificações do </w:t>
+      </w:r>
+      <w:r>
+        <w:rPr>
+          <w:rFonts w:asciiTheme="minorHAnsi" w:hAnsiTheme="minorHAnsi" w:cstheme="minorHAnsi"/>
+        </w:rPr>
+        <w:t>J2EE (</w:t>
+      </w:r>
+      <w:r>
+        <w:rPr>
+          <w:rFonts w:asciiTheme="minorHAnsi" w:hAnsiTheme="minorHAnsi" w:cstheme="minorHAnsi"/>
+          <w:color w:val="222222"/>
+          <w:shd w:val="clear" w:color="auto" w:fill="FFFFFF"/>
+        </w:rPr>
+        <w:t>Java2 Platform Enterprise Edition</w:t>
+      </w:r>
+      <w:r>
+        <w:rPr>
+          <w:rFonts w:asciiTheme="minorHAnsi" w:hAnsiTheme="minorHAnsi" w:cstheme="minorHAnsi"/>
+        </w:rPr>
+        <w:t>)</w:t>
+      </w:r>
+      <w:r>
+        <w:rPr>
+          <w:rFonts w:asciiTheme="minorHAnsi" w:hAnsiTheme="minorHAnsi" w:cstheme="minorHAnsi"/>
+        </w:rPr>
+        <w:t>, surgiu em 2003, criado por Rod Johnson, descrito em seu livro</w:t>
+      </w:r>
+      <w:r>
+        <w:rPr>
+          <w:rFonts w:asciiTheme="minorHAnsi" w:hAnsiTheme="minorHAnsi" w:cstheme="minorHAnsi"/>
+        </w:rPr>
+        <w:t xml:space="preserve"> “</w:t>
+      </w:r>
+      <w:r>
+        <w:rPr>
+          <w:rFonts w:asciiTheme="minorHAnsi" w:eastAsia="MinionPro-It" w:hAnsiTheme="minorHAnsi" w:cstheme="minorHAnsi"/>
+        </w:rPr>
+        <w:t>Expert One-To-One J2EE Design and Development”</w:t>
+      </w:r>
+      <w:r>
+        <w:rPr>
+          <w:rFonts w:asciiTheme="minorHAnsi" w:eastAsia="MinionPro-It" w:hAnsiTheme="minorHAnsi" w:cstheme="minorHAnsi"/>
+        </w:rPr>
+        <w:t xml:space="preserve">. </w:t>
+      </w:r>
+    </w:p>
+    <w:p>
+      <w:pPr>
+        <w:ind w:firstLine="708"/>
+        <w:jc w:val="both"/>
+        <w:rPr>
+          <w:rFonts w:asciiTheme="minorHAnsi" w:eastAsia="MinionPro-Regular" w:hAnsiTheme="minorHAnsi" w:cstheme="minorHAnsi"/>
+        </w:rPr>
+      </w:pPr>
+      <w:r>
+        <w:rPr>
+          <w:rFonts w:asciiTheme="minorHAnsi" w:eastAsia="MinionPro-It" w:hAnsiTheme="minorHAnsi" w:cstheme="minorHAnsi"/>
+          <w:i/>
+        </w:rPr>
+        <w:lastRenderedPageBreak/>
+        <w:t>Spring</w:t>
+      </w:r>
+      <w:r>
+        <w:rPr>
+          <w:rFonts w:asciiTheme="minorHAnsi" w:eastAsia="MinionPro-It" w:hAnsiTheme="minorHAnsi" w:cstheme="minorHAnsi"/>
+          <w:i/>
+        </w:rPr>
+        <w:t xml:space="preserve"> </w:t>
+      </w:r>
+      <w:r>
+        <w:rPr>
+          <w:rFonts w:asciiTheme="minorHAnsi" w:eastAsia="MinionPro-It" w:hAnsiTheme="minorHAnsi" w:cstheme="minorHAnsi"/>
+        </w:rPr>
+        <w:t xml:space="preserve">é organizado de forma modular, permitindo que você se preocupe apenas com os módulos necessários.  Atualmente </w:t>
+      </w:r>
+      <w:r>
+        <w:rPr>
+          <w:rFonts w:asciiTheme="minorHAnsi" w:eastAsia="MinionPro-It" w:hAnsiTheme="minorHAnsi" w:cstheme="minorHAnsi"/>
+        </w:rPr>
+        <w:t xml:space="preserve">estão disponíveis 21 módulos, fornecendo tudo o que um desenvolvedor pode precisar para o uso no desenvolvimento de um projeto.  </w:t>
+      </w:r>
+      <w:r>
+        <w:rPr>
+          <w:rFonts w:asciiTheme="minorHAnsi" w:eastAsiaTheme="minorHAnsi" w:hAnsiTheme="minorHAnsi" w:cstheme="minorHAnsi"/>
+        </w:rPr>
+        <w:t>WEISSMANN Henrique Lobo</w:t>
+      </w:r>
+      <w:r>
+        <w:rPr>
+          <w:rFonts w:asciiTheme="minorHAnsi" w:eastAsia="MinionPro-It" w:hAnsiTheme="minorHAnsi" w:cstheme="minorHAnsi"/>
+        </w:rPr>
+        <w:t xml:space="preserve"> (2014, pg. 27) Ressalta a importância dos módulos “</w:t>
+      </w:r>
+      <w:r>
+        <w:rPr>
+          <w:rFonts w:asciiTheme="minorHAnsi" w:eastAsia="MinionPro-Regular" w:hAnsiTheme="minorHAnsi" w:cstheme="minorHAnsi"/>
+        </w:rPr>
+        <w:t>É importante termos esta visão panorâmica dos módulos que compõ</w:t>
+      </w:r>
+      <w:r>
+        <w:rPr>
+          <w:rFonts w:asciiTheme="minorHAnsi" w:eastAsia="MinionPro-Regular" w:hAnsiTheme="minorHAnsi" w:cstheme="minorHAnsi"/>
+        </w:rPr>
+        <w:t>em o framework</w:t>
+      </w:r>
+      <w:r>
+        <w:rPr>
+          <w:rFonts w:asciiTheme="minorHAnsi" w:eastAsia="MinionPro-Regular" w:hAnsiTheme="minorHAnsi" w:cstheme="minorHAnsi"/>
+        </w:rPr>
+        <w:t xml:space="preserve"> para que fique claro o quão abrangente ele é</w:t>
+      </w:r>
+      <w:r>
+        <w:rPr>
+          <w:rFonts w:asciiTheme="minorHAnsi" w:eastAsia="MinionPro-Regular" w:hAnsiTheme="minorHAnsi" w:cstheme="minorHAnsi"/>
+        </w:rPr>
+        <w:t xml:space="preserve">: basicamente o </w:t>
+      </w:r>
+      <w:r>
+        <w:rPr>
+          <w:rFonts w:asciiTheme="minorHAnsi" w:eastAsia="MinionPro-Regular" w:hAnsiTheme="minorHAnsi" w:cstheme="minorHAnsi"/>
+          <w:i/>
+        </w:rPr>
+        <w:t>Spring</w:t>
+      </w:r>
+      <w:r>
+        <w:rPr>
+          <w:rFonts w:asciiTheme="minorHAnsi" w:eastAsia="MinionPro-Regular" w:hAnsiTheme="minorHAnsi" w:cstheme="minorHAnsi"/>
+        </w:rPr>
+        <w:t xml:space="preserve"> abrange</w:t>
+      </w:r>
+      <w:r>
+        <w:rPr>
+          <w:rFonts w:asciiTheme="minorHAnsi" w:eastAsia="MinionPro-Regular" w:hAnsiTheme="minorHAnsi" w:cstheme="minorHAnsi"/>
+        </w:rPr>
+        <w:t xml:space="preserve"> </w:t>
+      </w:r>
+      <w:r>
+        <w:rPr>
+          <w:rFonts w:asciiTheme="minorHAnsi" w:eastAsia="MinionPro-Regular" w:hAnsiTheme="minorHAnsi" w:cstheme="minorHAnsi"/>
+        </w:rPr>
+        <w:t xml:space="preserve">todas as necessidades de uma </w:t>
+      </w:r>
+      <w:r>
+        <w:rPr>
+          <w:rFonts w:asciiTheme="minorHAnsi" w:eastAsia="MinionPro-Regular" w:hAnsiTheme="minorHAnsi" w:cstheme="minorHAnsi"/>
+        </w:rPr>
+        <w:t>aplicação</w:t>
+      </w:r>
+      <w:r>
+        <w:rPr>
+          <w:rFonts w:asciiTheme="minorHAnsi" w:eastAsia="MinionPro-Regular" w:hAnsiTheme="minorHAnsi" w:cstheme="minorHAnsi"/>
+        </w:rPr>
+        <w:t xml:space="preserve"> corporativa</w:t>
+      </w:r>
+      <w:r>
+        <w:rPr>
+          <w:rFonts w:asciiTheme="minorHAnsi" w:eastAsia="MinionPro-Regular" w:hAnsiTheme="minorHAnsi" w:cstheme="minorHAnsi"/>
+        </w:rPr>
+        <w:t>”.</w:t>
+      </w:r>
+    </w:p>
+    <w:p>
+      <w:pPr>
+        <w:jc w:val="both"/>
+        <w:rPr>
+          <w:rFonts w:asciiTheme="minorHAnsi" w:hAnsiTheme="minorHAnsi" w:cstheme="minorHAnsi"/>
+        </w:rPr>
+      </w:pPr>
+      <w:r>
+        <w:rPr>
+          <w:rFonts w:asciiTheme="minorHAnsi" w:eastAsia="MinionPro-It" w:hAnsiTheme="minorHAnsi" w:cstheme="minorHAnsi"/>
+          <w:i/>
+        </w:rPr>
+        <w:t>Spring</w:t>
+      </w:r>
+      <w:r>
+        <w:rPr>
+          <w:rFonts w:asciiTheme="minorHAnsi" w:eastAsia="MinionPro-It" w:hAnsiTheme="minorHAnsi" w:cstheme="minorHAnsi"/>
+        </w:rPr>
+        <w:t xml:space="preserve"> é baseado na estrutura de POJOS (</w:t>
+      </w:r>
+      <w:r>
+        <w:rPr>
+          <w:rFonts w:asciiTheme="minorHAnsi" w:eastAsia="MinionPro-It" w:hAnsiTheme="minorHAnsi" w:cstheme="minorHAnsi"/>
+          <w:i/>
+        </w:rPr>
+        <w:t>Plain Old Java Object</w:t>
+      </w:r>
+      <w:r>
+        <w:rPr>
+          <w:rFonts w:asciiTheme="minorHAnsi" w:eastAsia="MinionPro-It" w:hAnsiTheme="minorHAnsi" w:cstheme="minorHAnsi"/>
+        </w:rPr>
+        <w:t>), um objeto Java não limitado por nenhuma restrição, sem a necessidade de implementar ou estender classes pré-especificadas na estrutura.</w:t>
+      </w:r>
+      <w:r>
+        <w:rPr>
+          <w:rFonts w:asciiTheme="minorHAnsi" w:eastAsia="MinionPro-It" w:hAnsiTheme="minorHAnsi" w:cstheme="minorHAnsi"/>
+        </w:rPr>
+        <w:t xml:space="preserve"> Segue o padrão de IOC (</w:t>
+      </w:r>
+      <w:r>
+        <w:rPr>
+          <w:rFonts w:asciiTheme="minorHAnsi" w:eastAsia="MinionPro-It" w:hAnsiTheme="minorHAnsi" w:cstheme="minorHAnsi"/>
+          <w:i/>
+        </w:rPr>
+        <w:t>Inversion of Control</w:t>
+      </w:r>
+      <w:r>
+        <w:rPr>
+          <w:rFonts w:asciiTheme="minorHAnsi" w:eastAsia="MinionPro-It" w:hAnsiTheme="minorHAnsi" w:cstheme="minorHAnsi"/>
+          <w:i/>
+        </w:rPr>
+        <w:t xml:space="preserve"> – </w:t>
+      </w:r>
+      <w:r>
+        <w:rPr>
+          <w:rFonts w:asciiTheme="minorHAnsi" w:eastAsia="MinionPro-It" w:hAnsiTheme="minorHAnsi" w:cstheme="minorHAnsi"/>
+        </w:rPr>
+        <w:t>Inversão de Controle</w:t>
+      </w:r>
+      <w:r>
+        <w:rPr>
+          <w:rFonts w:asciiTheme="minorHAnsi" w:eastAsia="MinionPro-It" w:hAnsiTheme="minorHAnsi" w:cstheme="minorHAnsi"/>
+        </w:rPr>
+        <w:t>)</w:t>
+      </w:r>
+      <w:r>
+        <w:rPr>
+          <w:rFonts w:asciiTheme="minorHAnsi" w:eastAsia="MinionPro-It" w:hAnsiTheme="minorHAnsi" w:cstheme="minorHAnsi"/>
+        </w:rPr>
+        <w:t xml:space="preserve">, um fluxo do controle do sistema é invertido, permitindo que indique outro elemento o controle do método </w:t>
+      </w:r>
+      <w:r>
+        <w:rPr>
+          <w:rFonts w:asciiTheme="minorHAnsi" w:eastAsia="MinionPro-It" w:hAnsiTheme="minorHAnsi" w:cstheme="minorHAnsi"/>
+        </w:rPr>
+        <w:t>dizendo quando deve ser executado. Para KAYAL, Dhrubojyoti (2008, pg. 23)</w:t>
+      </w:r>
+      <w:r>
+        <w:rPr>
+          <w:rFonts w:asciiTheme="minorHAnsi" w:eastAsia="MinionPro-It" w:hAnsiTheme="minorHAnsi" w:cstheme="minorHAnsi"/>
+        </w:rPr>
+        <w:t xml:space="preserve"> “</w:t>
+      </w:r>
+      <w:r>
+        <w:rPr>
+          <w:rFonts w:asciiTheme="minorHAnsi" w:hAnsiTheme="minorHAnsi" w:cstheme="minorHAnsi"/>
+        </w:rPr>
+        <w:t>O contêiner de Inv</w:t>
+      </w:r>
+      <w:r>
+        <w:rPr>
+          <w:rFonts w:asciiTheme="minorHAnsi" w:hAnsiTheme="minorHAnsi" w:cstheme="minorHAnsi"/>
+        </w:rPr>
+        <w:t xml:space="preserve">ersão de Controle de Mola (IOC) </w:t>
+      </w:r>
+      <w:r>
+        <w:rPr>
+          <w:rFonts w:asciiTheme="minorHAnsi" w:hAnsiTheme="minorHAnsi" w:cstheme="minorHAnsi"/>
+        </w:rPr>
+        <w:t>é o coração de todo o framework. Isso ajuda a unir as diferentes partes do aplicativo,</w:t>
+      </w:r>
+      <w:r>
+        <w:rPr>
+          <w:rFonts w:asciiTheme="minorHAnsi" w:hAnsiTheme="minorHAnsi" w:cstheme="minorHAnsi"/>
+        </w:rPr>
+        <w:t xml:space="preserve"> </w:t>
+      </w:r>
+      <w:r>
+        <w:rPr>
+          <w:rFonts w:asciiTheme="minorHAnsi" w:hAnsiTheme="minorHAnsi" w:cstheme="minorHAnsi"/>
+        </w:rPr>
+        <w:t>formando assim uma arquitetura coerente</w:t>
+      </w:r>
+      <w:r>
+        <w:rPr>
+          <w:rFonts w:asciiTheme="minorHAnsi" w:hAnsiTheme="minorHAnsi" w:cstheme="minorHAnsi"/>
+        </w:rPr>
+        <w:t>.”</w:t>
+      </w:r>
+      <w:r>
+        <w:rPr>
+          <w:rFonts w:asciiTheme="minorHAnsi" w:hAnsiTheme="minorHAnsi" w:cstheme="minorHAnsi"/>
+        </w:rPr>
+        <w:t xml:space="preserve"> U</w:t>
+      </w:r>
+      <w:r>
+        <w:rPr>
+          <w:rFonts w:asciiTheme="minorHAnsi" w:eastAsia="MinionPro-It" w:hAnsiTheme="minorHAnsi" w:cstheme="minorHAnsi"/>
+        </w:rPr>
+        <w:t>m</w:t>
+      </w:r>
+      <w:r>
+        <w:rPr>
+          <w:rFonts w:asciiTheme="minorHAnsi" w:eastAsia="MinionPro-It" w:hAnsiTheme="minorHAnsi" w:cstheme="minorHAnsi"/>
+        </w:rPr>
+        <w:t xml:space="preserve"> dos métodos utilizados pelo </w:t>
+      </w:r>
+      <w:r>
+        <w:rPr>
+          <w:rFonts w:asciiTheme="minorHAnsi" w:eastAsia="MinionPro-It" w:hAnsiTheme="minorHAnsi" w:cstheme="minorHAnsi"/>
+        </w:rPr>
+        <w:t xml:space="preserve">IOC é a injeção de dependência, no qual separa um objeto de suas dependências, </w:t>
+      </w:r>
+      <w:r>
+        <w:rPr>
+          <w:rFonts w:asciiTheme="minorHAnsi" w:eastAsia="MinionPro-It" w:hAnsiTheme="minorHAnsi" w:cstheme="minorHAnsi"/>
+        </w:rPr>
+        <w:t xml:space="preserve">deixando o foco da classe apenas nos recursos para realizar as tarefas que precisa, e possamos decidir quais dependências serão injetadas durante o tempo de execução. Uma das características mais conhecidas quando programamos com </w:t>
+      </w:r>
+      <w:r>
+        <w:rPr>
+          <w:rFonts w:asciiTheme="minorHAnsi" w:eastAsia="MinionPro-It" w:hAnsiTheme="minorHAnsi" w:cstheme="minorHAnsi"/>
+          <w:i/>
+        </w:rPr>
+        <w:t>Spring</w:t>
+      </w:r>
+      <w:r>
+        <w:rPr>
+          <w:rFonts w:asciiTheme="minorHAnsi" w:eastAsia="MinionPro-It" w:hAnsiTheme="minorHAnsi" w:cstheme="minorHAnsi"/>
+        </w:rPr>
+        <w:t>.</w:t>
+      </w:r>
+    </w:p>
+    <w:p>
+      <w:pPr>
+        <w:ind w:firstLine="708"/>
+        <w:jc w:val="both"/>
+        <w:rPr>
+          <w:rFonts w:asciiTheme="minorHAnsi" w:hAnsiTheme="minorHAnsi" w:cstheme="minorHAnsi"/>
+        </w:rPr>
+      </w:pPr>
+    </w:p>
+    <w:p>
+      <w:pPr>
+        <w:ind w:firstLine="708"/>
+        <w:jc w:val="both"/>
         <w:rPr>
           <w:rFonts w:asciiTheme="minorHAnsi" w:hAnsiTheme="minorHAnsi" w:cstheme="minorHAnsi"/>
           <w:b/>
           <w:i/>
         </w:rPr>
-        <w:t>VRaptor</w:t>
-      </w:r>
+      </w:pPr>
       <w:r>
         <w:rPr>
           <w:rFonts w:asciiTheme="minorHAnsi" w:hAnsiTheme="minorHAnsi" w:cstheme="minorHAnsi"/>
           <w:b/>
         </w:rPr>
-        <w:t xml:space="preserve"> para agilizar o desenvolvimento</w:t>
+        <w:t xml:space="preserve">Por que </w:t>
+      </w:r>
+      <w:r>
+        <w:rPr>
+          <w:rFonts w:asciiTheme="minorHAnsi" w:hAnsiTheme="minorHAnsi" w:cstheme="minorHAnsi"/>
+          <w:b/>
+          <w:i/>
+        </w:rPr>
+        <w:t>Spring MVC?</w:t>
       </w:r>
     </w:p>
     <w:p>
       <w:pPr>
+        <w:ind w:firstLine="708"/>
         <w:jc w:val="both"/>
         <w:rPr>
           <w:rFonts w:asciiTheme="minorHAnsi" w:hAnsiTheme="minorHAnsi" w:cstheme="minorHAnsi"/>
         </w:rPr>
       </w:pPr>
+      <w:r>
+        <w:rPr>
+          <w:rFonts w:asciiTheme="minorHAnsi" w:hAnsiTheme="minorHAnsi" w:cstheme="minorHAnsi"/>
+        </w:rPr>
+        <w:t>Descrito por HEMRAJANI, Anil da seguinte forma “O Spring Web MVC Framework é uma estrutura robusta, flexível e bem projetada para</w:t>
+      </w:r>
+      <w:r>
+        <w:rPr>
+          <w:rFonts w:asciiTheme="minorHAnsi" w:hAnsiTheme="minorHAnsi" w:cstheme="minorHAnsi"/>
+        </w:rPr>
+        <w:t xml:space="preserve"> </w:t>
+      </w:r>
+      <w:r>
+        <w:rPr>
+          <w:rFonts w:asciiTheme="minorHAnsi" w:hAnsiTheme="minorHAnsi" w:cstheme="minorHAnsi"/>
+        </w:rPr>
+        <w:t>aplicativos da web em rápido desenvolvimento usando o padrão de design MVC.</w:t>
+      </w:r>
+      <w:r>
+        <w:rPr>
+          <w:rFonts w:asciiTheme="minorHAnsi" w:hAnsiTheme="minorHAnsi" w:cstheme="minorHAnsi"/>
+        </w:rPr>
+        <w:t xml:space="preserve"> </w:t>
+      </w:r>
+      <w:r>
+        <w:rPr>
+          <w:rFonts w:asciiTheme="minorHAnsi" w:hAnsiTheme="minorHAnsi" w:cstheme="minorHAnsi"/>
+        </w:rPr>
+        <w:t>alcançado usando este módulo Spring são semelhantes àqueles que você obtém do resto do</w:t>
+      </w:r>
+      <w:r>
+        <w:rPr>
+          <w:rFonts w:asciiTheme="minorHAnsi" w:hAnsiTheme="minorHAnsi" w:cstheme="minorHAnsi"/>
+        </w:rPr>
+        <w:t xml:space="preserve"> </w:t>
+      </w:r>
+      <w:r>
+        <w:rPr>
+          <w:rFonts w:asciiTheme="minorHAnsi" w:hAnsiTheme="minorHAnsi" w:cstheme="minorHAnsi"/>
+        </w:rPr>
+        <w:t>Spring Framework”</w:t>
+      </w:r>
+      <w:r>
+        <w:rPr>
+          <w:rFonts w:asciiTheme="minorHAnsi" w:hAnsiTheme="minorHAnsi" w:cstheme="minorHAnsi"/>
+        </w:rPr>
+        <w:t>.</w:t>
+      </w:r>
     </w:p>
     <w:p>
       <w:pPr>
+        <w:ind w:firstLine="708"/>
         <w:jc w:val="both"/>
         <w:rPr>
           <w:rFonts w:asciiTheme="minorHAnsi" w:hAnsiTheme="minorHAnsi" w:cstheme="minorHAnsi"/>
@@ -3432,303 +3957,19 @@
         <w:rPr>
           <w:rFonts w:asciiTheme="minorHAnsi" w:hAnsiTheme="minorHAnsi" w:cstheme="minorHAnsi"/>
         </w:rPr>
-        <w:tab/>
-      </w:r>
-      <w:r>
-        <w:rPr>
-          <w:rFonts w:asciiTheme="minorHAnsi" w:hAnsiTheme="minorHAnsi" w:cstheme="minorHAnsi"/>
-        </w:rPr>
-        <w:t xml:space="preserve">Diferente de outras frameworks, </w:t>
-      </w:r>
-      <w:r>
-        <w:rPr>
-          <w:rFonts w:asciiTheme="minorHAnsi" w:hAnsiTheme="minorHAnsi" w:cstheme="minorHAnsi"/>
-          <w:i/>
-        </w:rPr>
-        <w:t>VRaptor</w:t>
-      </w:r>
-      <w:r>
-        <w:rPr>
-          <w:rFonts w:asciiTheme="minorHAnsi" w:hAnsiTheme="minorHAnsi" w:cstheme="minorHAnsi"/>
-        </w:rPr>
-        <w:t>,</w:t>
-      </w:r>
-      <w:r>
-        <w:rPr>
-          <w:rFonts w:asciiTheme="minorHAnsi" w:hAnsiTheme="minorHAnsi" w:cstheme="minorHAnsi"/>
-        </w:rPr>
-        <w:t xml:space="preserve"> criado em 2004, pelos</w:t>
-      </w:r>
-      <w:r>
-        <w:rPr>
-          <w:rFonts w:asciiTheme="minorHAnsi" w:hAnsiTheme="minorHAnsi" w:cstheme="minorHAnsi"/>
-        </w:rPr>
-        <w:t xml:space="preserve"> brasileiros</w:t>
-      </w:r>
-      <w:r>
-        <w:rPr>
-          <w:rFonts w:asciiTheme="minorHAnsi" w:hAnsiTheme="minorHAnsi" w:cstheme="minorHAnsi"/>
-        </w:rPr>
-        <w:t xml:space="preserve"> </w:t>
-      </w:r>
-      <w:r>
-        <w:rPr>
-          <w:rFonts w:asciiTheme="minorHAnsi" w:hAnsiTheme="minorHAnsi" w:cstheme="minorHAnsi"/>
-        </w:rPr>
-        <w:t>Paulo Silveira e Guilherme Silveira,</w:t>
-      </w:r>
-      <w:r>
-        <w:rPr>
-          <w:rFonts w:asciiTheme="minorHAnsi" w:hAnsiTheme="minorHAnsi" w:cstheme="minorHAnsi"/>
-          <w:i/>
-        </w:rPr>
-        <w:t xml:space="preserve"> </w:t>
-      </w:r>
-      <w:r>
-        <w:rPr>
-          <w:rFonts w:asciiTheme="minorHAnsi" w:hAnsiTheme="minorHAnsi" w:cstheme="minorHAnsi"/>
-        </w:rPr>
-        <w:t>apresenta-se como uma alternativa eficiente</w:t>
-      </w:r>
-      <w:r>
-        <w:rPr>
-          <w:rFonts w:asciiTheme="minorHAnsi" w:hAnsiTheme="minorHAnsi" w:cstheme="minorHAnsi"/>
-        </w:rPr>
-        <w:t xml:space="preserve"> e</w:t>
-      </w:r>
-      <w:r>
-        <w:rPr>
-          <w:rFonts w:asciiTheme="minorHAnsi" w:hAnsiTheme="minorHAnsi" w:cstheme="minorHAnsi"/>
-        </w:rPr>
-        <w:t xml:space="preserve"> </w:t>
-      </w:r>
-      <w:r>
-        <w:rPr>
-          <w:rFonts w:asciiTheme="minorHAnsi" w:hAnsiTheme="minorHAnsi" w:cstheme="minorHAnsi"/>
-        </w:rPr>
-        <w:t xml:space="preserve">com a proposta de </w:t>
-      </w:r>
-      <w:r>
-        <w:rPr>
-          <w:rFonts w:asciiTheme="minorHAnsi" w:hAnsiTheme="minorHAnsi" w:cstheme="minorHAnsi"/>
-        </w:rPr>
-        <w:t>sua simplicidade</w:t>
-      </w:r>
-      <w:r>
-        <w:rPr>
-          <w:rFonts w:asciiTheme="minorHAnsi" w:hAnsiTheme="minorHAnsi" w:cstheme="minorHAnsi"/>
-        </w:rPr>
-        <w:t xml:space="preserve"> de aprendizagem</w:t>
-      </w:r>
-      <w:r>
-        <w:rPr>
-          <w:rFonts w:asciiTheme="minorHAnsi" w:hAnsiTheme="minorHAnsi" w:cstheme="minorHAnsi"/>
-        </w:rPr>
-        <w:t xml:space="preserve"> </w:t>
-      </w:r>
-      <w:r>
-        <w:rPr>
-          <w:rFonts w:asciiTheme="minorHAnsi" w:hAnsiTheme="minorHAnsi" w:cstheme="minorHAnsi"/>
-        </w:rPr>
-        <w:t>e</w:t>
-      </w:r>
-      <w:r>
-        <w:rPr>
-          <w:rFonts w:asciiTheme="minorHAnsi" w:hAnsiTheme="minorHAnsi" w:cstheme="minorHAnsi"/>
-        </w:rPr>
-        <w:t xml:space="preserve"> aplicação</w:t>
-      </w:r>
-      <w:r>
-        <w:rPr>
-          <w:rFonts w:asciiTheme="minorHAnsi" w:hAnsiTheme="minorHAnsi" w:cstheme="minorHAnsi"/>
-        </w:rPr>
-        <w:t xml:space="preserve">. </w:t>
-      </w:r>
-      <w:r>
-        <w:rPr>
-          <w:rFonts w:asciiTheme="minorHAnsi" w:hAnsiTheme="minorHAnsi" w:cstheme="minorHAnsi"/>
-        </w:rPr>
-        <w:t xml:space="preserve">E desde esse período, houve </w:t>
-      </w:r>
-      <w:r>
-        <w:rPr>
-          <w:rFonts w:asciiTheme="minorHAnsi" w:hAnsiTheme="minorHAnsi" w:cstheme="minorHAnsi"/>
-        </w:rPr>
-        <w:t>novas</w:t>
-      </w:r>
-      <w:r>
-        <w:rPr>
-          <w:rFonts w:asciiTheme="minorHAnsi" w:hAnsiTheme="minorHAnsi" w:cstheme="minorHAnsi"/>
-        </w:rPr>
-        <w:t xml:space="preserve"> </w:t>
-      </w:r>
-      <w:r>
-        <w:rPr>
-          <w:rFonts w:asciiTheme="minorHAnsi" w:hAnsiTheme="minorHAnsi" w:cstheme="minorHAnsi"/>
-        </w:rPr>
-        <w:t>versões</w:t>
-      </w:r>
-      <w:r>
-        <w:rPr>
-          <w:rFonts w:asciiTheme="minorHAnsi" w:hAnsiTheme="minorHAnsi" w:cstheme="minorHAnsi"/>
-        </w:rPr>
-        <w:t xml:space="preserve"> e melhorias</w:t>
-      </w:r>
-      <w:r>
-        <w:rPr>
-          <w:rFonts w:asciiTheme="minorHAnsi" w:hAnsiTheme="minorHAnsi" w:cstheme="minorHAnsi"/>
-        </w:rPr>
-        <w:t>,</w:t>
-      </w:r>
-      <w:r>
-        <w:rPr>
-          <w:rFonts w:asciiTheme="minorHAnsi" w:hAnsiTheme="minorHAnsi" w:cstheme="minorHAnsi"/>
-        </w:rPr>
-        <w:t xml:space="preserve"> acompanhando as melhores práticas de desenvolvimento no mercado e desempenho;</w:t>
-      </w:r>
-      <w:r>
-        <w:rPr>
-          <w:rFonts w:asciiTheme="minorHAnsi" w:hAnsiTheme="minorHAnsi" w:cstheme="minorHAnsi"/>
-        </w:rPr>
-        <w:t xml:space="preserve"> atualmente</w:t>
-      </w:r>
-      <w:r>
-        <w:rPr>
-          <w:rFonts w:asciiTheme="minorHAnsi" w:hAnsiTheme="minorHAnsi" w:cstheme="minorHAnsi"/>
-        </w:rPr>
-        <w:t xml:space="preserve"> o </w:t>
-      </w:r>
-      <w:r>
-        <w:rPr>
-          <w:rFonts w:asciiTheme="minorHAnsi" w:hAnsiTheme="minorHAnsi" w:cstheme="minorHAnsi"/>
-          <w:i/>
-        </w:rPr>
-        <w:t>framework</w:t>
-      </w:r>
-      <w:r>
-        <w:rPr>
-          <w:rFonts w:asciiTheme="minorHAnsi" w:hAnsiTheme="minorHAnsi" w:cstheme="minorHAnsi"/>
-        </w:rPr>
-        <w:t xml:space="preserve"> encontra-se na versão </w:t>
-      </w:r>
-      <w:r>
-        <w:rPr>
-          <w:rFonts w:asciiTheme="minorHAnsi" w:hAnsiTheme="minorHAnsi" w:cstheme="minorHAnsi"/>
-          <w:i/>
-        </w:rPr>
-        <w:t>4</w:t>
-      </w:r>
-      <w:r>
-        <w:rPr>
-          <w:rFonts w:asciiTheme="minorHAnsi" w:hAnsiTheme="minorHAnsi" w:cstheme="minorHAnsi"/>
-          <w:i/>
-        </w:rPr>
-        <w:t xml:space="preserve"> </w:t>
-      </w:r>
-      <w:r>
-        <w:rPr>
-          <w:rFonts w:asciiTheme="minorHAnsi" w:hAnsiTheme="minorHAnsi" w:cstheme="minorHAnsi"/>
-          <w:i/>
-        </w:rPr>
-        <w:t>,</w:t>
-      </w:r>
-      <w:r>
-        <w:rPr>
-          <w:rFonts w:asciiTheme="minorHAnsi" w:hAnsiTheme="minorHAnsi" w:cstheme="minorHAnsi"/>
-        </w:rPr>
-        <w:t>trazendo</w:t>
-      </w:r>
-      <w:r>
-        <w:rPr>
-          <w:rFonts w:asciiTheme="minorHAnsi" w:hAnsiTheme="minorHAnsi" w:cstheme="minorHAnsi"/>
-          <w:i/>
-        </w:rPr>
-        <w:t xml:space="preserve"> </w:t>
-      </w:r>
-      <w:r>
-        <w:rPr>
-          <w:rFonts w:asciiTheme="minorHAnsi" w:hAnsiTheme="minorHAnsi" w:cstheme="minorHAnsi"/>
-        </w:rPr>
-        <w:t>total integração</w:t>
-      </w:r>
-      <w:r>
-        <w:rPr>
-          <w:rFonts w:asciiTheme="minorHAnsi" w:hAnsiTheme="minorHAnsi" w:cstheme="minorHAnsi"/>
-          <w:i/>
-        </w:rPr>
-        <w:t xml:space="preserve"> </w:t>
-      </w:r>
-      <w:r>
-        <w:rPr>
-          <w:rFonts w:asciiTheme="minorHAnsi" w:hAnsiTheme="minorHAnsi" w:cstheme="minorHAnsi"/>
-        </w:rPr>
-        <w:t xml:space="preserve">com </w:t>
-      </w:r>
-      <w:r>
-        <w:rPr>
-          <w:rFonts w:asciiTheme="minorHAnsi" w:hAnsiTheme="minorHAnsi" w:cstheme="minorHAnsi"/>
-          <w:i/>
-        </w:rPr>
-        <w:t>Java</w:t>
-      </w:r>
-      <w:r>
-        <w:rPr>
-          <w:rFonts w:asciiTheme="minorHAnsi" w:hAnsiTheme="minorHAnsi" w:cstheme="minorHAnsi"/>
-        </w:rPr>
-        <w:t xml:space="preserve"> EE 7,</w:t>
-      </w:r>
-      <w:r>
-        <w:rPr>
-          <w:rFonts w:asciiTheme="minorHAnsi" w:hAnsiTheme="minorHAnsi" w:cstheme="minorHAnsi"/>
-        </w:rPr>
-        <w:t xml:space="preserve"> mas sempr</w:t>
-      </w:r>
-      <w:r>
-        <w:rPr>
-          <w:rFonts w:asciiTheme="minorHAnsi" w:hAnsiTheme="minorHAnsi" w:cstheme="minorHAnsi"/>
-        </w:rPr>
-        <w:t>e mantendo sua proposta.</w:t>
-      </w:r>
-      <w:r>
-        <w:rPr>
-          <w:rFonts w:asciiTheme="minorHAnsi" w:hAnsiTheme="minorHAnsi" w:cstheme="minorHAnsi"/>
-        </w:rPr>
-        <w:t xml:space="preserve"> </w:t>
-      </w:r>
-      <w:r>
-        <w:rPr>
-          <w:rFonts w:asciiTheme="minorHAnsi" w:hAnsiTheme="minorHAnsi" w:cstheme="minorHAnsi"/>
-          <w:i/>
-        </w:rPr>
-        <w:t>VRaptor.org (2018) “</w:t>
-      </w:r>
-      <w:r>
-        <w:rPr>
-          <w:rFonts w:asciiTheme="minorHAnsi" w:hAnsiTheme="minorHAnsi" w:cstheme="minorHAnsi"/>
-        </w:rPr>
-        <w:t xml:space="preserve"> O VRaptor 4 traz alta produtividade para um desenvolvimento Java Web rápido e fácil com</w:t>
-      </w:r>
-      <w:r>
-        <w:rPr>
-          <w:rFonts w:asciiTheme="minorHAnsi" w:hAnsiTheme="minorHAnsi" w:cstheme="minorHAnsi"/>
-        </w:rPr>
-        <w:t xml:space="preserve"> CDI</w:t>
-      </w:r>
-      <w:r>
-        <w:rPr>
-          <w:rFonts w:asciiTheme="minorHAnsi" w:hAnsiTheme="minorHAnsi" w:cstheme="minorHAnsi"/>
-        </w:rPr>
-        <w:t>”</w:t>
-      </w:r>
-      <w:r>
-        <w:rPr>
-          <w:rFonts w:asciiTheme="minorHAnsi" w:hAnsiTheme="minorHAnsi" w:cstheme="minorHAnsi"/>
-        </w:rPr>
-        <w:t>.</w:t>
+        <w:t xml:space="preserve">Por ser um dos mais completos frameworks com diversos componentes de auxílio, além de ser um dos mais utilizado para desenvolvimento web com Java. </w:t>
+      </w:r>
+      <w:r>
+        <w:rPr>
+          <w:rFonts w:asciiTheme="minorHAnsi" w:hAnsiTheme="minorHAnsi" w:cstheme="minorHAnsi"/>
+        </w:rPr>
+        <w:br/>
+        <w:t>É verdadeiramente abrangente e expansivo que é mais do que capaz de assumir qualquer tarefa ou projeto em potencial no qual você deseja trabalhar.</w:t>
       </w:r>
     </w:p>
     <w:p>
       <w:pPr>
+        <w:ind w:firstLine="708"/>
         <w:jc w:val="both"/>
         <w:rPr>
           <w:rFonts w:asciiTheme="minorHAnsi" w:hAnsiTheme="minorHAnsi" w:cstheme="minorHAnsi"/>
@@ -3738,7 +3979,448 @@
         <w:rPr>
           <w:rFonts w:asciiTheme="minorHAnsi" w:hAnsiTheme="minorHAnsi" w:cstheme="minorHAnsi"/>
         </w:rPr>
+        <w:t>Devido à modularidade da própria ferramenta, isso permite que você escreva códigos muito limpos e acessíveis. Há uma enorme quantidade de documentação excelente e uma comunidade próspera que o ajudará se você tiver dúvidas ou preocupações sobre como fazer certas coisas ou como certas coisas funcionam ou qualquer coisa desse tipo.</w:t>
+      </w:r>
+    </w:p>
+    <w:p>
+      <w:pPr>
+        <w:jc w:val="both"/>
+        <w:rPr>
+          <w:rFonts w:asciiTheme="minorHAnsi" w:hAnsiTheme="minorHAnsi" w:cstheme="minorHAnsi"/>
+        </w:rPr>
+      </w:pPr>
+      <w:r>
+        <w:rPr>
+          <w:rFonts w:asciiTheme="minorHAnsi" w:hAnsiTheme="minorHAnsi" w:cstheme="minorHAnsi"/>
+        </w:rPr>
+        <w:tab/>
+        <w:t xml:space="preserve">Possui as funcionalidades necessárias para processar as requisições HTTP, </w:t>
+      </w:r>
+      <w:r>
+        <w:rPr>
+          <w:rFonts w:asciiTheme="minorHAnsi" w:hAnsiTheme="minorHAnsi" w:cstheme="minorHAnsi"/>
+        </w:rPr>
+        <w:t>gerenciar os componentes para o processamento de dados além de processar e apresentar a resposta da requisição</w:t>
+      </w:r>
+      <w:r>
+        <w:rPr>
+          <w:rFonts w:asciiTheme="minorHAnsi" w:hAnsiTheme="minorHAnsi" w:cstheme="minorHAnsi"/>
+        </w:rPr>
+        <w:t>, seguindo o padrão MVC.</w:t>
+      </w:r>
+    </w:p>
+    <w:p>
+      <w:pPr>
+        <w:jc w:val="both"/>
+        <w:rPr>
+          <w:rFonts w:asciiTheme="minorHAnsi" w:hAnsiTheme="minorHAnsi" w:cstheme="minorHAnsi"/>
+        </w:rPr>
+      </w:pPr>
+      <w:r>
+        <w:rPr>
+          <w:rFonts w:asciiTheme="minorHAnsi" w:hAnsiTheme="minorHAnsi" w:cstheme="minorHAnsi"/>
+        </w:rPr>
+        <w:tab/>
+        <w:t xml:space="preserve">Além de possuir uma documentação robusta, uma comunidade ativa onde possui uma pagina exclusiva no site do </w:t>
+      </w:r>
+      <w:r>
+        <w:rPr>
+          <w:rFonts w:asciiTheme="minorHAnsi" w:hAnsiTheme="minorHAnsi" w:cstheme="minorHAnsi"/>
+          <w:i/>
+        </w:rPr>
+        <w:t>StackOverflow,</w:t>
+      </w:r>
+      <w:r>
+        <w:rPr>
+          <w:rFonts w:asciiTheme="minorHAnsi" w:hAnsiTheme="minorHAnsi" w:cstheme="minorHAnsi"/>
+        </w:rPr>
+        <w:t xml:space="preserve"> apenas com perguntas relativas ao </w:t>
+      </w:r>
+      <w:r>
+        <w:rPr>
+          <w:rFonts w:asciiTheme="minorHAnsi" w:hAnsiTheme="minorHAnsi" w:cstheme="minorHAnsi"/>
+          <w:i/>
+        </w:rPr>
+        <w:t>Spring</w:t>
+      </w:r>
+      <w:r>
+        <w:rPr>
+          <w:rFonts w:asciiTheme="minorHAnsi" w:hAnsiTheme="minorHAnsi" w:cstheme="minorHAnsi"/>
+        </w:rPr>
+        <w:t xml:space="preserve"> MVC e um amplo pacote de ferramentas abrangente para qualquer tipo de  projeto que você possa ter.</w:t>
+      </w:r>
+    </w:p>
+    <w:p>
+      <w:pPr>
+        <w:jc w:val="both"/>
+        <w:rPr>
+          <w:rFonts w:asciiTheme="minorHAnsi" w:hAnsiTheme="minorHAnsi" w:cstheme="minorHAnsi"/>
+        </w:rPr>
+      </w:pPr>
+      <w:r>
+        <w:rPr>
+          <w:rFonts w:asciiTheme="minorHAnsi" w:hAnsiTheme="minorHAnsi" w:cstheme="minorHAnsi"/>
+        </w:rPr>
+        <w:tab/>
+        <w:t xml:space="preserve"> </w:t>
+      </w:r>
+    </w:p>
+    <w:p>
+      <w:pPr>
+        <w:jc w:val="both"/>
+        <w:rPr>
+          <w:rFonts w:asciiTheme="minorHAnsi" w:hAnsiTheme="minorHAnsi" w:cstheme="minorHAnsi"/>
+        </w:rPr>
+      </w:pPr>
+      <w:r>
+        <w:rPr>
+          <w:rFonts w:asciiTheme="minorHAnsi" w:hAnsiTheme="minorHAnsi" w:cstheme="minorHAnsi"/>
+          <w:b/>
+        </w:rPr>
+        <w:t xml:space="preserve">2.4 </w:t>
+      </w:r>
+      <w:r>
+        <w:rPr>
+          <w:rFonts w:asciiTheme="minorHAnsi" w:hAnsiTheme="minorHAnsi" w:cstheme="minorHAnsi"/>
+          <w:b/>
+          <w:i/>
+        </w:rPr>
+        <w:t>VRaptor</w:t>
+      </w:r>
+      <w:r>
+        <w:rPr>
+          <w:rFonts w:asciiTheme="minorHAnsi" w:hAnsiTheme="minorHAnsi" w:cstheme="minorHAnsi"/>
+          <w:b/>
+        </w:rPr>
+        <w:t xml:space="preserve"> para agilizar o desenvolvimento</w:t>
+      </w:r>
+    </w:p>
+    <w:p>
+      <w:pPr>
+        <w:jc w:val="both"/>
+        <w:rPr>
+          <w:rFonts w:asciiTheme="minorHAnsi" w:hAnsiTheme="minorHAnsi" w:cstheme="minorHAnsi"/>
+        </w:rPr>
+      </w:pPr>
+    </w:p>
+    <w:p>
+      <w:pPr>
+        <w:jc w:val="both"/>
+        <w:rPr>
+          <w:rFonts w:asciiTheme="minorHAnsi" w:hAnsiTheme="minorHAnsi" w:cstheme="minorHAnsi"/>
+        </w:rPr>
+      </w:pPr>
+      <w:r>
+        <w:rPr>
+          <w:rFonts w:asciiTheme="minorHAnsi" w:hAnsiTheme="minorHAnsi" w:cstheme="minorHAnsi"/>
+        </w:rPr>
+        <w:tab/>
+      </w:r>
+      <w:r>
+        <w:rPr>
+          <w:rFonts w:asciiTheme="minorHAnsi" w:hAnsiTheme="minorHAnsi" w:cstheme="minorHAnsi"/>
+        </w:rPr>
+        <w:t xml:space="preserve">Diferente de outras frameworks, </w:t>
+      </w:r>
+      <w:r>
+        <w:rPr>
+          <w:rFonts w:asciiTheme="minorHAnsi" w:hAnsiTheme="minorHAnsi" w:cstheme="minorHAnsi"/>
+          <w:i/>
+        </w:rPr>
+        <w:t>VRaptor</w:t>
+      </w:r>
+      <w:r>
+        <w:rPr>
+          <w:rFonts w:asciiTheme="minorHAnsi" w:hAnsiTheme="minorHAnsi" w:cstheme="minorHAnsi"/>
+        </w:rPr>
+        <w:t>,</w:t>
+      </w:r>
+      <w:r>
+        <w:rPr>
+          <w:rFonts w:asciiTheme="minorHAnsi" w:hAnsiTheme="minorHAnsi" w:cstheme="minorHAnsi"/>
+        </w:rPr>
+        <w:t xml:space="preserve"> criado em 2004, pelos</w:t>
+      </w:r>
+      <w:r>
+        <w:rPr>
+          <w:rFonts w:asciiTheme="minorHAnsi" w:hAnsiTheme="minorHAnsi" w:cstheme="minorHAnsi"/>
+        </w:rPr>
+        <w:t xml:space="preserve"> brasileiros</w:t>
+      </w:r>
+      <w:r>
+        <w:rPr>
+          <w:rFonts w:asciiTheme="minorHAnsi" w:hAnsiTheme="minorHAnsi" w:cstheme="minorHAnsi"/>
+        </w:rPr>
+        <w:t xml:space="preserve"> </w:t>
+      </w:r>
+      <w:r>
+        <w:rPr>
+          <w:rFonts w:asciiTheme="minorHAnsi" w:hAnsiTheme="minorHAnsi" w:cstheme="minorHAnsi"/>
+        </w:rPr>
+        <w:t>Paulo Silveira e Guilherme Silveira,</w:t>
+      </w:r>
+      <w:r>
+        <w:rPr>
+          <w:rFonts w:asciiTheme="minorHAnsi" w:hAnsiTheme="minorHAnsi" w:cstheme="minorHAnsi"/>
+          <w:i/>
+        </w:rPr>
+        <w:t xml:space="preserve"> </w:t>
+      </w:r>
+      <w:r>
+        <w:rPr>
+          <w:rFonts w:asciiTheme="minorHAnsi" w:hAnsiTheme="minorHAnsi" w:cstheme="minorHAnsi"/>
+        </w:rPr>
+        <w:t>apresenta-se como uma alternativa eficiente</w:t>
+      </w:r>
+      <w:r>
+        <w:rPr>
+          <w:rFonts w:asciiTheme="minorHAnsi" w:hAnsiTheme="minorHAnsi" w:cstheme="minorHAnsi"/>
+        </w:rPr>
+        <w:t xml:space="preserve"> e</w:t>
+      </w:r>
+      <w:r>
+        <w:rPr>
+          <w:rFonts w:asciiTheme="minorHAnsi" w:hAnsiTheme="minorHAnsi" w:cstheme="minorHAnsi"/>
+        </w:rPr>
+        <w:t xml:space="preserve"> </w:t>
+      </w:r>
+      <w:r>
+        <w:rPr>
+          <w:rFonts w:asciiTheme="minorHAnsi" w:hAnsiTheme="minorHAnsi" w:cstheme="minorHAnsi"/>
+        </w:rPr>
+        <w:t xml:space="preserve">com a proposta de </w:t>
+      </w:r>
+      <w:r>
+        <w:rPr>
+          <w:rFonts w:asciiTheme="minorHAnsi" w:hAnsiTheme="minorHAnsi" w:cstheme="minorHAnsi"/>
+        </w:rPr>
+        <w:t>sua simplicidade</w:t>
+      </w:r>
+      <w:r>
+        <w:rPr>
+          <w:rFonts w:asciiTheme="minorHAnsi" w:hAnsiTheme="minorHAnsi" w:cstheme="minorHAnsi"/>
+        </w:rPr>
+        <w:t xml:space="preserve"> e </w:t>
+      </w:r>
+      <w:r>
+        <w:rPr>
+          <w:rFonts w:asciiTheme="minorHAnsi" w:hAnsiTheme="minorHAnsi" w:cstheme="minorHAnsi"/>
+        </w:rPr>
+        <w:t xml:space="preserve">por trazer a ideologia de ser rápido e </w:t>
+      </w:r>
+      <w:r>
+        <w:rPr>
+          <w:rFonts w:asciiTheme="minorHAnsi" w:hAnsiTheme="minorHAnsi" w:cstheme="minorHAnsi"/>
+        </w:rPr>
+        <w:t>de fácil</w:t>
+      </w:r>
+      <w:r>
+        <w:rPr>
+          <w:rFonts w:asciiTheme="minorHAnsi" w:hAnsiTheme="minorHAnsi" w:cstheme="minorHAnsi"/>
+        </w:rPr>
+        <w:t xml:space="preserve"> aplicação</w:t>
+      </w:r>
+      <w:r>
+        <w:rPr>
+          <w:rFonts w:asciiTheme="minorHAnsi" w:hAnsiTheme="minorHAnsi" w:cstheme="minorHAnsi"/>
+        </w:rPr>
+        <w:t xml:space="preserve">. </w:t>
+      </w:r>
+      <w:r>
+        <w:rPr>
+          <w:rFonts w:asciiTheme="minorHAnsi" w:hAnsiTheme="minorHAnsi" w:cstheme="minorHAnsi"/>
+        </w:rPr>
+        <w:t xml:space="preserve">E desde esse período, houve </w:t>
+      </w:r>
+      <w:r>
+        <w:rPr>
+          <w:rFonts w:asciiTheme="minorHAnsi" w:hAnsiTheme="minorHAnsi" w:cstheme="minorHAnsi"/>
+        </w:rPr>
+        <w:t>novas</w:t>
+      </w:r>
+      <w:r>
+        <w:rPr>
+          <w:rFonts w:asciiTheme="minorHAnsi" w:hAnsiTheme="minorHAnsi" w:cstheme="minorHAnsi"/>
+        </w:rPr>
+        <w:t xml:space="preserve"> </w:t>
+      </w:r>
+      <w:r>
+        <w:rPr>
+          <w:rFonts w:asciiTheme="minorHAnsi" w:hAnsiTheme="minorHAnsi" w:cstheme="minorHAnsi"/>
+        </w:rPr>
+        <w:t>versões</w:t>
+      </w:r>
+      <w:r>
+        <w:rPr>
+          <w:rFonts w:asciiTheme="minorHAnsi" w:hAnsiTheme="minorHAnsi" w:cstheme="minorHAnsi"/>
+        </w:rPr>
+        <w:t xml:space="preserve"> e melhorias</w:t>
+      </w:r>
+      <w:r>
+        <w:rPr>
+          <w:rFonts w:asciiTheme="minorHAnsi" w:hAnsiTheme="minorHAnsi" w:cstheme="minorHAnsi"/>
+        </w:rPr>
+        <w:t>,</w:t>
+      </w:r>
+      <w:r>
+        <w:rPr>
+          <w:rFonts w:asciiTheme="minorHAnsi" w:hAnsiTheme="minorHAnsi" w:cstheme="minorHAnsi"/>
+        </w:rPr>
+        <w:t xml:space="preserve"> acompanhando as melhores práticas de desenvolvimento no mercado e desempenho;</w:t>
+      </w:r>
+      <w:r>
+        <w:rPr>
+          <w:rFonts w:asciiTheme="minorHAnsi" w:hAnsiTheme="minorHAnsi" w:cstheme="minorHAnsi"/>
+        </w:rPr>
+        <w:t xml:space="preserve"> atualmente</w:t>
+      </w:r>
+      <w:r>
+        <w:rPr>
+          <w:rFonts w:asciiTheme="minorHAnsi" w:hAnsiTheme="minorHAnsi" w:cstheme="minorHAnsi"/>
+        </w:rPr>
+        <w:t xml:space="preserve"> o </w:t>
+      </w:r>
+      <w:r>
+        <w:rPr>
+          <w:rFonts w:asciiTheme="minorHAnsi" w:hAnsiTheme="minorHAnsi" w:cstheme="minorHAnsi"/>
+          <w:i/>
+        </w:rPr>
+        <w:t>framework</w:t>
+      </w:r>
+      <w:r>
+        <w:rPr>
+          <w:rFonts w:asciiTheme="minorHAnsi" w:hAnsiTheme="minorHAnsi" w:cstheme="minorHAnsi"/>
+        </w:rPr>
+        <w:t xml:space="preserve"> encontra-se na versão </w:t>
+      </w:r>
+      <w:r>
+        <w:rPr>
+          <w:rFonts w:asciiTheme="minorHAnsi" w:hAnsiTheme="minorHAnsi" w:cstheme="minorHAnsi"/>
+          <w:i/>
+        </w:rPr>
+        <w:t>4</w:t>
+      </w:r>
+      <w:r>
+        <w:rPr>
+          <w:rFonts w:asciiTheme="minorHAnsi" w:hAnsiTheme="minorHAnsi" w:cstheme="minorHAnsi"/>
+          <w:i/>
+        </w:rPr>
+        <w:t xml:space="preserve"> </w:t>
+      </w:r>
+      <w:r>
+        <w:rPr>
+          <w:rFonts w:asciiTheme="minorHAnsi" w:hAnsiTheme="minorHAnsi" w:cstheme="minorHAnsi"/>
+          <w:i/>
+        </w:rPr>
+        <w:t>,</w:t>
+      </w:r>
+      <w:r>
+        <w:rPr>
+          <w:rFonts w:asciiTheme="minorHAnsi" w:hAnsiTheme="minorHAnsi" w:cstheme="minorHAnsi"/>
+        </w:rPr>
+        <w:t>trazendo</w:t>
+      </w:r>
+      <w:r>
+        <w:rPr>
+          <w:rFonts w:asciiTheme="minorHAnsi" w:hAnsiTheme="minorHAnsi" w:cstheme="minorHAnsi"/>
+          <w:i/>
+        </w:rPr>
+        <w:t xml:space="preserve"> </w:t>
+      </w:r>
+      <w:r>
+        <w:rPr>
+          <w:rFonts w:asciiTheme="minorHAnsi" w:hAnsiTheme="minorHAnsi" w:cstheme="minorHAnsi"/>
+        </w:rPr>
+        <w:t>total integração</w:t>
+      </w:r>
+      <w:r>
+        <w:rPr>
+          <w:rFonts w:asciiTheme="minorHAnsi" w:hAnsiTheme="minorHAnsi" w:cstheme="minorHAnsi"/>
+          <w:i/>
+        </w:rPr>
+        <w:t xml:space="preserve"> </w:t>
+      </w:r>
+      <w:r>
+        <w:rPr>
+          <w:rFonts w:asciiTheme="minorHAnsi" w:hAnsiTheme="minorHAnsi" w:cstheme="minorHAnsi"/>
+        </w:rPr>
+        <w:t xml:space="preserve">com </w:t>
+      </w:r>
+      <w:r>
+        <w:rPr>
+          <w:rFonts w:asciiTheme="minorHAnsi" w:hAnsiTheme="minorHAnsi" w:cstheme="minorHAnsi"/>
+          <w:i/>
+        </w:rPr>
+        <w:t>Java</w:t>
+      </w:r>
+      <w:r>
+        <w:rPr>
+          <w:rFonts w:asciiTheme="minorHAnsi" w:hAnsiTheme="minorHAnsi" w:cstheme="minorHAnsi"/>
+        </w:rPr>
+        <w:t xml:space="preserve"> EE 7,</w:t>
+      </w:r>
+      <w:r>
+        <w:rPr>
+          <w:rFonts w:asciiTheme="minorHAnsi" w:hAnsiTheme="minorHAnsi" w:cstheme="minorHAnsi"/>
+        </w:rPr>
+        <w:t xml:space="preserve"> mas sempr</w:t>
+      </w:r>
+      <w:r>
+        <w:rPr>
+          <w:rFonts w:asciiTheme="minorHAnsi" w:hAnsiTheme="minorHAnsi" w:cstheme="minorHAnsi"/>
+        </w:rPr>
+        <w:t>e mantendo sua proposta.</w:t>
+      </w:r>
+      <w:r>
+        <w:rPr>
+          <w:rFonts w:asciiTheme="minorHAnsi" w:hAnsiTheme="minorHAnsi" w:cstheme="minorHAnsi"/>
+        </w:rPr>
+        <w:t xml:space="preserve"> </w:t>
+      </w:r>
+      <w:r>
+        <w:rPr>
+          <w:rFonts w:asciiTheme="minorHAnsi" w:hAnsiTheme="minorHAnsi" w:cstheme="minorHAnsi"/>
+          <w:i/>
+        </w:rPr>
         <w:lastRenderedPageBreak/>
+        <w:t>VRaptor.org (2018) “</w:t>
+      </w:r>
+      <w:r>
+        <w:rPr>
+          <w:rFonts w:asciiTheme="minorHAnsi" w:hAnsiTheme="minorHAnsi" w:cstheme="minorHAnsi"/>
+        </w:rPr>
+        <w:t xml:space="preserve"> O VRaptor 4 traz alta produtividade para um desenvolvimento Java Web rápido e fácil com</w:t>
+      </w:r>
+      <w:r>
+        <w:rPr>
+          <w:rFonts w:asciiTheme="minorHAnsi" w:hAnsiTheme="minorHAnsi" w:cstheme="minorHAnsi"/>
+        </w:rPr>
+        <w:t xml:space="preserve"> CDI</w:t>
+      </w:r>
+      <w:r>
+        <w:rPr>
+          <w:rFonts w:asciiTheme="minorHAnsi" w:hAnsiTheme="minorHAnsi" w:cstheme="minorHAnsi"/>
+        </w:rPr>
+        <w:t>”</w:t>
+      </w:r>
+      <w:r>
+        <w:rPr>
+          <w:rFonts w:asciiTheme="minorHAnsi" w:hAnsiTheme="minorHAnsi" w:cstheme="minorHAnsi"/>
+        </w:rPr>
+        <w:t>.</w:t>
+      </w:r>
+    </w:p>
+    <w:p>
+      <w:pPr>
+        <w:jc w:val="both"/>
+        <w:rPr>
+          <w:rFonts w:asciiTheme="minorHAnsi" w:hAnsiTheme="minorHAnsi" w:cstheme="minorHAnsi"/>
+        </w:rPr>
+      </w:pPr>
+      <w:r>
+        <w:rPr>
+          <w:rFonts w:asciiTheme="minorHAnsi" w:hAnsiTheme="minorHAnsi" w:cstheme="minorHAnsi"/>
+        </w:rPr>
         <w:tab/>
         <w:t xml:space="preserve">O que seria o CDI e qual vantagem da utilização desse componente ao </w:t>
       </w:r>
@@ -4573,6 +5255,7 @@
         <w:rPr>
           <w:rFonts w:asciiTheme="minorHAnsi" w:hAnsiTheme="minorHAnsi" w:cstheme="minorHAnsi"/>
         </w:rPr>
+        <w:lastRenderedPageBreak/>
         <w:tab/>
         <w:t xml:space="preserve">Finalizando, o </w:t>
       </w:r>
@@ -4642,54 +5325,49 @@
       <w:pPr>
         <w:jc w:val="both"/>
         <w:rPr>
-          <w:rFonts w:asciiTheme="minorHAnsi" w:eastAsiaTheme="minorHAnsi" w:hAnsiTheme="minorHAnsi" w:cstheme="minorHAnsi"/>
-        </w:rPr>
-      </w:pPr>
-      <w:r>
-        <w:rPr>
-          <w:rFonts w:asciiTheme="minorHAnsi" w:eastAsiaTheme="minorHAnsi" w:hAnsiTheme="minorHAnsi" w:cstheme="minorHAnsi"/>
-        </w:rPr>
-        <w:t>VRAPTOR</w:t>
-      </w:r>
-      <w:r>
-        <w:rPr>
-          <w:rFonts w:asciiTheme="minorHAnsi" w:eastAsiaTheme="minorHAnsi" w:hAnsiTheme="minorHAnsi" w:cstheme="minorHAnsi"/>
+          <w:rFonts w:asciiTheme="minorHAnsi" w:hAnsiTheme="minorHAnsi" w:cstheme="minorHAnsi"/>
+          <w:color w:val="323232"/>
+          <w:shd w:val="clear" w:color="auto" w:fill="FFFFFF"/>
+        </w:rPr>
+      </w:pPr>
+      <w:r>
+        <w:rPr>
+          <w:rFonts w:asciiTheme="minorHAnsi" w:hAnsiTheme="minorHAnsi" w:cstheme="minorHAnsi"/>
+          <w:color w:val="323232"/>
+          <w:shd w:val="clear" w:color="auto" w:fill="FFFFFF"/>
+        </w:rPr>
+        <w:t xml:space="preserve">BERGMAN Noel J, CHOPRA Abhinav. </w:t>
+      </w:r>
+      <w:r>
+        <w:rPr>
+          <w:rFonts w:asciiTheme="minorHAnsi" w:hAnsiTheme="minorHAnsi" w:cstheme="minorHAnsi"/>
+          <w:b/>
+          <w:color w:val="323232"/>
+          <w:shd w:val="clear" w:color="auto" w:fill="FFFFFF"/>
+        </w:rPr>
+        <w:t>Introdução às páginas do JavaServer</w:t>
+      </w:r>
+      <w:r>
+        <w:rPr>
+          <w:rFonts w:asciiTheme="minorHAnsi" w:hAnsiTheme="minorHAnsi" w:cstheme="minorHAnsi"/>
+          <w:color w:val="323232"/>
+          <w:shd w:val="clear" w:color="auto" w:fill="FFFFFF"/>
         </w:rPr>
         <w:t xml:space="preserve">. </w:t>
       </w:r>
       <w:r>
         <w:rPr>
           <w:rFonts w:asciiTheme="minorHAnsi" w:eastAsiaTheme="minorHAnsi" w:hAnsiTheme="minorHAnsi" w:cstheme="minorHAnsi"/>
-          <w:b/>
-        </w:rPr>
-        <w:t>Documentação</w:t>
-      </w:r>
-      <w:r>
-        <w:rPr>
-          <w:rFonts w:asciiTheme="minorHAnsi" w:eastAsiaTheme="minorHAnsi" w:hAnsiTheme="minorHAnsi" w:cstheme="minorHAnsi"/>
-          <w:b/>
-        </w:rPr>
-        <w:t xml:space="preserve"> ofical</w:t>
-      </w:r>
-      <w:r>
-        <w:rPr>
-          <w:rFonts w:asciiTheme="minorHAnsi" w:eastAsiaTheme="minorHAnsi" w:hAnsiTheme="minorHAnsi" w:cstheme="minorHAnsi"/>
-          <w:b/>
-        </w:rPr>
-        <w:t xml:space="preserve"> </w:t>
-      </w:r>
-      <w:r>
-        <w:rPr>
-          <w:rFonts w:asciiTheme="minorHAnsi" w:eastAsiaTheme="minorHAnsi" w:hAnsiTheme="minorHAnsi" w:cstheme="minorHAnsi"/>
-          <w:b/>
-        </w:rPr>
-        <w:t>do framework</w:t>
-      </w:r>
-      <w:r>
-        <w:rPr>
-          <w:rFonts w:asciiTheme="minorHAnsi" w:eastAsiaTheme="minorHAnsi" w:hAnsiTheme="minorHAnsi" w:cstheme="minorHAnsi"/>
-        </w:rPr>
-        <w:t xml:space="preserve">. Disponível em </w:t>
+        </w:rPr>
+        <w:t>Publicado em 28 de Ago. 2001.</w:t>
+      </w:r>
+      <w:r>
+        <w:rPr>
+          <w:rFonts w:asciiTheme="minorHAnsi" w:hAnsiTheme="minorHAnsi" w:cstheme="minorHAnsi"/>
+          <w:color w:val="323232"/>
+          <w:shd w:val="clear" w:color="auto" w:fill="FFFFFF"/>
+        </w:rPr>
+        <w:t xml:space="preserve"> Disponível em </w:t>
       </w:r>
       <w:hyperlink r:id="rId12" w:history="1">
         <w:r>
@@ -4697,18 +5375,21 @@
             <w:rStyle w:val="Hyperlink"/>
             <w:rFonts w:asciiTheme="minorHAnsi" w:eastAsiaTheme="minorHAnsi" w:hAnsiTheme="minorHAnsi" w:cstheme="minorHAnsi"/>
           </w:rPr>
-          <w:t>http://www.vraptor.org/pt/docs</w:t>
+          <w:t>https://www.ibm.com/developerworks/java/tutorials/j-introjsp/j-introjsp.html</w:t>
         </w:r>
       </w:hyperlink>
       <w:r>
         <w:rPr>
           <w:rFonts w:asciiTheme="minorHAnsi" w:eastAsiaTheme="minorHAnsi" w:hAnsiTheme="minorHAnsi" w:cstheme="minorHAnsi"/>
         </w:rPr>
-        <w:t>. Acesso em 27 de Ago. 2018.</w:t>
+        <w:t>. Acesso em 02 de Set. 2018.</w:t>
       </w:r>
     </w:p>
     <w:p>
       <w:pPr>
+        <w:autoSpaceDE w:val="0"/>
+        <w:autoSpaceDN w:val="0"/>
+        <w:adjustRightInd w:val="0"/>
         <w:jc w:val="both"/>
         <w:rPr>
           <w:rFonts w:asciiTheme="minorHAnsi" w:eastAsiaTheme="minorHAnsi" w:hAnsiTheme="minorHAnsi" w:cstheme="minorHAnsi"/>
@@ -4726,25 +5407,7 @@
         <w:rPr>
           <w:rFonts w:asciiTheme="minorHAnsi" w:eastAsiaTheme="minorHAnsi" w:hAnsiTheme="minorHAnsi" w:cstheme="minorHAnsi"/>
         </w:rPr>
-        <w:t>CAELUM, V</w:t>
-      </w:r>
-      <w:r>
-        <w:rPr>
-          <w:rFonts w:asciiTheme="minorHAnsi" w:eastAsiaTheme="minorHAnsi" w:hAnsiTheme="minorHAnsi" w:cstheme="minorHAnsi"/>
-        </w:rPr>
-        <w:t>raptor</w:t>
-      </w:r>
-      <w:r>
-        <w:rPr>
-          <w:rFonts w:asciiTheme="minorHAnsi" w:eastAsiaTheme="minorHAnsi" w:hAnsiTheme="minorHAnsi" w:cstheme="minorHAnsi"/>
-        </w:rPr>
-        <w:t xml:space="preserve"> 4</w:t>
-      </w:r>
-      <w:r>
-        <w:rPr>
-          <w:rFonts w:asciiTheme="minorHAnsi" w:eastAsiaTheme="minorHAnsi" w:hAnsiTheme="minorHAnsi" w:cstheme="minorHAnsi"/>
-        </w:rPr>
-        <w:t xml:space="preserve">. </w:t>
+        <w:t xml:space="preserve">CAELUM, Vraptor 4. </w:t>
       </w:r>
       <w:r>
         <w:rPr>
@@ -4772,13 +5435,7 @@
         <w:rPr>
           <w:rFonts w:asciiTheme="minorHAnsi" w:eastAsiaTheme="minorHAnsi" w:hAnsiTheme="minorHAnsi" w:cstheme="minorHAnsi"/>
         </w:rPr>
-        <w:t>.</w:t>
-      </w:r>
-      <w:r>
-        <w:rPr>
-          <w:rFonts w:asciiTheme="minorHAnsi" w:eastAsiaTheme="minorHAnsi" w:hAnsiTheme="minorHAnsi" w:cstheme="minorHAnsi"/>
-        </w:rPr>
-        <w:t xml:space="preserve"> </w:t>
+        <w:t xml:space="preserve">. </w:t>
       </w:r>
       <w:r>
         <w:rPr>
@@ -4796,6 +5453,9 @@
     </w:p>
     <w:p>
       <w:pPr>
+        <w:autoSpaceDE w:val="0"/>
+        <w:autoSpaceDN w:val="0"/>
+        <w:adjustRightInd w:val="0"/>
         <w:jc w:val="both"/>
         <w:rPr>
           <w:rFonts w:asciiTheme="minorHAnsi" w:eastAsiaTheme="minorHAnsi" w:hAnsiTheme="minorHAnsi" w:cstheme="minorHAnsi"/>
@@ -4813,221 +5473,7 @@
         <w:rPr>
           <w:rFonts w:asciiTheme="minorHAnsi" w:eastAsiaTheme="minorHAnsi" w:hAnsiTheme="minorHAnsi" w:cstheme="minorHAnsi"/>
         </w:rPr>
-        <w:t xml:space="preserve">SPRING. </w:t>
-      </w:r>
-      <w:r>
-        <w:rPr>
-          <w:rFonts w:asciiTheme="minorHAnsi" w:eastAsiaTheme="minorHAnsi" w:hAnsiTheme="minorHAnsi" w:cstheme="minorHAnsi"/>
-          <w:b/>
-        </w:rPr>
-        <w:t>Guias e tutoriais</w:t>
-      </w:r>
-      <w:r>
-        <w:rPr>
-          <w:rFonts w:asciiTheme="minorHAnsi" w:eastAsiaTheme="minorHAnsi" w:hAnsiTheme="minorHAnsi" w:cstheme="minorHAnsi"/>
-        </w:rPr>
-        <w:t xml:space="preserve">. Disponível em </w:t>
-      </w:r>
-      <w:hyperlink r:id="rId14" w:history="1">
-        <w:r>
-          <w:rPr>
-            <w:rStyle w:val="Hyperlink"/>
-            <w:rFonts w:asciiTheme="minorHAnsi" w:eastAsiaTheme="minorHAnsi" w:hAnsiTheme="minorHAnsi" w:cstheme="minorHAnsi"/>
-          </w:rPr>
-          <w:t>https://spring.io/guide</w:t>
-        </w:r>
-      </w:hyperlink>
-      <w:r>
-        <w:rPr>
-          <w:rFonts w:asciiTheme="minorHAnsi" w:eastAsiaTheme="minorHAnsi" w:hAnsiTheme="minorHAnsi" w:cstheme="minorHAnsi"/>
-        </w:rPr>
-        <w:t xml:space="preserve">. </w:t>
-      </w:r>
-      <w:r>
-        <w:rPr>
-          <w:rFonts w:asciiTheme="minorHAnsi" w:eastAsiaTheme="minorHAnsi" w:hAnsiTheme="minorHAnsi" w:cstheme="minorHAnsi"/>
-          <w:i/>
-        </w:rPr>
-        <w:t xml:space="preserve">2018 Pivotal Software. </w:t>
-      </w:r>
-      <w:r>
-        <w:rPr>
-          <w:rFonts w:asciiTheme="minorHAnsi" w:eastAsiaTheme="minorHAnsi" w:hAnsiTheme="minorHAnsi" w:cstheme="minorHAnsi"/>
-        </w:rPr>
-        <w:t>Acesso em 27 de Ago. 2018.</w:t>
-      </w:r>
-    </w:p>
-    <w:p>
-      <w:pPr>
-        <w:jc w:val="both"/>
-        <w:rPr>
-          <w:rFonts w:asciiTheme="minorHAnsi" w:eastAsiaTheme="minorHAnsi" w:hAnsiTheme="minorHAnsi" w:cstheme="minorHAnsi"/>
-        </w:rPr>
-      </w:pPr>
-    </w:p>
-    <w:p>
-      <w:pPr>
-        <w:jc w:val="both"/>
-        <w:rPr>
-          <w:rFonts w:asciiTheme="minorHAnsi" w:eastAsiaTheme="minorHAnsi" w:hAnsiTheme="minorHAnsi" w:cstheme="minorHAnsi"/>
-        </w:rPr>
-      </w:pPr>
-      <w:r>
-        <w:rPr>
-          <w:rFonts w:asciiTheme="minorHAnsi" w:eastAsiaTheme="minorHAnsi" w:hAnsiTheme="minorHAnsi" w:cstheme="minorHAnsi"/>
-        </w:rPr>
-        <w:t>SPRING-PROJECT, S</w:t>
-      </w:r>
-      <w:r>
-        <w:rPr>
-          <w:rFonts w:asciiTheme="minorHAnsi" w:eastAsiaTheme="minorHAnsi" w:hAnsiTheme="minorHAnsi" w:cstheme="minorHAnsi"/>
-        </w:rPr>
-        <w:t>pring</w:t>
-      </w:r>
-      <w:r>
-        <w:rPr>
-          <w:rFonts w:asciiTheme="minorHAnsi" w:eastAsiaTheme="minorHAnsi" w:hAnsiTheme="minorHAnsi" w:cstheme="minorHAnsi"/>
-        </w:rPr>
-        <w:t xml:space="preserve"> F</w:t>
-      </w:r>
-      <w:r>
-        <w:rPr>
-          <w:rFonts w:asciiTheme="minorHAnsi" w:eastAsiaTheme="minorHAnsi" w:hAnsiTheme="minorHAnsi" w:cstheme="minorHAnsi"/>
-        </w:rPr>
-        <w:t>ramework.</w:t>
-      </w:r>
-      <w:r>
-        <w:rPr>
-          <w:rFonts w:asciiTheme="minorHAnsi" w:eastAsiaTheme="minorHAnsi" w:hAnsiTheme="minorHAnsi" w:cstheme="minorHAnsi"/>
-        </w:rPr>
-        <w:t xml:space="preserve"> </w:t>
-      </w:r>
-      <w:r>
-        <w:rPr>
-          <w:rFonts w:asciiTheme="minorHAnsi" w:eastAsiaTheme="minorHAnsi" w:hAnsiTheme="minorHAnsi" w:cstheme="minorHAnsi"/>
-          <w:b/>
-        </w:rPr>
-        <w:t>Repositório de projetos, instruções e downloads referente a framework</w:t>
-      </w:r>
-      <w:r>
-        <w:rPr>
-          <w:rFonts w:asciiTheme="minorHAnsi" w:eastAsiaTheme="minorHAnsi" w:hAnsiTheme="minorHAnsi" w:cstheme="minorHAnsi"/>
-        </w:rPr>
-        <w:t xml:space="preserve">. Disponível em </w:t>
-      </w:r>
-      <w:hyperlink r:id="rId15" w:history="1">
-        <w:r>
-          <w:rPr>
-            <w:rStyle w:val="Hyperlink"/>
-            <w:rFonts w:asciiTheme="minorHAnsi" w:eastAsiaTheme="minorHAnsi" w:hAnsiTheme="minorHAnsi" w:cstheme="minorHAnsi"/>
-          </w:rPr>
-          <w:t>https://github.com/spring-projects/spring-framework</w:t>
-        </w:r>
-      </w:hyperlink>
-      <w:r>
-        <w:rPr>
-          <w:rFonts w:asciiTheme="minorHAnsi" w:eastAsiaTheme="minorHAnsi" w:hAnsiTheme="minorHAnsi" w:cstheme="minorHAnsi"/>
-        </w:rPr>
-        <w:t xml:space="preserve">. </w:t>
-      </w:r>
-      <w:r>
-        <w:rPr>
-          <w:rFonts w:asciiTheme="minorHAnsi" w:eastAsiaTheme="minorHAnsi" w:hAnsiTheme="minorHAnsi" w:cstheme="minorHAnsi"/>
-          <w:i/>
-        </w:rPr>
-        <w:t>2018 Github, Inc</w:t>
-      </w:r>
-      <w:r>
-        <w:rPr>
-          <w:rFonts w:asciiTheme="minorHAnsi" w:eastAsiaTheme="minorHAnsi" w:hAnsiTheme="minorHAnsi" w:cstheme="minorHAnsi"/>
-        </w:rPr>
-        <w:t>. Acesso em 27 de Ago. 2018.</w:t>
-      </w:r>
-    </w:p>
-    <w:p>
-      <w:pPr>
-        <w:jc w:val="both"/>
-        <w:rPr>
-          <w:rFonts w:asciiTheme="minorHAnsi" w:eastAsiaTheme="minorHAnsi" w:hAnsiTheme="minorHAnsi" w:cstheme="minorHAnsi"/>
-        </w:rPr>
-      </w:pPr>
-    </w:p>
-    <w:p>
-      <w:pPr>
-        <w:jc w:val="both"/>
-        <w:rPr>
-          <w:rFonts w:asciiTheme="minorHAnsi" w:eastAsiaTheme="minorHAnsi" w:hAnsiTheme="minorHAnsi" w:cstheme="minorHAnsi"/>
-          <w:u w:val="single"/>
-        </w:rPr>
-      </w:pPr>
-      <w:r>
-        <w:rPr>
-          <w:rFonts w:asciiTheme="minorHAnsi" w:eastAsiaTheme="minorHAnsi" w:hAnsiTheme="minorHAnsi" w:cstheme="minorHAnsi"/>
-        </w:rPr>
-        <w:t>MATTEI, Marcelo</w:t>
-      </w:r>
-      <w:r>
-        <w:rPr>
-          <w:rFonts w:asciiTheme="minorHAnsi" w:eastAsiaTheme="minorHAnsi" w:hAnsiTheme="minorHAnsi" w:cstheme="minorHAnsi"/>
-        </w:rPr>
-        <w:t xml:space="preserve">. </w:t>
-      </w:r>
-      <w:r>
-        <w:rPr>
-          <w:rFonts w:asciiTheme="minorHAnsi" w:eastAsiaTheme="minorHAnsi" w:hAnsiTheme="minorHAnsi" w:cstheme="minorHAnsi"/>
-          <w:b/>
-        </w:rPr>
-        <w:t xml:space="preserve">Boas práticas no desenvolvimento de websites. </w:t>
-      </w:r>
-      <w:r>
-        <w:rPr>
-          <w:rFonts w:asciiTheme="minorHAnsi" w:eastAsiaTheme="minorHAnsi" w:hAnsiTheme="minorHAnsi" w:cstheme="minorHAnsi"/>
-        </w:rPr>
-        <w:t xml:space="preserve">Publicado em 19 de Nov. 2007. Disponível em </w:t>
-      </w:r>
-      <w:hyperlink r:id="rId16" w:history="1">
-        <w:r>
-          <w:rPr>
-            <w:rStyle w:val="Hyperlink"/>
-            <w:rFonts w:asciiTheme="minorHAnsi" w:eastAsiaTheme="minorHAnsi" w:hAnsiTheme="minorHAnsi" w:cstheme="minorHAnsi"/>
-          </w:rPr>
-          <w:t>https://webinsider.com.br/boas-praticas-no-desenvolvimento-de-websites/</w:t>
-        </w:r>
-      </w:hyperlink>
-      <w:r>
-        <w:rPr>
-          <w:rFonts w:asciiTheme="minorHAnsi" w:eastAsiaTheme="minorHAnsi" w:hAnsiTheme="minorHAnsi" w:cstheme="minorHAnsi"/>
-        </w:rPr>
-        <w:t>. Acesso em 27 de Ago. 2018.</w:t>
-      </w:r>
-    </w:p>
-    <w:p>
-      <w:pPr>
-        <w:jc w:val="both"/>
-        <w:rPr>
-          <w:rFonts w:asciiTheme="minorHAnsi" w:eastAsiaTheme="minorHAnsi" w:hAnsiTheme="minorHAnsi" w:cstheme="minorHAnsi"/>
-        </w:rPr>
-      </w:pPr>
-    </w:p>
-    <w:p>
-      <w:pPr>
-        <w:jc w:val="both"/>
-        <w:rPr>
-          <w:rFonts w:asciiTheme="minorHAnsi" w:eastAsiaTheme="minorHAnsi" w:hAnsiTheme="minorHAnsi" w:cstheme="minorHAnsi"/>
-        </w:rPr>
-      </w:pPr>
-      <w:r>
-        <w:rPr>
-          <w:rFonts w:asciiTheme="minorHAnsi" w:eastAsiaTheme="minorHAnsi" w:hAnsiTheme="minorHAnsi" w:cstheme="minorHAnsi"/>
-        </w:rPr>
-        <w:t xml:space="preserve">FRANZINI, Fernando, </w:t>
-      </w:r>
-      <w:r>
-        <w:rPr>
-          <w:rFonts w:asciiTheme="minorHAnsi" w:eastAsiaTheme="minorHAnsi" w:hAnsiTheme="minorHAnsi" w:cstheme="minorHAnsi"/>
-          <w:b/>
-        </w:rPr>
-        <w:t xml:space="preserve">O que aprendi com livro VRaptor – Desenvovlimento Ágil para Web com </w:t>
+        <w:t xml:space="preserve">CALVALCANTI Lucas, </w:t>
       </w:r>
       <w:r>
         <w:rPr>
@@ -5035,406 +5481,13 @@
           <w:b/>
           <w:i/>
         </w:rPr>
-        <w:t>Java</w:t>
-      </w:r>
-      <w:r>
-        <w:rPr>
-          <w:rFonts w:asciiTheme="minorHAnsi" w:eastAsiaTheme="minorHAnsi" w:hAnsiTheme="minorHAnsi" w:cstheme="minorHAnsi"/>
-        </w:rPr>
-        <w:t>. Publicado em 11 de Dez. 2013. Disponível em</w:t>
+        <w:t>Vraptor</w:t>
       </w:r>
       <w:r>
         <w:rPr>
           <w:rFonts w:asciiTheme="minorHAnsi" w:eastAsiaTheme="minorHAnsi" w:hAnsiTheme="minorHAnsi" w:cstheme="minorHAnsi"/>
           <w:b/>
         </w:rPr>
-        <w:t xml:space="preserve"> </w:t>
-      </w:r>
-      <w:hyperlink r:id="rId17" w:history="1">
-        <w:r>
-          <w:rPr>
-            <w:rStyle w:val="Hyperlink"/>
-            <w:rFonts w:asciiTheme="minorHAnsi" w:eastAsiaTheme="minorHAnsi" w:hAnsiTheme="minorHAnsi" w:cstheme="minorHAnsi"/>
-          </w:rPr>
-          <w:t>https://imasters.com.br/back-end/o-que-aprendi-com-o-livro-vraptor-desenvolvimento-agil-para-web-com-java</w:t>
-        </w:r>
-      </w:hyperlink>
-    </w:p>
-    <w:p>
-      <w:pPr>
-        <w:jc w:val="both"/>
-        <w:rPr>
-          <w:rFonts w:asciiTheme="minorHAnsi" w:eastAsiaTheme="minorHAnsi" w:hAnsiTheme="minorHAnsi" w:cstheme="minorHAnsi"/>
-        </w:rPr>
-      </w:pPr>
-    </w:p>
-    <w:p>
-      <w:pPr>
-        <w:jc w:val="both"/>
-        <w:rPr>
-          <w:rFonts w:asciiTheme="minorHAnsi" w:eastAsiaTheme="minorHAnsi" w:hAnsiTheme="minorHAnsi" w:cstheme="minorHAnsi"/>
-        </w:rPr>
-      </w:pPr>
-      <w:r>
-        <w:rPr>
-          <w:rFonts w:asciiTheme="minorHAnsi" w:eastAsiaTheme="minorHAnsi" w:hAnsiTheme="minorHAnsi" w:cstheme="minorHAnsi"/>
-        </w:rPr>
-        <w:t xml:space="preserve">ORACLE, </w:t>
-      </w:r>
-      <w:r>
-        <w:rPr>
-          <w:rFonts w:asciiTheme="minorHAnsi" w:eastAsiaTheme="minorHAnsi" w:hAnsiTheme="minorHAnsi" w:cstheme="minorHAnsi"/>
-          <w:b/>
-        </w:rPr>
-        <w:t xml:space="preserve">O que é um </w:t>
-      </w:r>
-      <w:r>
-        <w:rPr>
-          <w:rFonts w:asciiTheme="minorHAnsi" w:eastAsiaTheme="minorHAnsi" w:hAnsiTheme="minorHAnsi" w:cstheme="minorHAnsi"/>
-          <w:b/>
-          <w:i/>
-        </w:rPr>
-        <w:t>servlet</w:t>
-      </w:r>
-      <w:r>
-        <w:rPr>
-          <w:rFonts w:asciiTheme="minorHAnsi" w:eastAsiaTheme="minorHAnsi" w:hAnsiTheme="minorHAnsi" w:cstheme="minorHAnsi"/>
-          <w:b/>
-        </w:rPr>
-        <w:t>?</w:t>
-      </w:r>
-      <w:r>
-        <w:rPr>
-          <w:rFonts w:asciiTheme="minorHAnsi" w:eastAsiaTheme="minorHAnsi" w:hAnsiTheme="minorHAnsi" w:cstheme="minorHAnsi"/>
-        </w:rPr>
-        <w:t xml:space="preserve"> Disponível em </w:t>
-      </w:r>
-      <w:hyperlink r:id="rId18" w:history="1">
-        <w:r>
-          <w:rPr>
-            <w:rStyle w:val="Hyperlink"/>
-            <w:rFonts w:asciiTheme="minorHAnsi" w:eastAsiaTheme="minorHAnsi" w:hAnsiTheme="minorHAnsi" w:cstheme="minorHAnsi"/>
-          </w:rPr>
-          <w:t>https://docs.oracle.com/javaee/6/tutorial/doc/bnafe.html</w:t>
-        </w:r>
-      </w:hyperlink>
-      <w:r>
-        <w:rPr>
-          <w:rFonts w:asciiTheme="minorHAnsi" w:eastAsiaTheme="minorHAnsi" w:hAnsiTheme="minorHAnsi" w:cstheme="minorHAnsi"/>
-        </w:rPr>
-        <w:t xml:space="preserve">. Acesso em 02 de Set. 2018. </w:t>
-      </w:r>
-    </w:p>
-    <w:p>
-      <w:pPr>
-        <w:jc w:val="both"/>
-        <w:rPr>
-          <w:rFonts w:asciiTheme="minorHAnsi" w:eastAsiaTheme="minorHAnsi" w:hAnsiTheme="minorHAnsi" w:cstheme="minorHAnsi"/>
-        </w:rPr>
-      </w:pPr>
-    </w:p>
-    <w:p>
-      <w:pPr>
-        <w:jc w:val="both"/>
-        <w:rPr>
-          <w:rFonts w:asciiTheme="minorHAnsi" w:hAnsiTheme="minorHAnsi" w:cstheme="minorHAnsi"/>
-          <w:color w:val="323232"/>
-          <w:shd w:val="clear" w:color="auto" w:fill="FFFFFF"/>
-        </w:rPr>
-      </w:pPr>
-      <w:r>
-        <w:rPr>
-          <w:rFonts w:asciiTheme="minorHAnsi" w:hAnsiTheme="minorHAnsi" w:cstheme="minorHAnsi"/>
-          <w:color w:val="323232"/>
-          <w:shd w:val="clear" w:color="auto" w:fill="FFFFFF"/>
-        </w:rPr>
-        <w:t xml:space="preserve">BERGMAN Noel J, CHOPRA Abhinav. </w:t>
-      </w:r>
-      <w:r>
-        <w:rPr>
-          <w:rFonts w:asciiTheme="minorHAnsi" w:hAnsiTheme="minorHAnsi" w:cstheme="minorHAnsi"/>
-          <w:b/>
-          <w:color w:val="323232"/>
-          <w:shd w:val="clear" w:color="auto" w:fill="FFFFFF"/>
-        </w:rPr>
-        <w:t>Introdução às páginas do JavaServer</w:t>
-      </w:r>
-      <w:r>
-        <w:rPr>
-          <w:rFonts w:asciiTheme="minorHAnsi" w:hAnsiTheme="minorHAnsi" w:cstheme="minorHAnsi"/>
-          <w:color w:val="323232"/>
-          <w:shd w:val="clear" w:color="auto" w:fill="FFFFFF"/>
-        </w:rPr>
-        <w:t xml:space="preserve">. </w:t>
-      </w:r>
-      <w:r>
-        <w:rPr>
-          <w:rFonts w:asciiTheme="minorHAnsi" w:eastAsiaTheme="minorHAnsi" w:hAnsiTheme="minorHAnsi" w:cstheme="minorHAnsi"/>
-        </w:rPr>
-        <w:t>Publicado em 28 de Ago. 2001.</w:t>
-      </w:r>
-      <w:r>
-        <w:rPr>
-          <w:rFonts w:asciiTheme="minorHAnsi" w:hAnsiTheme="minorHAnsi" w:cstheme="minorHAnsi"/>
-          <w:color w:val="323232"/>
-          <w:shd w:val="clear" w:color="auto" w:fill="FFFFFF"/>
-        </w:rPr>
-        <w:t xml:space="preserve"> Disponível em </w:t>
-      </w:r>
-      <w:hyperlink r:id="rId19" w:history="1">
-        <w:r>
-          <w:rPr>
-            <w:rStyle w:val="Hyperlink"/>
-            <w:rFonts w:asciiTheme="minorHAnsi" w:eastAsiaTheme="minorHAnsi" w:hAnsiTheme="minorHAnsi" w:cstheme="minorHAnsi"/>
-          </w:rPr>
-          <w:t>https://www.ibm.com/developerworks/java/tutorials/j-introjsp/j-introjsp.html</w:t>
-        </w:r>
-      </w:hyperlink>
-      <w:r>
-        <w:rPr>
-          <w:rFonts w:asciiTheme="minorHAnsi" w:eastAsiaTheme="minorHAnsi" w:hAnsiTheme="minorHAnsi" w:cstheme="minorHAnsi"/>
-        </w:rPr>
-        <w:t>. Acesso em 02 de Set. 2018.</w:t>
-      </w:r>
-    </w:p>
-    <w:p>
-      <w:pPr>
-        <w:jc w:val="both"/>
-        <w:rPr>
-          <w:rFonts w:asciiTheme="minorHAnsi" w:eastAsiaTheme="minorHAnsi" w:hAnsiTheme="minorHAnsi" w:cstheme="minorHAnsi"/>
-        </w:rPr>
-      </w:pPr>
-    </w:p>
-    <w:p>
-      <w:pPr>
-        <w:jc w:val="both"/>
-        <w:rPr>
-          <w:rFonts w:asciiTheme="minorHAnsi" w:eastAsiaTheme="minorHAnsi" w:hAnsiTheme="minorHAnsi" w:cstheme="minorHAnsi"/>
-        </w:rPr>
-      </w:pPr>
-      <w:r>
-        <w:rPr>
-          <w:rFonts w:asciiTheme="minorHAnsi" w:eastAsiaTheme="minorHAnsi" w:hAnsiTheme="minorHAnsi" w:cstheme="minorHAnsi"/>
-        </w:rPr>
-        <w:t xml:space="preserve">ROTEM GAL OZ, Arnon, </w:t>
-      </w:r>
-      <w:r>
-        <w:rPr>
-          <w:rFonts w:asciiTheme="minorHAnsi" w:eastAsiaTheme="minorHAnsi" w:hAnsiTheme="minorHAnsi" w:cstheme="minorHAnsi"/>
-          <w:b/>
-          <w:i/>
-        </w:rPr>
-        <w:t>Soa Patterns</w:t>
-      </w:r>
-      <w:r>
-        <w:rPr>
-          <w:rFonts w:asciiTheme="minorHAnsi" w:eastAsiaTheme="minorHAnsi" w:hAnsiTheme="minorHAnsi" w:cstheme="minorHAnsi"/>
-        </w:rPr>
-        <w:t>. Publicado em 23 de Set. 2012.</w:t>
-      </w:r>
-      <w:r>
-        <w:rPr>
-          <w:rFonts w:asciiTheme="minorHAnsi" w:eastAsiaTheme="minorHAnsi" w:hAnsiTheme="minorHAnsi" w:cstheme="minorHAnsi"/>
-        </w:rPr>
-        <w:t xml:space="preserve"> Ed. </w:t>
-      </w:r>
-      <w:r>
-        <w:rPr>
-          <w:rFonts w:asciiTheme="minorHAnsi" w:eastAsiaTheme="minorHAnsi" w:hAnsiTheme="minorHAnsi" w:cstheme="minorHAnsi"/>
-          <w:i/>
-        </w:rPr>
-        <w:t>Manning.</w:t>
-      </w:r>
-    </w:p>
-    <w:p>
-      <w:pPr>
-        <w:jc w:val="both"/>
-        <w:rPr>
-          <w:rFonts w:asciiTheme="minorHAnsi" w:eastAsiaTheme="minorHAnsi" w:hAnsiTheme="minorHAnsi" w:cstheme="minorHAnsi"/>
-        </w:rPr>
-      </w:pPr>
-    </w:p>
-    <w:p>
-      <w:pPr>
-        <w:jc w:val="both"/>
-        <w:rPr>
-          <w:rFonts w:asciiTheme="minorHAnsi" w:eastAsiaTheme="minorHAnsi" w:hAnsiTheme="minorHAnsi" w:cstheme="minorHAnsi"/>
-        </w:rPr>
-      </w:pPr>
-      <w:r>
-        <w:rPr>
-          <w:rFonts w:asciiTheme="minorHAnsi" w:eastAsiaTheme="minorHAnsi" w:hAnsiTheme="minorHAnsi" w:cstheme="minorHAnsi"/>
-        </w:rPr>
-        <w:t xml:space="preserve">GUERRA, E., </w:t>
-      </w:r>
-      <w:r>
-        <w:rPr>
-          <w:rFonts w:asciiTheme="minorHAnsi" w:eastAsiaTheme="minorHAnsi" w:hAnsiTheme="minorHAnsi" w:cstheme="minorHAnsi"/>
-          <w:b/>
-          <w:i/>
-        </w:rPr>
-        <w:t>Design Patterns</w:t>
-      </w:r>
-      <w:r>
-        <w:rPr>
-          <w:rFonts w:asciiTheme="minorHAnsi" w:eastAsiaTheme="minorHAnsi" w:hAnsiTheme="minorHAnsi" w:cstheme="minorHAnsi"/>
-          <w:b/>
-        </w:rPr>
-        <w:t xml:space="preserve"> com Java: Projeto orientado a objetos guiado por padrões</w:t>
-      </w:r>
-      <w:r>
-        <w:rPr>
-          <w:rFonts w:asciiTheme="minorHAnsi" w:eastAsiaTheme="minorHAnsi" w:hAnsiTheme="minorHAnsi" w:cstheme="minorHAnsi"/>
-        </w:rPr>
-        <w:t xml:space="preserve">. Publicado em 2012. Ed. Casa do Código. </w:t>
-      </w:r>
-    </w:p>
-    <w:p>
-      <w:pPr>
-        <w:pStyle w:val="Ttulo1"/>
-        <w:numPr>
-          <w:ilvl w:val="0"/>
-          <w:numId w:val="0"/>
-        </w:numPr>
-        <w:shd w:val="clear" w:color="auto" w:fill="FFFFFF"/>
-        <w:spacing w:after="0"/>
-        <w:rPr>
-          <w:rFonts w:cstheme="minorHAnsi"/>
-          <w:b w:val="0"/>
-          <w:bCs w:val="0"/>
-          <w:color w:val="000000"/>
-          <w:spacing w:val="-3"/>
-          <w:sz w:val="24"/>
-          <w:szCs w:val="24"/>
-        </w:rPr>
-      </w:pPr>
-    </w:p>
-    <w:p>
-      <w:pPr>
-        <w:pStyle w:val="Ttulo1"/>
-        <w:numPr>
-          <w:ilvl w:val="0"/>
-          <w:numId w:val="0"/>
-        </w:numPr>
-        <w:shd w:val="clear" w:color="auto" w:fill="FFFFFF"/>
-        <w:spacing w:after="0"/>
-        <w:rPr>
-          <w:rFonts w:cstheme="minorHAnsi"/>
-          <w:b w:val="0"/>
-          <w:bCs w:val="0"/>
-          <w:color w:val="000000"/>
-          <w:spacing w:val="-3"/>
-          <w:sz w:val="24"/>
-          <w:szCs w:val="24"/>
-        </w:rPr>
-      </w:pPr>
-      <w:r>
-        <w:rPr>
-          <w:rFonts w:cstheme="minorHAnsi"/>
-          <w:b w:val="0"/>
-          <w:bCs w:val="0"/>
-          <w:color w:val="000000"/>
-          <w:spacing w:val="-3"/>
-          <w:sz w:val="24"/>
-          <w:szCs w:val="24"/>
-        </w:rPr>
-        <w:t xml:space="preserve">SILVEIRA Paulo e Guilherme, Lopes Sergio,Moreira Guilherme, Steppat Nico, Kung Fabio,  </w:t>
-      </w:r>
-      <w:r>
-        <w:rPr>
-          <w:rFonts w:cstheme="minorHAnsi"/>
-          <w:bCs w:val="0"/>
-          <w:color w:val="000000"/>
-          <w:spacing w:val="-3"/>
-          <w:sz w:val="24"/>
-          <w:szCs w:val="24"/>
-        </w:rPr>
-        <w:t>Introdução À Arquitetura e Design de Software - Uma Visão Sobre a Plataforma Java</w:t>
-      </w:r>
-      <w:r>
-        <w:rPr>
-          <w:rFonts w:cstheme="minorHAnsi"/>
-          <w:b w:val="0"/>
-          <w:bCs w:val="0"/>
-          <w:color w:val="000000"/>
-          <w:spacing w:val="-3"/>
-          <w:sz w:val="24"/>
-          <w:szCs w:val="24"/>
-        </w:rPr>
-        <w:t xml:space="preserve">, publicado em 9 de Dez. 2011, </w:t>
-      </w:r>
-      <w:r>
-        <w:rPr>
-          <w:rFonts w:cstheme="minorHAnsi"/>
-          <w:b w:val="0"/>
-          <w:bCs w:val="0"/>
-          <w:color w:val="000000"/>
-          <w:spacing w:val="-3"/>
-          <w:sz w:val="24"/>
-          <w:szCs w:val="24"/>
-        </w:rPr>
-        <w:t> </w:t>
-      </w:r>
-      <w:r>
-        <w:rPr>
-          <w:rFonts w:cstheme="minorHAnsi"/>
-          <w:b w:val="0"/>
-          <w:bCs w:val="0"/>
-          <w:color w:val="000000"/>
-          <w:spacing w:val="-3"/>
-          <w:sz w:val="24"/>
-          <w:szCs w:val="24"/>
-        </w:rPr>
-        <w:t xml:space="preserve">Ed. </w:t>
-      </w:r>
-      <w:r>
-        <w:rPr>
-          <w:rFonts w:cstheme="minorHAnsi"/>
-          <w:b w:val="0"/>
-          <w:bCs w:val="0"/>
-          <w:i/>
-          <w:color w:val="000000"/>
-          <w:spacing w:val="-3"/>
-          <w:sz w:val="24"/>
-          <w:szCs w:val="24"/>
-        </w:rPr>
-        <w:t>Elsevier Ltda.</w:t>
-      </w:r>
-    </w:p>
-    <w:p>
-      <w:pPr>
-        <w:jc w:val="both"/>
-        <w:rPr>
-          <w:rFonts w:asciiTheme="minorHAnsi" w:eastAsiaTheme="minorHAnsi" w:hAnsiTheme="minorHAnsi" w:cstheme="minorHAnsi"/>
-        </w:rPr>
-      </w:pPr>
-    </w:p>
-    <w:p>
-      <w:pPr>
-        <w:jc w:val="both"/>
-        <w:rPr>
-          <w:rFonts w:asciiTheme="minorHAnsi" w:eastAsiaTheme="minorHAnsi" w:hAnsiTheme="minorHAnsi" w:cstheme="minorHAnsi"/>
-        </w:rPr>
-      </w:pPr>
-      <w:r>
-        <w:rPr>
-          <w:rFonts w:asciiTheme="minorHAnsi" w:eastAsiaTheme="minorHAnsi" w:hAnsiTheme="minorHAnsi" w:cstheme="minorHAnsi"/>
-        </w:rPr>
-        <w:t xml:space="preserve">CALVALCANTI Lucas, </w:t>
-      </w:r>
-      <w:r>
-        <w:rPr>
-          <w:rFonts w:asciiTheme="minorHAnsi" w:eastAsiaTheme="minorHAnsi" w:hAnsiTheme="minorHAnsi" w:cstheme="minorHAnsi"/>
-          <w:b/>
-          <w:i/>
-        </w:rPr>
-        <w:t>Vraptor</w:t>
-      </w:r>
-      <w:r>
-        <w:rPr>
-          <w:rFonts w:asciiTheme="minorHAnsi" w:eastAsiaTheme="minorHAnsi" w:hAnsiTheme="minorHAnsi" w:cstheme="minorHAnsi"/>
-          <w:b/>
-        </w:rPr>
         <w:t>– Desenvolvimento Ágil para Web com Java</w:t>
       </w:r>
       <w:r>
@@ -5442,56 +5495,6 @@
           <w:rFonts w:asciiTheme="minorHAnsi" w:eastAsiaTheme="minorHAnsi" w:hAnsiTheme="minorHAnsi" w:cstheme="minorHAnsi"/>
         </w:rPr>
         <w:t>, publicado em 16 de Abr. 2014, Ed. Casa do Código.</w:t>
-      </w:r>
-    </w:p>
-    <w:p>
-      <w:pPr>
-        <w:jc w:val="both"/>
-        <w:rPr>
-          <w:rFonts w:asciiTheme="minorHAnsi" w:eastAsiaTheme="minorHAnsi" w:hAnsiTheme="minorHAnsi" w:cstheme="minorHAnsi"/>
-        </w:rPr>
-      </w:pPr>
-    </w:p>
-    <w:p>
-      <w:pPr>
-        <w:jc w:val="both"/>
-        <w:rPr>
-          <w:rFonts w:asciiTheme="minorHAnsi" w:eastAsiaTheme="minorHAnsi" w:hAnsiTheme="minorHAnsi" w:cstheme="minorHAnsi"/>
-        </w:rPr>
-      </w:pPr>
-      <w:r>
-        <w:rPr>
-          <w:rFonts w:asciiTheme="minorHAnsi" w:eastAsiaTheme="minorHAnsi" w:hAnsiTheme="minorHAnsi" w:cstheme="minorHAnsi"/>
-        </w:rPr>
-        <w:t xml:space="preserve">REENSKAUG, T., </w:t>
-      </w:r>
-      <w:r>
-        <w:rPr>
-          <w:rFonts w:asciiTheme="minorHAnsi" w:eastAsiaTheme="minorHAnsi" w:hAnsiTheme="minorHAnsi" w:cstheme="minorHAnsi"/>
-          <w:b/>
-        </w:rPr>
-        <w:t>Models - Views - Controllers</w:t>
-      </w:r>
-      <w:r>
-        <w:rPr>
-          <w:rFonts w:asciiTheme="minorHAnsi" w:eastAsiaTheme="minorHAnsi" w:hAnsiTheme="minorHAnsi" w:cstheme="minorHAnsi"/>
-        </w:rPr>
-        <w:t xml:space="preserve">. Disponível em  </w:t>
-      </w:r>
-      <w:hyperlink r:id="rId20" w:history="1">
-        <w:r>
-          <w:rPr>
-            <w:rStyle w:val="Hyperlink"/>
-            <w:rFonts w:asciiTheme="minorHAnsi" w:eastAsiaTheme="minorHAnsi" w:hAnsiTheme="minorHAnsi" w:cstheme="minorHAnsi"/>
-          </w:rPr>
-          <w:t>https://heim.ifi.uio.no/~trygver/1979/mvc-2/1979-12-MVC.pdf</w:t>
-        </w:r>
-      </w:hyperlink>
-      <w:r>
-        <w:rPr>
-          <w:rFonts w:asciiTheme="minorHAnsi" w:eastAsiaTheme="minorHAnsi" w:hAnsiTheme="minorHAnsi" w:cstheme="minorHAnsi"/>
-        </w:rPr>
-        <w:t>. Acessado em 07 de Set. 2018.</w:t>
       </w:r>
     </w:p>
     <w:p>
@@ -5512,10 +5515,9 @@
           <w:iCs w:val="0"/>
           <w:shd w:val="clear" w:color="auto" w:fill="FFFFFF"/>
         </w:rPr>
-        <w:lastRenderedPageBreak/>
         <w:t>CHRISTOPHER</w:t>
       </w:r>
-      <w:hyperlink r:id="rId21" w:history="1">
+      <w:hyperlink r:id="rId14" w:history="1">
         <w:r>
           <w:rPr>
             <w:rStyle w:val="Hyperlink"/>
@@ -5580,7 +5582,7 @@
         </w:rPr>
         <w:t xml:space="preserve"> Disponível em </w:t>
       </w:r>
-      <w:hyperlink r:id="rId22" w:history="1">
+      <w:hyperlink r:id="rId15" w:history="1">
         <w:r>
           <w:rPr>
             <w:rStyle w:val="Hyperlink"/>
@@ -5657,9 +5659,787 @@
     </w:p>
     <w:p>
       <w:pPr>
+        <w:autoSpaceDE w:val="0"/>
+        <w:autoSpaceDN w:val="0"/>
+        <w:adjustRightInd w:val="0"/>
         <w:jc w:val="both"/>
         <w:rPr>
           <w:rFonts w:asciiTheme="minorHAnsi" w:eastAsiaTheme="minorHAnsi" w:hAnsiTheme="minorHAnsi" w:cstheme="minorHAnsi"/>
+        </w:rPr>
+      </w:pPr>
+    </w:p>
+    <w:p>
+      <w:pPr>
+        <w:jc w:val="both"/>
+        <w:rPr>
+          <w:rFonts w:asciiTheme="minorHAnsi" w:eastAsiaTheme="minorHAnsi" w:hAnsiTheme="minorHAnsi" w:cstheme="minorHAnsi"/>
+        </w:rPr>
+      </w:pPr>
+      <w:r>
+        <w:rPr>
+          <w:rFonts w:asciiTheme="minorHAnsi" w:eastAsiaTheme="minorHAnsi" w:hAnsiTheme="minorHAnsi" w:cstheme="minorHAnsi"/>
+        </w:rPr>
+        <w:t xml:space="preserve">FRANZINI, Fernando, </w:t>
+      </w:r>
+      <w:r>
+        <w:rPr>
+          <w:rFonts w:asciiTheme="minorHAnsi" w:eastAsiaTheme="minorHAnsi" w:hAnsiTheme="minorHAnsi" w:cstheme="minorHAnsi"/>
+          <w:b/>
+        </w:rPr>
+        <w:t xml:space="preserve">O que aprendi com livro VRaptor – Desenvovlimento Ágil para Web com </w:t>
+      </w:r>
+      <w:r>
+        <w:rPr>
+          <w:rFonts w:asciiTheme="minorHAnsi" w:eastAsiaTheme="minorHAnsi" w:hAnsiTheme="minorHAnsi" w:cstheme="minorHAnsi"/>
+          <w:b/>
+          <w:i/>
+        </w:rPr>
+        <w:t>Java</w:t>
+      </w:r>
+      <w:r>
+        <w:rPr>
+          <w:rFonts w:asciiTheme="minorHAnsi" w:eastAsiaTheme="minorHAnsi" w:hAnsiTheme="minorHAnsi" w:cstheme="minorHAnsi"/>
+        </w:rPr>
+        <w:t>. Publicado em 11 de Dez. 2013. Disponível em</w:t>
+      </w:r>
+      <w:r>
+        <w:rPr>
+          <w:rFonts w:asciiTheme="minorHAnsi" w:eastAsiaTheme="minorHAnsi" w:hAnsiTheme="minorHAnsi" w:cstheme="minorHAnsi"/>
+          <w:b/>
+        </w:rPr>
+        <w:t xml:space="preserve"> </w:t>
+      </w:r>
+      <w:hyperlink r:id="rId16" w:history="1">
+        <w:r>
+          <w:rPr>
+            <w:rStyle w:val="Hyperlink"/>
+            <w:rFonts w:asciiTheme="minorHAnsi" w:eastAsiaTheme="minorHAnsi" w:hAnsiTheme="minorHAnsi" w:cstheme="minorHAnsi"/>
+          </w:rPr>
+          <w:t>https://imasters.com.br/back-end/o-que-aprendi-com-o-livro-vraptor-desenvolvimento-agil-para-web-com-java</w:t>
+        </w:r>
+      </w:hyperlink>
+    </w:p>
+    <w:p>
+      <w:pPr>
+        <w:autoSpaceDE w:val="0"/>
+        <w:autoSpaceDN w:val="0"/>
+        <w:adjustRightInd w:val="0"/>
+        <w:jc w:val="both"/>
+        <w:rPr>
+          <w:rFonts w:asciiTheme="minorHAnsi" w:eastAsiaTheme="minorHAnsi" w:hAnsiTheme="minorHAnsi" w:cstheme="minorHAnsi"/>
+        </w:rPr>
+      </w:pPr>
+    </w:p>
+    <w:p>
+      <w:pPr>
+        <w:jc w:val="both"/>
+        <w:rPr>
+          <w:rFonts w:asciiTheme="minorHAnsi" w:eastAsiaTheme="minorHAnsi" w:hAnsiTheme="minorHAnsi" w:cstheme="minorHAnsi"/>
+        </w:rPr>
+      </w:pPr>
+      <w:r>
+        <w:rPr>
+          <w:rFonts w:asciiTheme="minorHAnsi" w:eastAsiaTheme="minorHAnsi" w:hAnsiTheme="minorHAnsi" w:cstheme="minorHAnsi"/>
+        </w:rPr>
+        <w:t xml:space="preserve">GUERRA, E., </w:t>
+      </w:r>
+      <w:r>
+        <w:rPr>
+          <w:rFonts w:asciiTheme="minorHAnsi" w:eastAsiaTheme="minorHAnsi" w:hAnsiTheme="minorHAnsi" w:cstheme="minorHAnsi"/>
+          <w:b/>
+          <w:i/>
+        </w:rPr>
+        <w:t>Design Patterns</w:t>
+      </w:r>
+      <w:r>
+        <w:rPr>
+          <w:rFonts w:asciiTheme="minorHAnsi" w:eastAsiaTheme="minorHAnsi" w:hAnsiTheme="minorHAnsi" w:cstheme="minorHAnsi"/>
+          <w:b/>
+        </w:rPr>
+        <w:t xml:space="preserve"> com Java: Projeto orientado a objetos guiado por padrões</w:t>
+      </w:r>
+      <w:r>
+        <w:rPr>
+          <w:rFonts w:asciiTheme="minorHAnsi" w:eastAsiaTheme="minorHAnsi" w:hAnsiTheme="minorHAnsi" w:cstheme="minorHAnsi"/>
+        </w:rPr>
+        <w:t xml:space="preserve">. Publicado em 2012. Ed. Casa do Código. </w:t>
+      </w:r>
+    </w:p>
+    <w:p>
+      <w:pPr>
+        <w:autoSpaceDE w:val="0"/>
+        <w:autoSpaceDN w:val="0"/>
+        <w:adjustRightInd w:val="0"/>
+        <w:jc w:val="both"/>
+        <w:rPr>
+          <w:rFonts w:asciiTheme="minorHAnsi" w:eastAsiaTheme="minorHAnsi" w:hAnsiTheme="minorHAnsi" w:cstheme="minorHAnsi"/>
+        </w:rPr>
+      </w:pPr>
+    </w:p>
+    <w:p>
+      <w:pPr>
+        <w:jc w:val="both"/>
+        <w:rPr>
+          <w:rFonts w:asciiTheme="minorHAnsi" w:eastAsiaTheme="minorHAnsi" w:hAnsiTheme="minorHAnsi" w:cstheme="minorHAnsi"/>
+        </w:rPr>
+      </w:pPr>
+      <w:r>
+        <w:rPr>
+          <w:rFonts w:asciiTheme="minorHAnsi" w:hAnsiTheme="minorHAnsi" w:cstheme="minorHAnsi"/>
+        </w:rPr>
+        <w:t>HEMRAJANI, Anil</w:t>
+      </w:r>
+      <w:r>
+        <w:rPr>
+          <w:rFonts w:asciiTheme="minorHAnsi" w:hAnsiTheme="minorHAnsi" w:cstheme="minorHAnsi"/>
+        </w:rPr>
+        <w:t xml:space="preserve">, </w:t>
+      </w:r>
+      <w:r>
+        <w:rPr>
+          <w:rFonts w:asciiTheme="minorHAnsi" w:hAnsiTheme="minorHAnsi" w:cstheme="minorHAnsi"/>
+          <w:b/>
+        </w:rPr>
+        <w:t>Agile JAVA Development with Spring, Hibernate and Eclipse</w:t>
+      </w:r>
+      <w:r>
+        <w:rPr>
+          <w:rFonts w:asciiTheme="minorHAnsi" w:hAnsiTheme="minorHAnsi" w:cstheme="minorHAnsi"/>
+        </w:rPr>
+        <w:t>. Publicado em 2006. Editora Paperback</w:t>
+      </w:r>
+    </w:p>
+    <w:p>
+      <w:pPr>
+        <w:autoSpaceDE w:val="0"/>
+        <w:autoSpaceDN w:val="0"/>
+        <w:adjustRightInd w:val="0"/>
+        <w:jc w:val="both"/>
+        <w:rPr>
+          <w:rFonts w:asciiTheme="minorHAnsi" w:eastAsiaTheme="minorHAnsi" w:hAnsiTheme="minorHAnsi" w:cstheme="minorHAnsi"/>
+        </w:rPr>
+      </w:pPr>
+    </w:p>
+    <w:p>
+      <w:pPr>
+        <w:jc w:val="both"/>
+        <w:rPr>
+          <w:rFonts w:asciiTheme="minorHAnsi" w:eastAsia="MinionPro-It" w:hAnsiTheme="minorHAnsi" w:cstheme="minorHAnsi"/>
+        </w:rPr>
+      </w:pPr>
+      <w:r>
+        <w:rPr>
+          <w:rFonts w:asciiTheme="minorHAnsi" w:eastAsia="MinionPro-It" w:hAnsiTheme="minorHAnsi" w:cstheme="minorHAnsi"/>
+        </w:rPr>
+        <w:t xml:space="preserve">KAYAL, Dhrubojyoti, </w:t>
+      </w:r>
+      <w:r>
+        <w:rPr>
+          <w:rFonts w:asciiTheme="minorHAnsi" w:eastAsia="MinionPro-It" w:hAnsiTheme="minorHAnsi" w:cstheme="minorHAnsi"/>
+          <w:b/>
+        </w:rPr>
+        <w:t>Pro JAVA Spring Patterns – Best Practices and Design Strategies Implementing JAVA EE Patterns with the Sprign Framework</w:t>
+      </w:r>
+      <w:r>
+        <w:rPr>
+          <w:rFonts w:asciiTheme="minorHAnsi" w:eastAsia="MinionPro-It" w:hAnsiTheme="minorHAnsi" w:cstheme="minorHAnsi"/>
+        </w:rPr>
+        <w:t xml:space="preserve">, Publicado em 2008. Editora Apress. </w:t>
+      </w:r>
+    </w:p>
+    <w:p>
+      <w:pPr>
+        <w:autoSpaceDE w:val="0"/>
+        <w:autoSpaceDN w:val="0"/>
+        <w:adjustRightInd w:val="0"/>
+        <w:jc w:val="both"/>
+        <w:rPr>
+          <w:rFonts w:asciiTheme="minorHAnsi" w:eastAsiaTheme="minorHAnsi" w:hAnsiTheme="minorHAnsi" w:cstheme="minorHAnsi"/>
+        </w:rPr>
+      </w:pPr>
+    </w:p>
+    <w:p>
+      <w:pPr>
+        <w:jc w:val="both"/>
+        <w:rPr>
+          <w:rFonts w:asciiTheme="minorHAnsi" w:eastAsiaTheme="minorHAnsi" w:hAnsiTheme="minorHAnsi" w:cstheme="minorHAnsi"/>
+          <w:u w:val="single"/>
+        </w:rPr>
+      </w:pPr>
+      <w:r>
+        <w:rPr>
+          <w:rFonts w:asciiTheme="minorHAnsi" w:eastAsiaTheme="minorHAnsi" w:hAnsiTheme="minorHAnsi" w:cstheme="minorHAnsi"/>
+        </w:rPr>
+        <w:t xml:space="preserve">MATTEI, Marcelo. </w:t>
+      </w:r>
+      <w:r>
+        <w:rPr>
+          <w:rFonts w:asciiTheme="minorHAnsi" w:eastAsiaTheme="minorHAnsi" w:hAnsiTheme="minorHAnsi" w:cstheme="minorHAnsi"/>
+          <w:b/>
+        </w:rPr>
+        <w:t xml:space="preserve">Boas práticas no desenvolvimento de websites. </w:t>
+      </w:r>
+      <w:r>
+        <w:rPr>
+          <w:rFonts w:asciiTheme="minorHAnsi" w:eastAsiaTheme="minorHAnsi" w:hAnsiTheme="minorHAnsi" w:cstheme="minorHAnsi"/>
+        </w:rPr>
+        <w:t xml:space="preserve">Publicado em 19 de Nov. 2007. Disponível em </w:t>
+      </w:r>
+      <w:hyperlink r:id="rId17" w:history="1">
+        <w:r>
+          <w:rPr>
+            <w:rStyle w:val="Hyperlink"/>
+            <w:rFonts w:asciiTheme="minorHAnsi" w:eastAsiaTheme="minorHAnsi" w:hAnsiTheme="minorHAnsi" w:cstheme="minorHAnsi"/>
+          </w:rPr>
+          <w:t>https://webinsider.com.br/boas-praticas-no-desenvolvimento-de-websites/</w:t>
+        </w:r>
+      </w:hyperlink>
+      <w:r>
+        <w:rPr>
+          <w:rFonts w:asciiTheme="minorHAnsi" w:eastAsiaTheme="minorHAnsi" w:hAnsiTheme="minorHAnsi" w:cstheme="minorHAnsi"/>
+        </w:rPr>
+        <w:t>. Acesso em 27 de Ago. 2018.</w:t>
+      </w:r>
+    </w:p>
+    <w:p>
+      <w:pPr>
+        <w:autoSpaceDE w:val="0"/>
+        <w:autoSpaceDN w:val="0"/>
+        <w:adjustRightInd w:val="0"/>
+        <w:jc w:val="both"/>
+        <w:rPr>
+          <w:rFonts w:asciiTheme="minorHAnsi" w:eastAsiaTheme="minorHAnsi" w:hAnsiTheme="minorHAnsi" w:cstheme="minorHAnsi"/>
+        </w:rPr>
+      </w:pPr>
+    </w:p>
+    <w:p>
+      <w:pPr>
+        <w:jc w:val="both"/>
+        <w:rPr>
+          <w:rFonts w:asciiTheme="minorHAnsi" w:eastAsiaTheme="minorHAnsi" w:hAnsiTheme="minorHAnsi" w:cstheme="minorHAnsi"/>
+        </w:rPr>
+      </w:pPr>
+      <w:r>
+        <w:rPr>
+          <w:rFonts w:asciiTheme="minorHAnsi" w:eastAsiaTheme="minorHAnsi" w:hAnsiTheme="minorHAnsi" w:cstheme="minorHAnsi"/>
+        </w:rPr>
+        <w:t xml:space="preserve">ORACLE, </w:t>
+      </w:r>
+      <w:r>
+        <w:rPr>
+          <w:rFonts w:asciiTheme="minorHAnsi" w:eastAsiaTheme="minorHAnsi" w:hAnsiTheme="minorHAnsi" w:cstheme="minorHAnsi"/>
+          <w:b/>
+        </w:rPr>
+        <w:t xml:space="preserve">O que é um </w:t>
+      </w:r>
+      <w:r>
+        <w:rPr>
+          <w:rFonts w:asciiTheme="minorHAnsi" w:eastAsiaTheme="minorHAnsi" w:hAnsiTheme="minorHAnsi" w:cstheme="minorHAnsi"/>
+          <w:b/>
+          <w:i/>
+        </w:rPr>
+        <w:t>servlet</w:t>
+      </w:r>
+      <w:r>
+        <w:rPr>
+          <w:rFonts w:asciiTheme="minorHAnsi" w:eastAsiaTheme="minorHAnsi" w:hAnsiTheme="minorHAnsi" w:cstheme="minorHAnsi"/>
+          <w:b/>
+        </w:rPr>
+        <w:t>?</w:t>
+      </w:r>
+      <w:r>
+        <w:rPr>
+          <w:rFonts w:asciiTheme="minorHAnsi" w:eastAsiaTheme="minorHAnsi" w:hAnsiTheme="minorHAnsi" w:cstheme="minorHAnsi"/>
+        </w:rPr>
+        <w:t xml:space="preserve"> Disponível em </w:t>
+      </w:r>
+      <w:hyperlink r:id="rId18" w:history="1">
+        <w:r>
+          <w:rPr>
+            <w:rStyle w:val="Hyperlink"/>
+            <w:rFonts w:asciiTheme="minorHAnsi" w:eastAsiaTheme="minorHAnsi" w:hAnsiTheme="minorHAnsi" w:cstheme="minorHAnsi"/>
+          </w:rPr>
+          <w:t>https://docs.oracle.com/javaee/6/tutorial/doc/bnafe.html</w:t>
+        </w:r>
+      </w:hyperlink>
+      <w:r>
+        <w:rPr>
+          <w:rFonts w:asciiTheme="minorHAnsi" w:eastAsiaTheme="minorHAnsi" w:hAnsiTheme="minorHAnsi" w:cstheme="minorHAnsi"/>
+        </w:rPr>
+        <w:t xml:space="preserve">. Acesso em 02 de Set. 2018. </w:t>
+      </w:r>
+    </w:p>
+    <w:p>
+      <w:pPr>
+        <w:autoSpaceDE w:val="0"/>
+        <w:autoSpaceDN w:val="0"/>
+        <w:adjustRightInd w:val="0"/>
+        <w:jc w:val="both"/>
+        <w:rPr>
+          <w:rFonts w:asciiTheme="minorHAnsi" w:eastAsiaTheme="minorHAnsi" w:hAnsiTheme="minorHAnsi" w:cstheme="minorHAnsi"/>
+        </w:rPr>
+      </w:pPr>
+    </w:p>
+    <w:p>
+      <w:pPr>
+        <w:jc w:val="both"/>
+        <w:rPr>
+          <w:rFonts w:asciiTheme="minorHAnsi" w:eastAsiaTheme="minorHAnsi" w:hAnsiTheme="minorHAnsi" w:cstheme="minorHAnsi"/>
+        </w:rPr>
+      </w:pPr>
+      <w:r>
+        <w:rPr>
+          <w:rFonts w:asciiTheme="minorHAnsi" w:eastAsiaTheme="minorHAnsi" w:hAnsiTheme="minorHAnsi" w:cstheme="minorHAnsi"/>
+        </w:rPr>
+        <w:t xml:space="preserve">REENSKAUG, T., </w:t>
+      </w:r>
+      <w:r>
+        <w:rPr>
+          <w:rFonts w:asciiTheme="minorHAnsi" w:eastAsiaTheme="minorHAnsi" w:hAnsiTheme="minorHAnsi" w:cstheme="minorHAnsi"/>
+          <w:b/>
+        </w:rPr>
+        <w:t>Models - Views - Controllers</w:t>
+      </w:r>
+      <w:r>
+        <w:rPr>
+          <w:rFonts w:asciiTheme="minorHAnsi" w:eastAsiaTheme="minorHAnsi" w:hAnsiTheme="minorHAnsi" w:cstheme="minorHAnsi"/>
+        </w:rPr>
+        <w:t xml:space="preserve">. Disponível em  </w:t>
+      </w:r>
+      <w:hyperlink r:id="rId19" w:history="1">
+        <w:r>
+          <w:rPr>
+            <w:rStyle w:val="Hyperlink"/>
+            <w:rFonts w:asciiTheme="minorHAnsi" w:eastAsiaTheme="minorHAnsi" w:hAnsiTheme="minorHAnsi" w:cstheme="minorHAnsi"/>
+          </w:rPr>
+          <w:t>https://heim.ifi.uio.no/~trygver/1979/mvc-2/1979-12-MVC.pdf</w:t>
+        </w:r>
+      </w:hyperlink>
+      <w:r>
+        <w:rPr>
+          <w:rFonts w:asciiTheme="minorHAnsi" w:eastAsiaTheme="minorHAnsi" w:hAnsiTheme="minorHAnsi" w:cstheme="minorHAnsi"/>
+        </w:rPr>
+        <w:t>. Acessado em 07 de Set. 2018.</w:t>
+      </w:r>
+    </w:p>
+    <w:p>
+      <w:pPr>
+        <w:autoSpaceDE w:val="0"/>
+        <w:autoSpaceDN w:val="0"/>
+        <w:adjustRightInd w:val="0"/>
+        <w:jc w:val="both"/>
+        <w:rPr>
+          <w:rFonts w:asciiTheme="minorHAnsi" w:eastAsiaTheme="minorHAnsi" w:hAnsiTheme="minorHAnsi" w:cstheme="minorHAnsi"/>
+        </w:rPr>
+      </w:pPr>
+    </w:p>
+    <w:p>
+      <w:pPr>
+        <w:autoSpaceDE w:val="0"/>
+        <w:autoSpaceDN w:val="0"/>
+        <w:adjustRightInd w:val="0"/>
+        <w:jc w:val="both"/>
+        <w:rPr>
+          <w:rFonts w:asciiTheme="minorHAnsi" w:eastAsiaTheme="minorHAnsi" w:hAnsiTheme="minorHAnsi" w:cstheme="minorHAnsi"/>
+          <w:i/>
+        </w:rPr>
+      </w:pPr>
+      <w:r>
+        <w:rPr>
+          <w:rFonts w:asciiTheme="minorHAnsi" w:eastAsiaTheme="minorHAnsi" w:hAnsiTheme="minorHAnsi" w:cstheme="minorHAnsi"/>
+        </w:rPr>
+        <w:t xml:space="preserve">ROTEM GAL OZ, Arnon, </w:t>
+      </w:r>
+      <w:r>
+        <w:rPr>
+          <w:rFonts w:asciiTheme="minorHAnsi" w:eastAsiaTheme="minorHAnsi" w:hAnsiTheme="minorHAnsi" w:cstheme="minorHAnsi"/>
+          <w:b/>
+          <w:i/>
+        </w:rPr>
+        <w:t>Soa Patterns</w:t>
+      </w:r>
+      <w:r>
+        <w:rPr>
+          <w:rFonts w:asciiTheme="minorHAnsi" w:eastAsiaTheme="minorHAnsi" w:hAnsiTheme="minorHAnsi" w:cstheme="minorHAnsi"/>
+        </w:rPr>
+        <w:t xml:space="preserve">. Publicado em 23 de Set. 2012. Ed. </w:t>
+      </w:r>
+      <w:r>
+        <w:rPr>
+          <w:rFonts w:asciiTheme="minorHAnsi" w:eastAsiaTheme="minorHAnsi" w:hAnsiTheme="minorHAnsi" w:cstheme="minorHAnsi"/>
+          <w:i/>
+        </w:rPr>
+        <w:t>Manning.</w:t>
+      </w:r>
+    </w:p>
+    <w:p>
+      <w:pPr>
+        <w:autoSpaceDE w:val="0"/>
+        <w:autoSpaceDN w:val="0"/>
+        <w:adjustRightInd w:val="0"/>
+        <w:jc w:val="both"/>
+        <w:rPr>
+          <w:rFonts w:asciiTheme="minorHAnsi" w:eastAsiaTheme="minorHAnsi" w:hAnsiTheme="minorHAnsi" w:cstheme="minorHAnsi"/>
+          <w:i/>
+        </w:rPr>
+      </w:pPr>
+    </w:p>
+    <w:p>
+      <w:pPr>
+        <w:pStyle w:val="Ttulo1"/>
+        <w:numPr>
+          <w:ilvl w:val="0"/>
+          <w:numId w:val="0"/>
+        </w:numPr>
+        <w:shd w:val="clear" w:color="auto" w:fill="FFFFFF"/>
+        <w:spacing w:after="0"/>
+        <w:rPr>
+          <w:rFonts w:cstheme="minorHAnsi"/>
+          <w:b w:val="0"/>
+          <w:bCs w:val="0"/>
+          <w:color w:val="000000"/>
+          <w:spacing w:val="-3"/>
+          <w:sz w:val="24"/>
+          <w:szCs w:val="24"/>
+        </w:rPr>
+      </w:pPr>
+      <w:r>
+        <w:rPr>
+          <w:rFonts w:cstheme="minorHAnsi"/>
+          <w:b w:val="0"/>
+          <w:bCs w:val="0"/>
+          <w:color w:val="000000"/>
+          <w:spacing w:val="-3"/>
+          <w:sz w:val="24"/>
+          <w:szCs w:val="24"/>
+        </w:rPr>
+        <w:lastRenderedPageBreak/>
+        <w:t xml:space="preserve">SILVEIRA Paulo e Guilherme, Lopes Sergio,Moreira Guilherme, Steppat Nico, Kung Fabio,  </w:t>
+      </w:r>
+      <w:r>
+        <w:rPr>
+          <w:rFonts w:cstheme="minorHAnsi"/>
+          <w:bCs w:val="0"/>
+          <w:color w:val="000000"/>
+          <w:spacing w:val="-3"/>
+          <w:sz w:val="24"/>
+          <w:szCs w:val="24"/>
+        </w:rPr>
+        <w:t>Introdução À Arquitetura e Design de Software - Uma Visão Sobre a Plataforma Java</w:t>
+      </w:r>
+      <w:r>
+        <w:rPr>
+          <w:rFonts w:cstheme="minorHAnsi"/>
+          <w:b w:val="0"/>
+          <w:bCs w:val="0"/>
+          <w:color w:val="000000"/>
+          <w:spacing w:val="-3"/>
+          <w:sz w:val="24"/>
+          <w:szCs w:val="24"/>
+        </w:rPr>
+        <w:t xml:space="preserve">, publicado em 9 de Dez. 2011,  Ed. </w:t>
+      </w:r>
+      <w:r>
+        <w:rPr>
+          <w:rFonts w:cstheme="minorHAnsi"/>
+          <w:b w:val="0"/>
+          <w:bCs w:val="0"/>
+          <w:i/>
+          <w:color w:val="000000"/>
+          <w:spacing w:val="-3"/>
+          <w:sz w:val="24"/>
+          <w:szCs w:val="24"/>
+        </w:rPr>
+        <w:t>Elsevier Ltda.</w:t>
+      </w:r>
+    </w:p>
+    <w:p>
+      <w:pPr>
+        <w:jc w:val="both"/>
+        <w:rPr>
+          <w:rFonts w:asciiTheme="minorHAnsi" w:eastAsiaTheme="minorHAnsi" w:hAnsiTheme="minorHAnsi" w:cstheme="minorHAnsi"/>
+        </w:rPr>
+      </w:pPr>
+    </w:p>
+    <w:p>
+      <w:pPr>
+        <w:jc w:val="both"/>
+        <w:rPr>
+          <w:rFonts w:asciiTheme="minorHAnsi" w:eastAsiaTheme="minorHAnsi" w:hAnsiTheme="minorHAnsi" w:cstheme="minorHAnsi"/>
+        </w:rPr>
+      </w:pPr>
+      <w:r>
+        <w:rPr>
+          <w:rFonts w:asciiTheme="minorHAnsi" w:eastAsiaTheme="minorHAnsi" w:hAnsiTheme="minorHAnsi" w:cstheme="minorHAnsi"/>
+        </w:rPr>
+        <w:t xml:space="preserve">SPRING. </w:t>
+      </w:r>
+      <w:r>
+        <w:rPr>
+          <w:rFonts w:asciiTheme="minorHAnsi" w:eastAsiaTheme="minorHAnsi" w:hAnsiTheme="minorHAnsi" w:cstheme="minorHAnsi"/>
+          <w:b/>
+        </w:rPr>
+        <w:t>Documentação oficial do framework</w:t>
+      </w:r>
+      <w:r>
+        <w:rPr>
+          <w:rFonts w:asciiTheme="minorHAnsi" w:eastAsiaTheme="minorHAnsi" w:hAnsiTheme="minorHAnsi" w:cstheme="minorHAnsi"/>
+        </w:rPr>
+        <w:t xml:space="preserve">. Disponível em </w:t>
+      </w:r>
+      <w:hyperlink r:id="rId20" w:history="1">
+        <w:r>
+          <w:rPr>
+            <w:rStyle w:val="Hyperlink"/>
+          </w:rPr>
+          <w:t>https://docs.spring.io/spring/docs/current/spring-framework-reference/index.html</w:t>
+        </w:r>
+      </w:hyperlink>
+      <w:r>
+        <w:rPr>
+          <w:rFonts w:asciiTheme="minorHAnsi" w:eastAsiaTheme="minorHAnsi" w:hAnsiTheme="minorHAnsi" w:cstheme="minorHAnsi"/>
+        </w:rPr>
+        <w:t>.</w:t>
+      </w:r>
+      <w:r>
+        <w:rPr>
+          <w:rFonts w:asciiTheme="minorHAnsi" w:eastAsiaTheme="minorHAnsi" w:hAnsiTheme="minorHAnsi" w:cstheme="minorHAnsi"/>
+        </w:rPr>
+        <w:t xml:space="preserve"> </w:t>
+      </w:r>
+      <w:r>
+        <w:rPr>
+          <w:rFonts w:asciiTheme="minorHAnsi" w:eastAsiaTheme="minorHAnsi" w:hAnsiTheme="minorHAnsi" w:cstheme="minorHAnsi"/>
+        </w:rPr>
+        <w:t xml:space="preserve"> </w:t>
+      </w:r>
+      <w:r>
+        <w:rPr>
+          <w:rFonts w:asciiTheme="minorHAnsi" w:eastAsiaTheme="minorHAnsi" w:hAnsiTheme="minorHAnsi" w:cstheme="minorHAnsi"/>
+          <w:i/>
+        </w:rPr>
+        <w:t xml:space="preserve">2018 Pivotal Software. </w:t>
+      </w:r>
+      <w:r>
+        <w:rPr>
+          <w:rFonts w:asciiTheme="minorHAnsi" w:eastAsiaTheme="minorHAnsi" w:hAnsiTheme="minorHAnsi" w:cstheme="minorHAnsi"/>
+        </w:rPr>
+        <w:t>Acesso em 27 de Ago. 2018.</w:t>
+      </w:r>
+    </w:p>
+    <w:p>
+      <w:pPr>
+        <w:jc w:val="both"/>
+        <w:rPr>
+          <w:rFonts w:asciiTheme="minorHAnsi" w:eastAsiaTheme="minorHAnsi" w:hAnsiTheme="minorHAnsi" w:cstheme="minorHAnsi"/>
+        </w:rPr>
+      </w:pPr>
+    </w:p>
+    <w:p>
+      <w:pPr>
+        <w:jc w:val="both"/>
+        <w:rPr>
+          <w:rFonts w:asciiTheme="minorHAnsi" w:eastAsiaTheme="minorHAnsi" w:hAnsiTheme="minorHAnsi" w:cstheme="minorHAnsi"/>
+        </w:rPr>
+      </w:pPr>
+      <w:r>
+        <w:rPr>
+          <w:rFonts w:asciiTheme="minorHAnsi" w:eastAsiaTheme="minorHAnsi" w:hAnsiTheme="minorHAnsi" w:cstheme="minorHAnsi"/>
+        </w:rPr>
+        <w:t>SPRING-PROJECT, S</w:t>
+      </w:r>
+      <w:r>
+        <w:rPr>
+          <w:rFonts w:asciiTheme="minorHAnsi" w:eastAsiaTheme="minorHAnsi" w:hAnsiTheme="minorHAnsi" w:cstheme="minorHAnsi"/>
+        </w:rPr>
+        <w:t>pring</w:t>
+      </w:r>
+      <w:r>
+        <w:rPr>
+          <w:rFonts w:asciiTheme="minorHAnsi" w:eastAsiaTheme="minorHAnsi" w:hAnsiTheme="minorHAnsi" w:cstheme="minorHAnsi"/>
+        </w:rPr>
+        <w:t xml:space="preserve"> F</w:t>
+      </w:r>
+      <w:r>
+        <w:rPr>
+          <w:rFonts w:asciiTheme="minorHAnsi" w:eastAsiaTheme="minorHAnsi" w:hAnsiTheme="minorHAnsi" w:cstheme="minorHAnsi"/>
+        </w:rPr>
+        <w:t>ramework.</w:t>
+      </w:r>
+      <w:r>
+        <w:rPr>
+          <w:rFonts w:asciiTheme="minorHAnsi" w:eastAsiaTheme="minorHAnsi" w:hAnsiTheme="minorHAnsi" w:cstheme="minorHAnsi"/>
+        </w:rPr>
+        <w:t xml:space="preserve"> </w:t>
+      </w:r>
+      <w:r>
+        <w:rPr>
+          <w:rFonts w:asciiTheme="minorHAnsi" w:eastAsiaTheme="minorHAnsi" w:hAnsiTheme="minorHAnsi" w:cstheme="minorHAnsi"/>
+          <w:b/>
+        </w:rPr>
+        <w:t>Repositório de projetos, instruções e downloads referente a framework</w:t>
+      </w:r>
+      <w:r>
+        <w:rPr>
+          <w:rFonts w:asciiTheme="minorHAnsi" w:eastAsiaTheme="minorHAnsi" w:hAnsiTheme="minorHAnsi" w:cstheme="minorHAnsi"/>
+        </w:rPr>
+        <w:t xml:space="preserve">. Disponível em </w:t>
+      </w:r>
+      <w:hyperlink r:id="rId21" w:history="1">
+        <w:r>
+          <w:rPr>
+            <w:rStyle w:val="Hyperlink"/>
+            <w:rFonts w:asciiTheme="minorHAnsi" w:eastAsiaTheme="minorHAnsi" w:hAnsiTheme="minorHAnsi" w:cstheme="minorHAnsi"/>
+          </w:rPr>
+          <w:t>https://github.com/spring-projects/spring-framework</w:t>
+        </w:r>
+      </w:hyperlink>
+      <w:r>
+        <w:rPr>
+          <w:rFonts w:asciiTheme="minorHAnsi" w:eastAsiaTheme="minorHAnsi" w:hAnsiTheme="minorHAnsi" w:cstheme="minorHAnsi"/>
+        </w:rPr>
+        <w:t xml:space="preserve">. </w:t>
+      </w:r>
+      <w:r>
+        <w:rPr>
+          <w:rFonts w:asciiTheme="minorHAnsi" w:eastAsiaTheme="minorHAnsi" w:hAnsiTheme="minorHAnsi" w:cstheme="minorHAnsi"/>
+          <w:i/>
+        </w:rPr>
+        <w:t>2018 Github, Inc</w:t>
+      </w:r>
+      <w:r>
+        <w:rPr>
+          <w:rFonts w:asciiTheme="minorHAnsi" w:eastAsiaTheme="minorHAnsi" w:hAnsiTheme="minorHAnsi" w:cstheme="minorHAnsi"/>
+        </w:rPr>
+        <w:t>. Acesso em 27 de Ago. 2018.</w:t>
+      </w:r>
+    </w:p>
+    <w:p>
+      <w:pPr>
+        <w:jc w:val="both"/>
+        <w:rPr>
+          <w:rFonts w:asciiTheme="minorHAnsi" w:eastAsiaTheme="minorHAnsi" w:hAnsiTheme="minorHAnsi" w:cstheme="minorHAnsi"/>
+        </w:rPr>
+      </w:pPr>
+    </w:p>
+    <w:p>
+      <w:pPr>
+        <w:jc w:val="both"/>
+        <w:rPr>
+          <w:rFonts w:asciiTheme="minorHAnsi" w:eastAsiaTheme="minorHAnsi" w:hAnsiTheme="minorHAnsi" w:cstheme="minorHAnsi"/>
+        </w:rPr>
+      </w:pPr>
+      <w:r>
+        <w:rPr>
+          <w:rFonts w:asciiTheme="minorHAnsi" w:eastAsiaTheme="minorHAnsi" w:hAnsiTheme="minorHAnsi" w:cstheme="minorHAnsi"/>
+        </w:rPr>
+        <w:t xml:space="preserve">VRAPTOR. </w:t>
+      </w:r>
+      <w:r>
+        <w:rPr>
+          <w:rFonts w:asciiTheme="minorHAnsi" w:eastAsiaTheme="minorHAnsi" w:hAnsiTheme="minorHAnsi" w:cstheme="minorHAnsi"/>
+          <w:b/>
+        </w:rPr>
+        <w:t>Documentação</w:t>
+      </w:r>
+      <w:r>
+        <w:rPr>
+          <w:rFonts w:asciiTheme="minorHAnsi" w:eastAsiaTheme="minorHAnsi" w:hAnsiTheme="minorHAnsi" w:cstheme="minorHAnsi"/>
+          <w:b/>
+        </w:rPr>
+        <w:t xml:space="preserve"> oficial</w:t>
+      </w:r>
+      <w:r>
+        <w:rPr>
+          <w:rFonts w:asciiTheme="minorHAnsi" w:eastAsiaTheme="minorHAnsi" w:hAnsiTheme="minorHAnsi" w:cstheme="minorHAnsi"/>
+          <w:b/>
+        </w:rPr>
+        <w:t xml:space="preserve"> do framework</w:t>
+      </w:r>
+      <w:r>
+        <w:rPr>
+          <w:rFonts w:asciiTheme="minorHAnsi" w:eastAsiaTheme="minorHAnsi" w:hAnsiTheme="minorHAnsi" w:cstheme="minorHAnsi"/>
+        </w:rPr>
+        <w:t xml:space="preserve">. Disponível em </w:t>
+      </w:r>
+      <w:hyperlink r:id="rId22" w:history="1">
+        <w:r>
+          <w:rPr>
+            <w:rStyle w:val="Hyperlink"/>
+            <w:rFonts w:asciiTheme="minorHAnsi" w:eastAsiaTheme="minorHAnsi" w:hAnsiTheme="minorHAnsi" w:cstheme="minorHAnsi"/>
+          </w:rPr>
+          <w:t>http://www.vraptor.org/pt/docs</w:t>
+        </w:r>
+      </w:hyperlink>
+      <w:r>
+        <w:rPr>
+          <w:rFonts w:asciiTheme="minorHAnsi" w:eastAsiaTheme="minorHAnsi" w:hAnsiTheme="minorHAnsi" w:cstheme="minorHAnsi"/>
+        </w:rPr>
+        <w:t>. Acesso em 27 de Ago. 2018.</w:t>
+      </w:r>
+    </w:p>
+    <w:p>
+      <w:pPr>
+        <w:jc w:val="both"/>
+        <w:rPr>
+          <w:rFonts w:asciiTheme="minorHAnsi" w:eastAsiaTheme="minorHAnsi" w:hAnsiTheme="minorHAnsi" w:cstheme="minorHAnsi"/>
+        </w:rPr>
+      </w:pPr>
+    </w:p>
+    <w:p>
+      <w:pPr>
+        <w:jc w:val="both"/>
+        <w:rPr>
+          <w:rFonts w:asciiTheme="minorHAnsi" w:eastAsiaTheme="minorHAnsi" w:hAnsiTheme="minorHAnsi" w:cstheme="minorHAnsi"/>
+        </w:rPr>
+      </w:pPr>
+      <w:r>
+        <w:rPr>
+          <w:rFonts w:asciiTheme="minorHAnsi" w:eastAsiaTheme="minorHAnsi" w:hAnsiTheme="minorHAnsi" w:cstheme="minorHAnsi"/>
+        </w:rPr>
+        <w:t xml:space="preserve">WEISSMANN Henrique Lobo, </w:t>
+      </w:r>
+      <w:r>
+        <w:rPr>
+          <w:rFonts w:asciiTheme="minorHAnsi" w:eastAsiaTheme="minorHAnsi" w:hAnsiTheme="minorHAnsi" w:cstheme="minorHAnsi"/>
+          <w:b/>
+        </w:rPr>
+        <w:t xml:space="preserve">Vire o jogo com </w:t>
+      </w:r>
+      <w:r>
+        <w:rPr>
+          <w:rFonts w:asciiTheme="minorHAnsi" w:eastAsiaTheme="minorHAnsi" w:hAnsiTheme="minorHAnsi" w:cstheme="minorHAnsi"/>
+          <w:b/>
+          <w:i/>
+        </w:rPr>
+        <w:t>Spring Framework</w:t>
+      </w:r>
+      <w:r>
+        <w:rPr>
+          <w:rFonts w:asciiTheme="minorHAnsi" w:eastAsiaTheme="minorHAnsi" w:hAnsiTheme="minorHAnsi" w:cstheme="minorHAnsi"/>
+        </w:rPr>
+        <w:t>. Publicado em 16 de Abr. 2014. Ed. Casa do Código.</w:t>
+      </w:r>
+      <w:r>
+        <w:rPr>
+          <w:rFonts w:asciiTheme="minorHAnsi" w:eastAsiaTheme="minorHAnsi" w:hAnsiTheme="minorHAnsi" w:cstheme="minorHAnsi"/>
+        </w:rPr>
+        <w:t xml:space="preserve"> </w:t>
+      </w:r>
+    </w:p>
+    <w:p>
+      <w:pPr>
+        <w:jc w:val="both"/>
+        <w:rPr>
+          <w:rFonts w:asciiTheme="minorHAnsi" w:eastAsiaTheme="minorHAnsi" w:hAnsiTheme="minorHAnsi" w:cstheme="minorHAnsi"/>
+        </w:rPr>
+      </w:pPr>
+    </w:p>
+    <w:p>
+      <w:pPr>
+        <w:jc w:val="both"/>
+        <w:rPr>
+          <w:rFonts w:asciiTheme="minorHAnsi" w:eastAsia="MinionPro-It" w:hAnsiTheme="minorHAnsi" w:cstheme="minorHAnsi"/>
         </w:rPr>
       </w:pPr>
     </w:p>
@@ -5734,7 +6514,7 @@
             <w:rPr>
               <w:noProof/>
             </w:rPr>
-            <w:t>3</w:t>
+            <w:t>7</w:t>
           </w:r>
         </w:fldSimple>
       </w:p>
@@ -6266,6 +7046,304 @@
     </w:lvl>
   </w:abstractNum>
   <w:abstractNum w:abstractNumId="4">
+    <w:nsid w:val="06D25A84"/>
+    <w:multiLevelType w:val="multilevel"/>
+    <w:tmpl w:val="92926206"/>
+    <w:lvl w:ilvl="0">
+      <w:start w:val="1"/>
+      <w:numFmt w:val="bullet"/>
+      <w:lvlText w:val=""/>
+      <w:lvlJc w:val="left"/>
+      <w:pPr>
+        <w:tabs>
+          <w:tab w:val="num" w:pos="720"/>
+        </w:tabs>
+        <w:ind w:left="720" w:hanging="360"/>
+      </w:pPr>
+      <w:rPr>
+        <w:rFonts w:ascii="Symbol" w:hAnsi="Symbol" w:hint="default"/>
+        <w:sz w:val="20"/>
+      </w:rPr>
+    </w:lvl>
+    <w:lvl w:ilvl="1" w:tentative="1">
+      <w:start w:val="1"/>
+      <w:numFmt w:val="bullet"/>
+      <w:lvlText w:val="o"/>
+      <w:lvlJc w:val="left"/>
+      <w:pPr>
+        <w:tabs>
+          <w:tab w:val="num" w:pos="1440"/>
+        </w:tabs>
+        <w:ind w:left="1440" w:hanging="360"/>
+      </w:pPr>
+      <w:rPr>
+        <w:rFonts w:ascii="Courier New" w:hAnsi="Courier New" w:hint="default"/>
+        <w:sz w:val="20"/>
+      </w:rPr>
+    </w:lvl>
+    <w:lvl w:ilvl="2" w:tentative="1">
+      <w:start w:val="1"/>
+      <w:numFmt w:val="bullet"/>
+      <w:lvlText w:val=""/>
+      <w:lvlJc w:val="left"/>
+      <w:pPr>
+        <w:tabs>
+          <w:tab w:val="num" w:pos="2160"/>
+        </w:tabs>
+        <w:ind w:left="2160" w:hanging="360"/>
+      </w:pPr>
+      <w:rPr>
+        <w:rFonts w:ascii="Wingdings" w:hAnsi="Wingdings" w:hint="default"/>
+        <w:sz w:val="20"/>
+      </w:rPr>
+    </w:lvl>
+    <w:lvl w:ilvl="3" w:tentative="1">
+      <w:start w:val="1"/>
+      <w:numFmt w:val="bullet"/>
+      <w:lvlText w:val=""/>
+      <w:lvlJc w:val="left"/>
+      <w:pPr>
+        <w:tabs>
+          <w:tab w:val="num" w:pos="2880"/>
+        </w:tabs>
+        <w:ind w:left="2880" w:hanging="360"/>
+      </w:pPr>
+      <w:rPr>
+        <w:rFonts w:ascii="Wingdings" w:hAnsi="Wingdings" w:hint="default"/>
+        <w:sz w:val="20"/>
+      </w:rPr>
+    </w:lvl>
+    <w:lvl w:ilvl="4" w:tentative="1">
+      <w:start w:val="1"/>
+      <w:numFmt w:val="bullet"/>
+      <w:lvlText w:val=""/>
+      <w:lvlJc w:val="left"/>
+      <w:pPr>
+        <w:tabs>
+          <w:tab w:val="num" w:pos="3600"/>
+        </w:tabs>
+        <w:ind w:left="3600" w:hanging="360"/>
+      </w:pPr>
+      <w:rPr>
+        <w:rFonts w:ascii="Wingdings" w:hAnsi="Wingdings" w:hint="default"/>
+        <w:sz w:val="20"/>
+      </w:rPr>
+    </w:lvl>
+    <w:lvl w:ilvl="5" w:tentative="1">
+      <w:start w:val="1"/>
+      <w:numFmt w:val="bullet"/>
+      <w:lvlText w:val=""/>
+      <w:lvlJc w:val="left"/>
+      <w:pPr>
+        <w:tabs>
+          <w:tab w:val="num" w:pos="4320"/>
+        </w:tabs>
+        <w:ind w:left="4320" w:hanging="360"/>
+      </w:pPr>
+      <w:rPr>
+        <w:rFonts w:ascii="Wingdings" w:hAnsi="Wingdings" w:hint="default"/>
+        <w:sz w:val="20"/>
+      </w:rPr>
+    </w:lvl>
+    <w:lvl w:ilvl="6" w:tentative="1">
+      <w:start w:val="1"/>
+      <w:numFmt w:val="bullet"/>
+      <w:lvlText w:val=""/>
+      <w:lvlJc w:val="left"/>
+      <w:pPr>
+        <w:tabs>
+          <w:tab w:val="num" w:pos="5040"/>
+        </w:tabs>
+        <w:ind w:left="5040" w:hanging="360"/>
+      </w:pPr>
+      <w:rPr>
+        <w:rFonts w:ascii="Wingdings" w:hAnsi="Wingdings" w:hint="default"/>
+        <w:sz w:val="20"/>
+      </w:rPr>
+    </w:lvl>
+    <w:lvl w:ilvl="7" w:tentative="1">
+      <w:start w:val="1"/>
+      <w:numFmt w:val="bullet"/>
+      <w:lvlText w:val=""/>
+      <w:lvlJc w:val="left"/>
+      <w:pPr>
+        <w:tabs>
+          <w:tab w:val="num" w:pos="5760"/>
+        </w:tabs>
+        <w:ind w:left="5760" w:hanging="360"/>
+      </w:pPr>
+      <w:rPr>
+        <w:rFonts w:ascii="Wingdings" w:hAnsi="Wingdings" w:hint="default"/>
+        <w:sz w:val="20"/>
+      </w:rPr>
+    </w:lvl>
+    <w:lvl w:ilvl="8" w:tentative="1">
+      <w:start w:val="1"/>
+      <w:numFmt w:val="bullet"/>
+      <w:lvlText w:val=""/>
+      <w:lvlJc w:val="left"/>
+      <w:pPr>
+        <w:tabs>
+          <w:tab w:val="num" w:pos="6480"/>
+        </w:tabs>
+        <w:ind w:left="6480" w:hanging="360"/>
+      </w:pPr>
+      <w:rPr>
+        <w:rFonts w:ascii="Wingdings" w:hAnsi="Wingdings" w:hint="default"/>
+        <w:sz w:val="20"/>
+      </w:rPr>
+    </w:lvl>
+  </w:abstractNum>
+  <w:abstractNum w:abstractNumId="5">
+    <w:nsid w:val="07F20F3D"/>
+    <w:multiLevelType w:val="multilevel"/>
+    <w:tmpl w:val="6DACCBDA"/>
+    <w:lvl w:ilvl="0">
+      <w:start w:val="1"/>
+      <w:numFmt w:val="bullet"/>
+      <w:lvlText w:val=""/>
+      <w:lvlJc w:val="left"/>
+      <w:pPr>
+        <w:tabs>
+          <w:tab w:val="num" w:pos="720"/>
+        </w:tabs>
+        <w:ind w:left="720" w:hanging="360"/>
+      </w:pPr>
+      <w:rPr>
+        <w:rFonts w:ascii="Symbol" w:hAnsi="Symbol" w:hint="default"/>
+        <w:sz w:val="20"/>
+      </w:rPr>
+    </w:lvl>
+    <w:lvl w:ilvl="1" w:tentative="1">
+      <w:start w:val="1"/>
+      <w:numFmt w:val="bullet"/>
+      <w:lvlText w:val="o"/>
+      <w:lvlJc w:val="left"/>
+      <w:pPr>
+        <w:tabs>
+          <w:tab w:val="num" w:pos="1440"/>
+        </w:tabs>
+        <w:ind w:left="1440" w:hanging="360"/>
+      </w:pPr>
+      <w:rPr>
+        <w:rFonts w:ascii="Courier New" w:hAnsi="Courier New" w:hint="default"/>
+        <w:sz w:val="20"/>
+      </w:rPr>
+    </w:lvl>
+    <w:lvl w:ilvl="2" w:tentative="1">
+      <w:start w:val="1"/>
+      <w:numFmt w:val="bullet"/>
+      <w:lvlText w:val=""/>
+      <w:lvlJc w:val="left"/>
+      <w:pPr>
+        <w:tabs>
+          <w:tab w:val="num" w:pos="2160"/>
+        </w:tabs>
+        <w:ind w:left="2160" w:hanging="360"/>
+      </w:pPr>
+      <w:rPr>
+        <w:rFonts w:ascii="Wingdings" w:hAnsi="Wingdings" w:hint="default"/>
+        <w:sz w:val="20"/>
+      </w:rPr>
+    </w:lvl>
+    <w:lvl w:ilvl="3" w:tentative="1">
+      <w:start w:val="1"/>
+      <w:numFmt w:val="bullet"/>
+      <w:lvlText w:val=""/>
+      <w:lvlJc w:val="left"/>
+      <w:pPr>
+        <w:tabs>
+          <w:tab w:val="num" w:pos="2880"/>
+        </w:tabs>
+        <w:ind w:left="2880" w:hanging="360"/>
+      </w:pPr>
+      <w:rPr>
+        <w:rFonts w:ascii="Wingdings" w:hAnsi="Wingdings" w:hint="default"/>
+        <w:sz w:val="20"/>
+      </w:rPr>
+    </w:lvl>
+    <w:lvl w:ilvl="4" w:tentative="1">
+      <w:start w:val="1"/>
+      <w:numFmt w:val="bullet"/>
+      <w:lvlText w:val=""/>
+      <w:lvlJc w:val="left"/>
+      <w:pPr>
+        <w:tabs>
+          <w:tab w:val="num" w:pos="3600"/>
+        </w:tabs>
+        <w:ind w:left="3600" w:hanging="360"/>
+      </w:pPr>
+      <w:rPr>
+        <w:rFonts w:ascii="Wingdings" w:hAnsi="Wingdings" w:hint="default"/>
+        <w:sz w:val="20"/>
+      </w:rPr>
+    </w:lvl>
+    <w:lvl w:ilvl="5" w:tentative="1">
+      <w:start w:val="1"/>
+      <w:numFmt w:val="bullet"/>
+      <w:lvlText w:val=""/>
+      <w:lvlJc w:val="left"/>
+      <w:pPr>
+        <w:tabs>
+          <w:tab w:val="num" w:pos="4320"/>
+        </w:tabs>
+        <w:ind w:left="4320" w:hanging="360"/>
+      </w:pPr>
+      <w:rPr>
+        <w:rFonts w:ascii="Wingdings" w:hAnsi="Wingdings" w:hint="default"/>
+        <w:sz w:val="20"/>
+      </w:rPr>
+    </w:lvl>
+    <w:lvl w:ilvl="6" w:tentative="1">
+      <w:start w:val="1"/>
+      <w:numFmt w:val="bullet"/>
+      <w:lvlText w:val=""/>
+      <w:lvlJc w:val="left"/>
+      <w:pPr>
+        <w:tabs>
+          <w:tab w:val="num" w:pos="5040"/>
+        </w:tabs>
+        <w:ind w:left="5040" w:hanging="360"/>
+      </w:pPr>
+      <w:rPr>
+        <w:rFonts w:ascii="Wingdings" w:hAnsi="Wingdings" w:hint="default"/>
+        <w:sz w:val="20"/>
+      </w:rPr>
+    </w:lvl>
+    <w:lvl w:ilvl="7" w:tentative="1">
+      <w:start w:val="1"/>
+      <w:numFmt w:val="bullet"/>
+      <w:lvlText w:val=""/>
+      <w:lvlJc w:val="left"/>
+      <w:pPr>
+        <w:tabs>
+          <w:tab w:val="num" w:pos="5760"/>
+        </w:tabs>
+        <w:ind w:left="5760" w:hanging="360"/>
+      </w:pPr>
+      <w:rPr>
+        <w:rFonts w:ascii="Wingdings" w:hAnsi="Wingdings" w:hint="default"/>
+        <w:sz w:val="20"/>
+      </w:rPr>
+    </w:lvl>
+    <w:lvl w:ilvl="8" w:tentative="1">
+      <w:start w:val="1"/>
+      <w:numFmt w:val="bullet"/>
+      <w:lvlText w:val=""/>
+      <w:lvlJc w:val="left"/>
+      <w:pPr>
+        <w:tabs>
+          <w:tab w:val="num" w:pos="6480"/>
+        </w:tabs>
+        <w:ind w:left="6480" w:hanging="360"/>
+      </w:pPr>
+      <w:rPr>
+        <w:rFonts w:ascii="Wingdings" w:hAnsi="Wingdings" w:hint="default"/>
+        <w:sz w:val="20"/>
+      </w:rPr>
+    </w:lvl>
+  </w:abstractNum>
+  <w:abstractNum w:abstractNumId="6">
     <w:nsid w:val="089030C7"/>
     <w:multiLevelType w:val="hybridMultilevel"/>
     <w:tmpl w:val="4EC08952"/>
@@ -6377,7 +7455,7 @@
       </w:rPr>
     </w:lvl>
   </w:abstractNum>
-  <w:abstractNum w:abstractNumId="5">
+  <w:abstractNum w:abstractNumId="7">
     <w:nsid w:val="08D44C26"/>
     <w:multiLevelType w:val="hybridMultilevel"/>
     <w:tmpl w:val="29C4B14C"/>
@@ -6490,7 +7568,7 @@
       </w:rPr>
     </w:lvl>
   </w:abstractNum>
-  <w:abstractNum w:abstractNumId="6">
+  <w:abstractNum w:abstractNumId="8">
     <w:nsid w:val="092D42B0"/>
     <w:multiLevelType w:val="multilevel"/>
     <w:tmpl w:val="223CB398"/>
@@ -6603,7 +7681,7 @@
       </w:rPr>
     </w:lvl>
   </w:abstractNum>
-  <w:abstractNum w:abstractNumId="7">
+  <w:abstractNum w:abstractNumId="9">
     <w:nsid w:val="0C861811"/>
     <w:multiLevelType w:val="hybridMultilevel"/>
     <w:tmpl w:val="1576CFCA"/>
@@ -6716,7 +7794,7 @@
       </w:rPr>
     </w:lvl>
   </w:abstractNum>
-  <w:abstractNum w:abstractNumId="8">
+  <w:abstractNum w:abstractNumId="10">
     <w:nsid w:val="0DFB10E4"/>
     <w:multiLevelType w:val="hybridMultilevel"/>
     <w:tmpl w:val="6610D41C"/>
@@ -6829,7 +7907,7 @@
       </w:rPr>
     </w:lvl>
   </w:abstractNum>
-  <w:abstractNum w:abstractNumId="9">
+  <w:abstractNum w:abstractNumId="11">
     <w:nsid w:val="0FD477BC"/>
     <w:multiLevelType w:val="hybridMultilevel"/>
     <w:tmpl w:val="92AA1040"/>
@@ -6969,7 +8047,7 @@
       </w:rPr>
     </w:lvl>
   </w:abstractNum>
-  <w:abstractNum w:abstractNumId="10">
+  <w:abstractNum w:abstractNumId="12">
     <w:nsid w:val="123D5C1E"/>
     <w:multiLevelType w:val="hybridMultilevel"/>
     <w:tmpl w:val="42201E2E"/>
@@ -7059,7 +8137,7 @@
       </w:pPr>
     </w:lvl>
   </w:abstractNum>
-  <w:abstractNum w:abstractNumId="11">
+  <w:abstractNum w:abstractNumId="13">
     <w:nsid w:val="147B603A"/>
     <w:multiLevelType w:val="multilevel"/>
     <w:tmpl w:val="AC1AED0A"/>
@@ -7208,7 +8286,7 @@
       </w:rPr>
     </w:lvl>
   </w:abstractNum>
-  <w:abstractNum w:abstractNumId="12">
+  <w:abstractNum w:abstractNumId="14">
     <w:nsid w:val="19A03377"/>
     <w:multiLevelType w:val="hybridMultilevel"/>
     <w:tmpl w:val="0FB4E1D0"/>
@@ -7348,7 +8426,7 @@
       </w:rPr>
     </w:lvl>
   </w:abstractNum>
-  <w:abstractNum w:abstractNumId="13">
+  <w:abstractNum w:abstractNumId="15">
     <w:nsid w:val="1E9F7E73"/>
     <w:multiLevelType w:val="hybridMultilevel"/>
     <w:tmpl w:val="B8F88DB6"/>
@@ -7461,7 +8539,7 @@
       </w:rPr>
     </w:lvl>
   </w:abstractNum>
-  <w:abstractNum w:abstractNumId="14">
+  <w:abstractNum w:abstractNumId="16">
     <w:nsid w:val="26233E50"/>
     <w:multiLevelType w:val="hybridMultilevel"/>
     <w:tmpl w:val="8394260A"/>
@@ -7601,7 +8679,7 @@
       </w:rPr>
     </w:lvl>
   </w:abstractNum>
-  <w:abstractNum w:abstractNumId="15">
+  <w:abstractNum w:abstractNumId="17">
     <w:nsid w:val="265C5663"/>
     <w:multiLevelType w:val="hybridMultilevel"/>
     <w:tmpl w:val="DB1C4D70"/>
@@ -7714,7 +8792,7 @@
       </w:rPr>
     </w:lvl>
   </w:abstractNum>
-  <w:abstractNum w:abstractNumId="16">
+  <w:abstractNum w:abstractNumId="18">
     <w:nsid w:val="27010FC8"/>
     <w:multiLevelType w:val="hybridMultilevel"/>
     <w:tmpl w:val="DC262AEE"/>
@@ -7803,7 +8881,7 @@
       </w:pPr>
     </w:lvl>
   </w:abstractNum>
-  <w:abstractNum w:abstractNumId="17">
+  <w:abstractNum w:abstractNumId="19">
     <w:nsid w:val="2A6F0C3B"/>
     <w:multiLevelType w:val="hybridMultilevel"/>
     <w:tmpl w:val="B90EBC38"/>
@@ -7916,7 +8994,7 @@
       </w:rPr>
     </w:lvl>
   </w:abstractNum>
-  <w:abstractNum w:abstractNumId="18">
+  <w:abstractNum w:abstractNumId="20">
     <w:nsid w:val="2E1E769D"/>
     <w:multiLevelType w:val="hybridMultilevel"/>
     <w:tmpl w:val="808AA368"/>
@@ -8056,7 +9134,7 @@
       </w:rPr>
     </w:lvl>
   </w:abstractNum>
-  <w:abstractNum w:abstractNumId="19">
+  <w:abstractNum w:abstractNumId="21">
     <w:nsid w:val="31C46050"/>
     <w:multiLevelType w:val="hybridMultilevel"/>
     <w:tmpl w:val="553E97BE"/>
@@ -8169,7 +9247,7 @@
       </w:rPr>
     </w:lvl>
   </w:abstractNum>
-  <w:abstractNum w:abstractNumId="20">
+  <w:abstractNum w:abstractNumId="22">
     <w:nsid w:val="339A5904"/>
     <w:multiLevelType w:val="hybridMultilevel"/>
     <w:tmpl w:val="866C40DE"/>
@@ -8282,7 +9360,7 @@
       </w:rPr>
     </w:lvl>
   </w:abstractNum>
-  <w:abstractNum w:abstractNumId="21">
+  <w:abstractNum w:abstractNumId="23">
     <w:nsid w:val="35BA50EB"/>
     <w:multiLevelType w:val="hybridMultilevel"/>
     <w:tmpl w:val="1DB07466"/>
@@ -8395,7 +9473,7 @@
       </w:rPr>
     </w:lvl>
   </w:abstractNum>
-  <w:abstractNum w:abstractNumId="22">
+  <w:abstractNum w:abstractNumId="24">
     <w:nsid w:val="35FB0D5B"/>
     <w:multiLevelType w:val="hybridMultilevel"/>
     <w:tmpl w:val="F5DCA992"/>
@@ -8484,7 +9562,7 @@
       </w:pPr>
     </w:lvl>
   </w:abstractNum>
-  <w:abstractNum w:abstractNumId="23">
+  <w:abstractNum w:abstractNumId="25">
     <w:nsid w:val="3650547E"/>
     <w:multiLevelType w:val="hybridMultilevel"/>
     <w:tmpl w:val="3E2EE894"/>
@@ -8624,7 +9702,7 @@
       </w:rPr>
     </w:lvl>
   </w:abstractNum>
-  <w:abstractNum w:abstractNumId="24">
+  <w:abstractNum w:abstractNumId="26">
     <w:nsid w:val="39FC3AAC"/>
     <w:multiLevelType w:val="hybridMultilevel"/>
     <w:tmpl w:val="DF5A3F58"/>
@@ -8714,7 +9792,7 @@
       </w:pPr>
     </w:lvl>
   </w:abstractNum>
-  <w:abstractNum w:abstractNumId="25">
+  <w:abstractNum w:abstractNumId="27">
     <w:nsid w:val="3B851BBE"/>
     <w:multiLevelType w:val="hybridMultilevel"/>
     <w:tmpl w:val="0C5205C2"/>
@@ -8827,7 +9905,7 @@
       </w:rPr>
     </w:lvl>
   </w:abstractNum>
-  <w:abstractNum w:abstractNumId="26">
+  <w:abstractNum w:abstractNumId="28">
     <w:nsid w:val="3C2D401B"/>
     <w:multiLevelType w:val="hybridMultilevel"/>
     <w:tmpl w:val="7E5AE0A0"/>
@@ -8916,7 +9994,7 @@
       </w:pPr>
     </w:lvl>
   </w:abstractNum>
-  <w:abstractNum w:abstractNumId="27">
+  <w:abstractNum w:abstractNumId="29">
     <w:nsid w:val="422967C8"/>
     <w:multiLevelType w:val="hybridMultilevel"/>
     <w:tmpl w:val="46A0BBE6"/>
@@ -9029,7 +10107,7 @@
       </w:rPr>
     </w:lvl>
   </w:abstractNum>
-  <w:abstractNum w:abstractNumId="28">
+  <w:abstractNum w:abstractNumId="30">
     <w:nsid w:val="43196531"/>
     <w:multiLevelType w:val="hybridMultilevel"/>
     <w:tmpl w:val="AFF4ACEE"/>
@@ -9142,7 +10220,7 @@
       </w:rPr>
     </w:lvl>
   </w:abstractNum>
-  <w:abstractNum w:abstractNumId="29">
+  <w:abstractNum w:abstractNumId="31">
     <w:nsid w:val="43FF4C2D"/>
     <w:multiLevelType w:val="multilevel"/>
     <w:tmpl w:val="3FF61F18"/>
@@ -9255,7 +10333,7 @@
       </w:pPr>
     </w:lvl>
   </w:abstractNum>
-  <w:abstractNum w:abstractNumId="30">
+  <w:abstractNum w:abstractNumId="32">
     <w:nsid w:val="46C374D7"/>
     <w:multiLevelType w:val="hybridMultilevel"/>
     <w:tmpl w:val="48BA7138"/>
@@ -9368,7 +10446,7 @@
       </w:rPr>
     </w:lvl>
   </w:abstractNum>
-  <w:abstractNum w:abstractNumId="31">
+  <w:abstractNum w:abstractNumId="33">
     <w:nsid w:val="4C19293C"/>
     <w:multiLevelType w:val="hybridMultilevel"/>
     <w:tmpl w:val="55449E46"/>
@@ -9508,7 +10586,7 @@
       </w:rPr>
     </w:lvl>
   </w:abstractNum>
-  <w:abstractNum w:abstractNumId="32">
+  <w:abstractNum w:abstractNumId="34">
     <w:nsid w:val="4D6E30C5"/>
     <w:multiLevelType w:val="multilevel"/>
     <w:tmpl w:val="46DAB04E"/>
@@ -9630,7 +10708,7 @@
       </w:rPr>
     </w:lvl>
   </w:abstractNum>
-  <w:abstractNum w:abstractNumId="33">
+  <w:abstractNum w:abstractNumId="35">
     <w:nsid w:val="4F6F201F"/>
     <w:multiLevelType w:val="hybridMultilevel"/>
     <w:tmpl w:val="EA9AA850"/>
@@ -9770,7 +10848,7 @@
       </w:rPr>
     </w:lvl>
   </w:abstractNum>
-  <w:abstractNum w:abstractNumId="34">
+  <w:abstractNum w:abstractNumId="36">
     <w:nsid w:val="5079767F"/>
     <w:multiLevelType w:val="multilevel"/>
     <w:tmpl w:val="832A7BA8"/>
@@ -9883,7 +10961,7 @@
       </w:rPr>
     </w:lvl>
   </w:abstractNum>
-  <w:abstractNum w:abstractNumId="35">
+  <w:abstractNum w:abstractNumId="37">
     <w:nsid w:val="566B7FC2"/>
     <w:multiLevelType w:val="hybridMultilevel"/>
     <w:tmpl w:val="0FC44922"/>
@@ -9972,7 +11050,7 @@
       </w:pPr>
     </w:lvl>
   </w:abstractNum>
-  <w:abstractNum w:abstractNumId="36">
+  <w:abstractNum w:abstractNumId="38">
     <w:nsid w:val="5CEC1D13"/>
     <w:multiLevelType w:val="hybridMultilevel"/>
     <w:tmpl w:val="50AA11D8"/>
@@ -10085,7 +11163,7 @@
       </w:rPr>
     </w:lvl>
   </w:abstractNum>
-  <w:abstractNum w:abstractNumId="37">
+  <w:abstractNum w:abstractNumId="39">
     <w:nsid w:val="5FCA1557"/>
     <w:multiLevelType w:val="hybridMultilevel"/>
     <w:tmpl w:val="C0B8F394"/>
@@ -10225,7 +11303,7 @@
       </w:rPr>
     </w:lvl>
   </w:abstractNum>
-  <w:abstractNum w:abstractNumId="38">
+  <w:abstractNum w:abstractNumId="40">
     <w:nsid w:val="6A2D1977"/>
     <w:multiLevelType w:val="hybridMultilevel"/>
     <w:tmpl w:val="5BF43ACC"/>
@@ -10338,7 +11416,7 @@
       </w:rPr>
     </w:lvl>
   </w:abstractNum>
-  <w:abstractNum w:abstractNumId="39">
+  <w:abstractNum w:abstractNumId="41">
     <w:nsid w:val="6F5C635E"/>
     <w:multiLevelType w:val="hybridMultilevel"/>
     <w:tmpl w:val="D7020386"/>
@@ -10478,7 +11556,7 @@
       </w:rPr>
     </w:lvl>
   </w:abstractNum>
-  <w:abstractNum w:abstractNumId="40">
+  <w:abstractNum w:abstractNumId="42">
     <w:nsid w:val="743B5744"/>
     <w:multiLevelType w:val="hybridMultilevel"/>
     <w:tmpl w:val="042C8D0A"/>
@@ -10618,7 +11696,7 @@
       </w:rPr>
     </w:lvl>
   </w:abstractNum>
-  <w:abstractNum w:abstractNumId="41">
+  <w:abstractNum w:abstractNumId="43">
     <w:nsid w:val="75535255"/>
     <w:multiLevelType w:val="hybridMultilevel"/>
     <w:tmpl w:val="B0D42DB2"/>
@@ -10731,7 +11809,7 @@
       </w:rPr>
     </w:lvl>
   </w:abstractNum>
-  <w:abstractNum w:abstractNumId="42">
+  <w:abstractNum w:abstractNumId="44">
     <w:nsid w:val="7E8D3315"/>
     <w:multiLevelType w:val="hybridMultilevel"/>
     <w:tmpl w:val="F8686EFC"/>
@@ -10845,133 +11923,139 @@
     </w:lvl>
   </w:abstractNum>
   <w:num w:numId="1">
+    <w:abstractNumId w:val="28"/>
+  </w:num>
+  <w:num w:numId="2">
     <w:abstractNumId w:val="26"/>
   </w:num>
-  <w:num w:numId="2">
-    <w:abstractNumId w:val="24"/>
-  </w:num>
   <w:num w:numId="3">
-    <w:abstractNumId w:val="16"/>
+    <w:abstractNumId w:val="18"/>
   </w:num>
   <w:num w:numId="4">
-    <w:abstractNumId w:val="34"/>
+    <w:abstractNumId w:val="36"/>
   </w:num>
   <w:num w:numId="5">
-    <w:abstractNumId w:val="7"/>
+    <w:abstractNumId w:val="9"/>
   </w:num>
   <w:num w:numId="6">
-    <w:abstractNumId w:val="17"/>
+    <w:abstractNumId w:val="19"/>
   </w:num>
   <w:num w:numId="7">
-    <w:abstractNumId w:val="10"/>
+    <w:abstractNumId w:val="12"/>
   </w:num>
   <w:num w:numId="8">
-    <w:abstractNumId w:val="27"/>
+    <w:abstractNumId w:val="29"/>
   </w:num>
   <w:num w:numId="9">
-    <w:abstractNumId w:val="4"/>
+    <w:abstractNumId w:val="6"/>
   </w:num>
   <w:num w:numId="10">
-    <w:abstractNumId w:val="13"/>
+    <w:abstractNumId w:val="15"/>
   </w:num>
   <w:num w:numId="11">
     <w:abstractNumId w:val="3"/>
   </w:num>
   <w:num w:numId="12">
+    <w:abstractNumId w:val="24"/>
+  </w:num>
+  <w:num w:numId="13">
+    <w:abstractNumId w:val="8"/>
+  </w:num>
+  <w:num w:numId="14">
     <w:abstractNumId w:val="22"/>
   </w:num>
-  <w:num w:numId="13">
-    <w:abstractNumId w:val="6"/>
-  </w:num>
-  <w:num w:numId="14">
-    <w:abstractNumId w:val="20"/>
-  </w:num>
   <w:num w:numId="15">
-    <w:abstractNumId w:val="32"/>
+    <w:abstractNumId w:val="34"/>
   </w:num>
   <w:num w:numId="16">
     <w:abstractNumId w:val="0"/>
   </w:num>
   <w:num w:numId="17">
-    <w:abstractNumId w:val="18"/>
+    <w:abstractNumId w:val="20"/>
   </w:num>
   <w:num w:numId="18">
-    <w:abstractNumId w:val="31"/>
+    <w:abstractNumId w:val="33"/>
   </w:num>
   <w:num w:numId="19">
-    <w:abstractNumId w:val="14"/>
+    <w:abstractNumId w:val="16"/>
   </w:num>
   <w:num w:numId="20">
-    <w:abstractNumId w:val="33"/>
+    <w:abstractNumId w:val="35"/>
   </w:num>
   <w:num w:numId="21">
-    <w:abstractNumId w:val="9"/>
+    <w:abstractNumId w:val="11"/>
   </w:num>
   <w:num w:numId="22">
-    <w:abstractNumId w:val="37"/>
+    <w:abstractNumId w:val="39"/>
   </w:num>
   <w:num w:numId="23">
     <w:abstractNumId w:val="1"/>
   </w:num>
   <w:num w:numId="24">
-    <w:abstractNumId w:val="12"/>
+    <w:abstractNumId w:val="14"/>
   </w:num>
   <w:num w:numId="25">
-    <w:abstractNumId w:val="23"/>
+    <w:abstractNumId w:val="25"/>
   </w:num>
   <w:num w:numId="26">
-    <w:abstractNumId w:val="39"/>
+    <w:abstractNumId w:val="41"/>
   </w:num>
   <w:num w:numId="27">
+    <w:abstractNumId w:val="42"/>
+  </w:num>
+  <w:num w:numId="28">
+    <w:abstractNumId w:val="17"/>
+  </w:num>
+  <w:num w:numId="29">
+    <w:abstractNumId w:val="43"/>
+  </w:num>
+  <w:num w:numId="30">
+    <w:abstractNumId w:val="21"/>
+  </w:num>
+  <w:num w:numId="31">
+    <w:abstractNumId w:val="38"/>
+  </w:num>
+  <w:num w:numId="32">
+    <w:abstractNumId w:val="44"/>
+  </w:num>
+  <w:num w:numId="33">
+    <w:abstractNumId w:val="37"/>
+  </w:num>
+  <w:num w:numId="34">
+    <w:abstractNumId w:val="32"/>
+  </w:num>
+  <w:num w:numId="35">
+    <w:abstractNumId w:val="7"/>
+  </w:num>
+  <w:num w:numId="36">
     <w:abstractNumId w:val="40"/>
   </w:num>
-  <w:num w:numId="28">
-    <w:abstractNumId w:val="15"/>
-  </w:num>
-  <w:num w:numId="29">
-    <w:abstractNumId w:val="41"/>
-  </w:num>
-  <w:num w:numId="30">
-    <w:abstractNumId w:val="19"/>
-  </w:num>
-  <w:num w:numId="31">
-    <w:abstractNumId w:val="36"/>
-  </w:num>
-  <w:num w:numId="32">
-    <w:abstractNumId w:val="42"/>
-  </w:num>
-  <w:num w:numId="33">
-    <w:abstractNumId w:val="35"/>
-  </w:num>
-  <w:num w:numId="34">
-    <w:abstractNumId w:val="30"/>
-  </w:num>
-  <w:num w:numId="35">
-    <w:abstractNumId w:val="5"/>
-  </w:num>
-  <w:num w:numId="36">
-    <w:abstractNumId w:val="38"/>
-  </w:num>
   <w:num w:numId="37">
-    <w:abstractNumId w:val="25"/>
+    <w:abstractNumId w:val="27"/>
   </w:num>
   <w:num w:numId="38">
-    <w:abstractNumId w:val="8"/>
+    <w:abstractNumId w:val="10"/>
   </w:num>
   <w:num w:numId="39">
     <w:abstractNumId w:val="2"/>
   </w:num>
   <w:num w:numId="40">
-    <w:abstractNumId w:val="28"/>
+    <w:abstractNumId w:val="30"/>
   </w:num>
   <w:num w:numId="41">
-    <w:abstractNumId w:val="21"/>
+    <w:abstractNumId w:val="23"/>
   </w:num>
   <w:num w:numId="42">
-    <w:abstractNumId w:val="11"/>
+    <w:abstractNumId w:val="13"/>
   </w:num>
   <w:num w:numId="43">
-    <w:abstractNumId w:val="29"/>
+    <w:abstractNumId w:val="31"/>
+  </w:num>
+  <w:num w:numId="44">
+    <w:abstractNumId w:val="5"/>
+  </w:num>
+  <w:num w:numId="45">
+    <w:abstractNumId w:val="4"/>
   </w:num>
 </w:numbering>
 </file>
@@ -11018,7 +12102,7 @@
     <w:lsdException w:name="Title" w:semiHidden="0" w:uiPriority="10" w:unhideWhenUsed="0" w:qFormat="1"/>
     <w:lsdException w:name="Default Paragraph Font" w:uiPriority="1"/>
     <w:lsdException w:name="Subtitle" w:semiHidden="0" w:uiPriority="11" w:unhideWhenUsed="0" w:qFormat="1"/>
-    <w:lsdException w:name="Strong" w:semiHidden="0" w:uiPriority="0" w:unhideWhenUsed="0" w:qFormat="1"/>
+    <w:lsdException w:name="Strong" w:semiHidden="0" w:uiPriority="22" w:unhideWhenUsed="0" w:qFormat="1"/>
     <w:lsdException w:name="Emphasis" w:semiHidden="0" w:uiPriority="20" w:unhideWhenUsed="0" w:qFormat="1"/>
     <w:lsdException w:name="Table Grid" w:semiHidden="0" w:uiPriority="59" w:unhideWhenUsed="0"/>
     <w:lsdException w:name="Placeholder Text" w:unhideWhenUsed="0"/>
@@ -11199,6 +12283,54 @@
       <w:szCs w:val="26"/>
     </w:rPr>
   </w:style>
+  <w:style w:type="paragraph" w:styleId="Ttulo3">
+    <w:name w:val="heading 3"/>
+    <w:basedOn w:val="Normal"/>
+    <w:next w:val="Normal"/>
+    <w:link w:val="Ttulo3Char"/>
+    <w:uiPriority w:val="9"/>
+    <w:semiHidden/>
+    <w:unhideWhenUsed/>
+    <w:qFormat/>
+    <w:rsid w:val="005D4C4C"/>
+    <w:pPr>
+      <w:keepNext/>
+      <w:keepLines/>
+      <w:spacing w:before="200"/>
+      <w:outlineLvl w:val="2"/>
+    </w:pPr>
+    <w:rPr>
+      <w:rFonts w:asciiTheme="majorHAnsi" w:eastAsiaTheme="majorEastAsia" w:hAnsiTheme="majorHAnsi" w:cstheme="majorBidi"/>
+      <w:b/>
+      <w:bCs/>
+      <w:color w:val="4F81BD" w:themeColor="accent1"/>
+    </w:rPr>
+  </w:style>
+  <w:style w:type="paragraph" w:styleId="Ttulo4">
+    <w:name w:val="heading 4"/>
+    <w:basedOn w:val="Normal"/>
+    <w:next w:val="Normal"/>
+    <w:link w:val="Ttulo4Char"/>
+    <w:uiPriority w:val="9"/>
+    <w:semiHidden/>
+    <w:unhideWhenUsed/>
+    <w:qFormat/>
+    <w:rsid w:val="005D4C4C"/>
+    <w:pPr>
+      <w:keepNext/>
+      <w:keepLines/>
+      <w:spacing w:before="200"/>
+      <w:outlineLvl w:val="3"/>
+    </w:pPr>
+    <w:rPr>
+      <w:rFonts w:asciiTheme="majorHAnsi" w:eastAsiaTheme="majorEastAsia" w:hAnsiTheme="majorHAnsi" w:cstheme="majorBidi"/>
+      <w:b/>
+      <w:bCs/>
+      <w:i/>
+      <w:iCs/>
+      <w:color w:val="4F81BD" w:themeColor="accent1"/>
+    </w:rPr>
+  </w:style>
   <w:style w:type="character" w:default="1" w:styleId="Fontepargpadro">
     <w:name w:val="Default Paragraph Font"/>
     <w:uiPriority w:val="1"/>
@@ -11275,6 +12407,7 @@
   <w:style w:type="character" w:styleId="Forte">
     <w:name w:val="Strong"/>
     <w:basedOn w:val="Fontepargpadro"/>
+    <w:uiPriority w:val="22"/>
     <w:qFormat/>
     <w:rsid w:val="009A2212"/>
     <w:rPr>
@@ -11481,6 +12614,56 @@
     <w:name w:val="reference-accessdate"/>
     <w:basedOn w:val="Fontepargpadro"/>
     <w:rsid w:val="004739F7"/>
+  </w:style>
+  <w:style w:type="character" w:customStyle="1" w:styleId="Ttulo4Char">
+    <w:name w:val="Título 4 Char"/>
+    <w:basedOn w:val="Fontepargpadro"/>
+    <w:link w:val="Ttulo4"/>
+    <w:uiPriority w:val="9"/>
+    <w:semiHidden/>
+    <w:rsid w:val="005D4C4C"/>
+    <w:rPr>
+      <w:rFonts w:asciiTheme="majorHAnsi" w:eastAsiaTheme="majorEastAsia" w:hAnsiTheme="majorHAnsi" w:cstheme="majorBidi"/>
+      <w:b/>
+      <w:bCs/>
+      <w:i/>
+      <w:iCs/>
+      <w:color w:val="4F81BD" w:themeColor="accent1"/>
+      <w:sz w:val="24"/>
+      <w:szCs w:val="24"/>
+    </w:rPr>
+  </w:style>
+  <w:style w:type="paragraph" w:customStyle="1" w:styleId="graf">
+    <w:name w:val="graf"/>
+    <w:basedOn w:val="Normal"/>
+    <w:rsid w:val="005D4C4C"/>
+    <w:pPr>
+      <w:spacing w:before="100" w:beforeAutospacing="1" w:after="100" w:afterAutospacing="1"/>
+    </w:pPr>
+    <w:rPr>
+      <w:lang w:eastAsia="pt-BR"/>
+    </w:rPr>
+  </w:style>
+  <w:style w:type="character" w:customStyle="1" w:styleId="Ttulo3Char">
+    <w:name w:val="Título 3 Char"/>
+    <w:basedOn w:val="Fontepargpadro"/>
+    <w:link w:val="Ttulo3"/>
+    <w:uiPriority w:val="9"/>
+    <w:semiHidden/>
+    <w:rsid w:val="005D4C4C"/>
+    <w:rPr>
+      <w:rFonts w:asciiTheme="majorHAnsi" w:eastAsiaTheme="majorEastAsia" w:hAnsiTheme="majorHAnsi" w:cstheme="majorBidi"/>
+      <w:b/>
+      <w:bCs/>
+      <w:color w:val="4F81BD" w:themeColor="accent1"/>
+      <w:sz w:val="24"/>
+      <w:szCs w:val="24"/>
+    </w:rPr>
+  </w:style>
+  <w:style w:type="character" w:customStyle="1" w:styleId="lf-badge">
+    <w:name w:val="lf-badge"/>
+    <w:basedOn w:val="Fontepargpadro"/>
+    <w:rsid w:val="007C0FE6"/>
   </w:style>
 </w:styles>
 </file>

</xml_diff>

<commit_message>
incluido alteração final do TCC e pasta do drive mysql para Go Lang
</commit_message>
<xml_diff>
--- a/PosEAD/TCC/TCC - Desenv. OO Java.docx
+++ b/PosEAD/TCC/TCC - Desenv. OO Java.docx
@@ -1,6 +1,6 @@
 
 <file path=word/document.xml><?xml version="1.0" encoding="utf-8"?>
-<w:document xmlns:ve="http://schemas.openxmlformats.org/markup-compatibility/2006" xmlns:o="urn:schemas-microsoft-com:office:office" xmlns:r="http://schemas.openxmlformats.org/officeDocument/2006/relationships" xmlns:m="http://schemas.openxmlformats.org/officeDocument/2006/math" xmlns:v="urn:schemas-microsoft-com:vml" xmlns:wp="http://schemas.openxmlformats.org/drawingml/2006/wordprocessingDrawing" xmlns:w10="urn:schemas-microsoft-com:office:word" xmlns:w="http://schemas.openxmlformats.org/wordprocessingml/2006/main" xmlns:wne="http://schemas.microsoft.com/office/word/2006/wordml">
+<w:document xmlns:wpc="http://schemas.microsoft.com/office/word/2010/wordprocessingCanvas" xmlns:cx="http://schemas.microsoft.com/office/drawing/2014/chartex" xmlns:cx1="http://schemas.microsoft.com/office/drawing/2015/9/8/chartex" xmlns:mc="http://schemas.openxmlformats.org/markup-compatibility/2006" xmlns:o="urn:schemas-microsoft-com:office:office" xmlns:r="http://schemas.openxmlformats.org/officeDocument/2006/relationships" xmlns:m="http://schemas.openxmlformats.org/officeDocument/2006/math" xmlns:v="urn:schemas-microsoft-com:vml" xmlns:wp14="http://schemas.microsoft.com/office/word/2010/wordprocessingDrawing" xmlns:wp="http://schemas.openxmlformats.org/drawingml/2006/wordprocessingDrawing" xmlns:w10="urn:schemas-microsoft-com:office:word" xmlns:w="http://schemas.openxmlformats.org/wordprocessingml/2006/main" xmlns:w14="http://schemas.microsoft.com/office/word/2010/wordml" xmlns:w15="http://schemas.microsoft.com/office/word/2012/wordml" xmlns:w16se="http://schemas.microsoft.com/office/word/2015/wordml/symex" xmlns:wpg="http://schemas.microsoft.com/office/word/2010/wordprocessingGroup" xmlns:wpi="http://schemas.microsoft.com/office/word/2010/wordprocessingInk" xmlns:wne="http://schemas.microsoft.com/office/word/2006/wordml" xmlns:wps="http://schemas.microsoft.com/office/word/2010/wordprocessingShape" mc:Ignorable="w14 w15 w16se wp14">
   <w:body>
     <w:p>
       <w:pPr>
@@ -771,13 +771,6 @@
       <w:r>
         <w:rPr>
           <w:rFonts w:asciiTheme="minorHAnsi" w:hAnsiTheme="minorHAnsi" w:cstheme="minorHAnsi"/>
-          <w:i/>
-        </w:rPr>
-        <w:t xml:space="preserve"> EE</w:t>
-      </w:r>
-      <w:r>
-        <w:rPr>
-          <w:rFonts w:asciiTheme="minorHAnsi" w:hAnsiTheme="minorHAnsi" w:cstheme="minorHAnsi"/>
         </w:rPr>
         <w:t>,</w:t>
       </w:r>
@@ -1364,7 +1357,19 @@
         <w:rPr>
           <w:rFonts w:asciiTheme="minorHAnsi" w:hAnsiTheme="minorHAnsi" w:cstheme="minorHAnsi"/>
         </w:rPr>
-        <w:t xml:space="preserve"> o quão reconhecido ele é, pois assim podemos ter mais informações através de comunidades e fóruns a respeito de novas idéias, </w:t>
+        <w:t xml:space="preserve"> o quão reconhecido ele é, pois assim podemos ter mais informações através de comunidades e fóruns a respeito de novas </w:t>
+      </w:r>
+      <w:r>
+        <w:rPr>
+          <w:rFonts w:asciiTheme="minorHAnsi" w:hAnsiTheme="minorHAnsi" w:cstheme="minorHAnsi"/>
+        </w:rPr>
+        <w:t>ideias</w:t>
+      </w:r>
+      <w:r>
+        <w:rPr>
+          <w:rFonts w:asciiTheme="minorHAnsi" w:hAnsiTheme="minorHAnsi" w:cstheme="minorHAnsi"/>
+        </w:rPr>
+        <w:t xml:space="preserve">, </w:t>
       </w:r>
       <w:r>
         <w:rPr>
@@ -1432,7 +1437,31 @@
           <w:rFonts w:asciiTheme="minorHAnsi" w:hAnsiTheme="minorHAnsi" w:cstheme="minorHAnsi"/>
         </w:rPr>
         <w:lastRenderedPageBreak/>
-        <w:t>documentação, pois sendo bem formulada será mais fácil o seu entendimento e a sua utilização.</w:t>
+        <w:t xml:space="preserve">documentação, pois sendo bem formulada </w:t>
+      </w:r>
+      <w:r>
+        <w:rPr>
+          <w:rFonts w:asciiTheme="minorHAnsi" w:hAnsiTheme="minorHAnsi" w:cstheme="minorHAnsi"/>
+        </w:rPr>
+        <w:t>serão</w:t>
+      </w:r>
+      <w:r>
+        <w:rPr>
+          <w:rFonts w:asciiTheme="minorHAnsi" w:hAnsiTheme="minorHAnsi" w:cstheme="minorHAnsi"/>
+        </w:rPr>
+        <w:t xml:space="preserve"> mais </w:t>
+      </w:r>
+      <w:r>
+        <w:rPr>
+          <w:rFonts w:asciiTheme="minorHAnsi" w:hAnsiTheme="minorHAnsi" w:cstheme="minorHAnsi"/>
+        </w:rPr>
+        <w:t>fáceis</w:t>
+      </w:r>
+      <w:r>
+        <w:rPr>
+          <w:rFonts w:asciiTheme="minorHAnsi" w:hAnsiTheme="minorHAnsi" w:cstheme="minorHAnsi"/>
+        </w:rPr>
+        <w:t xml:space="preserve"> o seu entendimento e a sua utilização.</w:t>
       </w:r>
     </w:p>
     <w:p>
@@ -1464,7 +1493,19 @@
         <w:rPr>
           <w:rFonts w:asciiTheme="minorHAnsi" w:eastAsiaTheme="minorHAnsi" w:hAnsiTheme="minorHAnsi" w:cstheme="minorHAnsi"/>
         </w:rPr>
-        <w:t xml:space="preserve">, este artigo estará apresentado </w:t>
+        <w:t xml:space="preserve">, este artigo </w:t>
+      </w:r>
+      <w:r>
+        <w:rPr>
+          <w:rFonts w:asciiTheme="minorHAnsi" w:eastAsiaTheme="minorHAnsi" w:hAnsiTheme="minorHAnsi" w:cstheme="minorHAnsi"/>
+        </w:rPr>
+        <w:t>vai apresentar</w:t>
+      </w:r>
+      <w:r>
+        <w:rPr>
+          <w:rFonts w:asciiTheme="minorHAnsi" w:eastAsiaTheme="minorHAnsi" w:hAnsiTheme="minorHAnsi" w:cstheme="minorHAnsi"/>
+        </w:rPr>
+        <w:t xml:space="preserve"> </w:t>
       </w:r>
       <w:r>
         <w:rPr>
@@ -2146,7 +2187,19 @@
         <w:rPr>
           <w:rFonts w:asciiTheme="minorHAnsi" w:hAnsiTheme="minorHAnsi" w:cstheme="minorHAnsi"/>
         </w:rPr>
-        <w:t xml:space="preserve">Porém, no seu inicio, não havia uma organização definida entre os códigos, </w:t>
+        <w:t xml:space="preserve">Porém, no seu </w:t>
+      </w:r>
+      <w:r>
+        <w:rPr>
+          <w:rFonts w:asciiTheme="minorHAnsi" w:hAnsiTheme="minorHAnsi" w:cstheme="minorHAnsi"/>
+        </w:rPr>
+        <w:t>início</w:t>
+      </w:r>
+      <w:r>
+        <w:rPr>
+          <w:rFonts w:asciiTheme="minorHAnsi" w:hAnsiTheme="minorHAnsi" w:cstheme="minorHAnsi"/>
+        </w:rPr>
+        <w:t xml:space="preserve">, não havia uma organização definida entre os códigos, </w:t>
       </w:r>
       <w:r>
         <w:rPr>
@@ -4021,7 +4074,19 @@
           <w:rFonts w:asciiTheme="minorHAnsi" w:hAnsiTheme="minorHAnsi" w:cstheme="minorHAnsi"/>
         </w:rPr>
         <w:tab/>
-        <w:t xml:space="preserve">Além de possuir uma documentação robusta, uma comunidade ativa onde possui uma pagina exclusiva no site do </w:t>
+        <w:t xml:space="preserve">Além de possuir uma documentação robusta, uma comunidade ativa onde possui uma </w:t>
+      </w:r>
+      <w:r>
+        <w:rPr>
+          <w:rFonts w:asciiTheme="minorHAnsi" w:hAnsiTheme="minorHAnsi" w:cstheme="minorHAnsi"/>
+        </w:rPr>
+        <w:t>página</w:t>
+      </w:r>
+      <w:r>
+        <w:rPr>
+          <w:rFonts w:asciiTheme="minorHAnsi" w:hAnsiTheme="minorHAnsi" w:cstheme="minorHAnsi"/>
+        </w:rPr>
+        <w:t xml:space="preserve"> exclusiva no site do </w:t>
       </w:r>
       <w:r>
         <w:rPr>
@@ -4047,7 +4112,19 @@
         <w:rPr>
           <w:rFonts w:asciiTheme="minorHAnsi" w:hAnsiTheme="minorHAnsi" w:cstheme="minorHAnsi"/>
         </w:rPr>
-        <w:t xml:space="preserve"> MVC e um amplo pacote de ferramentas abrangente para qualquer tipo de  projeto que você possa ter.</w:t>
+        <w:t xml:space="preserve"> MVC e um amplo pacote de ferramentas ab</w:t>
+      </w:r>
+      <w:r>
+        <w:rPr>
+          <w:rFonts w:asciiTheme="minorHAnsi" w:hAnsiTheme="minorHAnsi" w:cstheme="minorHAnsi"/>
+        </w:rPr>
+        <w:t xml:space="preserve">rangente para qualquer tipo de </w:t>
+      </w:r>
+      <w:r>
+        <w:rPr>
+          <w:rFonts w:asciiTheme="minorHAnsi" w:hAnsiTheme="minorHAnsi" w:cstheme="minorHAnsi"/>
+        </w:rPr>
+        <w:t>projeto que você possa ter.</w:t>
       </w:r>
     </w:p>
     <w:p>
@@ -4120,7 +4197,13 @@
         <w:rPr>
           <w:rFonts w:asciiTheme="minorHAnsi" w:hAnsiTheme="minorHAnsi" w:cstheme="minorHAnsi"/>
         </w:rPr>
-        <w:t xml:space="preserve">Diferente de outras frameworks, </w:t>
+        <w:t>Diferente de outro</w:t>
+      </w:r>
+      <w:r>
+        <w:rPr>
+          <w:rFonts w:asciiTheme="minorHAnsi" w:hAnsiTheme="minorHAnsi" w:cstheme="minorHAnsi"/>
+        </w:rPr>
+        <w:t xml:space="preserve">s frameworks, </w:t>
       </w:r>
       <w:r>
         <w:rPr>
@@ -4298,7 +4381,7 @@
           <w:rFonts w:asciiTheme="minorHAnsi" w:hAnsiTheme="minorHAnsi" w:cstheme="minorHAnsi"/>
           <w:i/>
         </w:rPr>
-        <w:t>4</w:t>
+        <w:t>4,</w:t>
       </w:r>
       <w:r>
         <w:rPr>
@@ -4306,13 +4389,6 @@
           <w:i/>
         </w:rPr>
         <w:t xml:space="preserve"> </w:t>
-      </w:r>
-      <w:r>
-        <w:rPr>
-          <w:rFonts w:asciiTheme="minorHAnsi" w:hAnsiTheme="minorHAnsi" w:cstheme="minorHAnsi"/>
-          <w:i/>
-        </w:rPr>
-        <w:t>,</w:t>
       </w:r>
       <w:r>
         <w:rPr>
@@ -5021,7 +5097,65 @@
           <w:color w:val="000000"/>
           <w:shd w:val="clear" w:color="auto" w:fill="FFFFFF"/>
         </w:rPr>
-        <w:t>O termo implica integração fácil e rápida, freqüentemente usando APIs e fontes de dados para produzir resultados enriquecidos que não era necessariamente a razão original para produzir os dados da fonte bruta. As principais características do mashup são combinação, visualização, e agregação. É importante tornar os dados existentes mais úteis, além disso, para uso pessoal e profissional.”</w:t>
+        <w:t xml:space="preserve">O termo implica </w:t>
+      </w:r>
+      <w:r>
+        <w:rPr>
+          <w:rFonts w:asciiTheme="minorHAnsi" w:hAnsiTheme="minorHAnsi" w:cstheme="minorHAnsi"/>
+          <w:color w:val="000000"/>
+          <w:shd w:val="clear" w:color="auto" w:fill="FFFFFF"/>
+        </w:rPr>
+        <w:t>integração fácil e rápida, frequ</w:t>
+      </w:r>
+      <w:r>
+        <w:rPr>
+          <w:rFonts w:asciiTheme="minorHAnsi" w:hAnsiTheme="minorHAnsi" w:cstheme="minorHAnsi"/>
+          <w:color w:val="000000"/>
+          <w:shd w:val="clear" w:color="auto" w:fill="FFFFFF"/>
+        </w:rPr>
+        <w:t xml:space="preserve">entemente usando APIs e fontes de dados para produzir resultados enriquecidos que não era necessariamente a razão original para produzir os dados da fonte bruta. As principais características do </w:t>
+      </w:r>
+      <w:r>
+        <w:rPr>
+          <w:rFonts w:asciiTheme="minorHAnsi" w:hAnsiTheme="minorHAnsi" w:cstheme="minorHAnsi"/>
+          <w:i/>
+          <w:color w:val="000000"/>
+          <w:shd w:val="clear" w:color="auto" w:fill="FFFFFF"/>
+        </w:rPr>
+        <w:t>mash</w:t>
+      </w:r>
+      <w:r>
+        <w:rPr>
+          <w:rFonts w:asciiTheme="minorHAnsi" w:hAnsiTheme="minorHAnsi" w:cstheme="minorHAnsi"/>
+          <w:i/>
+          <w:color w:val="000000"/>
+          <w:shd w:val="clear" w:color="auto" w:fill="FFFFFF"/>
+        </w:rPr>
+        <w:t>up</w:t>
+      </w:r>
+      <w:r>
+        <w:rPr>
+          <w:rFonts w:asciiTheme="minorHAnsi" w:hAnsiTheme="minorHAnsi" w:cstheme="minorHAnsi"/>
+          <w:color w:val="000000"/>
+          <w:shd w:val="clear" w:color="auto" w:fill="FFFFFF"/>
+        </w:rPr>
+        <w:t xml:space="preserve"> são combinação, visualização</w:t>
+      </w:r>
+      <w:r>
+        <w:rPr>
+          <w:rFonts w:asciiTheme="minorHAnsi" w:hAnsiTheme="minorHAnsi" w:cstheme="minorHAnsi"/>
+          <w:color w:val="000000"/>
+          <w:shd w:val="clear" w:color="auto" w:fill="FFFFFF"/>
+        </w:rPr>
+        <w:t xml:space="preserve"> e agregação. É importante tornar os dados existentes mais úteis, além disso, para uso pessoal e </w:t>
+      </w:r>
+      <w:r>
+        <w:rPr>
+          <w:rFonts w:asciiTheme="minorHAnsi" w:hAnsiTheme="minorHAnsi" w:cstheme="minorHAnsi"/>
+          <w:color w:val="000000"/>
+          <w:shd w:val="clear" w:color="auto" w:fill="FFFFFF"/>
+        </w:rPr>
+        <w:t>profissional. ”</w:t>
       </w:r>
     </w:p>
     <w:p>
@@ -5054,7 +5188,19 @@
         <w:rPr>
           <w:rFonts w:asciiTheme="minorHAnsi" w:hAnsiTheme="minorHAnsi" w:cstheme="minorHAnsi"/>
         </w:rPr>
-        <w:t>, que suportam as requisições de entrada através de  controladores de ações.</w:t>
+        <w:t>, que suportam as req</w:t>
+      </w:r>
+      <w:r>
+        <w:rPr>
+          <w:rFonts w:asciiTheme="minorHAnsi" w:hAnsiTheme="minorHAnsi" w:cstheme="minorHAnsi"/>
+        </w:rPr>
+        <w:t xml:space="preserve">uisições de entrada através de </w:t>
+      </w:r>
+      <w:r>
+        <w:rPr>
+          <w:rFonts w:asciiTheme="minorHAnsi" w:hAnsiTheme="minorHAnsi" w:cstheme="minorHAnsi"/>
+        </w:rPr>
+        <w:t>controladores de ações.</w:t>
       </w:r>
       <w:r>
         <w:rPr>
@@ -5228,7 +5374,19 @@
         <w:rPr>
           <w:rFonts w:asciiTheme="minorHAnsi" w:hAnsiTheme="minorHAnsi" w:cstheme="minorHAnsi"/>
         </w:rPr>
-        <w:t xml:space="preserve">mesmo os problemas mais complexos e necessidades mais específicas do projetos conseguiram ser resolvidos sobrescrevendo o comportamento do </w:t>
+        <w:t>mesmo os problemas mais complexos e necessidades mais específicas do</w:t>
+      </w:r>
+      <w:r>
+        <w:rPr>
+          <w:rFonts w:asciiTheme="minorHAnsi" w:hAnsiTheme="minorHAnsi" w:cstheme="minorHAnsi"/>
+        </w:rPr>
+        <w:t>s</w:t>
+      </w:r>
+      <w:r>
+        <w:rPr>
+          <w:rFonts w:asciiTheme="minorHAnsi" w:hAnsiTheme="minorHAnsi" w:cstheme="minorHAnsi"/>
+        </w:rPr>
+        <w:t xml:space="preserve"> projetos conseguiram ser resolvidos sobrescrevendo o comportamento do </w:t>
       </w:r>
       <w:r>
         <w:rPr>
@@ -5255,7 +5413,6 @@
         <w:rPr>
           <w:rFonts w:asciiTheme="minorHAnsi" w:hAnsiTheme="minorHAnsi" w:cstheme="minorHAnsi"/>
         </w:rPr>
-        <w:lastRenderedPageBreak/>
         <w:tab/>
         <w:t xml:space="preserve">Finalizando, o </w:t>
       </w:r>
@@ -5270,8 +5427,16 @@
         <w:rPr>
           <w:rFonts w:asciiTheme="minorHAnsi" w:hAnsiTheme="minorHAnsi" w:cstheme="minorHAnsi"/>
         </w:rPr>
-        <w:t>têm se empenhado em atrair e conquistar desenvolvedores, através dos conceitos citado acima, mantendo sempre seu foco de extensibilidade e desenvolvimento de aplicações o mais fácil e produtivo.</w:t>
-      </w:r>
+        <w:t>te</w:t>
+      </w:r>
+      <w:r>
+        <w:rPr>
+          <w:rFonts w:asciiTheme="minorHAnsi" w:hAnsiTheme="minorHAnsi" w:cstheme="minorHAnsi"/>
+        </w:rPr>
+        <w:t>m se empenhado em atrair e conquistar desenvolvedores, através dos conceitos citado acima, mantendo sempre seu foco de extensibilidade e desenvolvimento de aplicações o mais fácil e produtivo.</w:t>
+      </w:r>
+      <w:bookmarkStart w:id="0" w:name="_GoBack"/>
+      <w:bookmarkEnd w:id="0"/>
     </w:p>
     <w:p>
       <w:pPr>
@@ -6113,7 +6278,6 @@
           <w:sz w:val="24"/>
           <w:szCs w:val="24"/>
         </w:rPr>
-        <w:lastRenderedPageBreak/>
         <w:t xml:space="preserve">SILVEIRA Paulo e Guilherme, Lopes Sergio,Moreira Guilherme, Steppat Nico, Kung Fabio,  </w:t>
       </w:r>
       <w:r>
@@ -6172,6 +6336,7 @@
         <w:rPr>
           <w:rFonts w:asciiTheme="minorHAnsi" w:eastAsiaTheme="minorHAnsi" w:hAnsiTheme="minorHAnsi" w:cstheme="minorHAnsi"/>
         </w:rPr>
+        <w:lastRenderedPageBreak/>
         <w:t xml:space="preserve">SPRING. </w:t>
       </w:r>
       <w:r>
@@ -6456,15 +6621,15 @@
 </file>
 
 <file path=word/endnotes.xml><?xml version="1.0" encoding="utf-8"?>
-<w:endnotes xmlns:ve="http://schemas.openxmlformats.org/markup-compatibility/2006" xmlns:o="urn:schemas-microsoft-com:office:office" xmlns:r="http://schemas.openxmlformats.org/officeDocument/2006/relationships" xmlns:m="http://schemas.openxmlformats.org/officeDocument/2006/math" xmlns:v="urn:schemas-microsoft-com:vml" xmlns:wp="http://schemas.openxmlformats.org/drawingml/2006/wordprocessingDrawing" xmlns:w10="urn:schemas-microsoft-com:office:word" xmlns:w="http://schemas.openxmlformats.org/wordprocessingml/2006/main" xmlns:wne="http://schemas.microsoft.com/office/word/2006/wordml">
-  <w:endnote w:type="separator" w:id="0">
+<w:endnotes xmlns:wpc="http://schemas.microsoft.com/office/word/2010/wordprocessingCanvas" xmlns:cx="http://schemas.microsoft.com/office/drawing/2014/chartex" xmlns:cx1="http://schemas.microsoft.com/office/drawing/2015/9/8/chartex" xmlns:mc="http://schemas.openxmlformats.org/markup-compatibility/2006" xmlns:o="urn:schemas-microsoft-com:office:office" xmlns:r="http://schemas.openxmlformats.org/officeDocument/2006/relationships" xmlns:m="http://schemas.openxmlformats.org/officeDocument/2006/math" xmlns:v="urn:schemas-microsoft-com:vml" xmlns:wp14="http://schemas.microsoft.com/office/word/2010/wordprocessingDrawing" xmlns:wp="http://schemas.openxmlformats.org/drawingml/2006/wordprocessingDrawing" xmlns:w10="urn:schemas-microsoft-com:office:word" xmlns:w="http://schemas.openxmlformats.org/wordprocessingml/2006/main" xmlns:w14="http://schemas.microsoft.com/office/word/2010/wordml" xmlns:w15="http://schemas.microsoft.com/office/word/2012/wordml" xmlns:w16se="http://schemas.microsoft.com/office/word/2015/wordml/symex" xmlns:wpg="http://schemas.microsoft.com/office/word/2010/wordprocessingGroup" xmlns:wpi="http://schemas.microsoft.com/office/word/2010/wordprocessingInk" xmlns:wne="http://schemas.microsoft.com/office/word/2006/wordml" xmlns:wps="http://schemas.microsoft.com/office/word/2010/wordprocessingShape" mc:Ignorable="w14 w15 w16se wp14">
+  <w:endnote w:type="separator" w:id="-1">
     <w:p>
       <w:r>
         <w:separator/>
       </w:r>
     </w:p>
   </w:endnote>
-  <w:endnote w:type="continuationSeparator" w:id="1">
+  <w:endnote w:type="continuationSeparator" w:id="0">
     <w:p>
       <w:r>
         <w:continuationSeparator/>
@@ -6475,15 +6640,15 @@
 </file>
 
 <file path=word/footnotes.xml><?xml version="1.0" encoding="utf-8"?>
-<w:footnotes xmlns:ve="http://schemas.openxmlformats.org/markup-compatibility/2006" xmlns:o="urn:schemas-microsoft-com:office:office" xmlns:r="http://schemas.openxmlformats.org/officeDocument/2006/relationships" xmlns:m="http://schemas.openxmlformats.org/officeDocument/2006/math" xmlns:v="urn:schemas-microsoft-com:vml" xmlns:wp="http://schemas.openxmlformats.org/drawingml/2006/wordprocessingDrawing" xmlns:w10="urn:schemas-microsoft-com:office:word" xmlns:w="http://schemas.openxmlformats.org/wordprocessingml/2006/main" xmlns:wne="http://schemas.microsoft.com/office/word/2006/wordml">
-  <w:footnote w:type="separator" w:id="0">
+<w:footnotes xmlns:wpc="http://schemas.microsoft.com/office/word/2010/wordprocessingCanvas" xmlns:cx="http://schemas.microsoft.com/office/drawing/2014/chartex" xmlns:cx1="http://schemas.microsoft.com/office/drawing/2015/9/8/chartex" xmlns:mc="http://schemas.openxmlformats.org/markup-compatibility/2006" xmlns:o="urn:schemas-microsoft-com:office:office" xmlns:r="http://schemas.openxmlformats.org/officeDocument/2006/relationships" xmlns:m="http://schemas.openxmlformats.org/officeDocument/2006/math" xmlns:v="urn:schemas-microsoft-com:vml" xmlns:wp14="http://schemas.microsoft.com/office/word/2010/wordprocessingDrawing" xmlns:wp="http://schemas.openxmlformats.org/drawingml/2006/wordprocessingDrawing" xmlns:w10="urn:schemas-microsoft-com:office:word" xmlns:w="http://schemas.openxmlformats.org/wordprocessingml/2006/main" xmlns:w14="http://schemas.microsoft.com/office/word/2010/wordml" xmlns:w15="http://schemas.microsoft.com/office/word/2012/wordml" xmlns:w16se="http://schemas.microsoft.com/office/word/2015/wordml/symex" xmlns:wpg="http://schemas.microsoft.com/office/word/2010/wordprocessingGroup" xmlns:wpi="http://schemas.microsoft.com/office/word/2010/wordprocessingInk" xmlns:wne="http://schemas.microsoft.com/office/word/2006/wordml" xmlns:wps="http://schemas.microsoft.com/office/word/2010/wordprocessingShape" mc:Ignorable="w14 w15 w16se wp14">
+  <w:footnote w:type="separator" w:id="-1">
     <w:p>
       <w:r>
         <w:separator/>
       </w:r>
     </w:p>
   </w:footnote>
-  <w:footnote w:type="continuationSeparator" w:id="1">
+  <w:footnote w:type="continuationSeparator" w:id="0">
     <w:p>
       <w:r>
         <w:continuationSeparator/>
@@ -6494,7 +6659,7 @@
 </file>
 
 <file path=word/header1.xml><?xml version="1.0" encoding="utf-8"?>
-<w:hdr xmlns:ve="http://schemas.openxmlformats.org/markup-compatibility/2006" xmlns:o="urn:schemas-microsoft-com:office:office" xmlns:r="http://schemas.openxmlformats.org/officeDocument/2006/relationships" xmlns:m="http://schemas.openxmlformats.org/officeDocument/2006/math" xmlns:v="urn:schemas-microsoft-com:vml" xmlns:wp="http://schemas.openxmlformats.org/drawingml/2006/wordprocessingDrawing" xmlns:w10="urn:schemas-microsoft-com:office:word" xmlns:w="http://schemas.openxmlformats.org/wordprocessingml/2006/main" xmlns:wne="http://schemas.microsoft.com/office/word/2006/wordml">
+<w:hdr xmlns:wpc="http://schemas.microsoft.com/office/word/2010/wordprocessingCanvas" xmlns:cx="http://schemas.microsoft.com/office/drawing/2014/chartex" xmlns:cx1="http://schemas.microsoft.com/office/drawing/2015/9/8/chartex" xmlns:mc="http://schemas.openxmlformats.org/markup-compatibility/2006" xmlns:o="urn:schemas-microsoft-com:office:office" xmlns:r="http://schemas.openxmlformats.org/officeDocument/2006/relationships" xmlns:m="http://schemas.openxmlformats.org/officeDocument/2006/math" xmlns:v="urn:schemas-microsoft-com:vml" xmlns:wp14="http://schemas.microsoft.com/office/word/2010/wordprocessingDrawing" xmlns:wp="http://schemas.openxmlformats.org/drawingml/2006/wordprocessingDrawing" xmlns:w10="urn:schemas-microsoft-com:office:word" xmlns:w="http://schemas.openxmlformats.org/wordprocessingml/2006/main" xmlns:w14="http://schemas.microsoft.com/office/word/2010/wordml" xmlns:w15="http://schemas.microsoft.com/office/word/2012/wordml" xmlns:w16se="http://schemas.microsoft.com/office/word/2015/wordml/symex" xmlns:wpg="http://schemas.microsoft.com/office/word/2010/wordprocessingGroup" xmlns:wpi="http://schemas.microsoft.com/office/word/2010/wordprocessingInk" xmlns:wne="http://schemas.microsoft.com/office/word/2006/wordml" xmlns:wps="http://schemas.microsoft.com/office/word/2010/wordprocessingShape" mc:Ignorable="w14 w15 w16se wp14">
   <w:sdt>
     <w:sdtPr>
       <w:id w:val="10269610"/>
@@ -6503,20 +6668,34 @@
         <w:docPartUnique/>
       </w:docPartObj>
     </w:sdtPr>
+    <w:sdtEndPr/>
     <w:sdtContent>
       <w:p>
         <w:pPr>
           <w:pStyle w:val="Cabealho"/>
           <w:jc w:val="right"/>
         </w:pPr>
-        <w:fldSimple w:instr=" PAGE   \* MERGEFORMAT ">
-          <w:r>
-            <w:rPr>
-              <w:noProof/>
-            </w:rPr>
-            <w:t>7</w:t>
-          </w:r>
-        </w:fldSimple>
+        <w:r>
+          <w:fldChar w:fldCharType="begin"/>
+        </w:r>
+        <w:r>
+          <w:instrText xml:space="preserve"> PAGE   \* MERGEFORMAT </w:instrText>
+        </w:r>
+        <w:r>
+          <w:fldChar w:fldCharType="separate"/>
+        </w:r>
+        <w:r>
+          <w:rPr>
+            <w:noProof/>
+          </w:rPr>
+          <w:t>6</w:t>
+        </w:r>
+        <w:r>
+          <w:rPr>
+            <w:noProof/>
+          </w:rPr>
+          <w:fldChar w:fldCharType="end"/>
+        </w:r>
       </w:p>
     </w:sdtContent>
   </w:sdt>
@@ -6529,8 +6708,8 @@
 </file>
 
 <file path=word/numbering.xml><?xml version="1.0" encoding="utf-8"?>
-<w:numbering xmlns:ve="http://schemas.openxmlformats.org/markup-compatibility/2006" xmlns:o="urn:schemas-microsoft-com:office:office" xmlns:r="http://schemas.openxmlformats.org/officeDocument/2006/relationships" xmlns:m="http://schemas.openxmlformats.org/officeDocument/2006/math" xmlns:v="urn:schemas-microsoft-com:vml" xmlns:wp="http://schemas.openxmlformats.org/drawingml/2006/wordprocessingDrawing" xmlns:w10="urn:schemas-microsoft-com:office:word" xmlns:w="http://schemas.openxmlformats.org/wordprocessingml/2006/main" xmlns:wne="http://schemas.microsoft.com/office/word/2006/wordml">
-  <w:abstractNum w:abstractNumId="0">
+<w:numbering xmlns:wpc="http://schemas.microsoft.com/office/word/2010/wordprocessingCanvas" xmlns:cx="http://schemas.microsoft.com/office/drawing/2014/chartex" xmlns:cx1="http://schemas.microsoft.com/office/drawing/2015/9/8/chartex" xmlns:mc="http://schemas.openxmlformats.org/markup-compatibility/2006" xmlns:o="urn:schemas-microsoft-com:office:office" xmlns:r="http://schemas.openxmlformats.org/officeDocument/2006/relationships" xmlns:m="http://schemas.openxmlformats.org/officeDocument/2006/math" xmlns:v="urn:schemas-microsoft-com:vml" xmlns:wp14="http://schemas.microsoft.com/office/word/2010/wordprocessingDrawing" xmlns:wp="http://schemas.openxmlformats.org/drawingml/2006/wordprocessingDrawing" xmlns:w10="urn:schemas-microsoft-com:office:word" xmlns:w="http://schemas.openxmlformats.org/wordprocessingml/2006/main" xmlns:w14="http://schemas.microsoft.com/office/word/2010/wordml" xmlns:w15="http://schemas.microsoft.com/office/word/2012/wordml" xmlns:w16se="http://schemas.microsoft.com/office/word/2015/wordml/symex" xmlns:wpg="http://schemas.microsoft.com/office/word/2010/wordprocessingGroup" xmlns:wpi="http://schemas.microsoft.com/office/word/2010/wordprocessingInk" xmlns:wne="http://schemas.microsoft.com/office/word/2006/wordml" xmlns:wps="http://schemas.microsoft.com/office/word/2010/wordprocessingShape" mc:Ignorable="w14 w15 w16se wp14">
+  <w:abstractNum w:abstractNumId="0" w15:restartNumberingAfterBreak="0">
     <w:nsid w:val="00113676"/>
     <w:multiLevelType w:val="hybridMultilevel"/>
     <w:tmpl w:val="2F3C7D5E"/>
@@ -6670,7 +6849,7 @@
       </w:rPr>
     </w:lvl>
   </w:abstractNum>
-  <w:abstractNum w:abstractNumId="1">
+  <w:abstractNum w:abstractNumId="1" w15:restartNumberingAfterBreak="0">
     <w:nsid w:val="005324F7"/>
     <w:multiLevelType w:val="hybridMultilevel"/>
     <w:tmpl w:val="811EE2D8"/>
@@ -6810,7 +6989,7 @@
       </w:rPr>
     </w:lvl>
   </w:abstractNum>
-  <w:abstractNum w:abstractNumId="2">
+  <w:abstractNum w:abstractNumId="2" w15:restartNumberingAfterBreak="0">
     <w:nsid w:val="00C5302A"/>
     <w:multiLevelType w:val="hybridMultilevel"/>
     <w:tmpl w:val="ED72D338"/>
@@ -6923,7 +7102,7 @@
       </w:rPr>
     </w:lvl>
   </w:abstractNum>
-  <w:abstractNum w:abstractNumId="3">
+  <w:abstractNum w:abstractNumId="3" w15:restartNumberingAfterBreak="0">
     <w:nsid w:val="048171A1"/>
     <w:multiLevelType w:val="multilevel"/>
     <w:tmpl w:val="14E4E288"/>
@@ -7045,7 +7224,7 @@
       </w:rPr>
     </w:lvl>
   </w:abstractNum>
-  <w:abstractNum w:abstractNumId="4">
+  <w:abstractNum w:abstractNumId="4" w15:restartNumberingAfterBreak="0">
     <w:nsid w:val="06D25A84"/>
     <w:multiLevelType w:val="multilevel"/>
     <w:tmpl w:val="92926206"/>
@@ -7194,7 +7373,7 @@
       </w:rPr>
     </w:lvl>
   </w:abstractNum>
-  <w:abstractNum w:abstractNumId="5">
+  <w:abstractNum w:abstractNumId="5" w15:restartNumberingAfterBreak="0">
     <w:nsid w:val="07F20F3D"/>
     <w:multiLevelType w:val="multilevel"/>
     <w:tmpl w:val="6DACCBDA"/>
@@ -7343,7 +7522,7 @@
       </w:rPr>
     </w:lvl>
   </w:abstractNum>
-  <w:abstractNum w:abstractNumId="6">
+  <w:abstractNum w:abstractNumId="6" w15:restartNumberingAfterBreak="0">
     <w:nsid w:val="089030C7"/>
     <w:multiLevelType w:val="hybridMultilevel"/>
     <w:tmpl w:val="4EC08952"/>
@@ -7455,7 +7634,7 @@
       </w:rPr>
     </w:lvl>
   </w:abstractNum>
-  <w:abstractNum w:abstractNumId="7">
+  <w:abstractNum w:abstractNumId="7" w15:restartNumberingAfterBreak="0">
     <w:nsid w:val="08D44C26"/>
     <w:multiLevelType w:val="hybridMultilevel"/>
     <w:tmpl w:val="29C4B14C"/>
@@ -7568,7 +7747,7 @@
       </w:rPr>
     </w:lvl>
   </w:abstractNum>
-  <w:abstractNum w:abstractNumId="8">
+  <w:abstractNum w:abstractNumId="8" w15:restartNumberingAfterBreak="0">
     <w:nsid w:val="092D42B0"/>
     <w:multiLevelType w:val="multilevel"/>
     <w:tmpl w:val="223CB398"/>
@@ -7681,7 +7860,7 @@
       </w:rPr>
     </w:lvl>
   </w:abstractNum>
-  <w:abstractNum w:abstractNumId="9">
+  <w:abstractNum w:abstractNumId="9" w15:restartNumberingAfterBreak="0">
     <w:nsid w:val="0C861811"/>
     <w:multiLevelType w:val="hybridMultilevel"/>
     <w:tmpl w:val="1576CFCA"/>
@@ -7794,7 +7973,7 @@
       </w:rPr>
     </w:lvl>
   </w:abstractNum>
-  <w:abstractNum w:abstractNumId="10">
+  <w:abstractNum w:abstractNumId="10" w15:restartNumberingAfterBreak="0">
     <w:nsid w:val="0DFB10E4"/>
     <w:multiLevelType w:val="hybridMultilevel"/>
     <w:tmpl w:val="6610D41C"/>
@@ -7907,7 +8086,7 @@
       </w:rPr>
     </w:lvl>
   </w:abstractNum>
-  <w:abstractNum w:abstractNumId="11">
+  <w:abstractNum w:abstractNumId="11" w15:restartNumberingAfterBreak="0">
     <w:nsid w:val="0FD477BC"/>
     <w:multiLevelType w:val="hybridMultilevel"/>
     <w:tmpl w:val="92AA1040"/>
@@ -8047,7 +8226,7 @@
       </w:rPr>
     </w:lvl>
   </w:abstractNum>
-  <w:abstractNum w:abstractNumId="12">
+  <w:abstractNum w:abstractNumId="12" w15:restartNumberingAfterBreak="0">
     <w:nsid w:val="123D5C1E"/>
     <w:multiLevelType w:val="hybridMultilevel"/>
     <w:tmpl w:val="42201E2E"/>
@@ -8137,7 +8316,7 @@
       </w:pPr>
     </w:lvl>
   </w:abstractNum>
-  <w:abstractNum w:abstractNumId="13">
+  <w:abstractNum w:abstractNumId="13" w15:restartNumberingAfterBreak="0">
     <w:nsid w:val="147B603A"/>
     <w:multiLevelType w:val="multilevel"/>
     <w:tmpl w:val="AC1AED0A"/>
@@ -8286,7 +8465,7 @@
       </w:rPr>
     </w:lvl>
   </w:abstractNum>
-  <w:abstractNum w:abstractNumId="14">
+  <w:abstractNum w:abstractNumId="14" w15:restartNumberingAfterBreak="0">
     <w:nsid w:val="19A03377"/>
     <w:multiLevelType w:val="hybridMultilevel"/>
     <w:tmpl w:val="0FB4E1D0"/>
@@ -8426,7 +8605,7 @@
       </w:rPr>
     </w:lvl>
   </w:abstractNum>
-  <w:abstractNum w:abstractNumId="15">
+  <w:abstractNum w:abstractNumId="15" w15:restartNumberingAfterBreak="0">
     <w:nsid w:val="1E9F7E73"/>
     <w:multiLevelType w:val="hybridMultilevel"/>
     <w:tmpl w:val="B8F88DB6"/>
@@ -8539,7 +8718,7 @@
       </w:rPr>
     </w:lvl>
   </w:abstractNum>
-  <w:abstractNum w:abstractNumId="16">
+  <w:abstractNum w:abstractNumId="16" w15:restartNumberingAfterBreak="0">
     <w:nsid w:val="26233E50"/>
     <w:multiLevelType w:val="hybridMultilevel"/>
     <w:tmpl w:val="8394260A"/>
@@ -8679,7 +8858,7 @@
       </w:rPr>
     </w:lvl>
   </w:abstractNum>
-  <w:abstractNum w:abstractNumId="17">
+  <w:abstractNum w:abstractNumId="17" w15:restartNumberingAfterBreak="0">
     <w:nsid w:val="265C5663"/>
     <w:multiLevelType w:val="hybridMultilevel"/>
     <w:tmpl w:val="DB1C4D70"/>
@@ -8792,7 +8971,7 @@
       </w:rPr>
     </w:lvl>
   </w:abstractNum>
-  <w:abstractNum w:abstractNumId="18">
+  <w:abstractNum w:abstractNumId="18" w15:restartNumberingAfterBreak="0">
     <w:nsid w:val="27010FC8"/>
     <w:multiLevelType w:val="hybridMultilevel"/>
     <w:tmpl w:val="DC262AEE"/>
@@ -8881,7 +9060,7 @@
       </w:pPr>
     </w:lvl>
   </w:abstractNum>
-  <w:abstractNum w:abstractNumId="19">
+  <w:abstractNum w:abstractNumId="19" w15:restartNumberingAfterBreak="0">
     <w:nsid w:val="2A6F0C3B"/>
     <w:multiLevelType w:val="hybridMultilevel"/>
     <w:tmpl w:val="B90EBC38"/>
@@ -8994,7 +9173,7 @@
       </w:rPr>
     </w:lvl>
   </w:abstractNum>
-  <w:abstractNum w:abstractNumId="20">
+  <w:abstractNum w:abstractNumId="20" w15:restartNumberingAfterBreak="0">
     <w:nsid w:val="2E1E769D"/>
     <w:multiLevelType w:val="hybridMultilevel"/>
     <w:tmpl w:val="808AA368"/>
@@ -9134,7 +9313,7 @@
       </w:rPr>
     </w:lvl>
   </w:abstractNum>
-  <w:abstractNum w:abstractNumId="21">
+  <w:abstractNum w:abstractNumId="21" w15:restartNumberingAfterBreak="0">
     <w:nsid w:val="31C46050"/>
     <w:multiLevelType w:val="hybridMultilevel"/>
     <w:tmpl w:val="553E97BE"/>
@@ -9247,7 +9426,7 @@
       </w:rPr>
     </w:lvl>
   </w:abstractNum>
-  <w:abstractNum w:abstractNumId="22">
+  <w:abstractNum w:abstractNumId="22" w15:restartNumberingAfterBreak="0">
     <w:nsid w:val="339A5904"/>
     <w:multiLevelType w:val="hybridMultilevel"/>
     <w:tmpl w:val="866C40DE"/>
@@ -9360,7 +9539,7 @@
       </w:rPr>
     </w:lvl>
   </w:abstractNum>
-  <w:abstractNum w:abstractNumId="23">
+  <w:abstractNum w:abstractNumId="23" w15:restartNumberingAfterBreak="0">
     <w:nsid w:val="35BA50EB"/>
     <w:multiLevelType w:val="hybridMultilevel"/>
     <w:tmpl w:val="1DB07466"/>
@@ -9473,7 +9652,7 @@
       </w:rPr>
     </w:lvl>
   </w:abstractNum>
-  <w:abstractNum w:abstractNumId="24">
+  <w:abstractNum w:abstractNumId="24" w15:restartNumberingAfterBreak="0">
     <w:nsid w:val="35FB0D5B"/>
     <w:multiLevelType w:val="hybridMultilevel"/>
     <w:tmpl w:val="F5DCA992"/>
@@ -9562,7 +9741,7 @@
       </w:pPr>
     </w:lvl>
   </w:abstractNum>
-  <w:abstractNum w:abstractNumId="25">
+  <w:abstractNum w:abstractNumId="25" w15:restartNumberingAfterBreak="0">
     <w:nsid w:val="3650547E"/>
     <w:multiLevelType w:val="hybridMultilevel"/>
     <w:tmpl w:val="3E2EE894"/>
@@ -9702,7 +9881,7 @@
       </w:rPr>
     </w:lvl>
   </w:abstractNum>
-  <w:abstractNum w:abstractNumId="26">
+  <w:abstractNum w:abstractNumId="26" w15:restartNumberingAfterBreak="0">
     <w:nsid w:val="39FC3AAC"/>
     <w:multiLevelType w:val="hybridMultilevel"/>
     <w:tmpl w:val="DF5A3F58"/>
@@ -9792,7 +9971,7 @@
       </w:pPr>
     </w:lvl>
   </w:abstractNum>
-  <w:abstractNum w:abstractNumId="27">
+  <w:abstractNum w:abstractNumId="27" w15:restartNumberingAfterBreak="0">
     <w:nsid w:val="3B851BBE"/>
     <w:multiLevelType w:val="hybridMultilevel"/>
     <w:tmpl w:val="0C5205C2"/>
@@ -9905,7 +10084,7 @@
       </w:rPr>
     </w:lvl>
   </w:abstractNum>
-  <w:abstractNum w:abstractNumId="28">
+  <w:abstractNum w:abstractNumId="28" w15:restartNumberingAfterBreak="0">
     <w:nsid w:val="3C2D401B"/>
     <w:multiLevelType w:val="hybridMultilevel"/>
     <w:tmpl w:val="7E5AE0A0"/>
@@ -9994,7 +10173,7 @@
       </w:pPr>
     </w:lvl>
   </w:abstractNum>
-  <w:abstractNum w:abstractNumId="29">
+  <w:abstractNum w:abstractNumId="29" w15:restartNumberingAfterBreak="0">
     <w:nsid w:val="422967C8"/>
     <w:multiLevelType w:val="hybridMultilevel"/>
     <w:tmpl w:val="46A0BBE6"/>
@@ -10107,7 +10286,7 @@
       </w:rPr>
     </w:lvl>
   </w:abstractNum>
-  <w:abstractNum w:abstractNumId="30">
+  <w:abstractNum w:abstractNumId="30" w15:restartNumberingAfterBreak="0">
     <w:nsid w:val="43196531"/>
     <w:multiLevelType w:val="hybridMultilevel"/>
     <w:tmpl w:val="AFF4ACEE"/>
@@ -10220,7 +10399,7 @@
       </w:rPr>
     </w:lvl>
   </w:abstractNum>
-  <w:abstractNum w:abstractNumId="31">
+  <w:abstractNum w:abstractNumId="31" w15:restartNumberingAfterBreak="0">
     <w:nsid w:val="43FF4C2D"/>
     <w:multiLevelType w:val="multilevel"/>
     <w:tmpl w:val="3FF61F18"/>
@@ -10333,7 +10512,7 @@
       </w:pPr>
     </w:lvl>
   </w:abstractNum>
-  <w:abstractNum w:abstractNumId="32">
+  <w:abstractNum w:abstractNumId="32" w15:restartNumberingAfterBreak="0">
     <w:nsid w:val="46C374D7"/>
     <w:multiLevelType w:val="hybridMultilevel"/>
     <w:tmpl w:val="48BA7138"/>
@@ -10446,7 +10625,7 @@
       </w:rPr>
     </w:lvl>
   </w:abstractNum>
-  <w:abstractNum w:abstractNumId="33">
+  <w:abstractNum w:abstractNumId="33" w15:restartNumberingAfterBreak="0">
     <w:nsid w:val="4C19293C"/>
     <w:multiLevelType w:val="hybridMultilevel"/>
     <w:tmpl w:val="55449E46"/>
@@ -10586,7 +10765,7 @@
       </w:rPr>
     </w:lvl>
   </w:abstractNum>
-  <w:abstractNum w:abstractNumId="34">
+  <w:abstractNum w:abstractNumId="34" w15:restartNumberingAfterBreak="0">
     <w:nsid w:val="4D6E30C5"/>
     <w:multiLevelType w:val="multilevel"/>
     <w:tmpl w:val="46DAB04E"/>
@@ -10708,7 +10887,7 @@
       </w:rPr>
     </w:lvl>
   </w:abstractNum>
-  <w:abstractNum w:abstractNumId="35">
+  <w:abstractNum w:abstractNumId="35" w15:restartNumberingAfterBreak="0">
     <w:nsid w:val="4F6F201F"/>
     <w:multiLevelType w:val="hybridMultilevel"/>
     <w:tmpl w:val="EA9AA850"/>
@@ -10848,7 +11027,7 @@
       </w:rPr>
     </w:lvl>
   </w:abstractNum>
-  <w:abstractNum w:abstractNumId="36">
+  <w:abstractNum w:abstractNumId="36" w15:restartNumberingAfterBreak="0">
     <w:nsid w:val="5079767F"/>
     <w:multiLevelType w:val="multilevel"/>
     <w:tmpl w:val="832A7BA8"/>
@@ -10961,7 +11140,7 @@
       </w:rPr>
     </w:lvl>
   </w:abstractNum>
-  <w:abstractNum w:abstractNumId="37">
+  <w:abstractNum w:abstractNumId="37" w15:restartNumberingAfterBreak="0">
     <w:nsid w:val="566B7FC2"/>
     <w:multiLevelType w:val="hybridMultilevel"/>
     <w:tmpl w:val="0FC44922"/>
@@ -11050,7 +11229,7 @@
       </w:pPr>
     </w:lvl>
   </w:abstractNum>
-  <w:abstractNum w:abstractNumId="38">
+  <w:abstractNum w:abstractNumId="38" w15:restartNumberingAfterBreak="0">
     <w:nsid w:val="5CEC1D13"/>
     <w:multiLevelType w:val="hybridMultilevel"/>
     <w:tmpl w:val="50AA11D8"/>
@@ -11163,7 +11342,7 @@
       </w:rPr>
     </w:lvl>
   </w:abstractNum>
-  <w:abstractNum w:abstractNumId="39">
+  <w:abstractNum w:abstractNumId="39" w15:restartNumberingAfterBreak="0">
     <w:nsid w:val="5FCA1557"/>
     <w:multiLevelType w:val="hybridMultilevel"/>
     <w:tmpl w:val="C0B8F394"/>
@@ -11303,7 +11482,7 @@
       </w:rPr>
     </w:lvl>
   </w:abstractNum>
-  <w:abstractNum w:abstractNumId="40">
+  <w:abstractNum w:abstractNumId="40" w15:restartNumberingAfterBreak="0">
     <w:nsid w:val="6A2D1977"/>
     <w:multiLevelType w:val="hybridMultilevel"/>
     <w:tmpl w:val="5BF43ACC"/>
@@ -11416,7 +11595,7 @@
       </w:rPr>
     </w:lvl>
   </w:abstractNum>
-  <w:abstractNum w:abstractNumId="41">
+  <w:abstractNum w:abstractNumId="41" w15:restartNumberingAfterBreak="0">
     <w:nsid w:val="6F5C635E"/>
     <w:multiLevelType w:val="hybridMultilevel"/>
     <w:tmpl w:val="D7020386"/>
@@ -11556,7 +11735,7 @@
       </w:rPr>
     </w:lvl>
   </w:abstractNum>
-  <w:abstractNum w:abstractNumId="42">
+  <w:abstractNum w:abstractNumId="42" w15:restartNumberingAfterBreak="0">
     <w:nsid w:val="743B5744"/>
     <w:multiLevelType w:val="hybridMultilevel"/>
     <w:tmpl w:val="042C8D0A"/>
@@ -11696,7 +11875,7 @@
       </w:rPr>
     </w:lvl>
   </w:abstractNum>
-  <w:abstractNum w:abstractNumId="43">
+  <w:abstractNum w:abstractNumId="43" w15:restartNumberingAfterBreak="0">
     <w:nsid w:val="75535255"/>
     <w:multiLevelType w:val="hybridMultilevel"/>
     <w:tmpl w:val="B0D42DB2"/>
@@ -11809,7 +11988,7 @@
       </w:rPr>
     </w:lvl>
   </w:abstractNum>
-  <w:abstractNum w:abstractNumId="44">
+  <w:abstractNum w:abstractNumId="44" w15:restartNumberingAfterBreak="0">
     <w:nsid w:val="7E8D3315"/>
     <w:multiLevelType w:val="hybridMultilevel"/>
     <w:tmpl w:val="F8686EFC"/>
@@ -12061,7 +12240,7 @@
 </file>
 
 <file path=word/styles.xml><?xml version="1.0" encoding="utf-8"?>
-<w:styles xmlns:r="http://schemas.openxmlformats.org/officeDocument/2006/relationships" xmlns:w="http://schemas.openxmlformats.org/wordprocessingml/2006/main">
+<w:styles xmlns:mc="http://schemas.openxmlformats.org/markup-compatibility/2006" xmlns:r="http://schemas.openxmlformats.org/officeDocument/2006/relationships" xmlns:w="http://schemas.openxmlformats.org/wordprocessingml/2006/main" xmlns:w14="http://schemas.microsoft.com/office/word/2010/wordml" xmlns:w15="http://schemas.microsoft.com/office/word/2012/wordml" xmlns:w16se="http://schemas.microsoft.com/office/word/2015/wordml/symex" mc:Ignorable="w14 w15 w16se">
   <w:docDefaults>
     <w:rPrDefault>
       <w:rPr>
@@ -12078,144 +12257,378 @@
       </w:pPr>
     </w:pPrDefault>
   </w:docDefaults>
-  <w:latentStyles w:defLockedState="0" w:defUIPriority="99" w:defSemiHidden="1" w:defUnhideWhenUsed="1" w:defQFormat="0" w:count="267">
-    <w:lsdException w:name="Normal" w:semiHidden="0" w:uiPriority="0" w:unhideWhenUsed="0" w:qFormat="1"/>
-    <w:lsdException w:name="heading 1" w:semiHidden="0" w:uiPriority="0" w:unhideWhenUsed="0" w:qFormat="1"/>
-    <w:lsdException w:name="heading 2" w:uiPriority="9" w:qFormat="1"/>
-    <w:lsdException w:name="heading 3" w:uiPriority="9" w:qFormat="1"/>
-    <w:lsdException w:name="heading 4" w:uiPriority="9" w:qFormat="1"/>
-    <w:lsdException w:name="heading 5" w:uiPriority="9" w:qFormat="1"/>
-    <w:lsdException w:name="heading 6" w:uiPriority="9" w:qFormat="1"/>
-    <w:lsdException w:name="heading 7" w:uiPriority="9" w:qFormat="1"/>
-    <w:lsdException w:name="heading 8" w:uiPriority="9" w:qFormat="1"/>
-    <w:lsdException w:name="heading 9" w:uiPriority="9" w:qFormat="1"/>
-    <w:lsdException w:name="toc 1" w:uiPriority="39"/>
-    <w:lsdException w:name="toc 2" w:uiPriority="39"/>
-    <w:lsdException w:name="toc 3" w:uiPriority="39"/>
-    <w:lsdException w:name="toc 4" w:uiPriority="39"/>
-    <w:lsdException w:name="toc 5" w:uiPriority="39"/>
-    <w:lsdException w:name="toc 6" w:uiPriority="39"/>
-    <w:lsdException w:name="toc 7" w:uiPriority="39"/>
-    <w:lsdException w:name="toc 8" w:uiPriority="39"/>
-    <w:lsdException w:name="toc 9" w:uiPriority="39"/>
-    <w:lsdException w:name="caption" w:uiPriority="35" w:qFormat="1"/>
-    <w:lsdException w:name="Title" w:semiHidden="0" w:uiPriority="10" w:unhideWhenUsed="0" w:qFormat="1"/>
-    <w:lsdException w:name="Default Paragraph Font" w:uiPriority="1"/>
-    <w:lsdException w:name="Subtitle" w:semiHidden="0" w:uiPriority="11" w:unhideWhenUsed="0" w:qFormat="1"/>
-    <w:lsdException w:name="Strong" w:semiHidden="0" w:uiPriority="22" w:unhideWhenUsed="0" w:qFormat="1"/>
-    <w:lsdException w:name="Emphasis" w:semiHidden="0" w:uiPriority="20" w:unhideWhenUsed="0" w:qFormat="1"/>
-    <w:lsdException w:name="Table Grid" w:semiHidden="0" w:uiPriority="59" w:unhideWhenUsed="0"/>
-    <w:lsdException w:name="Placeholder Text" w:unhideWhenUsed="0"/>
-    <w:lsdException w:name="No Spacing" w:semiHidden="0" w:uiPriority="1" w:unhideWhenUsed="0" w:qFormat="1"/>
-    <w:lsdException w:name="Light Shading" w:semiHidden="0" w:uiPriority="60" w:unhideWhenUsed="0"/>
-    <w:lsdException w:name="Light List" w:semiHidden="0" w:uiPriority="61" w:unhideWhenUsed="0"/>
-    <w:lsdException w:name="Light Grid" w:semiHidden="0" w:uiPriority="62" w:unhideWhenUsed="0"/>
-    <w:lsdException w:name="Medium Shading 1" w:semiHidden="0" w:uiPriority="63" w:unhideWhenUsed="0"/>
-    <w:lsdException w:name="Medium Shading 2" w:semiHidden="0" w:uiPriority="64" w:unhideWhenUsed="0"/>
-    <w:lsdException w:name="Medium List 1" w:semiHidden="0" w:uiPriority="65" w:unhideWhenUsed="0"/>
-    <w:lsdException w:name="Medium List 2" w:semiHidden="0" w:uiPriority="66" w:unhideWhenUsed="0"/>
-    <w:lsdException w:name="Medium Grid 1" w:semiHidden="0" w:uiPriority="67" w:unhideWhenUsed="0"/>
-    <w:lsdException w:name="Medium Grid 2" w:semiHidden="0" w:uiPriority="68" w:unhideWhenUsed="0"/>
-    <w:lsdException w:name="Medium Grid 3" w:semiHidden="0" w:uiPriority="69" w:unhideWhenUsed="0"/>
-    <w:lsdException w:name="Dark List" w:semiHidden="0" w:uiPriority="70" w:unhideWhenUsed="0"/>
-    <w:lsdException w:name="Colorful Shading" w:semiHidden="0" w:uiPriority="71" w:unhideWhenUsed="0"/>
-    <w:lsdException w:name="Colorful List" w:semiHidden="0" w:uiPriority="72" w:unhideWhenUsed="0"/>
-    <w:lsdException w:name="Colorful Grid" w:semiHidden="0" w:uiPriority="73" w:unhideWhenUsed="0"/>
-    <w:lsdException w:name="Light Shading Accent 1" w:semiHidden="0" w:uiPriority="60" w:unhideWhenUsed="0"/>
-    <w:lsdException w:name="Light List Accent 1" w:semiHidden="0" w:uiPriority="61" w:unhideWhenUsed="0"/>
-    <w:lsdException w:name="Light Grid Accent 1" w:semiHidden="0" w:uiPriority="62" w:unhideWhenUsed="0"/>
-    <w:lsdException w:name="Medium Shading 1 Accent 1" w:semiHidden="0" w:uiPriority="63" w:unhideWhenUsed="0"/>
-    <w:lsdException w:name="Medium Shading 2 Accent 1" w:semiHidden="0" w:uiPriority="64" w:unhideWhenUsed="0"/>
-    <w:lsdException w:name="Medium List 1 Accent 1" w:semiHidden="0" w:uiPriority="65" w:unhideWhenUsed="0"/>
-    <w:lsdException w:name="Revision" w:unhideWhenUsed="0"/>
-    <w:lsdException w:name="List Paragraph" w:semiHidden="0" w:uiPriority="34" w:unhideWhenUsed="0" w:qFormat="1"/>
-    <w:lsdException w:name="Quote" w:semiHidden="0" w:uiPriority="29" w:unhideWhenUsed="0" w:qFormat="1"/>
-    <w:lsdException w:name="Intense Quote" w:semiHidden="0" w:uiPriority="30" w:unhideWhenUsed="0" w:qFormat="1"/>
-    <w:lsdException w:name="Medium List 2 Accent 1" w:semiHidden="0" w:uiPriority="66" w:unhideWhenUsed="0"/>
-    <w:lsdException w:name="Medium Grid 1 Accent 1" w:semiHidden="0" w:uiPriority="67" w:unhideWhenUsed="0"/>
-    <w:lsdException w:name="Medium Grid 2 Accent 1" w:semiHidden="0" w:uiPriority="68" w:unhideWhenUsed="0"/>
-    <w:lsdException w:name="Medium Grid 3 Accent 1" w:semiHidden="0" w:uiPriority="69" w:unhideWhenUsed="0"/>
-    <w:lsdException w:name="Dark List Accent 1" w:semiHidden="0" w:uiPriority="70" w:unhideWhenUsed="0"/>
-    <w:lsdException w:name="Colorful Shading Accent 1" w:semiHidden="0" w:uiPriority="71" w:unhideWhenUsed="0"/>
-    <w:lsdException w:name="Colorful List Accent 1" w:semiHidden="0" w:uiPriority="72" w:unhideWhenUsed="0"/>
-    <w:lsdException w:name="Colorful Grid Accent 1" w:semiHidden="0" w:uiPriority="73" w:unhideWhenUsed="0"/>
-    <w:lsdException w:name="Light Shading Accent 2" w:semiHidden="0" w:uiPriority="60" w:unhideWhenUsed="0"/>
-    <w:lsdException w:name="Light List Accent 2" w:semiHidden="0" w:uiPriority="61" w:unhideWhenUsed="0"/>
-    <w:lsdException w:name="Light Grid Accent 2" w:semiHidden="0" w:uiPriority="62" w:unhideWhenUsed="0"/>
-    <w:lsdException w:name="Medium Shading 1 Accent 2" w:semiHidden="0" w:uiPriority="63" w:unhideWhenUsed="0"/>
-    <w:lsdException w:name="Medium Shading 2 Accent 2" w:semiHidden="0" w:uiPriority="64" w:unhideWhenUsed="0"/>
-    <w:lsdException w:name="Medium List 1 Accent 2" w:semiHidden="0" w:uiPriority="65" w:unhideWhenUsed="0"/>
-    <w:lsdException w:name="Medium List 2 Accent 2" w:semiHidden="0" w:uiPriority="66" w:unhideWhenUsed="0"/>
-    <w:lsdException w:name="Medium Grid 1 Accent 2" w:semiHidden="0" w:uiPriority="67" w:unhideWhenUsed="0"/>
-    <w:lsdException w:name="Medium Grid 2 Accent 2" w:semiHidden="0" w:uiPriority="68" w:unhideWhenUsed="0"/>
-    <w:lsdException w:name="Medium Grid 3 Accent 2" w:semiHidden="0" w:uiPriority="69" w:unhideWhenUsed="0"/>
-    <w:lsdException w:name="Dark List Accent 2" w:semiHidden="0" w:uiPriority="70" w:unhideWhenUsed="0"/>
-    <w:lsdException w:name="Colorful Shading Accent 2" w:semiHidden="0" w:uiPriority="71" w:unhideWhenUsed="0"/>
-    <w:lsdException w:name="Colorful List Accent 2" w:semiHidden="0" w:uiPriority="72" w:unhideWhenUsed="0"/>
-    <w:lsdException w:name="Colorful Grid Accent 2" w:semiHidden="0" w:uiPriority="73" w:unhideWhenUsed="0"/>
-    <w:lsdException w:name="Light Shading Accent 3" w:semiHidden="0" w:uiPriority="60" w:unhideWhenUsed="0"/>
-    <w:lsdException w:name="Light List Accent 3" w:semiHidden="0" w:uiPriority="61" w:unhideWhenUsed="0"/>
-    <w:lsdException w:name="Light Grid Accent 3" w:semiHidden="0" w:uiPriority="62" w:unhideWhenUsed="0"/>
-    <w:lsdException w:name="Medium Shading 1 Accent 3" w:semiHidden="0" w:uiPriority="63" w:unhideWhenUsed="0"/>
-    <w:lsdException w:name="Medium Shading 2 Accent 3" w:semiHidden="0" w:uiPriority="64" w:unhideWhenUsed="0"/>
-    <w:lsdException w:name="Medium List 1 Accent 3" w:semiHidden="0" w:uiPriority="65" w:unhideWhenUsed="0"/>
-    <w:lsdException w:name="Medium List 2 Accent 3" w:semiHidden="0" w:uiPriority="66" w:unhideWhenUsed="0"/>
-    <w:lsdException w:name="Medium Grid 1 Accent 3" w:semiHidden="0" w:uiPriority="67" w:unhideWhenUsed="0"/>
-    <w:lsdException w:name="Medium Grid 2 Accent 3" w:semiHidden="0" w:uiPriority="68" w:unhideWhenUsed="0"/>
-    <w:lsdException w:name="Medium Grid 3 Accent 3" w:semiHidden="0" w:uiPriority="69" w:unhideWhenUsed="0"/>
-    <w:lsdException w:name="Dark List Accent 3" w:semiHidden="0" w:uiPriority="70" w:unhideWhenUsed="0"/>
-    <w:lsdException w:name="Colorful Shading Accent 3" w:semiHidden="0" w:uiPriority="71" w:unhideWhenUsed="0"/>
-    <w:lsdException w:name="Colorful List Accent 3" w:semiHidden="0" w:uiPriority="72" w:unhideWhenUsed="0"/>
-    <w:lsdException w:name="Colorful Grid Accent 3" w:semiHidden="0" w:uiPriority="73" w:unhideWhenUsed="0"/>
-    <w:lsdException w:name="Light Shading Accent 4" w:semiHidden="0" w:uiPriority="60" w:unhideWhenUsed="0"/>
-    <w:lsdException w:name="Light List Accent 4" w:semiHidden="0" w:uiPriority="61" w:unhideWhenUsed="0"/>
-    <w:lsdException w:name="Light Grid Accent 4" w:semiHidden="0" w:uiPriority="62" w:unhideWhenUsed="0"/>
-    <w:lsdException w:name="Medium Shading 1 Accent 4" w:semiHidden="0" w:uiPriority="63" w:unhideWhenUsed="0"/>
-    <w:lsdException w:name="Medium Shading 2 Accent 4" w:semiHidden="0" w:uiPriority="64" w:unhideWhenUsed="0"/>
-    <w:lsdException w:name="Medium List 1 Accent 4" w:semiHidden="0" w:uiPriority="65" w:unhideWhenUsed="0"/>
-    <w:lsdException w:name="Medium List 2 Accent 4" w:semiHidden="0" w:uiPriority="66" w:unhideWhenUsed="0"/>
-    <w:lsdException w:name="Medium Grid 1 Accent 4" w:semiHidden="0" w:uiPriority="67" w:unhideWhenUsed="0"/>
-    <w:lsdException w:name="Medium Grid 2 Accent 4" w:semiHidden="0" w:uiPriority="68" w:unhideWhenUsed="0"/>
-    <w:lsdException w:name="Medium Grid 3 Accent 4" w:semiHidden="0" w:uiPriority="69" w:unhideWhenUsed="0"/>
-    <w:lsdException w:name="Dark List Accent 4" w:semiHidden="0" w:uiPriority="70" w:unhideWhenUsed="0"/>
-    <w:lsdException w:name="Colorful Shading Accent 4" w:semiHidden="0" w:uiPriority="71" w:unhideWhenUsed="0"/>
-    <w:lsdException w:name="Colorful List Accent 4" w:semiHidden="0" w:uiPriority="72" w:unhideWhenUsed="0"/>
-    <w:lsdException w:name="Colorful Grid Accent 4" w:semiHidden="0" w:uiPriority="73" w:unhideWhenUsed="0"/>
-    <w:lsdException w:name="Light Shading Accent 5" w:semiHidden="0" w:uiPriority="60" w:unhideWhenUsed="0"/>
-    <w:lsdException w:name="Light List Accent 5" w:semiHidden="0" w:uiPriority="61" w:unhideWhenUsed="0"/>
-    <w:lsdException w:name="Light Grid Accent 5" w:semiHidden="0" w:uiPriority="62" w:unhideWhenUsed="0"/>
-    <w:lsdException w:name="Medium Shading 1 Accent 5" w:semiHidden="0" w:uiPriority="63" w:unhideWhenUsed="0"/>
-    <w:lsdException w:name="Medium Shading 2 Accent 5" w:semiHidden="0" w:uiPriority="64" w:unhideWhenUsed="0"/>
-    <w:lsdException w:name="Medium List 1 Accent 5" w:semiHidden="0" w:uiPriority="65" w:unhideWhenUsed="0"/>
-    <w:lsdException w:name="Medium List 2 Accent 5" w:semiHidden="0" w:uiPriority="66" w:unhideWhenUsed="0"/>
-    <w:lsdException w:name="Medium Grid 1 Accent 5" w:semiHidden="0" w:uiPriority="67" w:unhideWhenUsed="0"/>
-    <w:lsdException w:name="Medium Grid 2 Accent 5" w:semiHidden="0" w:uiPriority="68" w:unhideWhenUsed="0"/>
-    <w:lsdException w:name="Medium Grid 3 Accent 5" w:semiHidden="0" w:uiPriority="69" w:unhideWhenUsed="0"/>
-    <w:lsdException w:name="Dark List Accent 5" w:semiHidden="0" w:uiPriority="70" w:unhideWhenUsed="0"/>
-    <w:lsdException w:name="Colorful Shading Accent 5" w:semiHidden="0" w:uiPriority="71" w:unhideWhenUsed="0"/>
-    <w:lsdException w:name="Colorful List Accent 5" w:semiHidden="0" w:uiPriority="72" w:unhideWhenUsed="0"/>
-    <w:lsdException w:name="Colorful Grid Accent 5" w:semiHidden="0" w:uiPriority="73" w:unhideWhenUsed="0"/>
-    <w:lsdException w:name="Light Shading Accent 6" w:semiHidden="0" w:uiPriority="60" w:unhideWhenUsed="0"/>
-    <w:lsdException w:name="Light List Accent 6" w:semiHidden="0" w:uiPriority="61" w:unhideWhenUsed="0"/>
-    <w:lsdException w:name="Light Grid Accent 6" w:semiHidden="0" w:uiPriority="62" w:unhideWhenUsed="0"/>
-    <w:lsdException w:name="Medium Shading 1 Accent 6" w:semiHidden="0" w:uiPriority="63" w:unhideWhenUsed="0"/>
-    <w:lsdException w:name="Medium Shading 2 Accent 6" w:semiHidden="0" w:uiPriority="64" w:unhideWhenUsed="0"/>
-    <w:lsdException w:name="Medium List 1 Accent 6" w:semiHidden="0" w:uiPriority="65" w:unhideWhenUsed="0"/>
-    <w:lsdException w:name="Medium List 2 Accent 6" w:semiHidden="0" w:uiPriority="66" w:unhideWhenUsed="0"/>
-    <w:lsdException w:name="Medium Grid 1 Accent 6" w:semiHidden="0" w:uiPriority="67" w:unhideWhenUsed="0"/>
-    <w:lsdException w:name="Medium Grid 2 Accent 6" w:semiHidden="0" w:uiPriority="68" w:unhideWhenUsed="0"/>
-    <w:lsdException w:name="Medium Grid 3 Accent 6" w:semiHidden="0" w:uiPriority="69" w:unhideWhenUsed="0"/>
-    <w:lsdException w:name="Dark List Accent 6" w:semiHidden="0" w:uiPriority="70" w:unhideWhenUsed="0"/>
-    <w:lsdException w:name="Colorful Shading Accent 6" w:semiHidden="0" w:uiPriority="71" w:unhideWhenUsed="0"/>
-    <w:lsdException w:name="Colorful List Accent 6" w:semiHidden="0" w:uiPriority="72" w:unhideWhenUsed="0"/>
-    <w:lsdException w:name="Colorful Grid Accent 6" w:semiHidden="0" w:uiPriority="73" w:unhideWhenUsed="0"/>
-    <w:lsdException w:name="Subtle Emphasis" w:semiHidden="0" w:uiPriority="19" w:unhideWhenUsed="0" w:qFormat="1"/>
-    <w:lsdException w:name="Intense Emphasis" w:semiHidden="0" w:uiPriority="21" w:unhideWhenUsed="0" w:qFormat="1"/>
-    <w:lsdException w:name="Subtle Reference" w:semiHidden="0" w:uiPriority="31" w:unhideWhenUsed="0" w:qFormat="1"/>
-    <w:lsdException w:name="Intense Reference" w:semiHidden="0" w:uiPriority="32" w:unhideWhenUsed="0" w:qFormat="1"/>
-    <w:lsdException w:name="Book Title" w:semiHidden="0" w:uiPriority="33" w:unhideWhenUsed="0" w:qFormat="1"/>
-    <w:lsdException w:name="Bibliography" w:uiPriority="37"/>
-    <w:lsdException w:name="TOC Heading" w:uiPriority="39" w:qFormat="1"/>
+  <w:latentStyles w:defLockedState="0" w:defUIPriority="99" w:defSemiHidden="0" w:defUnhideWhenUsed="0" w:defQFormat="0" w:count="371">
+    <w:lsdException w:name="Normal" w:uiPriority="0" w:qFormat="1"/>
+    <w:lsdException w:name="heading 1" w:uiPriority="0" w:qFormat="1"/>
+    <w:lsdException w:name="heading 2" w:semiHidden="1" w:uiPriority="9" w:unhideWhenUsed="1" w:qFormat="1"/>
+    <w:lsdException w:name="heading 3" w:semiHidden="1" w:uiPriority="9" w:unhideWhenUsed="1" w:qFormat="1"/>
+    <w:lsdException w:name="heading 4" w:semiHidden="1" w:uiPriority="9" w:unhideWhenUsed="1" w:qFormat="1"/>
+    <w:lsdException w:name="heading 5" w:semiHidden="1" w:uiPriority="9" w:unhideWhenUsed="1" w:qFormat="1"/>
+    <w:lsdException w:name="heading 6" w:semiHidden="1" w:uiPriority="9" w:unhideWhenUsed="1" w:qFormat="1"/>
+    <w:lsdException w:name="heading 7" w:semiHidden="1" w:uiPriority="9" w:unhideWhenUsed="1" w:qFormat="1"/>
+    <w:lsdException w:name="heading 8" w:semiHidden="1" w:uiPriority="9" w:unhideWhenUsed="1" w:qFormat="1"/>
+    <w:lsdException w:name="heading 9" w:semiHidden="1" w:uiPriority="9" w:unhideWhenUsed="1" w:qFormat="1"/>
+    <w:lsdException w:name="index 1" w:semiHidden="1" w:unhideWhenUsed="1"/>
+    <w:lsdException w:name="index 2" w:semiHidden="1" w:unhideWhenUsed="1"/>
+    <w:lsdException w:name="index 3" w:semiHidden="1" w:unhideWhenUsed="1"/>
+    <w:lsdException w:name="index 4" w:semiHidden="1" w:unhideWhenUsed="1"/>
+    <w:lsdException w:name="index 5" w:semiHidden="1" w:unhideWhenUsed="1"/>
+    <w:lsdException w:name="index 6" w:semiHidden="1" w:unhideWhenUsed="1"/>
+    <w:lsdException w:name="index 7" w:semiHidden="1" w:unhideWhenUsed="1"/>
+    <w:lsdException w:name="index 8" w:semiHidden="1" w:unhideWhenUsed="1"/>
+    <w:lsdException w:name="index 9" w:semiHidden="1" w:unhideWhenUsed="1"/>
+    <w:lsdException w:name="toc 1" w:semiHidden="1" w:uiPriority="39" w:unhideWhenUsed="1"/>
+    <w:lsdException w:name="toc 2" w:semiHidden="1" w:uiPriority="39" w:unhideWhenUsed="1"/>
+    <w:lsdException w:name="toc 3" w:semiHidden="1" w:uiPriority="39" w:unhideWhenUsed="1"/>
+    <w:lsdException w:name="toc 4" w:semiHidden="1" w:uiPriority="39" w:unhideWhenUsed="1"/>
+    <w:lsdException w:name="toc 5" w:semiHidden="1" w:uiPriority="39" w:unhideWhenUsed="1"/>
+    <w:lsdException w:name="toc 6" w:semiHidden="1" w:uiPriority="39" w:unhideWhenUsed="1"/>
+    <w:lsdException w:name="toc 7" w:semiHidden="1" w:uiPriority="39" w:unhideWhenUsed="1"/>
+    <w:lsdException w:name="toc 8" w:semiHidden="1" w:uiPriority="39" w:unhideWhenUsed="1"/>
+    <w:lsdException w:name="toc 9" w:semiHidden="1" w:uiPriority="39" w:unhideWhenUsed="1"/>
+    <w:lsdException w:name="Normal Indent" w:semiHidden="1" w:unhideWhenUsed="1"/>
+    <w:lsdException w:name="footnote text" w:semiHidden="1" w:unhideWhenUsed="1"/>
+    <w:lsdException w:name="annotation text" w:semiHidden="1" w:unhideWhenUsed="1"/>
+    <w:lsdException w:name="header" w:semiHidden="1" w:unhideWhenUsed="1"/>
+    <w:lsdException w:name="footer" w:semiHidden="1" w:unhideWhenUsed="1"/>
+    <w:lsdException w:name="index heading" w:semiHidden="1" w:unhideWhenUsed="1"/>
+    <w:lsdException w:name="caption" w:semiHidden="1" w:uiPriority="35" w:unhideWhenUsed="1" w:qFormat="1"/>
+    <w:lsdException w:name="table of figures" w:semiHidden="1" w:unhideWhenUsed="1"/>
+    <w:lsdException w:name="envelope address" w:semiHidden="1" w:unhideWhenUsed="1"/>
+    <w:lsdException w:name="envelope return" w:semiHidden="1" w:unhideWhenUsed="1"/>
+    <w:lsdException w:name="footnote reference" w:semiHidden="1" w:unhideWhenUsed="1"/>
+    <w:lsdException w:name="annotation reference" w:semiHidden="1" w:unhideWhenUsed="1"/>
+    <w:lsdException w:name="line number" w:semiHidden="1" w:unhideWhenUsed="1"/>
+    <w:lsdException w:name="page number" w:semiHidden="1" w:unhideWhenUsed="1"/>
+    <w:lsdException w:name="endnote reference" w:semiHidden="1" w:unhideWhenUsed="1"/>
+    <w:lsdException w:name="endnote text" w:semiHidden="1" w:unhideWhenUsed="1"/>
+    <w:lsdException w:name="table of authorities" w:semiHidden="1" w:unhideWhenUsed="1"/>
+    <w:lsdException w:name="macro" w:semiHidden="1" w:unhideWhenUsed="1"/>
+    <w:lsdException w:name="toa heading" w:semiHidden="1" w:unhideWhenUsed="1"/>
+    <w:lsdException w:name="List" w:semiHidden="1" w:unhideWhenUsed="1"/>
+    <w:lsdException w:name="List Bullet" w:semiHidden="1" w:unhideWhenUsed="1"/>
+    <w:lsdException w:name="List Number" w:semiHidden="1" w:unhideWhenUsed="1"/>
+    <w:lsdException w:name="List 2" w:semiHidden="1" w:unhideWhenUsed="1"/>
+    <w:lsdException w:name="List 3" w:semiHidden="1" w:unhideWhenUsed="1"/>
+    <w:lsdException w:name="List 4" w:semiHidden="1" w:unhideWhenUsed="1"/>
+    <w:lsdException w:name="List 5" w:semiHidden="1" w:unhideWhenUsed="1"/>
+    <w:lsdException w:name="List Bullet 2" w:semiHidden="1" w:unhideWhenUsed="1"/>
+    <w:lsdException w:name="List Bullet 3" w:semiHidden="1" w:unhideWhenUsed="1"/>
+    <w:lsdException w:name="List Bullet 4" w:semiHidden="1" w:unhideWhenUsed="1"/>
+    <w:lsdException w:name="List Bullet 5" w:semiHidden="1" w:unhideWhenUsed="1"/>
+    <w:lsdException w:name="List Number 2" w:semiHidden="1" w:unhideWhenUsed="1"/>
+    <w:lsdException w:name="List Number 3" w:semiHidden="1" w:unhideWhenUsed="1"/>
+    <w:lsdException w:name="List Number 4" w:semiHidden="1" w:unhideWhenUsed="1"/>
+    <w:lsdException w:name="List Number 5" w:semiHidden="1" w:unhideWhenUsed="1"/>
+    <w:lsdException w:name="Title" w:uiPriority="10" w:qFormat="1"/>
+    <w:lsdException w:name="Closing" w:semiHidden="1" w:unhideWhenUsed="1"/>
+    <w:lsdException w:name="Signature" w:semiHidden="1" w:unhideWhenUsed="1"/>
+    <w:lsdException w:name="Default Paragraph Font" w:semiHidden="1" w:uiPriority="1" w:unhideWhenUsed="1"/>
+    <w:lsdException w:name="Body Text" w:semiHidden="1" w:unhideWhenUsed="1"/>
+    <w:lsdException w:name="Body Text Indent" w:semiHidden="1" w:unhideWhenUsed="1"/>
+    <w:lsdException w:name="List Continue" w:semiHidden="1" w:unhideWhenUsed="1"/>
+    <w:lsdException w:name="List Continue 2" w:semiHidden="1" w:unhideWhenUsed="1"/>
+    <w:lsdException w:name="List Continue 3" w:semiHidden="1" w:unhideWhenUsed="1"/>
+    <w:lsdException w:name="List Continue 4" w:semiHidden="1" w:unhideWhenUsed="1"/>
+    <w:lsdException w:name="List Continue 5" w:semiHidden="1" w:unhideWhenUsed="1"/>
+    <w:lsdException w:name="Message Header" w:semiHidden="1" w:unhideWhenUsed="1"/>
+    <w:lsdException w:name="Subtitle" w:uiPriority="11" w:qFormat="1"/>
+    <w:lsdException w:name="Salutation" w:semiHidden="1" w:unhideWhenUsed="1"/>
+    <w:lsdException w:name="Date" w:semiHidden="1" w:unhideWhenUsed="1"/>
+    <w:lsdException w:name="Body Text First Indent" w:semiHidden="1" w:unhideWhenUsed="1"/>
+    <w:lsdException w:name="Body Text First Indent 2" w:semiHidden="1" w:unhideWhenUsed="1"/>
+    <w:lsdException w:name="Note Heading" w:semiHidden="1" w:unhideWhenUsed="1"/>
+    <w:lsdException w:name="Body Text 2" w:semiHidden="1" w:unhideWhenUsed="1"/>
+    <w:lsdException w:name="Body Text 3" w:semiHidden="1" w:unhideWhenUsed="1"/>
+    <w:lsdException w:name="Body Text Indent 2" w:semiHidden="1" w:unhideWhenUsed="1"/>
+    <w:lsdException w:name="Body Text Indent 3" w:semiHidden="1" w:unhideWhenUsed="1"/>
+    <w:lsdException w:name="Block Text" w:semiHidden="1" w:unhideWhenUsed="1"/>
+    <w:lsdException w:name="Hyperlink" w:semiHidden="1" w:unhideWhenUsed="1"/>
+    <w:lsdException w:name="FollowedHyperlink" w:semiHidden="1" w:unhideWhenUsed="1"/>
+    <w:lsdException w:name="Strong" w:uiPriority="22" w:qFormat="1"/>
+    <w:lsdException w:name="Emphasis" w:uiPriority="20" w:qFormat="1"/>
+    <w:lsdException w:name="Document Map" w:semiHidden="1" w:unhideWhenUsed="1"/>
+    <w:lsdException w:name="Plain Text" w:semiHidden="1" w:unhideWhenUsed="1"/>
+    <w:lsdException w:name="E-mail Signature" w:semiHidden="1" w:unhideWhenUsed="1"/>
+    <w:lsdException w:name="HTML Top of Form" w:semiHidden="1" w:unhideWhenUsed="1"/>
+    <w:lsdException w:name="HTML Bottom of Form" w:semiHidden="1" w:unhideWhenUsed="1"/>
+    <w:lsdException w:name="Normal (Web)" w:semiHidden="1" w:unhideWhenUsed="1"/>
+    <w:lsdException w:name="HTML Acronym" w:semiHidden="1" w:unhideWhenUsed="1"/>
+    <w:lsdException w:name="HTML Address" w:semiHidden="1" w:unhideWhenUsed="1"/>
+    <w:lsdException w:name="HTML Cite" w:semiHidden="1" w:unhideWhenUsed="1"/>
+    <w:lsdException w:name="HTML Code" w:semiHidden="1" w:unhideWhenUsed="1"/>
+    <w:lsdException w:name="HTML Definition" w:semiHidden="1" w:unhideWhenUsed="1"/>
+    <w:lsdException w:name="HTML Keyboard" w:semiHidden="1" w:unhideWhenUsed="1"/>
+    <w:lsdException w:name="HTML Preformatted" w:semiHidden="1" w:unhideWhenUsed="1"/>
+    <w:lsdException w:name="HTML Sample" w:semiHidden="1" w:unhideWhenUsed="1"/>
+    <w:lsdException w:name="HTML Typewriter" w:semiHidden="1" w:unhideWhenUsed="1"/>
+    <w:lsdException w:name="HTML Variable" w:semiHidden="1" w:unhideWhenUsed="1"/>
+    <w:lsdException w:name="Normal Table" w:semiHidden="1" w:unhideWhenUsed="1"/>
+    <w:lsdException w:name="annotation subject" w:semiHidden="1" w:unhideWhenUsed="1"/>
+    <w:lsdException w:name="No List" w:semiHidden="1" w:unhideWhenUsed="1"/>
+    <w:lsdException w:name="Outline List 1" w:semiHidden="1" w:unhideWhenUsed="1"/>
+    <w:lsdException w:name="Outline List 2" w:semiHidden="1" w:unhideWhenUsed="1"/>
+    <w:lsdException w:name="Outline List 3" w:semiHidden="1" w:unhideWhenUsed="1"/>
+    <w:lsdException w:name="Table Simple 1" w:semiHidden="1" w:unhideWhenUsed="1"/>
+    <w:lsdException w:name="Table Simple 2" w:semiHidden="1" w:unhideWhenUsed="1"/>
+    <w:lsdException w:name="Table Simple 3" w:semiHidden="1" w:unhideWhenUsed="1"/>
+    <w:lsdException w:name="Table Classic 1" w:semiHidden="1" w:unhideWhenUsed="1"/>
+    <w:lsdException w:name="Table Classic 2" w:semiHidden="1" w:unhideWhenUsed="1"/>
+    <w:lsdException w:name="Table Classic 3" w:semiHidden="1" w:unhideWhenUsed="1"/>
+    <w:lsdException w:name="Table Classic 4" w:semiHidden="1" w:unhideWhenUsed="1"/>
+    <w:lsdException w:name="Table Colorful 1" w:semiHidden="1" w:unhideWhenUsed="1"/>
+    <w:lsdException w:name="Table Colorful 2" w:semiHidden="1" w:unhideWhenUsed="1"/>
+    <w:lsdException w:name="Table Colorful 3" w:semiHidden="1" w:unhideWhenUsed="1"/>
+    <w:lsdException w:name="Table Columns 1" w:semiHidden="1" w:unhideWhenUsed="1"/>
+    <w:lsdException w:name="Table Columns 2" w:semiHidden="1" w:unhideWhenUsed="1"/>
+    <w:lsdException w:name="Table Columns 3" w:semiHidden="1" w:unhideWhenUsed="1"/>
+    <w:lsdException w:name="Table Columns 4" w:semiHidden="1" w:unhideWhenUsed="1"/>
+    <w:lsdException w:name="Table Columns 5" w:semiHidden="1" w:unhideWhenUsed="1"/>
+    <w:lsdException w:name="Table Grid 1" w:semiHidden="1" w:unhideWhenUsed="1"/>
+    <w:lsdException w:name="Table Grid 2" w:semiHidden="1" w:unhideWhenUsed="1"/>
+    <w:lsdException w:name="Table Grid 3" w:semiHidden="1" w:unhideWhenUsed="1"/>
+    <w:lsdException w:name="Table Grid 4" w:semiHidden="1" w:unhideWhenUsed="1"/>
+    <w:lsdException w:name="Table Grid 5" w:semiHidden="1" w:unhideWhenUsed="1"/>
+    <w:lsdException w:name="Table Grid 6" w:semiHidden="1" w:unhideWhenUsed="1"/>
+    <w:lsdException w:name="Table Grid 7" w:semiHidden="1" w:unhideWhenUsed="1"/>
+    <w:lsdException w:name="Table Grid 8" w:semiHidden="1" w:unhideWhenUsed="1"/>
+    <w:lsdException w:name="Table List 1" w:semiHidden="1" w:unhideWhenUsed="1"/>
+    <w:lsdException w:name="Table List 2" w:semiHidden="1" w:unhideWhenUsed="1"/>
+    <w:lsdException w:name="Table List 3" w:semiHidden="1" w:unhideWhenUsed="1"/>
+    <w:lsdException w:name="Table List 4" w:semiHidden="1" w:unhideWhenUsed="1"/>
+    <w:lsdException w:name="Table List 5" w:semiHidden="1" w:unhideWhenUsed="1"/>
+    <w:lsdException w:name="Table List 6" w:semiHidden="1" w:unhideWhenUsed="1"/>
+    <w:lsdException w:name="Table List 7" w:semiHidden="1" w:unhideWhenUsed="1"/>
+    <w:lsdException w:name="Table List 8" w:semiHidden="1" w:unhideWhenUsed="1"/>
+    <w:lsdException w:name="Table 3D effects 1" w:semiHidden="1" w:unhideWhenUsed="1"/>
+    <w:lsdException w:name="Table 3D effects 2" w:semiHidden="1" w:unhideWhenUsed="1"/>
+    <w:lsdException w:name="Table 3D effects 3" w:semiHidden="1" w:unhideWhenUsed="1"/>
+    <w:lsdException w:name="Table Contemporary" w:semiHidden="1" w:unhideWhenUsed="1"/>
+    <w:lsdException w:name="Table Elegant" w:semiHidden="1" w:unhideWhenUsed="1"/>
+    <w:lsdException w:name="Table Professional" w:semiHidden="1" w:unhideWhenUsed="1"/>
+    <w:lsdException w:name="Table Subtle 1" w:semiHidden="1" w:unhideWhenUsed="1"/>
+    <w:lsdException w:name="Table Subtle 2" w:semiHidden="1" w:unhideWhenUsed="1"/>
+    <w:lsdException w:name="Table Web 1" w:semiHidden="1" w:unhideWhenUsed="1"/>
+    <w:lsdException w:name="Table Web 2" w:semiHidden="1" w:unhideWhenUsed="1"/>
+    <w:lsdException w:name="Table Web 3" w:semiHidden="1" w:unhideWhenUsed="1"/>
+    <w:lsdException w:name="Balloon Text" w:semiHidden="1" w:unhideWhenUsed="1"/>
+    <w:lsdException w:name="Table Grid" w:uiPriority="59"/>
+    <w:lsdException w:name="Table Theme" w:semiHidden="1" w:unhideWhenUsed="1"/>
+    <w:lsdException w:name="Placeholder Text" w:semiHidden="1"/>
+    <w:lsdException w:name="No Spacing" w:uiPriority="1" w:qFormat="1"/>
+    <w:lsdException w:name="Light Shading" w:uiPriority="60"/>
+    <w:lsdException w:name="Light List" w:uiPriority="61"/>
+    <w:lsdException w:name="Light Grid" w:uiPriority="62"/>
+    <w:lsdException w:name="Medium Shading 1" w:uiPriority="63"/>
+    <w:lsdException w:name="Medium Shading 2" w:uiPriority="64"/>
+    <w:lsdException w:name="Medium List 1" w:uiPriority="65"/>
+    <w:lsdException w:name="Medium List 2" w:uiPriority="66"/>
+    <w:lsdException w:name="Medium Grid 1" w:uiPriority="67"/>
+    <w:lsdException w:name="Medium Grid 2" w:uiPriority="68"/>
+    <w:lsdException w:name="Medium Grid 3" w:uiPriority="69"/>
+    <w:lsdException w:name="Dark List" w:uiPriority="70"/>
+    <w:lsdException w:name="Colorful Shading" w:uiPriority="71"/>
+    <w:lsdException w:name="Colorful List" w:uiPriority="72"/>
+    <w:lsdException w:name="Colorful Grid" w:uiPriority="73"/>
+    <w:lsdException w:name="Light Shading Accent 1" w:uiPriority="60"/>
+    <w:lsdException w:name="Light List Accent 1" w:uiPriority="61"/>
+    <w:lsdException w:name="Light Grid Accent 1" w:uiPriority="62"/>
+    <w:lsdException w:name="Medium Shading 1 Accent 1" w:uiPriority="63"/>
+    <w:lsdException w:name="Medium Shading 2 Accent 1" w:uiPriority="64"/>
+    <w:lsdException w:name="Medium List 1 Accent 1" w:uiPriority="65"/>
+    <w:lsdException w:name="Revision" w:semiHidden="1"/>
+    <w:lsdException w:name="List Paragraph" w:uiPriority="34" w:qFormat="1"/>
+    <w:lsdException w:name="Quote" w:uiPriority="29" w:qFormat="1"/>
+    <w:lsdException w:name="Intense Quote" w:uiPriority="30" w:qFormat="1"/>
+    <w:lsdException w:name="Medium List 2 Accent 1" w:uiPriority="66"/>
+    <w:lsdException w:name="Medium Grid 1 Accent 1" w:uiPriority="67"/>
+    <w:lsdException w:name="Medium Grid 2 Accent 1" w:uiPriority="68"/>
+    <w:lsdException w:name="Medium Grid 3 Accent 1" w:uiPriority="69"/>
+    <w:lsdException w:name="Dark List Accent 1" w:uiPriority="70"/>
+    <w:lsdException w:name="Colorful Shading Accent 1" w:uiPriority="71"/>
+    <w:lsdException w:name="Colorful List Accent 1" w:uiPriority="72"/>
+    <w:lsdException w:name="Colorful Grid Accent 1" w:uiPriority="73"/>
+    <w:lsdException w:name="Light Shading Accent 2" w:uiPriority="60"/>
+    <w:lsdException w:name="Light List Accent 2" w:uiPriority="61"/>
+    <w:lsdException w:name="Light Grid Accent 2" w:uiPriority="62"/>
+    <w:lsdException w:name="Medium Shading 1 Accent 2" w:uiPriority="63"/>
+    <w:lsdException w:name="Medium Shading 2 Accent 2" w:uiPriority="64"/>
+    <w:lsdException w:name="Medium List 1 Accent 2" w:uiPriority="65"/>
+    <w:lsdException w:name="Medium List 2 Accent 2" w:uiPriority="66"/>
+    <w:lsdException w:name="Medium Grid 1 Accent 2" w:uiPriority="67"/>
+    <w:lsdException w:name="Medium Grid 2 Accent 2" w:uiPriority="68"/>
+    <w:lsdException w:name="Medium Grid 3 Accent 2" w:uiPriority="69"/>
+    <w:lsdException w:name="Dark List Accent 2" w:uiPriority="70"/>
+    <w:lsdException w:name="Colorful Shading Accent 2" w:uiPriority="71"/>
+    <w:lsdException w:name="Colorful List Accent 2" w:uiPriority="72"/>
+    <w:lsdException w:name="Colorful Grid Accent 2" w:uiPriority="73"/>
+    <w:lsdException w:name="Light Shading Accent 3" w:uiPriority="60"/>
+    <w:lsdException w:name="Light List Accent 3" w:uiPriority="61"/>
+    <w:lsdException w:name="Light Grid Accent 3" w:uiPriority="62"/>
+    <w:lsdException w:name="Medium Shading 1 Accent 3" w:uiPriority="63"/>
+    <w:lsdException w:name="Medium Shading 2 Accent 3" w:uiPriority="64"/>
+    <w:lsdException w:name="Medium List 1 Accent 3" w:uiPriority="65"/>
+    <w:lsdException w:name="Medium List 2 Accent 3" w:uiPriority="66"/>
+    <w:lsdException w:name="Medium Grid 1 Accent 3" w:uiPriority="67"/>
+    <w:lsdException w:name="Medium Grid 2 Accent 3" w:uiPriority="68"/>
+    <w:lsdException w:name="Medium Grid 3 Accent 3" w:uiPriority="69"/>
+    <w:lsdException w:name="Dark List Accent 3" w:uiPriority="70"/>
+    <w:lsdException w:name="Colorful Shading Accent 3" w:uiPriority="71"/>
+    <w:lsdException w:name="Colorful List Accent 3" w:uiPriority="72"/>
+    <w:lsdException w:name="Colorful Grid Accent 3" w:uiPriority="73"/>
+    <w:lsdException w:name="Light Shading Accent 4" w:uiPriority="60"/>
+    <w:lsdException w:name="Light List Accent 4" w:uiPriority="61"/>
+    <w:lsdException w:name="Light Grid Accent 4" w:uiPriority="62"/>
+    <w:lsdException w:name="Medium Shading 1 Accent 4" w:uiPriority="63"/>
+    <w:lsdException w:name="Medium Shading 2 Accent 4" w:uiPriority="64"/>
+    <w:lsdException w:name="Medium List 1 Accent 4" w:uiPriority="65"/>
+    <w:lsdException w:name="Medium List 2 Accent 4" w:uiPriority="66"/>
+    <w:lsdException w:name="Medium Grid 1 Accent 4" w:uiPriority="67"/>
+    <w:lsdException w:name="Medium Grid 2 Accent 4" w:uiPriority="68"/>
+    <w:lsdException w:name="Medium Grid 3 Accent 4" w:uiPriority="69"/>
+    <w:lsdException w:name="Dark List Accent 4" w:uiPriority="70"/>
+    <w:lsdException w:name="Colorful Shading Accent 4" w:uiPriority="71"/>
+    <w:lsdException w:name="Colorful List Accent 4" w:uiPriority="72"/>
+    <w:lsdException w:name="Colorful Grid Accent 4" w:uiPriority="73"/>
+    <w:lsdException w:name="Light Shading Accent 5" w:uiPriority="60"/>
+    <w:lsdException w:name="Light List Accent 5" w:uiPriority="61"/>
+    <w:lsdException w:name="Light Grid Accent 5" w:uiPriority="62"/>
+    <w:lsdException w:name="Medium Shading 1 Accent 5" w:uiPriority="63"/>
+    <w:lsdException w:name="Medium Shading 2 Accent 5" w:uiPriority="64"/>
+    <w:lsdException w:name="Medium List 1 Accent 5" w:uiPriority="65"/>
+    <w:lsdException w:name="Medium List 2 Accent 5" w:uiPriority="66"/>
+    <w:lsdException w:name="Medium Grid 1 Accent 5" w:uiPriority="67"/>
+    <w:lsdException w:name="Medium Grid 2 Accent 5" w:uiPriority="68"/>
+    <w:lsdException w:name="Medium Grid 3 Accent 5" w:uiPriority="69"/>
+    <w:lsdException w:name="Dark List Accent 5" w:uiPriority="70"/>
+    <w:lsdException w:name="Colorful Shading Accent 5" w:uiPriority="71"/>
+    <w:lsdException w:name="Colorful List Accent 5" w:uiPriority="72"/>
+    <w:lsdException w:name="Colorful Grid Accent 5" w:uiPriority="73"/>
+    <w:lsdException w:name="Light Shading Accent 6" w:uiPriority="60"/>
+    <w:lsdException w:name="Light List Accent 6" w:uiPriority="61"/>
+    <w:lsdException w:name="Light Grid Accent 6" w:uiPriority="62"/>
+    <w:lsdException w:name="Medium Shading 1 Accent 6" w:uiPriority="63"/>
+    <w:lsdException w:name="Medium Shading 2 Accent 6" w:uiPriority="64"/>
+    <w:lsdException w:name="Medium List 1 Accent 6" w:uiPriority="65"/>
+    <w:lsdException w:name="Medium List 2 Accent 6" w:uiPriority="66"/>
+    <w:lsdException w:name="Medium Grid 1 Accent 6" w:uiPriority="67"/>
+    <w:lsdException w:name="Medium Grid 2 Accent 6" w:uiPriority="68"/>
+    <w:lsdException w:name="Medium Grid 3 Accent 6" w:uiPriority="69"/>
+    <w:lsdException w:name="Dark List Accent 6" w:uiPriority="70"/>
+    <w:lsdException w:name="Colorful Shading Accent 6" w:uiPriority="71"/>
+    <w:lsdException w:name="Colorful List Accent 6" w:uiPriority="72"/>
+    <w:lsdException w:name="Colorful Grid Accent 6" w:uiPriority="73"/>
+    <w:lsdException w:name="Subtle Emphasis" w:uiPriority="19" w:qFormat="1"/>
+    <w:lsdException w:name="Intense Emphasis" w:uiPriority="21" w:qFormat="1"/>
+    <w:lsdException w:name="Subtle Reference" w:uiPriority="31" w:qFormat="1"/>
+    <w:lsdException w:name="Intense Reference" w:uiPriority="32" w:qFormat="1"/>
+    <w:lsdException w:name="Book Title" w:uiPriority="33" w:qFormat="1"/>
+    <w:lsdException w:name="Bibliography" w:semiHidden="1" w:uiPriority="37" w:unhideWhenUsed="1"/>
+    <w:lsdException w:name="TOC Heading" w:semiHidden="1" w:uiPriority="39" w:unhideWhenUsed="1" w:qFormat="1"/>
+    <w:lsdException w:name="Plain Table 1" w:uiPriority="41"/>
+    <w:lsdException w:name="Plain Table 2" w:uiPriority="42"/>
+    <w:lsdException w:name="Plain Table 3" w:uiPriority="43"/>
+    <w:lsdException w:name="Plain Table 4" w:uiPriority="44"/>
+    <w:lsdException w:name="Plain Table 5" w:uiPriority="45"/>
+    <w:lsdException w:name="Grid Table Light" w:uiPriority="40"/>
+    <w:lsdException w:name="Grid Table 1 Light" w:uiPriority="46"/>
+    <w:lsdException w:name="Grid Table 2" w:uiPriority="47"/>
+    <w:lsdException w:name="Grid Table 3" w:uiPriority="48"/>
+    <w:lsdException w:name="Grid Table 4" w:uiPriority="49"/>
+    <w:lsdException w:name="Grid Table 5 Dark" w:uiPriority="50"/>
+    <w:lsdException w:name="Grid Table 6 Colorful" w:uiPriority="51"/>
+    <w:lsdException w:name="Grid Table 7 Colorful" w:uiPriority="52"/>
+    <w:lsdException w:name="Grid Table 1 Light Accent 1" w:uiPriority="46"/>
+    <w:lsdException w:name="Grid Table 2 Accent 1" w:uiPriority="47"/>
+    <w:lsdException w:name="Grid Table 3 Accent 1" w:uiPriority="48"/>
+    <w:lsdException w:name="Grid Table 4 Accent 1" w:uiPriority="49"/>
+    <w:lsdException w:name="Grid Table 5 Dark Accent 1" w:uiPriority="50"/>
+    <w:lsdException w:name="Grid Table 6 Colorful Accent 1" w:uiPriority="51"/>
+    <w:lsdException w:name="Grid Table 7 Colorful Accent 1" w:uiPriority="52"/>
+    <w:lsdException w:name="Grid Table 1 Light Accent 2" w:uiPriority="46"/>
+    <w:lsdException w:name="Grid Table 2 Accent 2" w:uiPriority="47"/>
+    <w:lsdException w:name="Grid Table 3 Accent 2" w:uiPriority="48"/>
+    <w:lsdException w:name="Grid Table 4 Accent 2" w:uiPriority="49"/>
+    <w:lsdException w:name="Grid Table 5 Dark Accent 2" w:uiPriority="50"/>
+    <w:lsdException w:name="Grid Table 6 Colorful Accent 2" w:uiPriority="51"/>
+    <w:lsdException w:name="Grid Table 7 Colorful Accent 2" w:uiPriority="52"/>
+    <w:lsdException w:name="Grid Table 1 Light Accent 3" w:uiPriority="46"/>
+    <w:lsdException w:name="Grid Table 2 Accent 3" w:uiPriority="47"/>
+    <w:lsdException w:name="Grid Table 3 Accent 3" w:uiPriority="48"/>
+    <w:lsdException w:name="Grid Table 4 Accent 3" w:uiPriority="49"/>
+    <w:lsdException w:name="Grid Table 5 Dark Accent 3" w:uiPriority="50"/>
+    <w:lsdException w:name="Grid Table 6 Colorful Accent 3" w:uiPriority="51"/>
+    <w:lsdException w:name="Grid Table 7 Colorful Accent 3" w:uiPriority="52"/>
+    <w:lsdException w:name="Grid Table 1 Light Accent 4" w:uiPriority="46"/>
+    <w:lsdException w:name="Grid Table 2 Accent 4" w:uiPriority="47"/>
+    <w:lsdException w:name="Grid Table 3 Accent 4" w:uiPriority="48"/>
+    <w:lsdException w:name="Grid Table 4 Accent 4" w:uiPriority="49"/>
+    <w:lsdException w:name="Grid Table 5 Dark Accent 4" w:uiPriority="50"/>
+    <w:lsdException w:name="Grid Table 6 Colorful Accent 4" w:uiPriority="51"/>
+    <w:lsdException w:name="Grid Table 7 Colorful Accent 4" w:uiPriority="52"/>
+    <w:lsdException w:name="Grid Table 1 Light Accent 5" w:uiPriority="46"/>
+    <w:lsdException w:name="Grid Table 2 Accent 5" w:uiPriority="47"/>
+    <w:lsdException w:name="Grid Table 3 Accent 5" w:uiPriority="48"/>
+    <w:lsdException w:name="Grid Table 4 Accent 5" w:uiPriority="49"/>
+    <w:lsdException w:name="Grid Table 5 Dark Accent 5" w:uiPriority="50"/>
+    <w:lsdException w:name="Grid Table 6 Colorful Accent 5" w:uiPriority="51"/>
+    <w:lsdException w:name="Grid Table 7 Colorful Accent 5" w:uiPriority="52"/>
+    <w:lsdException w:name="Grid Table 1 Light Accent 6" w:uiPriority="46"/>
+    <w:lsdException w:name="Grid Table 2 Accent 6" w:uiPriority="47"/>
+    <w:lsdException w:name="Grid Table 3 Accent 6" w:uiPriority="48"/>
+    <w:lsdException w:name="Grid Table 4 Accent 6" w:uiPriority="49"/>
+    <w:lsdException w:name="Grid Table 5 Dark Accent 6" w:uiPriority="50"/>
+    <w:lsdException w:name="Grid Table 6 Colorful Accent 6" w:uiPriority="51"/>
+    <w:lsdException w:name="Grid Table 7 Colorful Accent 6" w:uiPriority="52"/>
+    <w:lsdException w:name="List Table 1 Light" w:uiPriority="46"/>
+    <w:lsdException w:name="List Table 2" w:uiPriority="47"/>
+    <w:lsdException w:name="List Table 3" w:uiPriority="48"/>
+    <w:lsdException w:name="List Table 4" w:uiPriority="49"/>
+    <w:lsdException w:name="List Table 5 Dark" w:uiPriority="50"/>
+    <w:lsdException w:name="List Table 6 Colorful" w:uiPriority="51"/>
+    <w:lsdException w:name="List Table 7 Colorful" w:uiPriority="52"/>
+    <w:lsdException w:name="List Table 1 Light Accent 1" w:uiPriority="46"/>
+    <w:lsdException w:name="List Table 2 Accent 1" w:uiPriority="47"/>
+    <w:lsdException w:name="List Table 3 Accent 1" w:uiPriority="48"/>
+    <w:lsdException w:name="List Table 4 Accent 1" w:uiPriority="49"/>
+    <w:lsdException w:name="List Table 5 Dark Accent 1" w:uiPriority="50"/>
+    <w:lsdException w:name="List Table 6 Colorful Accent 1" w:uiPriority="51"/>
+    <w:lsdException w:name="List Table 7 Colorful Accent 1" w:uiPriority="52"/>
+    <w:lsdException w:name="List Table 1 Light Accent 2" w:uiPriority="46"/>
+    <w:lsdException w:name="List Table 2 Accent 2" w:uiPriority="47"/>
+    <w:lsdException w:name="List Table 3 Accent 2" w:uiPriority="48"/>
+    <w:lsdException w:name="List Table 4 Accent 2" w:uiPriority="49"/>
+    <w:lsdException w:name="List Table 5 Dark Accent 2" w:uiPriority="50"/>
+    <w:lsdException w:name="List Table 6 Colorful Accent 2" w:uiPriority="51"/>
+    <w:lsdException w:name="List Table 7 Colorful Accent 2" w:uiPriority="52"/>
+    <w:lsdException w:name="List Table 1 Light Accent 3" w:uiPriority="46"/>
+    <w:lsdException w:name="List Table 2 Accent 3" w:uiPriority="47"/>
+    <w:lsdException w:name="List Table 3 Accent 3" w:uiPriority="48"/>
+    <w:lsdException w:name="List Table 4 Accent 3" w:uiPriority="49"/>
+    <w:lsdException w:name="List Table 5 Dark Accent 3" w:uiPriority="50"/>
+    <w:lsdException w:name="List Table 6 Colorful Accent 3" w:uiPriority="51"/>
+    <w:lsdException w:name="List Table 7 Colorful Accent 3" w:uiPriority="52"/>
+    <w:lsdException w:name="List Table 1 Light Accent 4" w:uiPriority="46"/>
+    <w:lsdException w:name="List Table 2 Accent 4" w:uiPriority="47"/>
+    <w:lsdException w:name="List Table 3 Accent 4" w:uiPriority="48"/>
+    <w:lsdException w:name="List Table 4 Accent 4" w:uiPriority="49"/>
+    <w:lsdException w:name="List Table 5 Dark Accent 4" w:uiPriority="50"/>
+    <w:lsdException w:name="List Table 6 Colorful Accent 4" w:uiPriority="51"/>
+    <w:lsdException w:name="List Table 7 Colorful Accent 4" w:uiPriority="52"/>
+    <w:lsdException w:name="List Table 1 Light Accent 5" w:uiPriority="46"/>
+    <w:lsdException w:name="List Table 2 Accent 5" w:uiPriority="47"/>
+    <w:lsdException w:name="List Table 3 Accent 5" w:uiPriority="48"/>
+    <w:lsdException w:name="List Table 4 Accent 5" w:uiPriority="49"/>
+    <w:lsdException w:name="List Table 5 Dark Accent 5" w:uiPriority="50"/>
+    <w:lsdException w:name="List Table 6 Colorful Accent 5" w:uiPriority="51"/>
+    <w:lsdException w:name="List Table 7 Colorful Accent 5" w:uiPriority="52"/>
+    <w:lsdException w:name="List Table 1 Light Accent 6" w:uiPriority="46"/>
+    <w:lsdException w:name="List Table 2 Accent 6" w:uiPriority="47"/>
+    <w:lsdException w:name="List Table 3 Accent 6" w:uiPriority="48"/>
+    <w:lsdException w:name="List Table 4 Accent 6" w:uiPriority="49"/>
+    <w:lsdException w:name="List Table 5 Dark Accent 6" w:uiPriority="50"/>
+    <w:lsdException w:name="List Table 6 Colorful Accent 6" w:uiPriority="51"/>
+    <w:lsdException w:name="List Table 7 Colorful Accent 6" w:uiPriority="52"/>
   </w:latentStyles>
   <w:style w:type="paragraph" w:default="1" w:styleId="Normal">
     <w:name w:val="Normal"/>
@@ -12342,7 +12755,6 @@
     <w:uiPriority w:val="99"/>
     <w:semiHidden/>
     <w:unhideWhenUsed/>
-    <w:qFormat/>
     <w:tblPr>
       <w:tblInd w:w="0" w:type="dxa"/>
       <w:tblCellMar>
@@ -12538,7 +12950,6 @@
     <w:uiPriority w:val="59"/>
     <w:rsid w:val="004E3EBD"/>
     <w:tblPr>
-      <w:tblInd w:w="0" w:type="dxa"/>
       <w:tblBorders>
         <w:top w:val="single" w:sz="4" w:space="0" w:color="auto"/>
         <w:left w:val="single" w:sz="4" w:space="0" w:color="auto"/>
@@ -12547,12 +12958,6 @@
         <w:insideH w:val="single" w:sz="4" w:space="0" w:color="auto"/>
         <w:insideV w:val="single" w:sz="4" w:space="0" w:color="auto"/>
       </w:tblBorders>
-      <w:tblCellMar>
-        <w:top w:w="0" w:type="dxa"/>
-        <w:left w:w="108" w:type="dxa"/>
-        <w:bottom w:w="0" w:type="dxa"/>
-        <w:right w:w="108" w:type="dxa"/>
-      </w:tblCellMar>
     </w:tblPr>
   </w:style>
   <w:style w:type="character" w:styleId="HiperlinkVisitado">
@@ -12956,7 +13361,7 @@
 </file>
 
 <file path=customXml/itemProps1.xml><?xml version="1.0" encoding="utf-8"?>
-<ds:datastoreItem xmlns:ds="http://schemas.openxmlformats.org/officeDocument/2006/customXml" ds:itemID="{8DC85E65-6F6A-4BE1-A98A-2AEE881DAC7A}">
+<ds:datastoreItem xmlns:ds="http://schemas.openxmlformats.org/officeDocument/2006/customXml" ds:itemID="{EE13F6EB-661E-440F-AFBE-2A79717C7D30}">
   <ds:schemaRefs>
     <ds:schemaRef ds:uri="http://schemas.openxmlformats.org/officeDocument/2006/bibliography"/>
   </ds:schemaRefs>

</xml_diff>

<commit_message>
incluido arquivo de rascunho do tcc
</commit_message>
<xml_diff>
--- a/PosEAD/TCC/TCC - Desenv. OO Java.docx
+++ b/PosEAD/TCC/TCC - Desenv. OO Java.docx
@@ -6291,18 +6291,34 @@
       <w:pPr>
         <w:jc w:val="both"/>
         <w:rPr>
+          <w:rFonts w:asciiTheme="minorHAnsi" w:eastAsiaTheme="minorHAnsi" w:hAnsiTheme="minorHAnsi" w:cstheme="minorHAnsi"/>
+          <w:color w:val="231F20"/>
+        </w:rPr>
+      </w:pPr>
+      <w:r>
+        <w:rPr>
+          <w:rFonts w:asciiTheme="minorHAnsi" w:eastAsiaTheme="minorHAnsi" w:hAnsiTheme="minorHAnsi" w:cstheme="minorHAnsi"/>
+          <w:color w:val="231F20"/>
+        </w:rPr>
+        <w:t>&lt;/servlet</w:t>
+      </w:r>
+      <w:r>
+        <w:rPr>
+          <w:rFonts w:asciiTheme="minorHAnsi" w:eastAsiaTheme="minorHAnsi" w:hAnsiTheme="minorHAnsi" w:cstheme="minorHAnsi"/>
+          <w:color w:val="231F20"/>
+        </w:rPr>
+        <w:t>&gt;</w:t>
+      </w:r>
+    </w:p>
+    <w:p>
+      <w:pPr>
+        <w:jc w:val="both"/>
+        <w:rPr>
           <w:rFonts w:asciiTheme="minorHAnsi" w:hAnsiTheme="minorHAnsi" w:cstheme="minorHAnsi"/>
           <w:color w:val="202020"/>
           <w:shd w:val="clear" w:color="auto" w:fill="FFFFFF"/>
         </w:rPr>
       </w:pPr>
-      <w:r>
-        <w:rPr>
-          <w:rFonts w:asciiTheme="minorHAnsi" w:eastAsiaTheme="minorHAnsi" w:hAnsiTheme="minorHAnsi" w:cstheme="minorHAnsi"/>
-          <w:color w:val="231F20"/>
-        </w:rPr>
-        <w:t>&lt;/servlet</w:t>
-      </w:r>
     </w:p>
     <w:p>
       <w:pPr>
@@ -7521,6 +7537,7 @@
           <w:color w:val="404040"/>
           <w:bdr w:val="none" w:sz="0" w:space="0" w:color="auto" w:frame="1"/>
         </w:rPr>
+        <w:lastRenderedPageBreak/>
         <w:t>A</w:t>
       </w:r>
       <w:r>
@@ -7569,7 +7586,6 @@
           <w:color w:val="404040"/>
           <w:bdr w:val="none" w:sz="0" w:space="0" w:color="auto" w:frame="1"/>
         </w:rPr>
-        <w:lastRenderedPageBreak/>
         <w:t>EXCLUIR</w:t>
       </w:r>
       <w:r>
@@ -8992,6 +9008,7 @@
                 <w:sz w:val="24"/>
                 <w:szCs w:val="24"/>
               </w:rPr>
+              <w:lastRenderedPageBreak/>
               <w:t>        </w:t>
             </w:r>
             <w:r>
@@ -9018,7 +9035,6 @@
                 <w:sz w:val="24"/>
                 <w:szCs w:val="24"/>
               </w:rPr>
-              <w:lastRenderedPageBreak/>
               <w:t>        </w:t>
             </w:r>
             <w:r>
@@ -10479,6 +10495,7 @@
                 <w:sz w:val="24"/>
                 <w:szCs w:val="24"/>
               </w:rPr>
+              <w:lastRenderedPageBreak/>
               <w:t>    </w:t>
             </w:r>
             <w:r>
@@ -10535,7 +10552,6 @@
                 <w:sz w:val="24"/>
                 <w:szCs w:val="24"/>
               </w:rPr>
-              <w:lastRenderedPageBreak/>
               <w:t>        </w:t>
             </w:r>
             <w:r>
@@ -33765,7 +33781,7 @@
             <w:rPr>
               <w:noProof/>
             </w:rPr>
-            <w:t>21</w:t>
+            <w:t>25</w:t>
           </w:r>
         </w:fldSimple>
       </w:p>

</xml_diff>